<commit_message>
Aggiornamento definitivo Piano e Update Guida
</commit_message>
<xml_diff>
--- a/Documenti e guide/FAQ Stage e Tesi.docx
+++ b/Documenti e guide/FAQ Stage e Tesi.docx
@@ -2737,7 +2737,15 @@
     <w:p/>
     <w:p>
       <w:r>
-        <w:t>Tornando su Siagas, si possono vedere le varie funzioni sbloccate:</w:t>
+        <w:t xml:space="preserve">Tornando su </w:t>
+      </w:r>
+      <w:proofErr w:type="spellStart"/>
+      <w:r>
+        <w:t>Siagas</w:t>
+      </w:r>
+      <w:proofErr w:type="spellEnd"/>
+      <w:r>
+        <w:t>, si possono vedere le varie funzioni sbloccate:</w:t>
       </w:r>
     </w:p>
     <w:p>
@@ -2904,6 +2912,336 @@
       <w:pPr>
         <w:spacing w:after="160" w:line="259" w:lineRule="auto"/>
       </w:pPr>
+    </w:p>
+    <w:p>
+      <w:pPr>
+        <w:spacing w:after="160" w:line="259" w:lineRule="auto"/>
+      </w:pPr>
+      <w:r>
+        <w:t>Certamente si cliccherà “sono un contatto con un’azienda”, poi:</w:t>
+      </w:r>
+    </w:p>
+    <w:p>
+      <w:pPr>
+        <w:pStyle w:val="Paragrafoelenco"/>
+        <w:numPr>
+          <w:ilvl w:val="0"/>
+          <w:numId w:val="1"/>
+        </w:numPr>
+        <w:spacing w:after="160" w:line="259" w:lineRule="auto"/>
+      </w:pPr>
+      <w:r>
+        <w:t>Si immettono le date di inizio e fine stage</w:t>
+      </w:r>
+    </w:p>
+    <w:p>
+      <w:pPr>
+        <w:pStyle w:val="Paragrafoelenco"/>
+        <w:numPr>
+          <w:ilvl w:val="0"/>
+          <w:numId w:val="1"/>
+        </w:numPr>
+        <w:spacing w:after="160" w:line="259" w:lineRule="auto"/>
+      </w:pPr>
+      <w:r>
+        <w:t>Si inserisce il piano di lavoro (che deve essere minore di 1 MB) e poi il prof che è tutor interno</w:t>
+      </w:r>
+    </w:p>
+    <w:p>
+      <w:pPr>
+        <w:pStyle w:val="Paragrafoelenco"/>
+        <w:numPr>
+          <w:ilvl w:val="0"/>
+          <w:numId w:val="1"/>
+        </w:numPr>
+        <w:spacing w:after="160" w:line="259" w:lineRule="auto"/>
+      </w:pPr>
+      <w:r>
+        <w:t>Si inserisce in un form l’azienda con nome, provincia, e-mail, referente, telefono</w:t>
+      </w:r>
+    </w:p>
+    <w:p>
+      <w:pPr>
+        <w:spacing w:after="160" w:line="259" w:lineRule="auto"/>
+      </w:pPr>
+      <w:r>
+        <w:t>In particolare, si nota sia presente un campo Messaggio in questo form, dove non è per nulla chiaro cosa occorra scrivere. Esso è un campo dati obbligatorio.</w:t>
+      </w:r>
+    </w:p>
+    <w:p>
+      <w:pPr>
+        <w:spacing w:after="160" w:line="259" w:lineRule="auto"/>
+      </w:pPr>
+      <w:r>
+        <w:rPr>
+          <w:noProof/>
+        </w:rPr>
+        <w:drawing>
+          <wp:inline distT="0" distB="0" distL="0" distR="0" wp14:anchorId="0D879BAE" wp14:editId="4FAA5B0B">
+            <wp:extent cx="6120130" cy="1731010"/>
+            <wp:effectExtent l="0" t="0" r="0" b="2540"/>
+            <wp:docPr id="8" name="Immagine 8"/>
+            <wp:cNvGraphicFramePr>
+              <a:graphicFrameLocks xmlns:a="http://schemas.openxmlformats.org/drawingml/2006/main" noChangeAspect="1"/>
+            </wp:cNvGraphicFramePr>
+            <a:graphic xmlns:a="http://schemas.openxmlformats.org/drawingml/2006/main">
+              <a:graphicData uri="http://schemas.openxmlformats.org/drawingml/2006/picture">
+                <pic:pic xmlns:pic="http://schemas.openxmlformats.org/drawingml/2006/picture">
+                  <pic:nvPicPr>
+                    <pic:cNvPr id="1" name=""/>
+                    <pic:cNvPicPr/>
+                  </pic:nvPicPr>
+                  <pic:blipFill>
+                    <a:blip r:embed="rId18"/>
+                    <a:stretch>
+                      <a:fillRect/>
+                    </a:stretch>
+                  </pic:blipFill>
+                  <pic:spPr>
+                    <a:xfrm>
+                      <a:off x="0" y="0"/>
+                      <a:ext cx="6120130" cy="1731010"/>
+                    </a:xfrm>
+                    <a:prstGeom prst="rect">
+                      <a:avLst/>
+                    </a:prstGeom>
+                  </pic:spPr>
+                </pic:pic>
+              </a:graphicData>
+            </a:graphic>
+          </wp:inline>
+        </w:drawing>
+      </w:r>
+    </w:p>
+    <w:p>
+      <w:pPr>
+        <w:spacing w:after="160" w:line="259" w:lineRule="auto"/>
+      </w:pPr>
+      <w:r>
+        <w:t>Su Telegram viene indicato che:</w:t>
+      </w:r>
+    </w:p>
+    <w:p>
+      <w:pPr>
+        <w:spacing w:after="160" w:line="259" w:lineRule="auto"/>
+      </w:pPr>
+      <w:r>
+        <w:t>“</w:t>
+      </w:r>
+      <w:r>
+        <w:t>quello sarà il contenuto di una mail che verrà inviata automaticamente a Vardanega e mi pare anche al tuo relatore. Quindi in quella mail gli scriverai che chiedi di fare lo stage presso l'azienda pinco pallino, specifichi se in remoto, e indichi da quando a quando</w:t>
+      </w:r>
+      <w:r>
+        <w:t>”</w:t>
+      </w:r>
+    </w:p>
+    <w:p>
+      <w:pPr>
+        <w:spacing w:after="160" w:line="259" w:lineRule="auto"/>
+      </w:pPr>
+      <w:r>
+        <w:t>Esempio di quello che ho scritto io:</w:t>
+      </w:r>
+    </w:p>
+    <w:p>
+      <w:pPr>
+        <w:spacing w:after="160" w:line="259" w:lineRule="auto"/>
+      </w:pPr>
+      <w:r>
+        <w:t>“</w:t>
+      </w:r>
+      <w:r>
+        <w:t>La presente per richiedere il tirocinio presso Sync Lab S.r.l. per la durata totale di 16 settimane svolte in part-time, dalle 9 alle 13. L'inizio del tirocinio sarebbe il 20 Marzo 2023 per concludersi il 17 Luglio 2023. L'attività di tirocinio si svolgerà in presenza presso la sede di Padova di Galleria Spagna, 28, avendo come tutor aziendale Fabio Pallaro, come indicato qui sopra.</w:t>
+      </w:r>
+      <w:r>
+        <w:t>”</w:t>
+      </w:r>
+      <w:r>
+        <w:br/>
+      </w:r>
+    </w:p>
+    <w:p>
+      <w:pPr>
+        <w:spacing w:after="160" w:line="259" w:lineRule="auto"/>
+      </w:pPr>
+      <w:r>
+        <w:br w:type="page"/>
+      </w:r>
+    </w:p>
+    <w:p>
+      <w:pPr>
+        <w:spacing w:after="160" w:line="259" w:lineRule="auto"/>
+      </w:pPr>
+      <w:r>
+        <w:lastRenderedPageBreak/>
+        <w:t>Fatto questo, si sarà in attesa di riscontro da parte del responsabile stage, come si vede qui:</w:t>
+      </w:r>
+    </w:p>
+    <w:p>
+      <w:pPr>
+        <w:spacing w:after="160" w:line="259" w:lineRule="auto"/>
+      </w:pPr>
+      <w:r>
+        <w:rPr>
+          <w:noProof/>
+        </w:rPr>
+        <w:drawing>
+          <wp:inline distT="0" distB="0" distL="0" distR="0" wp14:anchorId="780CE5BB" wp14:editId="18B0AFBB">
+            <wp:extent cx="6120130" cy="657225"/>
+            <wp:effectExtent l="0" t="0" r="0" b="9525"/>
+            <wp:docPr id="7" name="Immagine 7"/>
+            <wp:cNvGraphicFramePr>
+              <a:graphicFrameLocks xmlns:a="http://schemas.openxmlformats.org/drawingml/2006/main" noChangeAspect="1"/>
+            </wp:cNvGraphicFramePr>
+            <a:graphic xmlns:a="http://schemas.openxmlformats.org/drawingml/2006/main">
+              <a:graphicData uri="http://schemas.openxmlformats.org/drawingml/2006/picture">
+                <pic:pic xmlns:pic="http://schemas.openxmlformats.org/drawingml/2006/picture">
+                  <pic:nvPicPr>
+                    <pic:cNvPr id="1" name=""/>
+                    <pic:cNvPicPr/>
+                  </pic:nvPicPr>
+                  <pic:blipFill>
+                    <a:blip r:embed="rId19"/>
+                    <a:stretch>
+                      <a:fillRect/>
+                    </a:stretch>
+                  </pic:blipFill>
+                  <pic:spPr>
+                    <a:xfrm>
+                      <a:off x="0" y="0"/>
+                      <a:ext cx="6120130" cy="657225"/>
+                    </a:xfrm>
+                    <a:prstGeom prst="rect">
+                      <a:avLst/>
+                    </a:prstGeom>
+                  </pic:spPr>
+                </pic:pic>
+              </a:graphicData>
+            </a:graphic>
+          </wp:inline>
+        </w:drawing>
+      </w:r>
+    </w:p>
+    <w:p>
+      <w:pPr>
+        <w:spacing w:after="160" w:line="259" w:lineRule="auto"/>
+      </w:pPr>
+      <w:r>
+        <w:t>Si riceverà poi una mail come questa:</w:t>
+      </w:r>
+    </w:p>
+    <w:p>
+      <w:pPr>
+        <w:spacing w:after="160" w:line="259" w:lineRule="auto"/>
+      </w:pPr>
+      <w:r>
+        <w:rPr>
+          <w:noProof/>
+        </w:rPr>
+        <w:drawing>
+          <wp:inline distT="0" distB="0" distL="0" distR="0" wp14:anchorId="0BF2A804" wp14:editId="64309DA1">
+            <wp:extent cx="6118860" cy="3217545"/>
+            <wp:effectExtent l="0" t="0" r="0" b="1905"/>
+            <wp:docPr id="6" name="Immagine 6"/>
+            <wp:cNvGraphicFramePr>
+              <a:graphicFrameLocks xmlns:a="http://schemas.openxmlformats.org/drawingml/2006/main" noChangeAspect="1"/>
+            </wp:cNvGraphicFramePr>
+            <a:graphic xmlns:a="http://schemas.openxmlformats.org/drawingml/2006/main">
+              <a:graphicData uri="http://schemas.openxmlformats.org/drawingml/2006/picture">
+                <pic:pic xmlns:pic="http://schemas.openxmlformats.org/drawingml/2006/picture">
+                  <pic:nvPicPr>
+                    <pic:cNvPr id="0" name="Picture 1"/>
+                    <pic:cNvPicPr>
+                      <a:picLocks noChangeAspect="1" noChangeArrowheads="1"/>
+                    </pic:cNvPicPr>
+                  </pic:nvPicPr>
+                  <pic:blipFill>
+                    <a:blip r:embed="rId20">
+                      <a:extLst>
+                        <a:ext uri="{28A0092B-C50C-407E-A947-70E740481C1C}">
+                          <a14:useLocalDpi xmlns:a14="http://schemas.microsoft.com/office/drawing/2010/main" val="0"/>
+                        </a:ext>
+                      </a:extLst>
+                    </a:blip>
+                    <a:srcRect/>
+                    <a:stretch>
+                      <a:fillRect/>
+                    </a:stretch>
+                  </pic:blipFill>
+                  <pic:spPr bwMode="auto">
+                    <a:xfrm>
+                      <a:off x="0" y="0"/>
+                      <a:ext cx="6118860" cy="3217545"/>
+                    </a:xfrm>
+                    <a:prstGeom prst="rect">
+                      <a:avLst/>
+                    </a:prstGeom>
+                    <a:noFill/>
+                    <a:ln>
+                      <a:noFill/>
+                    </a:ln>
+                  </pic:spPr>
+                </pic:pic>
+              </a:graphicData>
+            </a:graphic>
+          </wp:inline>
+        </w:drawing>
+      </w:r>
+    </w:p>
+    <w:p>
+      <w:pPr>
+        <w:spacing w:after="160" w:line="259" w:lineRule="auto"/>
+      </w:pPr>
+      <w:r>
+        <w:t xml:space="preserve">Nell’eventualità, è comunque possibile modificare il Piano di Lavoro e le sezioni delle date di inizio e fine nel modo corretto, se lo si volesse, cliccando su (Modifica). Altrimenti, si può procedere prendendo il modulo di inizio stage. </w:t>
+      </w:r>
+    </w:p>
+    <w:p>
+      <w:pPr>
+        <w:spacing w:after="160" w:line="259" w:lineRule="auto"/>
+      </w:pPr>
+      <w:r>
+        <w:drawing>
+          <wp:inline distT="0" distB="0" distL="0" distR="0" wp14:anchorId="5DC036A3" wp14:editId="4F020478">
+            <wp:extent cx="6120130" cy="1797050"/>
+            <wp:effectExtent l="0" t="0" r="0" b="0"/>
+            <wp:docPr id="10" name="Immagine 10"/>
+            <wp:cNvGraphicFramePr>
+              <a:graphicFrameLocks xmlns:a="http://schemas.openxmlformats.org/drawingml/2006/main" noChangeAspect="1"/>
+            </wp:cNvGraphicFramePr>
+            <a:graphic xmlns:a="http://schemas.openxmlformats.org/drawingml/2006/main">
+              <a:graphicData uri="http://schemas.openxmlformats.org/drawingml/2006/picture">
+                <pic:pic xmlns:pic="http://schemas.openxmlformats.org/drawingml/2006/picture">
+                  <pic:nvPicPr>
+                    <pic:cNvPr id="1" name=""/>
+                    <pic:cNvPicPr/>
+                  </pic:nvPicPr>
+                  <pic:blipFill>
+                    <a:blip r:embed="rId21"/>
+                    <a:stretch>
+                      <a:fillRect/>
+                    </a:stretch>
+                  </pic:blipFill>
+                  <pic:spPr>
+                    <a:xfrm>
+                      <a:off x="0" y="0"/>
+                      <a:ext cx="6120130" cy="1797050"/>
+                    </a:xfrm>
+                    <a:prstGeom prst="rect">
+                      <a:avLst/>
+                    </a:prstGeom>
+                  </pic:spPr>
+                </pic:pic>
+              </a:graphicData>
+            </a:graphic>
+          </wp:inline>
+        </w:drawing>
+      </w:r>
+    </w:p>
+    <w:p>
+      <w:pPr>
+        <w:spacing w:after="160" w:line="259" w:lineRule="auto"/>
+      </w:pPr>
       <w:r>
         <w:br w:type="page"/>
       </w:r>
@@ -3213,7 +3551,7 @@
         </w:rPr>
         <w:t xml:space="preserve">Link: </w:t>
       </w:r>
-      <w:hyperlink r:id="rId18" w:history="1">
+      <w:hyperlink r:id="rId22" w:history="1">
         <w:r>
           <w:rPr>
             <w:rStyle w:val="Collegamentoipertestuale"/>
@@ -3715,7 +4053,7 @@
         </w:numPr>
         <w:spacing w:after="160" w:line="259" w:lineRule="auto"/>
       </w:pPr>
-      <w:hyperlink r:id="rId19" w:history="1">
+      <w:hyperlink r:id="rId23" w:history="1">
         <w:r>
           <w:rPr>
             <w:rStyle w:val="Collegamentoipertestuale"/>
@@ -3752,7 +4090,7 @@
         </w:numPr>
         <w:spacing w:after="160" w:line="259" w:lineRule="auto"/>
       </w:pPr>
-      <w:hyperlink r:id="rId20" w:history="1">
+      <w:hyperlink r:id="rId24" w:history="1">
         <w:r>
           <w:rPr>
             <w:rStyle w:val="Collegamentoipertestuale"/>
@@ -3786,7 +4124,7 @@
         </w:numPr>
         <w:spacing w:after="160" w:line="259" w:lineRule="auto"/>
       </w:pPr>
-      <w:hyperlink r:id="rId21" w:history="1">
+      <w:hyperlink r:id="rId25" w:history="1">
         <w:r>
           <w:rPr>
             <w:rStyle w:val="Collegamentoipertestuale"/>
@@ -3807,7 +4145,7 @@
         </w:numPr>
         <w:spacing w:after="160" w:line="259" w:lineRule="auto"/>
       </w:pPr>
-      <w:hyperlink r:id="rId22" w:anchor=".WcfT_8upXqA" w:history="1">
+      <w:hyperlink r:id="rId26" w:anchor=".WcfT_8upXqA" w:history="1">
         <w:r>
           <w:rPr>
             <w:rStyle w:val="Collegamentoipertestuale"/>
@@ -3828,7 +4166,7 @@
         </w:numPr>
         <w:spacing w:after="160" w:line="259" w:lineRule="auto"/>
       </w:pPr>
-      <w:hyperlink r:id="rId23" w:history="1">
+      <w:hyperlink r:id="rId27" w:history="1">
         <w:r>
           <w:rPr>
             <w:rStyle w:val="Collegamentoipertestuale"/>
@@ -3902,7 +4240,7 @@
       <w:r>
         <w:t xml:space="preserve">Sì, al link </w:t>
       </w:r>
-      <w:hyperlink r:id="rId24" w:history="1">
+      <w:hyperlink r:id="rId28" w:history="1">
         <w:r>
           <w:rPr>
             <w:rStyle w:val="Collegamentoipertestuale"/>
@@ -3935,7 +4273,7 @@
           <w:numId w:val="1"/>
         </w:numPr>
       </w:pPr>
-      <w:hyperlink r:id="rId25" w:history="1">
+      <w:hyperlink r:id="rId29" w:history="1">
         <w:r>
           <w:rPr>
             <w:rStyle w:val="Collegamentoipertestuale"/>
@@ -4198,6 +4536,18 @@
         <w:t>De Giovanni</w:t>
       </w:r>
     </w:p>
+    <w:p>
+      <w:pPr>
+        <w:pStyle w:val="Paragrafoelenco"/>
+        <w:numPr>
+          <w:ilvl w:val="1"/>
+          <w:numId w:val="1"/>
+        </w:numPr>
+      </w:pPr>
+      <w:r>
+        <w:t xml:space="preserve">Viene comunque vista su SIAGAS al momento dell’attivazione dello stage. </w:t>
+      </w:r>
+    </w:p>
     <w:p/>
     <w:p>
       <w:pPr>
@@ -4303,6 +4653,7 @@
         </w:numPr>
       </w:pPr>
       <w:r>
+        <w:lastRenderedPageBreak/>
         <w:t xml:space="preserve">Solitamente si è con </w:t>
       </w:r>
       <w:r>
@@ -4321,7 +4672,6 @@
         </w:numPr>
       </w:pPr>
       <w:r>
-        <w:lastRenderedPageBreak/>
         <w:t>La tesi deve essere caricata entro una settimana prima dell'appello di laurea?</w:t>
       </w:r>
     </w:p>
@@ -4416,8 +4766,8 @@
     <w:p/>
     <w:p/>
     <w:sectPr>
-      <w:headerReference w:type="default" r:id="rId26"/>
-      <w:footerReference w:type="default" r:id="rId27"/>
+      <w:headerReference w:type="default" r:id="rId30"/>
+      <w:footerReference w:type="default" r:id="rId31"/>
       <w:pgSz w:w="11906" w:h="16838"/>
       <w:pgMar w:top="1417" w:right="1134" w:bottom="1134" w:left="1134" w:header="708" w:footer="708" w:gutter="0"/>
       <w:cols w:space="708"/>
@@ -4450,7 +4800,7 @@
 <w:ftr xmlns:wpc="http://schemas.microsoft.com/office/word/2010/wordprocessingCanvas" xmlns:cx="http://schemas.microsoft.com/office/drawing/2014/chartex" xmlns:cx1="http://schemas.microsoft.com/office/drawing/2015/9/8/chartex" xmlns:cx2="http://schemas.microsoft.com/office/drawing/2015/10/21/chartex" xmlns:cx3="http://schemas.microsoft.com/office/drawing/2016/5/9/chartex" xmlns:cx4="http://schemas.microsoft.com/office/drawing/2016/5/10/chartex" xmlns:cx5="http://schemas.microsoft.com/office/drawing/2016/5/11/chartex" xmlns:cx6="http://schemas.microsoft.com/office/drawing/2016/5/12/chartex" xmlns:cx7="http://schemas.microsoft.com/office/drawing/2016/5/13/chartex" xmlns:cx8="http://schemas.microsoft.com/office/drawing/2016/5/14/chartex" xmlns:mc="http://schemas.openxmlformats.org/markup-compatibility/2006" xmlns:aink="http://schemas.microsoft.com/office/drawing/2016/ink" xmlns:am3d="http://schemas.microsoft.com/office/drawing/2017/model3d" xmlns:o="urn:schemas-microsoft-com:office:office" xmlns:oel="http://schemas.microsoft.com/office/2019/extlst" xmlns:r="http://schemas.openxmlformats.org/officeDocument/2006/relationships" xmlns:m="http://schemas.openxmlformats.org/officeDocument/2006/math" xmlns:v="urn:schemas-microsoft-com:vml" xmlns:wp14="http://schemas.microsoft.com/office/word/2010/wordprocessingDrawing" xmlns:wp="http://schemas.openxmlformats.org/drawingml/2006/wordprocessingDrawing" xmlns:w10="urn:schemas-microsoft-com:office:word" xmlns:w="http://schemas.openxmlformats.org/wordprocessingml/2006/main" xmlns:w14="http://schemas.microsoft.com/office/word/2010/wordml" xmlns:w15="http://schemas.microsoft.com/office/word/2012/wordml" xmlns:w16cex="http://schemas.microsoft.com/office/word/2018/wordml/cex" xmlns:w16cid="http://schemas.microsoft.com/office/word/2016/wordml/cid" xmlns:w16="http://schemas.microsoft.com/office/word/2018/wordml" xmlns:w16sdtdh="http://schemas.microsoft.com/office/word/2020/wordml/sdtdatahash" xmlns:w16se="http://schemas.microsoft.com/office/word/2015/wordml/symex" xmlns:wpg="http://schemas.microsoft.com/office/word/2010/wordprocessingGroup" xmlns:wpi="http://schemas.microsoft.com/office/word/2010/wordprocessingInk" xmlns:wne="http://schemas.microsoft.com/office/word/2006/wordml" xmlns:wps="http://schemas.microsoft.com/office/word/2010/wordprocessingShape" mc:Ignorable="w14 w15 w16se w16cid w16 w16cex w16sdtdh wp14">
   <w:sdt>
     <w:sdtPr>
-      <w:id w:val="297664819"/>
+      <w:id w:val="-1051149909"/>
       <w:docPartObj>
         <w:docPartGallery w:val="Page Numbers (Bottom of Page)"/>
         <w:docPartUnique/>
@@ -4521,191 +4871,6 @@
         <w:iCs/>
       </w:rPr>
     </w:pPr>
-    <w:sdt>
-      <w:sdtPr>
-        <w:rPr>
-          <w:i/>
-          <w:iCs/>
-        </w:rPr>
-        <w:id w:val="711303773"/>
-        <w:docPartObj>
-          <w:docPartGallery w:val="Page Numbers (Margins)"/>
-          <w:docPartUnique/>
-        </w:docPartObj>
-      </w:sdtPr>
-      <w:sdtContent>
-        <w:r>
-          <w:rPr>
-            <w:i/>
-            <w:iCs/>
-            <w:noProof/>
-          </w:rPr>
-          <mc:AlternateContent>
-            <mc:Choice Requires="wps">
-              <w:drawing>
-                <wp:anchor distT="0" distB="0" distL="114300" distR="114300" simplePos="0" relativeHeight="251659264" behindDoc="0" locked="0" layoutInCell="0" allowOverlap="1" wp14:anchorId="088B9C34" wp14:editId="1C5E1D33">
-                  <wp:simplePos x="0" y="0"/>
-                  <wp:positionH relativeFrom="rightMargin">
-                    <wp:align>center</wp:align>
-                  </wp:positionH>
-                  <wp:positionV relativeFrom="margin">
-                    <wp:align>top</wp:align>
-                  </wp:positionV>
-                  <wp:extent cx="581025" cy="409575"/>
-                  <wp:effectExtent l="0" t="0" r="0" b="0"/>
-                  <wp:wrapNone/>
-                  <wp:docPr id="6" name="Freccia a destra 6"/>
-                  <wp:cNvGraphicFramePr>
-                    <a:graphicFrameLocks xmlns:a="http://schemas.openxmlformats.org/drawingml/2006/main"/>
-                  </wp:cNvGraphicFramePr>
-                  <a:graphic xmlns:a="http://schemas.openxmlformats.org/drawingml/2006/main">
-                    <a:graphicData uri="http://schemas.microsoft.com/office/word/2010/wordprocessingShape">
-                      <wps:wsp>
-                        <wps:cNvSpPr>
-                          <a:spLocks noChangeArrowheads="1"/>
-                        </wps:cNvSpPr>
-                        <wps:spPr bwMode="auto">
-                          <a:xfrm rot="10800000">
-                            <a:off x="0" y="0"/>
-                            <a:ext cx="581025" cy="409575"/>
-                          </a:xfrm>
-                          <a:prstGeom prst="rightArrow">
-                            <a:avLst>
-                              <a:gd name="adj1" fmla="val 50278"/>
-                              <a:gd name="adj2" fmla="val 52482"/>
-                            </a:avLst>
-                          </a:prstGeom>
-                          <a:solidFill>
-                            <a:srgbClr val="C0504D"/>
-                          </a:solidFill>
-                          <a:ln>
-                            <a:noFill/>
-                          </a:ln>
-                          <a:extLst>
-                            <a:ext uri="{91240B29-F687-4F45-9708-019B960494DF}">
-                              <a14:hiddenLine xmlns:a14="http://schemas.microsoft.com/office/drawing/2010/main" w="9525">
-                                <a:solidFill>
-                                  <a:srgbClr val="5C83B4"/>
-                                </a:solidFill>
-                                <a:miter lim="800000"/>
-                                <a:headEnd/>
-                                <a:tailEnd/>
-                              </a14:hiddenLine>
-                            </a:ext>
-                          </a:extLst>
-                        </wps:spPr>
-                        <wps:txbx>
-                          <w:txbxContent>
-                            <w:p>
-                              <w:pPr>
-                                <w:pStyle w:val="Pidipagina"/>
-                                <w:jc w:val="center"/>
-                                <w:rPr>
-                                  <w:color w:val="FFFFFF" w:themeColor="background1"/>
-                                </w:rPr>
-                              </w:pPr>
-                              <w:r>
-                                <w:fldChar w:fldCharType="begin"/>
-                              </w:r>
-                              <w:r>
-                                <w:instrText>PAGE   \* MERGEFORMAT</w:instrText>
-                              </w:r>
-                              <w:r>
-                                <w:fldChar w:fldCharType="separate"/>
-                              </w:r>
-                              <w:r>
-                                <w:rPr>
-                                  <w:color w:val="FFFFFF" w:themeColor="background1"/>
-                                </w:rPr>
-                                <w:t>2</w:t>
-                              </w:r>
-                              <w:r>
-                                <w:rPr>
-                                  <w:color w:val="FFFFFF" w:themeColor="background1"/>
-                                </w:rPr>
-                                <w:fldChar w:fldCharType="end"/>
-                              </w:r>
-                            </w:p>
-                            <w:p/>
-                          </w:txbxContent>
-                        </wps:txbx>
-                        <wps:bodyPr rot="0" vert="horz" wrap="square" lIns="91440" tIns="0" rIns="91440" bIns="0" anchor="t" anchorCtr="0" upright="1">
-                          <a:noAutofit/>
-                        </wps:bodyPr>
-                      </wps:wsp>
-                    </a:graphicData>
-                  </a:graphic>
-                  <wp14:sizeRelH relativeFrom="page">
-                    <wp14:pctWidth>0</wp14:pctWidth>
-                  </wp14:sizeRelH>
-                  <wp14:sizeRelV relativeFrom="bottomMargin">
-                    <wp14:pctHeight>0</wp14:pctHeight>
-                  </wp14:sizeRelV>
-                </wp:anchor>
-              </w:drawing>
-            </mc:Choice>
-            <mc:Fallback>
-              <w:pict>
-                <v:shapetype w14:anchorId="088B9C34" id="_x0000_t13" coordsize="21600,21600" o:spt="13" adj="16200,5400" path="m@0,l@0@1,0@1,0@2@0@2@0,21600,21600,10800xe">
-                  <v:stroke joinstyle="miter"/>
-                  <v:formulas>
-                    <v:f eqn="val #0"/>
-                    <v:f eqn="val #1"/>
-                    <v:f eqn="sum height 0 #1"/>
-                    <v:f eqn="sum 10800 0 #1"/>
-                    <v:f eqn="sum width 0 #0"/>
-                    <v:f eqn="prod @4 @3 10800"/>
-                    <v:f eqn="sum width 0 @5"/>
-                  </v:formulas>
-                  <v:path o:connecttype="custom" o:connectlocs="@0,0;0,10800;@0,21600;21600,10800" o:connectangles="270,180,90,0" textboxrect="0,@1,@6,@2"/>
-                  <v:handles>
-                    <v:h position="#0,#1" xrange="0,21600" yrange="0,10800"/>
-                  </v:handles>
-                </v:shapetype>
-                <v:shape id="Freccia a destra 6" o:spid="_x0000_s1026" type="#_x0000_t13" style="position:absolute;margin-left:0;margin-top:0;width:45.75pt;height:32.25pt;rotation:180;z-index:251659264;visibility:visible;mso-wrap-style:square;mso-width-percent:0;mso-height-percent:0;mso-wrap-distance-left:9pt;mso-wrap-distance-top:0;mso-wrap-distance-right:9pt;mso-wrap-distance-bottom:0;mso-position-horizontal:center;mso-position-horizontal-relative:right-margin-area;mso-position-vertical:top;mso-position-vertical-relative:margin;mso-width-percent:0;mso-height-percent:0;mso-width-relative:page;mso-height-relative:bottom-margin-area;v-text-anchor:top" o:gfxdata="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" o:allowincell="f" adj="13609,5370" fillcolor="#c0504d" stroked="f" strokecolor="#5c83b4">
-                  <v:textbox inset=",0,,0">
-                    <w:txbxContent>
-                      <w:p>
-                        <w:pPr>
-                          <w:pStyle w:val="Pidipagina"/>
-                          <w:jc w:val="center"/>
-                          <w:rPr>
-                            <w:color w:val="FFFFFF" w:themeColor="background1"/>
-                          </w:rPr>
-                        </w:pPr>
-                        <w:r>
-                          <w:fldChar w:fldCharType="begin"/>
-                        </w:r>
-                        <w:r>
-                          <w:instrText>PAGE   \* MERGEFORMAT</w:instrText>
-                        </w:r>
-                        <w:r>
-                          <w:fldChar w:fldCharType="separate"/>
-                        </w:r>
-                        <w:r>
-                          <w:rPr>
-                            <w:color w:val="FFFFFF" w:themeColor="background1"/>
-                          </w:rPr>
-                          <w:t>2</w:t>
-                        </w:r>
-                        <w:r>
-                          <w:rPr>
-                            <w:color w:val="FFFFFF" w:themeColor="background1"/>
-                          </w:rPr>
-                          <w:fldChar w:fldCharType="end"/>
-                        </w:r>
-                      </w:p>
-                      <w:p/>
-                    </w:txbxContent>
-                  </v:textbox>
-                  <w10:wrap anchorx="margin" anchory="margin"/>
-                </v:shape>
-              </w:pict>
-            </mc:Fallback>
-          </mc:AlternateContent>
-        </w:r>
-      </w:sdtContent>
-    </w:sdt>
     <w:r>
       <w:rPr>
         <w:i/>

</xml_diff>

<commit_message>
Aggiunte sezioni molto utili
</commit_message>
<xml_diff>
--- a/Documenti e guide/FAQ Stage e Tesi.docx
+++ b/Documenti e guide/FAQ Stage e Tesi.docx
@@ -146,7 +146,7 @@
           <w:r>
             <w:fldChar w:fldCharType="separate"/>
           </w:r>
-          <w:hyperlink w:anchor="_Toc129698483" w:history="1">
+          <w:hyperlink w:anchor="_Toc129699505" w:history="1">
             <w:r>
               <w:rPr>
                 <w:rStyle w:val="Collegamentoipertestuale"/>
@@ -173,7 +173,7 @@
                 <w:noProof/>
                 <w:webHidden/>
               </w:rPr>
-              <w:instrText xml:space="preserve"> PAGEREF _Toc129698483 \h </w:instrText>
+              <w:instrText xml:space="preserve"> PAGEREF _Toc129699505 \h </w:instrText>
             </w:r>
             <w:r>
               <w:rPr>
@@ -216,7 +216,7 @@
               <w:lang w:eastAsia="it-IT"/>
             </w:rPr>
           </w:pPr>
-          <w:hyperlink w:anchor="_Toc129698484" w:history="1">
+          <w:hyperlink w:anchor="_Toc129699506" w:history="1">
             <w:r>
               <w:rPr>
                 <w:rStyle w:val="Collegamentoipertestuale"/>
@@ -243,7 +243,7 @@
                 <w:noProof/>
                 <w:webHidden/>
               </w:rPr>
-              <w:instrText xml:space="preserve"> PAGEREF _Toc129698484 \h </w:instrText>
+              <w:instrText xml:space="preserve"> PAGEREF _Toc129699506 \h </w:instrText>
             </w:r>
             <w:r>
               <w:rPr>
@@ -286,7 +286,7 @@
               <w:lang w:eastAsia="it-IT"/>
             </w:rPr>
           </w:pPr>
-          <w:hyperlink w:anchor="_Toc129698485" w:history="1">
+          <w:hyperlink w:anchor="_Toc129699507" w:history="1">
             <w:r>
               <w:rPr>
                 <w:rStyle w:val="Collegamentoipertestuale"/>
@@ -313,7 +313,7 @@
                 <w:noProof/>
                 <w:webHidden/>
               </w:rPr>
-              <w:instrText xml:space="preserve"> PAGEREF _Toc129698485 \h </w:instrText>
+              <w:instrText xml:space="preserve"> PAGEREF _Toc129699507 \h </w:instrText>
             </w:r>
             <w:r>
               <w:rPr>
@@ -356,7 +356,7 @@
               <w:lang w:eastAsia="it-IT"/>
             </w:rPr>
           </w:pPr>
-          <w:hyperlink w:anchor="_Toc129698486" w:history="1">
+          <w:hyperlink w:anchor="_Toc129699508" w:history="1">
             <w:r>
               <w:rPr>
                 <w:rStyle w:val="Collegamentoipertestuale"/>
@@ -383,7 +383,7 @@
                 <w:noProof/>
                 <w:webHidden/>
               </w:rPr>
-              <w:instrText xml:space="preserve"> PAGEREF _Toc129698486 \h </w:instrText>
+              <w:instrText xml:space="preserve"> PAGEREF _Toc129699508 \h </w:instrText>
             </w:r>
             <w:r>
               <w:rPr>
@@ -426,13 +426,13 @@
               <w:lang w:eastAsia="it-IT"/>
             </w:rPr>
           </w:pPr>
-          <w:hyperlink w:anchor="_Toc129698487" w:history="1">
+          <w:hyperlink w:anchor="_Toc129699509" w:history="1">
             <w:r>
               <w:rPr>
                 <w:rStyle w:val="Collegamentoipertestuale"/>
                 <w:noProof/>
               </w:rPr>
-              <w:t>Sicurezza</w:t>
+              <w:t>Piano di Lavoro</w:t>
             </w:r>
             <w:r>
               <w:rPr>
@@ -453,7 +453,7 @@
                 <w:noProof/>
                 <w:webHidden/>
               </w:rPr>
-              <w:instrText xml:space="preserve"> PAGEREF _Toc129698487 \h </w:instrText>
+              <w:instrText xml:space="preserve"> PAGEREF _Toc129699509 \h </w:instrText>
             </w:r>
             <w:r>
               <w:rPr>
@@ -496,13 +496,13 @@
               <w:lang w:eastAsia="it-IT"/>
             </w:rPr>
           </w:pPr>
-          <w:hyperlink w:anchor="_Toc129698488" w:history="1">
+          <w:hyperlink w:anchor="_Toc129699510" w:history="1">
             <w:r>
               <w:rPr>
                 <w:rStyle w:val="Collegamentoipertestuale"/>
                 <w:noProof/>
               </w:rPr>
-              <w:t>SIAGAS</w:t>
+              <w:t>Corso di sicurezza</w:t>
             </w:r>
             <w:r>
               <w:rPr>
@@ -523,7 +523,7 @@
                 <w:noProof/>
                 <w:webHidden/>
               </w:rPr>
-              <w:instrText xml:space="preserve"> PAGEREF _Toc129698488 \h </w:instrText>
+              <w:instrText xml:space="preserve"> PAGEREF _Toc129699510 \h </w:instrText>
             </w:r>
             <w:r>
               <w:rPr>
@@ -543,7 +543,7 @@
                 <w:noProof/>
                 <w:webHidden/>
               </w:rPr>
-              <w:t>8</w:t>
+              <w:t>9</w:t>
             </w:r>
             <w:r>
               <w:rPr>
@@ -566,13 +566,13 @@
               <w:lang w:eastAsia="it-IT"/>
             </w:rPr>
           </w:pPr>
-          <w:hyperlink w:anchor="_Toc129698489" w:history="1">
+          <w:hyperlink w:anchor="_Toc129699511" w:history="1">
             <w:r>
               <w:rPr>
                 <w:rStyle w:val="Collegamentoipertestuale"/>
                 <w:noProof/>
               </w:rPr>
-              <w:t>Durante lo stage</w:t>
+              <w:t>SIAGAS</w:t>
             </w:r>
             <w:r>
               <w:rPr>
@@ -593,7 +593,7 @@
                 <w:noProof/>
                 <w:webHidden/>
               </w:rPr>
-              <w:instrText xml:space="preserve"> PAGEREF _Toc129698489 \h </w:instrText>
+              <w:instrText xml:space="preserve"> PAGEREF _Toc129699511 \h </w:instrText>
             </w:r>
             <w:r>
               <w:rPr>
@@ -613,7 +613,7 @@
                 <w:noProof/>
                 <w:webHidden/>
               </w:rPr>
-              <w:t>13</w:t>
+              <w:t>10</w:t>
             </w:r>
             <w:r>
               <w:rPr>
@@ -636,13 +636,13 @@
               <w:lang w:eastAsia="it-IT"/>
             </w:rPr>
           </w:pPr>
-          <w:hyperlink w:anchor="_Toc129698490" w:history="1">
+          <w:hyperlink w:anchor="_Toc129699512" w:history="1">
             <w:r>
               <w:rPr>
                 <w:rStyle w:val="Collegamentoipertestuale"/>
                 <w:noProof/>
               </w:rPr>
-              <w:t>Domande varie Stage</w:t>
+              <w:t>Durante lo stage</w:t>
             </w:r>
             <w:r>
               <w:rPr>
@@ -663,7 +663,7 @@
                 <w:noProof/>
                 <w:webHidden/>
               </w:rPr>
-              <w:instrText xml:space="preserve"> PAGEREF _Toc129698490 \h </w:instrText>
+              <w:instrText xml:space="preserve"> PAGEREF _Toc129699512 \h </w:instrText>
             </w:r>
             <w:r>
               <w:rPr>
@@ -683,7 +683,7 @@
                 <w:noProof/>
                 <w:webHidden/>
               </w:rPr>
-              <w:t>14</w:t>
+              <w:t>15</w:t>
             </w:r>
             <w:r>
               <w:rPr>
@@ -706,13 +706,13 @@
               <w:lang w:eastAsia="it-IT"/>
             </w:rPr>
           </w:pPr>
-          <w:hyperlink w:anchor="_Toc129698491" w:history="1">
+          <w:hyperlink w:anchor="_Toc129699513" w:history="1">
             <w:r>
               <w:rPr>
                 <w:rStyle w:val="Collegamentoipertestuale"/>
                 <w:noProof/>
               </w:rPr>
-              <w:t>Tesi: informazioni generali</w:t>
+              <w:t>Domande varie Stage</w:t>
             </w:r>
             <w:r>
               <w:rPr>
@@ -733,7 +733,7 @@
                 <w:noProof/>
                 <w:webHidden/>
               </w:rPr>
-              <w:instrText xml:space="preserve"> PAGEREF _Toc129698491 \h </w:instrText>
+              <w:instrText xml:space="preserve"> PAGEREF _Toc129699513 \h </w:instrText>
             </w:r>
             <w:r>
               <w:rPr>
@@ -776,13 +776,13 @@
               <w:lang w:eastAsia="it-IT"/>
             </w:rPr>
           </w:pPr>
-          <w:hyperlink w:anchor="_Toc129698492" w:history="1">
+          <w:hyperlink w:anchor="_Toc129699514" w:history="1">
             <w:r>
               <w:rPr>
                 <w:rStyle w:val="Collegamentoipertestuale"/>
                 <w:noProof/>
               </w:rPr>
-              <w:t>Tesi: Cosa fare esattamente</w:t>
+              <w:t>Tesi: informazioni generali</w:t>
             </w:r>
             <w:r>
               <w:rPr>
@@ -803,7 +803,7 @@
                 <w:noProof/>
                 <w:webHidden/>
               </w:rPr>
-              <w:instrText xml:space="preserve"> PAGEREF _Toc129698492 \h </w:instrText>
+              <w:instrText xml:space="preserve"> PAGEREF _Toc129699514 \h </w:instrText>
             </w:r>
             <w:r>
               <w:rPr>
@@ -823,7 +823,7 @@
                 <w:noProof/>
                 <w:webHidden/>
               </w:rPr>
-              <w:t>17</w:t>
+              <w:t>18</w:t>
             </w:r>
             <w:r>
               <w:rPr>
@@ -846,12 +846,82 @@
               <w:lang w:eastAsia="it-IT"/>
             </w:rPr>
           </w:pPr>
-          <w:hyperlink w:anchor="_Toc129698493" w:history="1">
+          <w:hyperlink w:anchor="_Toc129699515" w:history="1">
             <w:r>
               <w:rPr>
                 <w:rStyle w:val="Collegamentoipertestuale"/>
                 <w:noProof/>
               </w:rPr>
+              <w:t>Tesi: Cosa fare esattamente</w:t>
+            </w:r>
+            <w:r>
+              <w:rPr>
+                <w:noProof/>
+                <w:webHidden/>
+              </w:rPr>
+              <w:tab/>
+            </w:r>
+            <w:r>
+              <w:rPr>
+                <w:noProof/>
+                <w:webHidden/>
+              </w:rPr>
+              <w:fldChar w:fldCharType="begin"/>
+            </w:r>
+            <w:r>
+              <w:rPr>
+                <w:noProof/>
+                <w:webHidden/>
+              </w:rPr>
+              <w:instrText xml:space="preserve"> PAGEREF _Toc129699515 \h </w:instrText>
+            </w:r>
+            <w:r>
+              <w:rPr>
+                <w:noProof/>
+                <w:webHidden/>
+              </w:rPr>
+            </w:r>
+            <w:r>
+              <w:rPr>
+                <w:noProof/>
+                <w:webHidden/>
+              </w:rPr>
+              <w:fldChar w:fldCharType="separate"/>
+            </w:r>
+            <w:r>
+              <w:rPr>
+                <w:noProof/>
+                <w:webHidden/>
+              </w:rPr>
+              <w:t>19</w:t>
+            </w:r>
+            <w:r>
+              <w:rPr>
+                <w:noProof/>
+                <w:webHidden/>
+              </w:rPr>
+              <w:fldChar w:fldCharType="end"/>
+            </w:r>
+          </w:hyperlink>
+        </w:p>
+        <w:p>
+          <w:pPr>
+            <w:pStyle w:val="Sommario1"/>
+            <w:tabs>
+              <w:tab w:val="right" w:leader="dot" w:pos="9628"/>
+            </w:tabs>
+            <w:rPr>
+              <w:rFonts w:eastAsiaTheme="minorEastAsia"/>
+              <w:noProof/>
+              <w:lang w:eastAsia="it-IT"/>
+            </w:rPr>
+          </w:pPr>
+          <w:hyperlink w:anchor="_Toc129699516" w:history="1">
+            <w:r>
+              <w:rPr>
+                <w:rStyle w:val="Collegamentoipertestuale"/>
+                <w:noProof/>
+              </w:rPr>
               <w:t>Domande Varie Tesi</w:t>
             </w:r>
             <w:r>
@@ -873,7 +943,7 @@
                 <w:noProof/>
                 <w:webHidden/>
               </w:rPr>
-              <w:instrText xml:space="preserve"> PAGEREF _Toc129698493 \h </w:instrText>
+              <w:instrText xml:space="preserve"> PAGEREF _Toc129699516 \h </w:instrText>
             </w:r>
             <w:r>
               <w:rPr>
@@ -893,7 +963,7 @@
                 <w:noProof/>
                 <w:webHidden/>
               </w:rPr>
-              <w:t>18</w:t>
+              <w:t>20</w:t>
             </w:r>
             <w:r>
               <w:rPr>
@@ -933,7 +1003,7 @@
       <w:pPr>
         <w:pStyle w:val="Titolo1"/>
       </w:pPr>
-      <w:bookmarkStart w:id="1" w:name="_Toc129698483"/>
+      <w:bookmarkStart w:id="1" w:name="_Toc129699505"/>
       <w:bookmarkEnd w:id="0"/>
       <w:r>
         <w:lastRenderedPageBreak/>
@@ -1019,18 +1089,12 @@
     </w:p>
     <w:p>
       <w:r>
-        <w:t>“</w:t>
-      </w:r>
-      <w:r>
-        <w:t>il soddisfacimento del vincolo minimo di superamento della parte scritta di Ingegneria del Software da sé non può abilitare l'avvio del tuo stage a tempo pieno.</w:t>
-      </w:r>
-    </w:p>
-    <w:p>
-      <w:r>
-        <w:t>Tale avvio può diventare accettabile solo a fronte di una modulazione del tuo tempo complessivo (8 ore al giorno, 5 giorni alla settimana) che ne assegni una parte congrua alle attività di progetto didattico di IS e il rimanente allo stage, fino al raggiungimento della seconda revisione di avanzamento</w:t>
-      </w:r>
-      <w:r>
-        <w:t>”</w:t>
+        <w:t>“il soddisfacimento del vincolo minimo di superamento della parte scritta di Ingegneria del Software da sé non può abilitare l'avvio del tuo stage a tempo pieno.</w:t>
+      </w:r>
+    </w:p>
+    <w:p>
+      <w:r>
+        <w:t>Tale avvio può diventare accettabile solo a fronte di una modulazione del tuo tempo complessivo (8 ore al giorno, 5 giorni alla settimana) che ne assegni una parte congrua alle attività di progetto didattico di IS e il rimanente allo stage, fino al raggiungimento della seconda revisione di avanzamento”</w:t>
       </w:r>
     </w:p>
     <w:p/>
@@ -1038,7 +1102,7 @@
       <w:pPr>
         <w:pStyle w:val="Titolo1"/>
       </w:pPr>
-      <w:bookmarkStart w:id="2" w:name="_Toc129698484"/>
+      <w:bookmarkStart w:id="2" w:name="_Toc129699506"/>
       <w:r>
         <w:t>Procedura di valutazione</w:t>
       </w:r>
@@ -1155,7 +1219,7 @@
       <w:pPr>
         <w:pStyle w:val="Titolo1"/>
       </w:pPr>
-      <w:bookmarkStart w:id="3" w:name="_Toc129698485"/>
+      <w:bookmarkStart w:id="3" w:name="_Toc129699507"/>
       <w:r>
         <w:lastRenderedPageBreak/>
         <w:t xml:space="preserve">Stage: </w:t>
@@ -2678,7 +2742,7 @@
       <w:pPr>
         <w:pStyle w:val="Titolo1"/>
       </w:pPr>
-      <w:bookmarkStart w:id="4" w:name="_Toc129698486"/>
+      <w:bookmarkStart w:id="4" w:name="_Toc129699508"/>
       <w:r>
         <w:t xml:space="preserve">Stage: </w:t>
       </w:r>
@@ -2837,14 +2901,1055 @@
         </w:numPr>
       </w:pPr>
       <w:r>
-        <w:t>Si deve scrivere un Piano di Lavoro, basato sul template presente qui su Mega, che dettaglia come si passeranno i giorni di tirocinio, i periodi e tutto quanto. Non dilungo la spiegazione perché è facilmente visibile tutto da soli tramite il template GitHub sempre qui presente</w:t>
+        <w:t xml:space="preserve">Si deve scrivere un Piano di Lavoro, basato sul template presente qui su Mega, che dettaglia come si passeranno i giorni di tirocinio, i periodi e tutto quanto. </w:t>
+      </w:r>
+    </w:p>
+    <w:p>
+      <w:pPr>
+        <w:pStyle w:val="Paragrafoelenco"/>
+        <w:numPr>
+          <w:ilvl w:val="0"/>
+          <w:numId w:val="1"/>
+        </w:numPr>
+      </w:pPr>
+      <w:r>
+        <w:t xml:space="preserve">Template su GitHub qui: </w:t>
+      </w:r>
+      <w:hyperlink r:id="rId13" w:history="1">
+        <w:r>
+          <w:rPr>
+            <w:rStyle w:val="Collegamentoipertestuale"/>
+          </w:rPr>
+          <w:t>https://github.com/FIUP/Template-piano-di-lavoro-stage</w:t>
+        </w:r>
+      </w:hyperlink>
+      <w:r>
+        <w:t xml:space="preserve"> </w:t>
       </w:r>
     </w:p>
     <w:p/>
-    <w:p>
-      <w:pPr>
-        <w:spacing w:after="160" w:line="259" w:lineRule="auto"/>
-      </w:pPr>
+    <w:p/>
+    <w:p>
+      <w:pPr>
+        <w:pStyle w:val="Titolo1"/>
+      </w:pPr>
+      <w:bookmarkStart w:id="5" w:name="_Toc129699509"/>
+      <w:r>
+        <w:lastRenderedPageBreak/>
+        <w:t>Piano di Lavoro</w:t>
+      </w:r>
+      <w:bookmarkEnd w:id="5"/>
+    </w:p>
+    <w:p/>
+    <w:p>
+      <w:r>
+        <w:t>Questo documento serve per poter iniziare lo stage e deve essere caricato autonomamente in SIAGAS, una volta approvato dal tutor e dallo studente (nota: non serve segnalare, nonostante sia presente nel template, l’approvazione da parte del professore/professoressa. Qui non devono essere presenti firme.</w:t>
+      </w:r>
+    </w:p>
+    <w:p/>
+    <w:p>
+      <w:r>
+        <w:t xml:space="preserve">Consiglio il template LaTeX presente perché totalmente preimpostato, almeno a livello di contenuti. Nulla vieta di farselo anche in Word o che so io. Comunque, ve lo consiglio in quanto fatto bene al 90/95%. </w:t>
+      </w:r>
+    </w:p>
+    <w:p/>
+    <w:p>
+      <w:pPr>
+        <w:spacing w:after="160" w:line="259" w:lineRule="auto"/>
+      </w:pPr>
+      <w:r>
+        <w:t>Copio dal README di GitHub facendo opportune aggiunte.</w:t>
+      </w:r>
+    </w:p>
+    <w:p>
+      <w:pPr>
+        <w:numPr>
+          <w:ilvl w:val="0"/>
+          <w:numId w:val="6"/>
+        </w:numPr>
+        <w:shd w:val="clear" w:color="auto" w:fill="0D1117"/>
+        <w:spacing w:before="100" w:beforeAutospacing="1" w:after="100" w:afterAutospacing="1"/>
+        <w:rPr>
+          <w:rFonts w:ascii="Segoe UI" w:hAnsi="Segoe UI" w:cs="Segoe UI"/>
+          <w:color w:val="C9D1D9"/>
+        </w:rPr>
+      </w:pPr>
+      <w:r>
+        <w:rPr>
+          <w:rStyle w:val="Enfasigrassetto"/>
+          <w:rFonts w:ascii="Segoe UI" w:hAnsi="Segoe UI" w:cs="Segoe UI"/>
+          <w:color w:val="C9D1D9"/>
+        </w:rPr>
+        <w:t>Prerequisito:</w:t>
+      </w:r>
+      <w:r>
+        <w:rPr>
+          <w:rFonts w:ascii="Segoe UI" w:hAnsi="Segoe UI" w:cs="Segoe UI"/>
+          <w:color w:val="C9D1D9"/>
+        </w:rPr>
+        <w:t> Devi avere un ambiente LaTeX installato e configurato correttamente.</w:t>
+      </w:r>
+    </w:p>
+    <w:p>
+      <w:pPr>
+        <w:numPr>
+          <w:ilvl w:val="0"/>
+          <w:numId w:val="6"/>
+        </w:numPr>
+        <w:shd w:val="clear" w:color="auto" w:fill="0D1117"/>
+        <w:spacing w:before="60" w:after="100" w:afterAutospacing="1"/>
+        <w:rPr>
+          <w:rFonts w:ascii="Segoe UI" w:hAnsi="Segoe UI" w:cs="Segoe UI"/>
+          <w:color w:val="C9D1D9"/>
+        </w:rPr>
+      </w:pPr>
+      <w:r>
+        <w:rPr>
+          <w:rFonts w:ascii="Segoe UI" w:hAnsi="Segoe UI" w:cs="Segoe UI"/>
+          <w:color w:val="C9D1D9"/>
+        </w:rPr>
+        <w:t>Fai un fork di questo repository e successivamente fai una clone del tuo repository locale.</w:t>
+      </w:r>
+    </w:p>
+    <w:p>
+      <w:pPr>
+        <w:numPr>
+          <w:ilvl w:val="0"/>
+          <w:numId w:val="6"/>
+        </w:numPr>
+        <w:shd w:val="clear" w:color="auto" w:fill="0D1117"/>
+        <w:spacing w:before="60" w:after="100" w:afterAutospacing="1"/>
+        <w:rPr>
+          <w:rFonts w:ascii="Segoe UI" w:hAnsi="Segoe UI" w:cs="Segoe UI"/>
+          <w:color w:val="C9D1D9"/>
+        </w:rPr>
+      </w:pPr>
+      <w:r>
+        <w:rPr>
+          <w:rFonts w:ascii="Segoe UI" w:hAnsi="Segoe UI" w:cs="Segoe UI"/>
+          <w:color w:val="C9D1D9"/>
+        </w:rPr>
+        <w:t>Apri il file "</w:t>
+      </w:r>
+      <w:proofErr w:type="spellStart"/>
+      <w:r>
+        <w:rPr>
+          <w:rFonts w:ascii="Segoe UI" w:hAnsi="Segoe UI" w:cs="Segoe UI"/>
+          <w:color w:val="C9D1D9"/>
+        </w:rPr>
+        <w:t>Dati.tex</w:t>
+      </w:r>
+      <w:proofErr w:type="spellEnd"/>
+      <w:r>
+        <w:rPr>
+          <w:rFonts w:ascii="Segoe UI" w:hAnsi="Segoe UI" w:cs="Segoe UI"/>
+          <w:color w:val="C9D1D9"/>
+        </w:rPr>
+        <w:t>" e modificalo inserendo i dati necessari</w:t>
+      </w:r>
+    </w:p>
+    <w:p>
+      <w:pPr>
+        <w:numPr>
+          <w:ilvl w:val="0"/>
+          <w:numId w:val="6"/>
+        </w:numPr>
+        <w:shd w:val="clear" w:color="auto" w:fill="0D1117"/>
+        <w:spacing w:before="60" w:after="100" w:afterAutospacing="1"/>
+        <w:rPr>
+          <w:rFonts w:ascii="Segoe UI" w:hAnsi="Segoe UI" w:cs="Segoe UI"/>
+          <w:color w:val="C9D1D9"/>
+        </w:rPr>
+      </w:pPr>
+      <w:r>
+        <w:rPr>
+          <w:rFonts w:ascii="Segoe UI" w:hAnsi="Segoe UI" w:cs="Segoe UI"/>
+          <w:color w:val="C9D1D9"/>
+        </w:rPr>
+        <w:t xml:space="preserve">Apri il file </w:t>
+      </w:r>
+      <w:proofErr w:type="spellStart"/>
+      <w:r>
+        <w:rPr>
+          <w:rFonts w:ascii="Segoe UI" w:hAnsi="Segoe UI" w:cs="Segoe UI"/>
+          <w:color w:val="C9D1D9"/>
+        </w:rPr>
+        <w:t>PianoDiLavoro.tex</w:t>
+      </w:r>
+      <w:proofErr w:type="spellEnd"/>
+      <w:r>
+        <w:rPr>
+          <w:rFonts w:ascii="Segoe UI" w:hAnsi="Segoe UI" w:cs="Segoe UI"/>
+          <w:color w:val="C9D1D9"/>
+        </w:rPr>
+        <w:t>" e compilalo secondo le indicazioni riportate</w:t>
+      </w:r>
+    </w:p>
+    <w:p>
+      <w:pPr>
+        <w:rPr>
+          <w:u w:val="single"/>
+        </w:rPr>
+      </w:pPr>
+      <w:r>
+        <w:rPr>
+          <w:u w:val="single"/>
+        </w:rPr>
+        <w:t>Struttura del template</w:t>
+      </w:r>
+    </w:p>
+    <w:p/>
+    <w:p>
+      <w:pPr>
+        <w:pStyle w:val="NormaleWeb"/>
+        <w:shd w:val="clear" w:color="auto" w:fill="0D1117"/>
+        <w:spacing w:before="0" w:beforeAutospacing="0" w:after="240" w:afterAutospacing="0"/>
+        <w:rPr>
+          <w:rFonts w:ascii="Segoe UI" w:hAnsi="Segoe UI" w:cs="Segoe UI"/>
+          <w:color w:val="C9D1D9"/>
+        </w:rPr>
+      </w:pPr>
+      <w:r>
+        <w:rPr>
+          <w:rFonts w:ascii="Segoe UI" w:hAnsi="Segoe UI" w:cs="Segoe UI"/>
+          <w:color w:val="C9D1D9"/>
+        </w:rPr>
+        <w:t>Il template è diviso in sezioni, secondo la seguente struttura:</w:t>
+      </w:r>
+    </w:p>
+    <w:p>
+      <w:pPr>
+        <w:pStyle w:val="NormaleWeb"/>
+        <w:shd w:val="clear" w:color="auto" w:fill="0D1117"/>
+        <w:spacing w:before="0" w:beforeAutospacing="0" w:after="0" w:afterAutospacing="0"/>
+        <w:rPr>
+          <w:rFonts w:ascii="Segoe UI" w:hAnsi="Segoe UI" w:cs="Segoe UI"/>
+          <w:color w:val="C9D1D9"/>
+        </w:rPr>
+      </w:pPr>
+      <w:r>
+        <w:rPr>
+          <w:rFonts w:ascii="Segoe UI" w:hAnsi="Segoe UI" w:cs="Segoe UI"/>
+          <w:color w:val="C9D1D9"/>
+        </w:rPr>
+        <w:t>In caso non si vogliano utilizzare alcune sezioni, basterà commentarle nel file </w:t>
+      </w:r>
+      <w:proofErr w:type="spellStart"/>
+      <w:r>
+        <w:rPr>
+          <w:rStyle w:val="CodiceHTML"/>
+          <w:rFonts w:ascii="Consolas" w:hAnsi="Consolas"/>
+          <w:color w:val="C9D1D9"/>
+        </w:rPr>
+        <w:t>PianoDiLavoro.tex</w:t>
+      </w:r>
+      <w:proofErr w:type="spellEnd"/>
+      <w:r>
+        <w:rPr>
+          <w:rFonts w:ascii="Segoe UI" w:hAnsi="Segoe UI" w:cs="Segoe UI"/>
+          <w:color w:val="C9D1D9"/>
+        </w:rPr>
+        <w:t>.</w:t>
+      </w:r>
+    </w:p>
+    <w:p>
+      <w:pPr>
+        <w:pStyle w:val="NormaleWeb"/>
+        <w:numPr>
+          <w:ilvl w:val="0"/>
+          <w:numId w:val="7"/>
+        </w:numPr>
+        <w:shd w:val="clear" w:color="auto" w:fill="0D1117"/>
+        <w:spacing w:before="0" w:beforeAutospacing="0" w:after="0" w:afterAutospacing="0"/>
+        <w:rPr>
+          <w:rFonts w:ascii="Segoe UI" w:hAnsi="Segoe UI" w:cs="Segoe UI"/>
+          <w:color w:val="C9D1D9"/>
+        </w:rPr>
+      </w:pPr>
+      <w:proofErr w:type="spellStart"/>
+      <w:r>
+        <w:rPr>
+          <w:rStyle w:val="Enfasigrassetto"/>
+          <w:rFonts w:ascii="Segoe UI" w:hAnsi="Segoe UI" w:cs="Segoe UI"/>
+          <w:color w:val="C9D1D9"/>
+        </w:rPr>
+        <w:t>Preface</w:t>
+      </w:r>
+      <w:proofErr w:type="spellEnd"/>
+      <w:r>
+        <w:rPr>
+          <w:rFonts w:ascii="Segoe UI" w:hAnsi="Segoe UI" w:cs="Segoe UI"/>
+          <w:color w:val="C9D1D9"/>
+        </w:rPr>
+        <w:t>: Definisce il frontespizio del Piano di Lavoro, non necessita di modifiche (prende i dati dal file </w:t>
+      </w:r>
+      <w:proofErr w:type="spellStart"/>
+      <w:r>
+        <w:rPr>
+          <w:rStyle w:val="CodiceHTML"/>
+          <w:rFonts w:ascii="Consolas" w:hAnsi="Consolas"/>
+          <w:color w:val="C9D1D9"/>
+        </w:rPr>
+        <w:t>Dati.tex</w:t>
+      </w:r>
+      <w:proofErr w:type="spellEnd"/>
+      <w:r>
+        <w:rPr>
+          <w:rFonts w:ascii="Segoe UI" w:hAnsi="Segoe UI" w:cs="Segoe UI"/>
+          <w:color w:val="C9D1D9"/>
+        </w:rPr>
+        <w:t>);</w:t>
+      </w:r>
+    </w:p>
+    <w:p>
+      <w:pPr>
+        <w:pStyle w:val="NormaleWeb"/>
+        <w:numPr>
+          <w:ilvl w:val="0"/>
+          <w:numId w:val="7"/>
+        </w:numPr>
+        <w:shd w:val="clear" w:color="auto" w:fill="0D1117"/>
+        <w:spacing w:before="240" w:beforeAutospacing="0" w:after="240" w:afterAutospacing="0"/>
+        <w:rPr>
+          <w:rFonts w:ascii="Segoe UI" w:hAnsi="Segoe UI" w:cs="Segoe UI"/>
+          <w:color w:val="C9D1D9"/>
+        </w:rPr>
+      </w:pPr>
+      <w:r>
+        <w:rPr>
+          <w:rStyle w:val="Enfasigrassetto"/>
+          <w:rFonts w:ascii="Segoe UI" w:hAnsi="Segoe UI" w:cs="Segoe UI"/>
+          <w:color w:val="C9D1D9"/>
+        </w:rPr>
+        <w:t>Contatti</w:t>
+      </w:r>
+      <w:r>
+        <w:rPr>
+          <w:rFonts w:ascii="Segoe UI" w:hAnsi="Segoe UI" w:cs="Segoe UI"/>
+          <w:color w:val="C9D1D9"/>
+        </w:rPr>
+        <w:t>: Include la sezione di contatti, non necessita di modifiche;</w:t>
+      </w:r>
+    </w:p>
+    <w:p>
+      <w:pPr>
+        <w:pStyle w:val="NormaleWeb"/>
+        <w:numPr>
+          <w:ilvl w:val="0"/>
+          <w:numId w:val="7"/>
+        </w:numPr>
+        <w:shd w:val="clear" w:color="auto" w:fill="0D1117"/>
+        <w:spacing w:before="240" w:beforeAutospacing="0" w:after="240" w:afterAutospacing="0"/>
+        <w:rPr>
+          <w:rFonts w:ascii="Segoe UI" w:hAnsi="Segoe UI" w:cs="Segoe UI"/>
+          <w:color w:val="C9D1D9"/>
+        </w:rPr>
+      </w:pPr>
+      <w:proofErr w:type="spellStart"/>
+      <w:r>
+        <w:rPr>
+          <w:rStyle w:val="Enfasigrassetto"/>
+          <w:rFonts w:ascii="Segoe UI" w:hAnsi="Segoe UI" w:cs="Segoe UI"/>
+          <w:color w:val="C9D1D9"/>
+        </w:rPr>
+        <w:t>ScopoStage</w:t>
+      </w:r>
+      <w:proofErr w:type="spellEnd"/>
+      <w:r>
+        <w:rPr>
+          <w:rFonts w:ascii="Segoe UI" w:hAnsi="Segoe UI" w:cs="Segoe UI"/>
+          <w:color w:val="C9D1D9"/>
+        </w:rPr>
+        <w:t>: Va personalizzata con una breve descrizione dello stage e dei compiti che lo studente andrà a ricoprire;</w:t>
+      </w:r>
+    </w:p>
+    <w:p>
+      <w:pPr>
+        <w:pStyle w:val="NormaleWeb"/>
+        <w:numPr>
+          <w:ilvl w:val="0"/>
+          <w:numId w:val="7"/>
+        </w:numPr>
+        <w:shd w:val="clear" w:color="auto" w:fill="0D1117"/>
+        <w:spacing w:before="240" w:beforeAutospacing="0" w:after="240" w:afterAutospacing="0"/>
+        <w:rPr>
+          <w:rFonts w:ascii="Segoe UI" w:hAnsi="Segoe UI" w:cs="Segoe UI"/>
+          <w:color w:val="C9D1D9"/>
+        </w:rPr>
+      </w:pPr>
+      <w:proofErr w:type="spellStart"/>
+      <w:r>
+        <w:rPr>
+          <w:rStyle w:val="Enfasigrassetto"/>
+          <w:rFonts w:ascii="Segoe UI" w:hAnsi="Segoe UI" w:cs="Segoe UI"/>
+          <w:color w:val="C9D1D9"/>
+        </w:rPr>
+        <w:t>InterazioneStudenteTutor</w:t>
+      </w:r>
+      <w:proofErr w:type="spellEnd"/>
+      <w:r>
+        <w:rPr>
+          <w:rFonts w:ascii="Segoe UI" w:hAnsi="Segoe UI" w:cs="Segoe UI"/>
+          <w:color w:val="C9D1D9"/>
+        </w:rPr>
+        <w:t>: Va personalizzata riportando le modalità di interazione tra studente e tutor aziendale, specificando le opportune modalità e tempistiche concordate;</w:t>
+      </w:r>
+    </w:p>
+    <w:p>
+      <w:pPr>
+        <w:pStyle w:val="NormaleWeb"/>
+        <w:numPr>
+          <w:ilvl w:val="0"/>
+          <w:numId w:val="7"/>
+        </w:numPr>
+        <w:shd w:val="clear" w:color="auto" w:fill="0D1117"/>
+        <w:spacing w:before="240" w:beforeAutospacing="0" w:after="240" w:afterAutospacing="0"/>
+        <w:rPr>
+          <w:rFonts w:ascii="Segoe UI" w:hAnsi="Segoe UI" w:cs="Segoe UI"/>
+          <w:color w:val="C9D1D9"/>
+        </w:rPr>
+      </w:pPr>
+      <w:proofErr w:type="spellStart"/>
+      <w:r>
+        <w:rPr>
+          <w:rStyle w:val="Enfasigrassetto"/>
+          <w:rFonts w:ascii="Segoe UI" w:hAnsi="Segoe UI" w:cs="Segoe UI"/>
+          <w:color w:val="C9D1D9"/>
+        </w:rPr>
+        <w:t>ProdottiAttesi</w:t>
+      </w:r>
+      <w:proofErr w:type="spellEnd"/>
+      <w:r>
+        <w:rPr>
+          <w:rFonts w:ascii="Segoe UI" w:hAnsi="Segoe UI" w:cs="Segoe UI"/>
+          <w:color w:val="C9D1D9"/>
+        </w:rPr>
+        <w:t>: Va personalizzata indicando in una lista i prodotti documentali e software che lo studente dovrà produrre durante lo stage. Per ogni prodotto va indicato nome e una breve descrizione;</w:t>
+      </w:r>
+    </w:p>
+    <w:p>
+      <w:pPr>
+        <w:pStyle w:val="NormaleWeb"/>
+        <w:numPr>
+          <w:ilvl w:val="0"/>
+          <w:numId w:val="7"/>
+        </w:numPr>
+        <w:shd w:val="clear" w:color="auto" w:fill="0D1117"/>
+        <w:spacing w:before="240" w:beforeAutospacing="0" w:after="240" w:afterAutospacing="0"/>
+        <w:rPr>
+          <w:rFonts w:ascii="Segoe UI" w:hAnsi="Segoe UI" w:cs="Segoe UI"/>
+          <w:color w:val="C9D1D9"/>
+        </w:rPr>
+      </w:pPr>
+      <w:proofErr w:type="spellStart"/>
+      <w:r>
+        <w:rPr>
+          <w:rStyle w:val="Enfasigrassetto"/>
+          <w:rFonts w:ascii="Segoe UI" w:hAnsi="Segoe UI" w:cs="Segoe UI"/>
+          <w:color w:val="C9D1D9"/>
+        </w:rPr>
+        <w:t>ContenutiFormativi</w:t>
+      </w:r>
+      <w:proofErr w:type="spellEnd"/>
+      <w:r>
+        <w:rPr>
+          <w:rFonts w:ascii="Segoe UI" w:hAnsi="Segoe UI" w:cs="Segoe UI"/>
+          <w:color w:val="C9D1D9"/>
+        </w:rPr>
+        <w:t>: Va personalizzata con le tecnologie e le conoscenze che lo studente avrà occasione di approfondire;</w:t>
+      </w:r>
+    </w:p>
+    <w:p>
+      <w:pPr>
+        <w:pStyle w:val="NormaleWeb"/>
+        <w:numPr>
+          <w:ilvl w:val="0"/>
+          <w:numId w:val="7"/>
+        </w:numPr>
+        <w:shd w:val="clear" w:color="auto" w:fill="0D1117"/>
+        <w:spacing w:before="240" w:beforeAutospacing="0" w:after="240" w:afterAutospacing="0"/>
+        <w:rPr>
+          <w:rFonts w:ascii="Segoe UI" w:hAnsi="Segoe UI" w:cs="Segoe UI"/>
+          <w:color w:val="C9D1D9"/>
+        </w:rPr>
+      </w:pPr>
+      <w:proofErr w:type="spellStart"/>
+      <w:r>
+        <w:rPr>
+          <w:rStyle w:val="Enfasigrassetto"/>
+          <w:rFonts w:ascii="Segoe UI" w:hAnsi="Segoe UI" w:cs="Segoe UI"/>
+          <w:color w:val="C9D1D9"/>
+        </w:rPr>
+        <w:t>PianificazioneLavoro</w:t>
+      </w:r>
+      <w:proofErr w:type="spellEnd"/>
+      <w:r>
+        <w:rPr>
+          <w:rFonts w:ascii="Segoe UI" w:hAnsi="Segoe UI" w:cs="Segoe UI"/>
+          <w:color w:val="C9D1D9"/>
+        </w:rPr>
+        <w:t>: Va personalizzata riportando un prospetto settimanale delle attività come lista e una ripartizione oraria di tali attività in forma tabellare;</w:t>
+      </w:r>
+    </w:p>
+    <w:p>
+      <w:pPr>
+        <w:pStyle w:val="NormaleWeb"/>
+        <w:numPr>
+          <w:ilvl w:val="0"/>
+          <w:numId w:val="7"/>
+        </w:numPr>
+        <w:shd w:val="clear" w:color="auto" w:fill="0D1117"/>
+        <w:spacing w:before="0" w:beforeAutospacing="0" w:after="0" w:afterAutospacing="0"/>
+        <w:rPr>
+          <w:rFonts w:ascii="Segoe UI" w:hAnsi="Segoe UI" w:cs="Segoe UI"/>
+          <w:color w:val="C9D1D9"/>
+        </w:rPr>
+      </w:pPr>
+      <w:r>
+        <w:rPr>
+          <w:rStyle w:val="Enfasigrassetto"/>
+          <w:rFonts w:ascii="Segoe UI" w:hAnsi="Segoe UI" w:cs="Segoe UI"/>
+          <w:color w:val="C9D1D9"/>
+        </w:rPr>
+        <w:t>Obiettivi</w:t>
+      </w:r>
+      <w:r>
+        <w:rPr>
+          <w:rFonts w:ascii="Segoe UI" w:hAnsi="Segoe UI" w:cs="Segoe UI"/>
+          <w:color w:val="C9D1D9"/>
+        </w:rPr>
+        <w:t>: Riporta i requisiti obbligatori, desiderabili e facoltativi, cioè gli obiettivi da raggiungere durante lo stage. Non necessita di modifiche (prende i dati dal file </w:t>
+      </w:r>
+      <w:proofErr w:type="spellStart"/>
+      <w:r>
+        <w:rPr>
+          <w:rStyle w:val="CodiceHTML"/>
+          <w:rFonts w:ascii="Consolas" w:hAnsi="Consolas"/>
+          <w:color w:val="C9D1D9"/>
+        </w:rPr>
+        <w:t>Dati.tex</w:t>
+      </w:r>
+      <w:proofErr w:type="spellEnd"/>
+      <w:r>
+        <w:rPr>
+          <w:rFonts w:ascii="Segoe UI" w:hAnsi="Segoe UI" w:cs="Segoe UI"/>
+          <w:color w:val="C9D1D9"/>
+        </w:rPr>
+        <w:t>);</w:t>
+      </w:r>
+    </w:p>
+    <w:p>
+      <w:pPr>
+        <w:pStyle w:val="NormaleWeb"/>
+        <w:numPr>
+          <w:ilvl w:val="0"/>
+          <w:numId w:val="7"/>
+        </w:numPr>
+        <w:shd w:val="clear" w:color="auto" w:fill="0D1117"/>
+        <w:spacing w:before="240" w:beforeAutospacing="0" w:after="240" w:afterAutospacing="0"/>
+        <w:rPr>
+          <w:rFonts w:ascii="Segoe UI" w:hAnsi="Segoe UI" w:cs="Segoe UI"/>
+          <w:color w:val="C9D1D9"/>
+        </w:rPr>
+      </w:pPr>
+      <w:r>
+        <w:rPr>
+          <w:rStyle w:val="Enfasigrassetto"/>
+          <w:rFonts w:ascii="Segoe UI" w:hAnsi="Segoe UI" w:cs="Segoe UI"/>
+          <w:color w:val="C9D1D9"/>
+        </w:rPr>
+        <w:lastRenderedPageBreak/>
+        <w:t>Diagramma</w:t>
+      </w:r>
+      <w:r>
+        <w:rPr>
+          <w:rFonts w:ascii="Segoe UI" w:hAnsi="Segoe UI" w:cs="Segoe UI"/>
+          <w:color w:val="C9D1D9"/>
+        </w:rPr>
+        <w:t>: mostra un diagramma di Gantt riportante la pianificazione iniziale delle attività da svolgere.</w:t>
+      </w:r>
+    </w:p>
+    <w:p>
+      <w:pPr>
+        <w:pStyle w:val="NormaleWeb"/>
+        <w:shd w:val="clear" w:color="auto" w:fill="0D1117"/>
+        <w:spacing w:before="240" w:beforeAutospacing="0" w:after="240" w:afterAutospacing="0"/>
+        <w:ind w:left="720"/>
+        <w:rPr>
+          <w:rFonts w:ascii="Segoe UI" w:hAnsi="Segoe UI" w:cs="Segoe UI"/>
+          <w:color w:val="C9D1D9"/>
+        </w:rPr>
+      </w:pPr>
+      <w:r>
+        <w:rPr>
+          <w:rFonts w:ascii="Segoe UI" w:hAnsi="Segoe UI" w:cs="Segoe UI"/>
+          <w:color w:val="C9D1D9"/>
+        </w:rPr>
+        <w:t>L'immagine del diagramma viene presa dal file img/gantt.png, quindi per mostrare tale diagramma basterà inserire una immagine dal nome "gantt.png" dentro la cartella "img", sovrascrivendo quella esistente;</w:t>
+      </w:r>
+    </w:p>
+    <w:p>
+      <w:pPr>
+        <w:pStyle w:val="NormaleWeb"/>
+        <w:numPr>
+          <w:ilvl w:val="0"/>
+          <w:numId w:val="7"/>
+        </w:numPr>
+        <w:shd w:val="clear" w:color="auto" w:fill="0D1117"/>
+        <w:spacing w:before="240" w:beforeAutospacing="0" w:after="240" w:afterAutospacing="0"/>
+        <w:rPr>
+          <w:rFonts w:ascii="Segoe UI" w:hAnsi="Segoe UI" w:cs="Segoe UI"/>
+          <w:color w:val="C9D1D9"/>
+        </w:rPr>
+      </w:pPr>
+      <w:r>
+        <w:rPr>
+          <w:rStyle w:val="Enfasigrassetto"/>
+          <w:rFonts w:ascii="Segoe UI" w:hAnsi="Segoe UI" w:cs="Segoe UI"/>
+          <w:color w:val="C9D1D9"/>
+        </w:rPr>
+        <w:t>Approvazione</w:t>
+      </w:r>
+      <w:r>
+        <w:rPr>
+          <w:rFonts w:ascii="Segoe UI" w:hAnsi="Segoe UI" w:cs="Segoe UI"/>
+          <w:color w:val="C9D1D9"/>
+        </w:rPr>
+        <w:t>: mostra una sezione che indica i membri che hanno approvato il piano, con i relativi campi per la firma e timbro aziendale.</w:t>
+      </w:r>
+    </w:p>
+    <w:p>
+      <w:pPr>
+        <w:pStyle w:val="NormaleWeb"/>
+        <w:shd w:val="clear" w:color="auto" w:fill="0D1117"/>
+        <w:spacing w:before="0" w:beforeAutospacing="0" w:after="240" w:afterAutospacing="0"/>
+        <w:rPr>
+          <w:rFonts w:ascii="Segoe UI" w:hAnsi="Segoe UI" w:cs="Segoe UI"/>
+          <w:color w:val="C9D1D9"/>
+        </w:rPr>
+      </w:pPr>
+      <w:r>
+        <w:rPr>
+          <w:rStyle w:val="Enfasigrassetto"/>
+          <w:rFonts w:ascii="Segoe UI" w:hAnsi="Segoe UI" w:cs="Segoe UI"/>
+          <w:color w:val="C9D1D9"/>
+        </w:rPr>
+        <w:t>Nota:</w:t>
+      </w:r>
+      <w:r>
+        <w:rPr>
+          <w:rFonts w:ascii="Segoe UI" w:hAnsi="Segoe UI" w:cs="Segoe UI"/>
+          <w:color w:val="C9D1D9"/>
+        </w:rPr>
+        <w:t> </w:t>
+      </w:r>
+      <w:r>
+        <w:rPr>
+          <w:rStyle w:val="Enfasicorsivo"/>
+          <w:rFonts w:ascii="Segoe UI" w:hAnsi="Segoe UI" w:cs="Segoe UI"/>
+          <w:color w:val="C9D1D9"/>
+        </w:rPr>
+        <w:t>Le sezioni 5, 9 e 10 non sono obbligatorie ma potrebbero essere richieste dal tutor interno.</w:t>
+      </w:r>
+    </w:p>
+    <w:p>
+      <w:pPr>
+        <w:rPr>
+          <w:u w:val="single"/>
+        </w:rPr>
+      </w:pPr>
+      <w:r>
+        <w:rPr>
+          <w:u w:val="single"/>
+        </w:rPr>
+        <w:t>Scelta dello stile</w:t>
+      </w:r>
+    </w:p>
+    <w:p/>
+    <w:p>
+      <w:pPr>
+        <w:pStyle w:val="NormaleWeb"/>
+        <w:shd w:val="clear" w:color="auto" w:fill="0D1117"/>
+        <w:spacing w:before="0" w:beforeAutospacing="0" w:after="240" w:afterAutospacing="0"/>
+        <w:rPr>
+          <w:rFonts w:ascii="Segoe UI" w:hAnsi="Segoe UI" w:cs="Segoe UI"/>
+          <w:color w:val="C9D1D9"/>
+        </w:rPr>
+      </w:pPr>
+      <w:r>
+        <w:rPr>
+          <w:rFonts w:ascii="Segoe UI" w:hAnsi="Segoe UI" w:cs="Segoe UI"/>
+          <w:color w:val="C9D1D9"/>
+        </w:rPr>
+        <w:t>Il template offre la possibilità di scegliere tra 2 stili, ognuno personalizzerà l'header e il footer di ciascuna pagina, nello specifico:</w:t>
+      </w:r>
+    </w:p>
+    <w:p>
+      <w:pPr>
+        <w:numPr>
+          <w:ilvl w:val="0"/>
+          <w:numId w:val="8"/>
+        </w:numPr>
+        <w:shd w:val="clear" w:color="auto" w:fill="0D1117"/>
+        <w:spacing w:before="100" w:beforeAutospacing="1" w:after="100" w:afterAutospacing="1"/>
+        <w:rPr>
+          <w:rFonts w:ascii="Segoe UI" w:hAnsi="Segoe UI" w:cs="Segoe UI"/>
+          <w:color w:val="C9D1D9"/>
+        </w:rPr>
+      </w:pPr>
+      <w:r>
+        <w:rPr>
+          <w:rStyle w:val="Enfasigrassetto"/>
+          <w:rFonts w:ascii="Segoe UI" w:hAnsi="Segoe UI" w:cs="Segoe UI"/>
+          <w:color w:val="C9D1D9"/>
+        </w:rPr>
+        <w:t>Stile Unipd</w:t>
+      </w:r>
+      <w:r>
+        <w:rPr>
+          <w:rFonts w:ascii="Segoe UI" w:hAnsi="Segoe UI" w:cs="Segoe UI"/>
+          <w:color w:val="C9D1D9"/>
+        </w:rPr>
+        <w:t>: Nell'header compaiono: Il logo Unipd, i dati dello studente (nome, cognome e matricola, la ragione sociale dell'azienda dove si fa lo stage). Nel footer, a destra viene indicato solamente il numero di pagina attuale rispetto al totale.</w:t>
+      </w:r>
+    </w:p>
+    <w:p>
+      <w:pPr>
+        <w:numPr>
+          <w:ilvl w:val="0"/>
+          <w:numId w:val="8"/>
+        </w:numPr>
+        <w:shd w:val="clear" w:color="auto" w:fill="0D1117"/>
+        <w:spacing w:before="60" w:after="100" w:afterAutospacing="1"/>
+        <w:rPr>
+          <w:rFonts w:ascii="Segoe UI" w:hAnsi="Segoe UI" w:cs="Segoe UI"/>
+          <w:color w:val="C9D1D9"/>
+        </w:rPr>
+      </w:pPr>
+      <w:r>
+        <w:rPr>
+          <w:rStyle w:val="Enfasigrassetto"/>
+          <w:rFonts w:ascii="Segoe UI" w:hAnsi="Segoe UI" w:cs="Segoe UI"/>
+          <w:color w:val="C9D1D9"/>
+        </w:rPr>
+        <w:t>Stile Aziendale</w:t>
+      </w:r>
+      <w:r>
+        <w:rPr>
+          <w:rFonts w:ascii="Segoe UI" w:hAnsi="Segoe UI" w:cs="Segoe UI"/>
+          <w:color w:val="C9D1D9"/>
+        </w:rPr>
+        <w:t xml:space="preserve">: Nell'header compaiono: Il logo aziendale, la ragione sociale dell'azienda e il sito internet aziendale. Nel footer, al centro viene indicato il numero di pagina attuale rispetto al totale e ai lati i dati dell'azienda con i relativi dati di contatto (ragione sociale, indirizzo, sito, telefono, </w:t>
+      </w:r>
+      <w:proofErr w:type="gramStart"/>
+      <w:r>
+        <w:rPr>
+          <w:rFonts w:ascii="Segoe UI" w:hAnsi="Segoe UI" w:cs="Segoe UI"/>
+          <w:color w:val="C9D1D9"/>
+        </w:rPr>
+        <w:t>email</w:t>
+      </w:r>
+      <w:proofErr w:type="gramEnd"/>
+      <w:r>
+        <w:rPr>
+          <w:rFonts w:ascii="Segoe UI" w:hAnsi="Segoe UI" w:cs="Segoe UI"/>
+          <w:color w:val="C9D1D9"/>
+        </w:rPr>
+        <w:t>, P.IVA).</w:t>
+      </w:r>
+    </w:p>
+    <w:p>
+      <w:pPr>
+        <w:rPr>
+          <w:u w:val="single"/>
+        </w:rPr>
+      </w:pPr>
+      <w:r>
+        <w:rPr>
+          <w:u w:val="single"/>
+        </w:rPr>
+        <w:t>Uso degli stili</w:t>
+      </w:r>
+    </w:p>
+    <w:p/>
+    <w:p>
+      <w:pPr>
+        <w:pStyle w:val="NormaleWeb"/>
+        <w:shd w:val="clear" w:color="auto" w:fill="0D1117"/>
+        <w:spacing w:before="0" w:beforeAutospacing="0" w:after="240" w:afterAutospacing="0"/>
+        <w:rPr>
+          <w:rFonts w:ascii="Segoe UI" w:hAnsi="Segoe UI" w:cs="Segoe UI"/>
+          <w:color w:val="C9D1D9"/>
+        </w:rPr>
+      </w:pPr>
+      <w:r>
+        <w:rPr>
+          <w:rFonts w:ascii="Segoe UI" w:hAnsi="Segoe UI" w:cs="Segoe UI"/>
+          <w:color w:val="C9D1D9"/>
+        </w:rPr>
+        <w:t>Per usare lo stile aziendale, occorre:</w:t>
+      </w:r>
+    </w:p>
+    <w:p>
+      <w:pPr>
+        <w:numPr>
+          <w:ilvl w:val="0"/>
+          <w:numId w:val="9"/>
+        </w:numPr>
+        <w:shd w:val="clear" w:color="auto" w:fill="0D1117"/>
+        <w:spacing w:before="100" w:beforeAutospacing="1" w:after="100" w:afterAutospacing="1"/>
+        <w:rPr>
+          <w:rFonts w:ascii="Segoe UI" w:hAnsi="Segoe UI" w:cs="Segoe UI"/>
+          <w:color w:val="C9D1D9"/>
+        </w:rPr>
+      </w:pPr>
+      <w:r>
+        <w:rPr>
+          <w:rFonts w:ascii="Segoe UI" w:hAnsi="Segoe UI" w:cs="Segoe UI"/>
+          <w:color w:val="C9D1D9"/>
+        </w:rPr>
+        <w:t>Chiedere il consenso per l'utilizzo del logo degli altri dati aziendali al vostro tutor</w:t>
+      </w:r>
+    </w:p>
+    <w:p>
+      <w:pPr>
+        <w:numPr>
+          <w:ilvl w:val="0"/>
+          <w:numId w:val="9"/>
+        </w:numPr>
+        <w:shd w:val="clear" w:color="auto" w:fill="0D1117"/>
+        <w:spacing w:afterAutospacing="1"/>
+        <w:rPr>
+          <w:rFonts w:ascii="Segoe UI" w:hAnsi="Segoe UI" w:cs="Segoe UI"/>
+          <w:color w:val="C9D1D9"/>
+        </w:rPr>
+      </w:pPr>
+      <w:r>
+        <w:rPr>
+          <w:rFonts w:ascii="Segoe UI" w:hAnsi="Segoe UI" w:cs="Segoe UI"/>
+          <w:color w:val="C9D1D9"/>
+        </w:rPr>
+        <w:t>Inserire nella cartella </w:t>
+      </w:r>
+      <w:r>
+        <w:rPr>
+          <w:rStyle w:val="CodiceHTML"/>
+          <w:rFonts w:ascii="Consolas" w:eastAsiaTheme="minorHAnsi" w:hAnsi="Consolas"/>
+          <w:color w:val="C9D1D9"/>
+        </w:rPr>
+        <w:t>img</w:t>
+      </w:r>
+      <w:r>
+        <w:rPr>
+          <w:rFonts w:ascii="Segoe UI" w:hAnsi="Segoe UI" w:cs="Segoe UI"/>
+          <w:color w:val="C9D1D9"/>
+        </w:rPr>
+        <w:t> il logo aziendale chiamandolo </w:t>
+      </w:r>
+      <w:r>
+        <w:rPr>
+          <w:rStyle w:val="CodiceHTML"/>
+          <w:rFonts w:ascii="Consolas" w:eastAsiaTheme="minorHAnsi" w:hAnsi="Consolas"/>
+          <w:color w:val="C9D1D9"/>
+        </w:rPr>
+        <w:t>logo_azienda.png</w:t>
+      </w:r>
+    </w:p>
+    <w:p>
+      <w:pPr>
+        <w:numPr>
+          <w:ilvl w:val="0"/>
+          <w:numId w:val="9"/>
+        </w:numPr>
+        <w:shd w:val="clear" w:color="auto" w:fill="0D1117"/>
+        <w:spacing w:afterAutospacing="1"/>
+        <w:rPr>
+          <w:rFonts w:ascii="Segoe UI" w:hAnsi="Segoe UI" w:cs="Segoe UI"/>
+          <w:color w:val="C9D1D9"/>
+        </w:rPr>
+      </w:pPr>
+      <w:r>
+        <w:rPr>
+          <w:rFonts w:ascii="Segoe UI" w:hAnsi="Segoe UI" w:cs="Segoe UI"/>
+          <w:color w:val="C9D1D9"/>
+        </w:rPr>
+        <w:t>Nel file </w:t>
+      </w:r>
+      <w:proofErr w:type="spellStart"/>
+      <w:r>
+        <w:rPr>
+          <w:rStyle w:val="CodiceHTML"/>
+          <w:rFonts w:ascii="Consolas" w:eastAsiaTheme="minorHAnsi" w:hAnsi="Consolas"/>
+          <w:color w:val="C9D1D9"/>
+        </w:rPr>
+        <w:t>Layout.tex</w:t>
+      </w:r>
+      <w:proofErr w:type="spellEnd"/>
+      <w:r>
+        <w:rPr>
+          <w:rFonts w:ascii="Segoe UI" w:hAnsi="Segoe UI" w:cs="Segoe UI"/>
+          <w:color w:val="C9D1D9"/>
+        </w:rPr>
+        <w:t>, commentare </w:t>
+      </w:r>
+      <w:r>
+        <w:rPr>
+          <w:rStyle w:val="CodiceHTML"/>
+          <w:rFonts w:ascii="Consolas" w:eastAsiaTheme="minorHAnsi" w:hAnsi="Consolas"/>
+          <w:color w:val="C9D1D9"/>
+        </w:rPr>
+        <w:t>\</w:t>
+      </w:r>
+      <w:proofErr w:type="spellStart"/>
+      <w:r>
+        <w:rPr>
+          <w:rStyle w:val="CodiceHTML"/>
+          <w:rFonts w:ascii="Consolas" w:eastAsiaTheme="minorHAnsi" w:hAnsi="Consolas"/>
+          <w:color w:val="C9D1D9"/>
+        </w:rPr>
+        <w:t>stileUNIPD</w:t>
+      </w:r>
+      <w:proofErr w:type="spellEnd"/>
+      <w:r>
+        <w:rPr>
+          <w:rFonts w:ascii="Segoe UI" w:hAnsi="Segoe UI" w:cs="Segoe UI"/>
+          <w:color w:val="C9D1D9"/>
+        </w:rPr>
+        <w:t xml:space="preserve"> (attivo di default) e </w:t>
+      </w:r>
+      <w:proofErr w:type="spellStart"/>
+      <w:r>
+        <w:rPr>
+          <w:rFonts w:ascii="Segoe UI" w:hAnsi="Segoe UI" w:cs="Segoe UI"/>
+          <w:color w:val="C9D1D9"/>
+        </w:rPr>
+        <w:t>decommentare</w:t>
+      </w:r>
+      <w:proofErr w:type="spellEnd"/>
+      <w:r>
+        <w:rPr>
+          <w:rFonts w:ascii="Segoe UI" w:hAnsi="Segoe UI" w:cs="Segoe UI"/>
+          <w:color w:val="C9D1D9"/>
+        </w:rPr>
+        <w:t> </w:t>
+      </w:r>
+      <w:r>
+        <w:rPr>
+          <w:rStyle w:val="CodiceHTML"/>
+          <w:rFonts w:ascii="Consolas" w:eastAsiaTheme="minorHAnsi" w:hAnsi="Consolas"/>
+          <w:color w:val="C9D1D9"/>
+        </w:rPr>
+        <w:t>\</w:t>
+      </w:r>
+      <w:proofErr w:type="spellStart"/>
+      <w:r>
+        <w:rPr>
+          <w:rStyle w:val="CodiceHTML"/>
+          <w:rFonts w:ascii="Consolas" w:eastAsiaTheme="minorHAnsi" w:hAnsi="Consolas"/>
+          <w:color w:val="C9D1D9"/>
+        </w:rPr>
+        <w:t>stileAziendale</w:t>
+      </w:r>
+      <w:proofErr w:type="spellEnd"/>
+    </w:p>
+    <w:p>
+      <w:pPr>
+        <w:rPr>
+          <w:b/>
+          <w:bCs/>
+        </w:rPr>
+      </w:pPr>
+      <w:r>
+        <w:rPr>
+          <w:b/>
+          <w:bCs/>
+        </w:rPr>
+        <w:t>Attenzione</w:t>
+      </w:r>
+      <w:r>
+        <w:rPr>
+          <w:b/>
+          <w:bCs/>
+        </w:rPr>
+        <w:t xml:space="preserve"> 1</w:t>
+      </w:r>
+    </w:p>
+    <w:p>
+      <w:pPr>
+        <w:rPr>
+          <w:b/>
+          <w:bCs/>
+        </w:rPr>
+      </w:pPr>
+    </w:p>
+    <w:p>
+      <w:pPr>
+        <w:pStyle w:val="NormaleWeb"/>
+        <w:shd w:val="clear" w:color="auto" w:fill="0D1117"/>
+        <w:spacing w:before="0" w:beforeAutospacing="0" w:after="0" w:afterAutospacing="0"/>
+        <w:rPr>
+          <w:rFonts w:ascii="Segoe UI" w:hAnsi="Segoe UI" w:cs="Segoe UI"/>
+          <w:color w:val="C9D1D9"/>
+        </w:rPr>
+      </w:pPr>
+      <w:r>
+        <w:rPr>
+          <w:rFonts w:ascii="Segoe UI" w:hAnsi="Segoe UI" w:cs="Segoe UI"/>
+          <w:color w:val="C9D1D9"/>
+        </w:rPr>
+        <w:t>Il seguente template serve per creare un file </w:t>
+      </w:r>
+      <w:r>
+        <w:rPr>
+          <w:rStyle w:val="CodiceHTML"/>
+          <w:rFonts w:ascii="Consolas" w:hAnsi="Consolas"/>
+          <w:color w:val="C9D1D9"/>
+        </w:rPr>
+        <w:t>.pdf</w:t>
+      </w:r>
+      <w:r>
+        <w:rPr>
+          <w:rFonts w:ascii="Segoe UI" w:hAnsi="Segoe UI" w:cs="Segoe UI"/>
+          <w:color w:val="C9D1D9"/>
+        </w:rPr>
+        <w:t> contenente il piano di lavoro dello studente ma per essere ufficialmente approvato, potrebbe essere necessario stamparlo su carta intestata dell'azienda, come se fosse un documento ufficiale. Lo stile UNIPD potrebbe non venir accettato da tutti i docenti, chiedete sempre conferma al vostro tutor interno.</w:t>
+      </w:r>
+    </w:p>
+    <w:p>
+      <w:pPr>
+        <w:spacing w:after="160" w:line="259" w:lineRule="auto"/>
+      </w:pPr>
+    </w:p>
+    <w:p>
+      <w:pPr>
+        <w:spacing w:after="160" w:line="259" w:lineRule="auto"/>
+        <w:rPr>
+          <w:b/>
+          <w:bCs/>
+        </w:rPr>
+      </w:pPr>
+      <w:r>
+        <w:rPr>
+          <w:b/>
+          <w:bCs/>
+        </w:rPr>
+        <w:t>Attenzione</w:t>
+      </w:r>
+      <w:r>
+        <w:rPr>
+          <w:b/>
+          <w:bCs/>
+        </w:rPr>
+        <w:t xml:space="preserve"> 2</w:t>
+      </w:r>
+    </w:p>
+    <w:p>
+      <w:pPr>
+        <w:spacing w:after="160" w:line="259" w:lineRule="auto"/>
+      </w:pPr>
+      <w:r>
+        <w:t xml:space="preserve"> SIAGAS richiede un Piano di Lavoro minore di 1 MB. Di fatto, state tranquilli, massimo arriva ai 500 KB anche con immagini con LaTeX.</w:t>
+      </w:r>
       <w:r>
         <w:br w:type="page"/>
       </w:r>
@@ -2853,14 +3958,17 @@
       <w:pPr>
         <w:pStyle w:val="Titolo1"/>
       </w:pPr>
-      <w:bookmarkStart w:id="5" w:name="_Toc126771985"/>
-      <w:bookmarkStart w:id="6" w:name="_Toc129698487"/>
+      <w:bookmarkStart w:id="6" w:name="_Toc126771985"/>
+      <w:bookmarkStart w:id="7" w:name="_Toc129699510"/>
       <w:r>
         <w:lastRenderedPageBreak/>
-        <w:t>Sicurezza</w:t>
-      </w:r>
-      <w:bookmarkEnd w:id="5"/>
+        <w:t>Corso di s</w:t>
+      </w:r>
+      <w:r>
+        <w:t>icurezza</w:t>
+      </w:r>
       <w:bookmarkEnd w:id="6"/>
+      <w:bookmarkEnd w:id="7"/>
     </w:p>
     <w:p/>
     <w:p>
@@ -2869,7 +3977,7 @@
       </w:r>
     </w:p>
     <w:p>
-      <w:hyperlink r:id="rId13" w:history="1">
+      <w:hyperlink r:id="rId14" w:history="1">
         <w:r>
           <w:rPr>
             <w:rStyle w:val="Collegamentoipertestuale"/>
@@ -2957,14 +4065,32 @@
       <w:pPr>
         <w:pStyle w:val="Titolo1"/>
       </w:pPr>
-      <w:bookmarkStart w:id="7" w:name="_Toc126771986"/>
-      <w:bookmarkStart w:id="8" w:name="_Toc129698488"/>
+      <w:bookmarkStart w:id="8" w:name="_Toc126771986"/>
+      <w:bookmarkStart w:id="9" w:name="_Toc129699511"/>
       <w:r>
         <w:lastRenderedPageBreak/>
         <w:t>SIAGAS</w:t>
       </w:r>
-      <w:bookmarkEnd w:id="7"/>
       <w:bookmarkEnd w:id="8"/>
+      <w:bookmarkEnd w:id="9"/>
+    </w:p>
+    <w:p/>
+    <w:p>
+      <w:r>
+        <w:t>Nota per i curiosi: l’acronimo indica “</w:t>
+      </w:r>
+      <w:r>
+        <w:t>Sportello Informativo per Attivazione e Gestione di Attività di Stage</w:t>
+      </w:r>
+      <w:r>
+        <w:t>”.</w:t>
+      </w:r>
+    </w:p>
+    <w:p/>
+    <w:p>
+      <w:r>
+        <w:t>Avviso ai naviganti: Il motivo della sua natura “poco curata” per usare un gentilissimo eufemismo deriva dalla sua natura (notabile dal footer) temporale e di realizzazione, risalente al moderno 2007 come progetto di SWE. Da allora, è sempre stata storicamente usata. Il suo gestore è chiaramente il buon Tullio.</w:t>
+      </w:r>
     </w:p>
     <w:p/>
     <w:p>
@@ -3001,54 +4127,6 @@
             <wp:extent cx="6120130" cy="3850640"/>
             <wp:effectExtent l="0" t="0" r="0" b="0"/>
             <wp:docPr id="1" name="Immagine 1"/>
-            <wp:cNvGraphicFramePr>
-              <a:graphicFrameLocks xmlns:a="http://schemas.openxmlformats.org/drawingml/2006/main" noChangeAspect="1"/>
-            </wp:cNvGraphicFramePr>
-            <a:graphic xmlns:a="http://schemas.openxmlformats.org/drawingml/2006/main">
-              <a:graphicData uri="http://schemas.openxmlformats.org/drawingml/2006/picture">
-                <pic:pic xmlns:pic="http://schemas.openxmlformats.org/drawingml/2006/picture">
-                  <pic:nvPicPr>
-                    <pic:cNvPr id="1" name=""/>
-                    <pic:cNvPicPr/>
-                  </pic:nvPicPr>
-                  <pic:blipFill>
-                    <a:blip r:embed="rId14"/>
-                    <a:stretch>
-                      <a:fillRect/>
-                    </a:stretch>
-                  </pic:blipFill>
-                  <pic:spPr>
-                    <a:xfrm>
-                      <a:off x="0" y="0"/>
-                      <a:ext cx="6120130" cy="3850640"/>
-                    </a:xfrm>
-                    <a:prstGeom prst="rect">
-                      <a:avLst/>
-                    </a:prstGeom>
-                  </pic:spPr>
-                </pic:pic>
-              </a:graphicData>
-            </a:graphic>
-          </wp:inline>
-        </w:drawing>
-      </w:r>
-    </w:p>
-    <w:p/>
-    <w:p>
-      <w:r>
-        <w:t>Fatto questo, darà conferma:</w:t>
-      </w:r>
-    </w:p>
-    <w:p>
-      <w:r>
-        <w:rPr>
-          <w:noProof/>
-        </w:rPr>
-        <w:drawing>
-          <wp:inline distT="0" distB="0" distL="0" distR="0" wp14:anchorId="538C148C" wp14:editId="149FDF92">
-            <wp:extent cx="4978400" cy="639991"/>
-            <wp:effectExtent l="0" t="0" r="0" b="8255"/>
-            <wp:docPr id="2" name="Immagine 2"/>
             <wp:cNvGraphicFramePr>
               <a:graphicFrameLocks xmlns:a="http://schemas.openxmlformats.org/drawingml/2006/main" noChangeAspect="1"/>
             </wp:cNvGraphicFramePr>
@@ -3068,6 +4146,54 @@
                   <pic:spPr>
                     <a:xfrm>
                       <a:off x="0" y="0"/>
+                      <a:ext cx="6120130" cy="3850640"/>
+                    </a:xfrm>
+                    <a:prstGeom prst="rect">
+                      <a:avLst/>
+                    </a:prstGeom>
+                  </pic:spPr>
+                </pic:pic>
+              </a:graphicData>
+            </a:graphic>
+          </wp:inline>
+        </w:drawing>
+      </w:r>
+    </w:p>
+    <w:p/>
+    <w:p>
+      <w:r>
+        <w:t>Fatto questo, darà conferma:</w:t>
+      </w:r>
+    </w:p>
+    <w:p>
+      <w:r>
+        <w:rPr>
+          <w:noProof/>
+        </w:rPr>
+        <w:drawing>
+          <wp:inline distT="0" distB="0" distL="0" distR="0" wp14:anchorId="538C148C" wp14:editId="149FDF92">
+            <wp:extent cx="4978400" cy="639991"/>
+            <wp:effectExtent l="0" t="0" r="0" b="8255"/>
+            <wp:docPr id="2" name="Immagine 2"/>
+            <wp:cNvGraphicFramePr>
+              <a:graphicFrameLocks xmlns:a="http://schemas.openxmlformats.org/drawingml/2006/main" noChangeAspect="1"/>
+            </wp:cNvGraphicFramePr>
+            <a:graphic xmlns:a="http://schemas.openxmlformats.org/drawingml/2006/main">
+              <a:graphicData uri="http://schemas.openxmlformats.org/drawingml/2006/picture">
+                <pic:pic xmlns:pic="http://schemas.openxmlformats.org/drawingml/2006/picture">
+                  <pic:nvPicPr>
+                    <pic:cNvPr id="1" name=""/>
+                    <pic:cNvPicPr/>
+                  </pic:nvPicPr>
+                  <pic:blipFill>
+                    <a:blip r:embed="rId16"/>
+                    <a:stretch>
+                      <a:fillRect/>
+                    </a:stretch>
+                  </pic:blipFill>
+                  <pic:spPr>
+                    <a:xfrm>
+                      <a:off x="0" y="0"/>
                       <a:ext cx="4996641" cy="642336"/>
                     </a:xfrm>
                     <a:prstGeom prst="rect">
@@ -3117,7 +4243,7 @@
                     <pic:cNvPicPr/>
                   </pic:nvPicPr>
                   <pic:blipFill>
-                    <a:blip r:embed="rId16"/>
+                    <a:blip r:embed="rId17"/>
                     <a:stretch>
                       <a:fillRect/>
                     </a:stretch>
@@ -3149,7 +4275,13 @@
     <w:p>
       <w:r>
         <w:lastRenderedPageBreak/>
-        <w:t>Esploriamo alcune sezione:</w:t>
+        <w:t>Esploriamo alcune sezion</w:t>
+      </w:r>
+      <w:r>
+        <w:t>i del sito</w:t>
+      </w:r>
+      <w:r>
+        <w:t>:</w:t>
       </w:r>
     </w:p>
     <w:p>
@@ -3231,7 +4363,7 @@
                     <pic:cNvPicPr/>
                   </pic:nvPicPr>
                   <pic:blipFill>
-                    <a:blip r:embed="rId17"/>
+                    <a:blip r:embed="rId18"/>
                     <a:stretch>
                       <a:fillRect/>
                     </a:stretch>
@@ -3297,7 +4429,7 @@
                     <pic:cNvPicPr/>
                   </pic:nvPicPr>
                   <pic:blipFill>
-                    <a:blip r:embed="rId18"/>
+                    <a:blip r:embed="rId19"/>
                     <a:stretch>
                       <a:fillRect/>
                     </a:stretch>
@@ -3387,123 +4519,6 @@
             <wp:extent cx="6120130" cy="1731010"/>
             <wp:effectExtent l="0" t="0" r="0" b="2540"/>
             <wp:docPr id="8" name="Immagine 8"/>
-            <wp:cNvGraphicFramePr>
-              <a:graphicFrameLocks xmlns:a="http://schemas.openxmlformats.org/drawingml/2006/main" noChangeAspect="1"/>
-            </wp:cNvGraphicFramePr>
-            <a:graphic xmlns:a="http://schemas.openxmlformats.org/drawingml/2006/main">
-              <a:graphicData uri="http://schemas.openxmlformats.org/drawingml/2006/picture">
-                <pic:pic xmlns:pic="http://schemas.openxmlformats.org/drawingml/2006/picture">
-                  <pic:nvPicPr>
-                    <pic:cNvPr id="1" name=""/>
-                    <pic:cNvPicPr/>
-                  </pic:nvPicPr>
-                  <pic:blipFill>
-                    <a:blip r:embed="rId19"/>
-                    <a:stretch>
-                      <a:fillRect/>
-                    </a:stretch>
-                  </pic:blipFill>
-                  <pic:spPr>
-                    <a:xfrm>
-                      <a:off x="0" y="0"/>
-                      <a:ext cx="6120130" cy="1731010"/>
-                    </a:xfrm>
-                    <a:prstGeom prst="rect">
-                      <a:avLst/>
-                    </a:prstGeom>
-                  </pic:spPr>
-                </pic:pic>
-              </a:graphicData>
-            </a:graphic>
-          </wp:inline>
-        </w:drawing>
-      </w:r>
-    </w:p>
-    <w:p>
-      <w:pPr>
-        <w:spacing w:after="160" w:line="259" w:lineRule="auto"/>
-      </w:pPr>
-      <w:r>
-        <w:t>Su Telegram viene indicato che:</w:t>
-      </w:r>
-    </w:p>
-    <w:p>
-      <w:pPr>
-        <w:spacing w:after="160" w:line="259" w:lineRule="auto"/>
-      </w:pPr>
-      <w:r>
-        <w:t>“</w:t>
-      </w:r>
-      <w:r>
-        <w:t>quello sarà il contenuto di una mail che verrà inviata automaticamente a Vardanega e mi pare anche al tuo relatore. Quindi in quella mail gli scriverai che chiedi di fare lo stage presso l'azienda pinco pallino, specifichi se in remoto, e indichi da quando a quando</w:t>
-      </w:r>
-      <w:r>
-        <w:t>”</w:t>
-      </w:r>
-    </w:p>
-    <w:p>
-      <w:pPr>
-        <w:spacing w:after="160" w:line="259" w:lineRule="auto"/>
-      </w:pPr>
-      <w:r>
-        <w:t>Esempio di quello che ho scritto io:</w:t>
-      </w:r>
-    </w:p>
-    <w:p>
-      <w:pPr>
-        <w:spacing w:after="160" w:line="259" w:lineRule="auto"/>
-      </w:pPr>
-      <w:r>
-        <w:t>“</w:t>
-      </w:r>
-      <w:r>
-        <w:t xml:space="preserve">La presente per richiedere il tirocinio presso Sync Lab S.r.l. per la durata totale di 16 settimane svolte in part-time, dalle 9 alle 13. L'inizio del tirocinio sarebbe il 20 </w:t>
-      </w:r>
-      <w:proofErr w:type="gramStart"/>
-      <w:r>
-        <w:t>Marzo</w:t>
-      </w:r>
-      <w:proofErr w:type="gramEnd"/>
-      <w:r>
-        <w:t xml:space="preserve"> 2023 per concludersi il 17 Luglio 2023. L'attività di tirocinio si svolgerà in presenza presso la sede di Padova di Galleria Spagna, 28, avendo come tutor aziendale Fabio Pallaro, come indicato qui sopra.</w:t>
-      </w:r>
-      <w:r>
-        <w:t>”</w:t>
-      </w:r>
-      <w:r>
-        <w:br/>
-      </w:r>
-    </w:p>
-    <w:p>
-      <w:pPr>
-        <w:spacing w:after="160" w:line="259" w:lineRule="auto"/>
-      </w:pPr>
-      <w:r>
-        <w:br w:type="page"/>
-      </w:r>
-    </w:p>
-    <w:p>
-      <w:pPr>
-        <w:spacing w:after="160" w:line="259" w:lineRule="auto"/>
-      </w:pPr>
-      <w:r>
-        <w:lastRenderedPageBreak/>
-        <w:t>Fatto questo, si sarà in attesa di riscontro da parte del responsabile stage, come si vede qui:</w:t>
-      </w:r>
-    </w:p>
-    <w:p>
-      <w:pPr>
-        <w:spacing w:after="160" w:line="259" w:lineRule="auto"/>
-      </w:pPr>
-      <w:r>
-        <w:rPr>
-          <w:noProof/>
-        </w:rPr>
-        <w:drawing>
-          <wp:inline distT="0" distB="0" distL="0" distR="0" wp14:anchorId="780CE5BB" wp14:editId="18B0AFBB">
-            <wp:extent cx="6120130" cy="657225"/>
-            <wp:effectExtent l="0" t="0" r="0" b="9525"/>
-            <wp:docPr id="7" name="Immagine 7"/>
             <wp:cNvGraphicFramePr>
               <a:graphicFrameLocks xmlns:a="http://schemas.openxmlformats.org/drawingml/2006/main" noChangeAspect="1"/>
             </wp:cNvGraphicFramePr>
@@ -3523,6 +4538,123 @@
                   <pic:spPr>
                     <a:xfrm>
                       <a:off x="0" y="0"/>
+                      <a:ext cx="6120130" cy="1731010"/>
+                    </a:xfrm>
+                    <a:prstGeom prst="rect">
+                      <a:avLst/>
+                    </a:prstGeom>
+                  </pic:spPr>
+                </pic:pic>
+              </a:graphicData>
+            </a:graphic>
+          </wp:inline>
+        </w:drawing>
+      </w:r>
+    </w:p>
+    <w:p>
+      <w:pPr>
+        <w:spacing w:after="160" w:line="259" w:lineRule="auto"/>
+      </w:pPr>
+      <w:r>
+        <w:t>Su Telegram viene indicato che:</w:t>
+      </w:r>
+    </w:p>
+    <w:p>
+      <w:pPr>
+        <w:spacing w:after="160" w:line="259" w:lineRule="auto"/>
+      </w:pPr>
+      <w:r>
+        <w:t>“</w:t>
+      </w:r>
+      <w:r>
+        <w:t>quello sarà il contenuto di una mail che verrà inviata automaticamente a Vardanega e mi pare anche al tuo relatore. Quindi in quella mail gli scriverai che chiedi di fare lo stage presso l'azienda pinco pallino, specifichi se in remoto, e indichi da quando a quando</w:t>
+      </w:r>
+      <w:r>
+        <w:t>”</w:t>
+      </w:r>
+    </w:p>
+    <w:p>
+      <w:pPr>
+        <w:spacing w:after="160" w:line="259" w:lineRule="auto"/>
+      </w:pPr>
+      <w:r>
+        <w:t>Esempio di quello che ho scritto io:</w:t>
+      </w:r>
+    </w:p>
+    <w:p>
+      <w:pPr>
+        <w:spacing w:after="160" w:line="259" w:lineRule="auto"/>
+      </w:pPr>
+      <w:r>
+        <w:t>“</w:t>
+      </w:r>
+      <w:r>
+        <w:t xml:space="preserve">La presente per richiedere il tirocinio presso Sync Lab S.r.l. per la durata totale di 16 settimane svolte in part-time, dalle 9 alle 13. L'inizio del tirocinio sarebbe il 20 </w:t>
+      </w:r>
+      <w:proofErr w:type="gramStart"/>
+      <w:r>
+        <w:t>Marzo</w:t>
+      </w:r>
+      <w:proofErr w:type="gramEnd"/>
+      <w:r>
+        <w:t xml:space="preserve"> 2023 per concludersi il 17 Luglio 2023. L'attività di tirocinio si svolgerà in presenza presso la sede di Padova di Galleria Spagna, 28, avendo come tutor aziendale Fabio Pallaro, come indicato qui sopra.</w:t>
+      </w:r>
+      <w:r>
+        <w:t>”</w:t>
+      </w:r>
+      <w:r>
+        <w:br/>
+      </w:r>
+    </w:p>
+    <w:p>
+      <w:pPr>
+        <w:spacing w:after="160" w:line="259" w:lineRule="auto"/>
+      </w:pPr>
+      <w:r>
+        <w:br w:type="page"/>
+      </w:r>
+    </w:p>
+    <w:p>
+      <w:pPr>
+        <w:spacing w:after="160" w:line="259" w:lineRule="auto"/>
+      </w:pPr>
+      <w:r>
+        <w:lastRenderedPageBreak/>
+        <w:t>Fatto questo, si sarà in attesa di riscontro da parte del responsabile stage, come si vede qui:</w:t>
+      </w:r>
+    </w:p>
+    <w:p>
+      <w:pPr>
+        <w:spacing w:after="160" w:line="259" w:lineRule="auto"/>
+      </w:pPr>
+      <w:r>
+        <w:rPr>
+          <w:noProof/>
+        </w:rPr>
+        <w:drawing>
+          <wp:inline distT="0" distB="0" distL="0" distR="0" wp14:anchorId="780CE5BB" wp14:editId="18B0AFBB">
+            <wp:extent cx="6120130" cy="657225"/>
+            <wp:effectExtent l="0" t="0" r="0" b="9525"/>
+            <wp:docPr id="7" name="Immagine 7"/>
+            <wp:cNvGraphicFramePr>
+              <a:graphicFrameLocks xmlns:a="http://schemas.openxmlformats.org/drawingml/2006/main" noChangeAspect="1"/>
+            </wp:cNvGraphicFramePr>
+            <a:graphic xmlns:a="http://schemas.openxmlformats.org/drawingml/2006/main">
+              <a:graphicData uri="http://schemas.openxmlformats.org/drawingml/2006/picture">
+                <pic:pic xmlns:pic="http://schemas.openxmlformats.org/drawingml/2006/picture">
+                  <pic:nvPicPr>
+                    <pic:cNvPr id="1" name=""/>
+                    <pic:cNvPicPr/>
+                  </pic:nvPicPr>
+                  <pic:blipFill>
+                    <a:blip r:embed="rId21"/>
+                    <a:stretch>
+                      <a:fillRect/>
+                    </a:stretch>
+                  </pic:blipFill>
+                  <pic:spPr>
+                    <a:xfrm>
+                      <a:off x="0" y="0"/>
                       <a:ext cx="6120130" cy="657225"/>
                     </a:xfrm>
                     <a:prstGeom prst="rect">
@@ -3570,7 +4702,7 @@
                     </pic:cNvPicPr>
                   </pic:nvPicPr>
                   <pic:blipFill>
-                    <a:blip r:embed="rId21">
+                    <a:blip r:embed="rId22">
                       <a:extLst>
                         <a:ext uri="{28A0092B-C50C-407E-A947-70E740481C1C}">
                           <a14:useLocalDpi xmlns:a14="http://schemas.microsoft.com/office/drawing/2010/main" val="0"/>
@@ -3634,7 +4766,7 @@
                     <pic:cNvPicPr/>
                   </pic:nvPicPr>
                   <pic:blipFill>
-                    <a:blip r:embed="rId22"/>
+                    <a:blip r:embed="rId23"/>
                     <a:stretch>
                       <a:fillRect/>
                     </a:stretch>
@@ -4068,12 +5200,12 @@
       <w:pPr>
         <w:pStyle w:val="Titolo1"/>
       </w:pPr>
-      <w:bookmarkStart w:id="9" w:name="_Toc129698489"/>
+      <w:bookmarkStart w:id="10" w:name="_Toc129699512"/>
       <w:r>
         <w:lastRenderedPageBreak/>
         <w:t>Durante lo stage</w:t>
       </w:r>
-      <w:bookmarkEnd w:id="9"/>
+      <w:bookmarkEnd w:id="10"/>
     </w:p>
     <w:p/>
     <w:p>
@@ -4099,12 +5231,12 @@
       <w:pPr>
         <w:pStyle w:val="Titolo1"/>
       </w:pPr>
-      <w:bookmarkStart w:id="10" w:name="_Toc129698490"/>
+      <w:bookmarkStart w:id="11" w:name="_Toc129699513"/>
       <w:r>
         <w:lastRenderedPageBreak/>
         <w:t>Domande varie Stage</w:t>
       </w:r>
-      <w:bookmarkEnd w:id="10"/>
+      <w:bookmarkEnd w:id="11"/>
     </w:p>
     <w:p/>
     <w:p>
@@ -4400,7 +5532,7 @@
         </w:rPr>
         <w:t xml:space="preserve">Link: </w:t>
       </w:r>
-      <w:hyperlink r:id="rId23" w:history="1">
+      <w:hyperlink r:id="rId24" w:history="1">
         <w:r>
           <w:rPr>
             <w:rStyle w:val="Collegamentoipertestuale"/>
@@ -4756,7 +5888,7 @@
       <w:pPr>
         <w:pStyle w:val="Titolo1"/>
       </w:pPr>
-      <w:bookmarkStart w:id="11" w:name="_Toc129698491"/>
+      <w:bookmarkStart w:id="12" w:name="_Toc129699514"/>
       <w:r>
         <w:lastRenderedPageBreak/>
         <w:t>Tesi</w:t>
@@ -4764,7 +5896,7 @@
       <w:r>
         <w:t>: informazioni generali</w:t>
       </w:r>
-      <w:bookmarkEnd w:id="11"/>
+      <w:bookmarkEnd w:id="12"/>
     </w:p>
     <w:p/>
     <w:p>
@@ -4902,7 +6034,7 @@
         </w:numPr>
         <w:spacing w:after="160" w:line="259" w:lineRule="auto"/>
       </w:pPr>
-      <w:hyperlink r:id="rId24" w:history="1">
+      <w:hyperlink r:id="rId25" w:history="1">
         <w:r>
           <w:rPr>
             <w:rStyle w:val="Collegamentoipertestuale"/>
@@ -4939,7 +6071,7 @@
         </w:numPr>
         <w:spacing w:after="160" w:line="259" w:lineRule="auto"/>
       </w:pPr>
-      <w:hyperlink r:id="rId25" w:history="1">
+      <w:hyperlink r:id="rId26" w:history="1">
         <w:r>
           <w:rPr>
             <w:rStyle w:val="Collegamentoipertestuale"/>
@@ -4973,7 +6105,7 @@
         </w:numPr>
         <w:spacing w:after="160" w:line="259" w:lineRule="auto"/>
       </w:pPr>
-      <w:hyperlink r:id="rId26" w:history="1">
+      <w:hyperlink r:id="rId27" w:history="1">
         <w:r>
           <w:rPr>
             <w:rStyle w:val="Collegamentoipertestuale"/>
@@ -4994,7 +6126,7 @@
         </w:numPr>
         <w:spacing w:after="160" w:line="259" w:lineRule="auto"/>
       </w:pPr>
-      <w:hyperlink r:id="rId27" w:anchor=".WcfT_8upXqA" w:history="1">
+      <w:hyperlink r:id="rId28" w:anchor=".WcfT_8upXqA" w:history="1">
         <w:r>
           <w:rPr>
             <w:rStyle w:val="Collegamentoipertestuale"/>
@@ -5015,7 +6147,7 @@
         </w:numPr>
         <w:spacing w:after="160" w:line="259" w:lineRule="auto"/>
       </w:pPr>
-      <w:hyperlink r:id="rId28" w:history="1">
+      <w:hyperlink r:id="rId29" w:history="1">
         <w:r>
           <w:rPr>
             <w:rStyle w:val="Collegamentoipertestuale"/>
@@ -5031,168 +6163,15 @@
       <w:pPr>
         <w:spacing w:after="160" w:line="259" w:lineRule="auto"/>
       </w:pPr>
-      <w:r>
-        <w:br w:type="page"/>
-      </w:r>
-    </w:p>
-    <w:p>
-      <w:pPr>
-        <w:pStyle w:val="Titolo1"/>
-      </w:pPr>
-      <w:bookmarkStart w:id="12" w:name="_Toc129698492"/>
-      <w:r>
-        <w:lastRenderedPageBreak/>
-        <w:t>Tesi: Cosa fare esattamente</w:t>
-      </w:r>
-      <w:bookmarkEnd w:id="12"/>
-    </w:p>
-    <w:p/>
-    <w:p>
-      <w:pPr>
-        <w:spacing w:after="160" w:line="259" w:lineRule="auto"/>
-      </w:pPr>
-      <w:r>
-        <w:t>Questa normalmente viene scritta dopo la conclusione dello stage. Le sue specifiche di base sono:</w:t>
-      </w:r>
-    </w:p>
-    <w:p>
-      <w:pPr>
-        <w:pStyle w:val="Paragrafoelenco"/>
-        <w:numPr>
-          <w:ilvl w:val="0"/>
-          <w:numId w:val="1"/>
-        </w:numPr>
-        <w:spacing w:after="160" w:line="259" w:lineRule="auto"/>
-      </w:pPr>
-      <w:r>
-        <w:t>Minimo 45/50 pagine</w:t>
-      </w:r>
-    </w:p>
-    <w:p>
-      <w:pPr>
-        <w:pStyle w:val="Paragrafoelenco"/>
-        <w:numPr>
-          <w:ilvl w:val="0"/>
-          <w:numId w:val="1"/>
-        </w:numPr>
-        <w:spacing w:after="160" w:line="259" w:lineRule="auto"/>
-      </w:pPr>
-      <w:r>
-        <w:t>Buona lunghezza 75/80 pagine</w:t>
-      </w:r>
-    </w:p>
-    <w:p>
-      <w:pPr>
-        <w:pStyle w:val="Paragrafoelenco"/>
-        <w:numPr>
-          <w:ilvl w:val="0"/>
-          <w:numId w:val="1"/>
-        </w:numPr>
-        <w:spacing w:after="160" w:line="259" w:lineRule="auto"/>
-      </w:pPr>
-      <w:r>
-        <w:t>Qualcuno arriva oltre le 100, intorno anche alle 120</w:t>
-      </w:r>
-    </w:p>
-    <w:p>
-      <w:pPr>
-        <w:spacing w:after="160" w:line="259" w:lineRule="auto"/>
-      </w:pPr>
-      <w:r>
-        <w:t xml:space="preserve">Occorre farla accessibile, se possibile, in quanto trattasi di documento pubblico: interlinea di 1.5, immagini con gli alt, etc. </w:t>
-      </w:r>
-    </w:p>
-    <w:p>
-      <w:pPr>
-        <w:spacing w:after="160" w:line="259" w:lineRule="auto"/>
-      </w:pPr>
-      <w:r>
-        <w:t>Un buon consiglio anche è cercare di portarsi avanti durante lo stage, al fine di avere un indice e dei possibili capitoli come contenuti, magari approvati dal prof, in maniera tale da avere già qualcosa di corretto su cui lavorare. La data di domanda di laurea si rifà all’ateneo ed occorre pagare un bollo per farlo. Il titolo viene deciso con il prof/prof.ssa che segue; normalmente, bene riscrivere loro dopo 2/3 giorni se non vedono la mail (basta non essere troppo frequenti, ma neppure troppo laschi, data la mole di mail ed altri studenti che si laureano prima di te).</w:t>
-      </w:r>
-    </w:p>
-    <w:p>
-      <w:pPr>
-        <w:spacing w:after="160" w:line="259" w:lineRule="auto"/>
-      </w:pPr>
-      <w:r>
-        <w:t xml:space="preserve">Da info generali, occorre consegnarla </w:t>
-      </w:r>
-      <w:r>
-        <w:rPr>
-          <w:b/>
-          <w:bCs/>
-        </w:rPr>
-        <w:t xml:space="preserve">entro una settimana prima </w:t>
-      </w:r>
-      <w:r>
-        <w:t xml:space="preserve">della laurea. Ecco perché, al netto dei punti indicati sopra, vale prima la pena di dedicarsi alla tesi, poi alla presentazione (con tempo rimanente). </w:t>
-      </w:r>
-    </w:p>
-    <w:p>
-      <w:pPr>
-        <w:spacing w:after="160" w:line="259" w:lineRule="auto"/>
-      </w:pPr>
-      <w:r>
-        <w:t>Consiglio generale:</w:t>
-      </w:r>
-    </w:p>
-    <w:p>
-      <w:pPr>
-        <w:pStyle w:val="Paragrafoelenco"/>
-        <w:numPr>
-          <w:ilvl w:val="0"/>
-          <w:numId w:val="1"/>
-        </w:numPr>
-        <w:spacing w:after="160" w:line="259" w:lineRule="auto"/>
-      </w:pPr>
-      <w:r>
-        <w:t>Non cercare di copiare da altre tesi da SIAGAS, in quanto non è visibile il loro punteggio. Magari usare quanto presente per farsi un’idea indicativa.</w:t>
-      </w:r>
-    </w:p>
-    <w:p>
-      <w:pPr>
-        <w:spacing w:after="160" w:line="259" w:lineRule="auto"/>
-      </w:pPr>
-      <w:r>
-        <w:br w:type="page"/>
-      </w:r>
-    </w:p>
-    <w:p>
-      <w:pPr>
-        <w:pStyle w:val="Titolo1"/>
-      </w:pPr>
-      <w:bookmarkStart w:id="13" w:name="_Toc129698493"/>
-      <w:r>
-        <w:lastRenderedPageBreak/>
-        <w:t>Domande Varie Tesi</w:t>
-      </w:r>
-      <w:bookmarkEnd w:id="13"/>
-    </w:p>
-    <w:p/>
-    <w:p>
-      <w:pPr>
-        <w:pStyle w:val="Paragrafoelenco"/>
-        <w:numPr>
-          <w:ilvl w:val="0"/>
-          <w:numId w:val="1"/>
-        </w:numPr>
-      </w:pPr>
-      <w:r>
-        <w:t>Esiste un template per la tesi?</w:t>
-      </w:r>
-    </w:p>
-    <w:p>
-      <w:pPr>
-        <w:pStyle w:val="Paragrafoelenco"/>
-        <w:numPr>
-          <w:ilvl w:val="1"/>
-          <w:numId w:val="1"/>
-        </w:numPr>
-      </w:pPr>
-      <w:r>
-        <w:t xml:space="preserve">Sì, al link </w:t>
-      </w:r>
-      <w:hyperlink r:id="rId29" w:history="1">
+    </w:p>
+    <w:p>
+      <w:pPr>
+        <w:spacing w:after="160" w:line="259" w:lineRule="auto"/>
+      </w:pPr>
+      <w:r>
+        <w:t xml:space="preserve">Il template per realizzarla disponibile su GitHub: </w:t>
+      </w:r>
+      <w:hyperlink r:id="rId30" w:history="1">
         <w:r>
           <w:rPr>
             <w:rStyle w:val="Collegamentoipertestuale"/>
@@ -5203,10 +6182,182 @@
       <w:r>
         <w:t xml:space="preserve"> </w:t>
       </w:r>
+      <w:r>
+        <w:br w:type="page"/>
+      </w:r>
+    </w:p>
+    <w:p>
+      <w:pPr>
+        <w:pStyle w:val="Titolo1"/>
+      </w:pPr>
+      <w:bookmarkStart w:id="13" w:name="_Toc129699515"/>
+      <w:r>
+        <w:lastRenderedPageBreak/>
+        <w:t>Tesi: Cosa fare esattamente</w:t>
+      </w:r>
+      <w:bookmarkEnd w:id="13"/>
     </w:p>
     <w:p/>
     <w:p>
       <w:pPr>
+        <w:spacing w:after="160" w:line="259" w:lineRule="auto"/>
+      </w:pPr>
+      <w:r>
+        <w:t>Questa normalmente viene scritta dopo la conclusione dello stage. Le sue specifiche di base sono:</w:t>
+      </w:r>
+    </w:p>
+    <w:p>
+      <w:pPr>
+        <w:pStyle w:val="Paragrafoelenco"/>
+        <w:numPr>
+          <w:ilvl w:val="0"/>
+          <w:numId w:val="1"/>
+        </w:numPr>
+        <w:spacing w:after="160" w:line="259" w:lineRule="auto"/>
+      </w:pPr>
+      <w:r>
+        <w:t>Minimo 45/50 pagine</w:t>
+      </w:r>
+    </w:p>
+    <w:p>
+      <w:pPr>
+        <w:pStyle w:val="Paragrafoelenco"/>
+        <w:numPr>
+          <w:ilvl w:val="0"/>
+          <w:numId w:val="1"/>
+        </w:numPr>
+        <w:spacing w:after="160" w:line="259" w:lineRule="auto"/>
+      </w:pPr>
+      <w:r>
+        <w:t>Buona lunghezza 75/80 pagine</w:t>
+      </w:r>
+    </w:p>
+    <w:p>
+      <w:pPr>
+        <w:pStyle w:val="Paragrafoelenco"/>
+        <w:numPr>
+          <w:ilvl w:val="0"/>
+          <w:numId w:val="1"/>
+        </w:numPr>
+        <w:spacing w:after="160" w:line="259" w:lineRule="auto"/>
+      </w:pPr>
+      <w:r>
+        <w:t>Qualcuno arriva oltre le 100, intorno anche alle 120</w:t>
+      </w:r>
+    </w:p>
+    <w:p>
+      <w:pPr>
+        <w:spacing w:after="160" w:line="259" w:lineRule="auto"/>
+      </w:pPr>
+      <w:r>
+        <w:t xml:space="preserve">Occorre farla accessibile, se possibile, in quanto trattasi di documento pubblico: interlinea di 1.5, immagini con gli alt, etc. </w:t>
+      </w:r>
+    </w:p>
+    <w:p>
+      <w:pPr>
+        <w:spacing w:after="160" w:line="259" w:lineRule="auto"/>
+      </w:pPr>
+      <w:r>
+        <w:t>Un buon consiglio anche è cercare di portarsi avanti durante lo stage, al fine di avere un indice e dei possibili capitoli come contenuti, magari approvati dal prof, in maniera tale da avere già qualcosa di corretto su cui lavorare. La data di domanda di laurea si rifà all’ateneo ed occorre pagare un bollo per farlo. Il titolo viene deciso con il prof/prof.ssa che segue; normalmente, bene riscrivere loro dopo 2/3 giorni se non vedono la mail (basta non essere troppo frequenti, ma neppure troppo laschi, data la mole di mail ed altri studenti che si laureano prima di te).</w:t>
+      </w:r>
+    </w:p>
+    <w:p>
+      <w:pPr>
+        <w:spacing w:after="160" w:line="259" w:lineRule="auto"/>
+      </w:pPr>
+      <w:r>
+        <w:t xml:space="preserve">Da info generali, occorre consegnarla </w:t>
+      </w:r>
+      <w:r>
+        <w:rPr>
+          <w:b/>
+          <w:bCs/>
+        </w:rPr>
+        <w:t xml:space="preserve">entro una settimana prima </w:t>
+      </w:r>
+      <w:r>
+        <w:t xml:space="preserve">della laurea. Ecco perché, al netto dei punti indicati sopra, vale prima la pena di dedicarsi alla tesi, poi alla presentazione (con tempo rimanente). </w:t>
+      </w:r>
+    </w:p>
+    <w:p>
+      <w:pPr>
+        <w:spacing w:after="160" w:line="259" w:lineRule="auto"/>
+      </w:pPr>
+      <w:r>
+        <w:t>Consiglio generale:</w:t>
+      </w:r>
+    </w:p>
+    <w:p>
+      <w:pPr>
+        <w:pStyle w:val="Paragrafoelenco"/>
+        <w:numPr>
+          <w:ilvl w:val="0"/>
+          <w:numId w:val="1"/>
+        </w:numPr>
+        <w:spacing w:after="160" w:line="259" w:lineRule="auto"/>
+      </w:pPr>
+      <w:r>
+        <w:t>Non cercare di copiare da altre tesi da SIAGAS, in quanto non è visibile il loro punteggio. Magari usare quanto presente per farsi un’idea indicativa.</w:t>
+      </w:r>
+    </w:p>
+    <w:p>
+      <w:pPr>
+        <w:spacing w:after="160" w:line="259" w:lineRule="auto"/>
+      </w:pPr>
+      <w:r>
+        <w:br w:type="page"/>
+      </w:r>
+    </w:p>
+    <w:p>
+      <w:pPr>
+        <w:pStyle w:val="Titolo1"/>
+      </w:pPr>
+      <w:bookmarkStart w:id="14" w:name="_Toc129699516"/>
+      <w:r>
+        <w:lastRenderedPageBreak/>
+        <w:t>Domande Varie Tesi</w:t>
+      </w:r>
+      <w:bookmarkEnd w:id="14"/>
+    </w:p>
+    <w:p/>
+    <w:p>
+      <w:pPr>
+        <w:pStyle w:val="Paragrafoelenco"/>
+        <w:numPr>
+          <w:ilvl w:val="0"/>
+          <w:numId w:val="1"/>
+        </w:numPr>
+      </w:pPr>
+      <w:r>
+        <w:t>Esiste un template per la tesi?</w:t>
+      </w:r>
+    </w:p>
+    <w:p>
+      <w:pPr>
+        <w:pStyle w:val="Paragrafoelenco"/>
+        <w:numPr>
+          <w:ilvl w:val="1"/>
+          <w:numId w:val="1"/>
+        </w:numPr>
+      </w:pPr>
+      <w:r>
+        <w:t xml:space="preserve">Sì, al link </w:t>
+      </w:r>
+      <w:hyperlink r:id="rId31" w:history="1">
+        <w:r>
+          <w:rPr>
+            <w:rStyle w:val="Collegamentoipertestuale"/>
+          </w:rPr>
+          <w:t>https://github.com/FIUP/Thesis-template</w:t>
+        </w:r>
+      </w:hyperlink>
+      <w:r>
+        <w:t xml:space="preserve"> </w:t>
+      </w:r>
+    </w:p>
+    <w:p/>
+    <w:p>
+      <w:pPr>
         <w:pStyle w:val="Paragrafoelenco"/>
         <w:numPr>
           <w:ilvl w:val="0"/>
@@ -5225,7 +6376,7 @@
           <w:numId w:val="1"/>
         </w:numPr>
       </w:pPr>
-      <w:hyperlink r:id="rId30" w:history="1">
+      <w:hyperlink r:id="rId32" w:history="1">
         <w:r>
           <w:rPr>
             <w:rStyle w:val="Collegamentoipertestuale"/>
@@ -5527,6 +6678,9 @@
       <w:r>
         <w:t>Non serve</w:t>
       </w:r>
+      <w:r>
+        <w:t xml:space="preserve"> più stamparla; non abbattete alberi</w:t>
+      </w:r>
     </w:p>
     <w:p/>
     <w:p>
@@ -5586,12 +6740,24 @@
     <w:p/>
     <w:p>
       <w:pPr>
-        <w:pStyle w:val="Paragrafoelenco"/>
-        <w:numPr>
-          <w:ilvl w:val="0"/>
-          <w:numId w:val="1"/>
-        </w:numPr>
-      </w:pPr>
+        <w:spacing w:after="160" w:line="259" w:lineRule="auto"/>
+      </w:pPr>
+      <w:r>
+        <w:br w:type="page"/>
+      </w:r>
+    </w:p>
+    <w:p>
+      <w:pPr>
+        <w:pStyle w:val="Paragrafoelenco"/>
+        <w:numPr>
+          <w:ilvl w:val="0"/>
+          <w:numId w:val="1"/>
+        </w:numPr>
+      </w:pPr>
+      <w:r>
+        <w:lastRenderedPageBreak/>
+        <w:t>A</w:t>
+      </w:r>
       <w:r>
         <w:t>l momento dell'esposizione della tesi davanti alla commissione si è in un'aula particolare con tante persone che ti ascoltano (oppure no)...potete descrivermi?</w:t>
       </w:r>
@@ -5605,7 +6771,6 @@
         </w:numPr>
       </w:pPr>
       <w:r>
-        <w:lastRenderedPageBreak/>
         <w:t xml:space="preserve">Solitamente si è con </w:t>
       </w:r>
       <w:r>
@@ -5615,6 +6780,7 @@
         <w:t xml:space="preserve"> Possono entrare fino ad un massimo di 10 persone, ma non sembra contino quante siano effettivamente</w:t>
       </w:r>
     </w:p>
+    <w:p/>
     <w:p>
       <w:pPr>
         <w:pStyle w:val="Paragrafoelenco"/>
@@ -5675,6 +6841,18 @@
       </w:pPr>
       <w:r>
         <w:t>Esistono delle linee guida per l'interlinea e lo spaziamento da applicare alla tesi?</w:t>
+      </w:r>
+    </w:p>
+    <w:p>
+      <w:pPr>
+        <w:pStyle w:val="Paragrafoelenco"/>
+        <w:numPr>
+          <w:ilvl w:val="1"/>
+          <w:numId w:val="1"/>
+        </w:numPr>
+      </w:pPr>
+      <w:r>
+        <w:t xml:space="preserve">Renderla accessibile; interlinea di 1.5, </w:t>
       </w:r>
     </w:p>
     <w:p/>
@@ -5718,8 +6896,8 @@
     <w:p/>
     <w:p/>
     <w:sectPr>
-      <w:headerReference w:type="default" r:id="rId31"/>
-      <w:footerReference w:type="default" r:id="rId32"/>
+      <w:headerReference w:type="default" r:id="rId33"/>
+      <w:footerReference w:type="default" r:id="rId34"/>
       <w:pgSz w:w="11906" w:h="16838"/>
       <w:pgMar w:top="1417" w:right="1134" w:bottom="1134" w:left="1134" w:header="708" w:footer="708" w:gutter="0"/>
       <w:cols w:space="708"/>
@@ -5956,6 +7134,119 @@
     </w:lvl>
   </w:abstractNum>
   <w:abstractNum w:abstractNumId="1" w15:restartNumberingAfterBreak="0">
+    <w:nsid w:val="0EBB5392"/>
+    <w:multiLevelType w:val="multilevel"/>
+    <w:tmpl w:val="A04060A6"/>
+    <w:lvl w:ilvl="0">
+      <w:start w:val="1"/>
+      <w:numFmt w:val="decimal"/>
+      <w:lvlText w:val="%1."/>
+      <w:lvlJc w:val="left"/>
+      <w:pPr>
+        <w:tabs>
+          <w:tab w:val="num" w:pos="720"/>
+        </w:tabs>
+        <w:ind w:left="720" w:hanging="360"/>
+      </w:pPr>
+    </w:lvl>
+    <w:lvl w:ilvl="1" w:tentative="1">
+      <w:start w:val="1"/>
+      <w:numFmt w:val="decimal"/>
+      <w:lvlText w:val="%2."/>
+      <w:lvlJc w:val="left"/>
+      <w:pPr>
+        <w:tabs>
+          <w:tab w:val="num" w:pos="1440"/>
+        </w:tabs>
+        <w:ind w:left="1440" w:hanging="360"/>
+      </w:pPr>
+    </w:lvl>
+    <w:lvl w:ilvl="2" w:tentative="1">
+      <w:start w:val="1"/>
+      <w:numFmt w:val="decimal"/>
+      <w:lvlText w:val="%3."/>
+      <w:lvlJc w:val="left"/>
+      <w:pPr>
+        <w:tabs>
+          <w:tab w:val="num" w:pos="2160"/>
+        </w:tabs>
+        <w:ind w:left="2160" w:hanging="360"/>
+      </w:pPr>
+    </w:lvl>
+    <w:lvl w:ilvl="3" w:tentative="1">
+      <w:start w:val="1"/>
+      <w:numFmt w:val="decimal"/>
+      <w:lvlText w:val="%4."/>
+      <w:lvlJc w:val="left"/>
+      <w:pPr>
+        <w:tabs>
+          <w:tab w:val="num" w:pos="2880"/>
+        </w:tabs>
+        <w:ind w:left="2880" w:hanging="360"/>
+      </w:pPr>
+    </w:lvl>
+    <w:lvl w:ilvl="4" w:tentative="1">
+      <w:start w:val="1"/>
+      <w:numFmt w:val="decimal"/>
+      <w:lvlText w:val="%5."/>
+      <w:lvlJc w:val="left"/>
+      <w:pPr>
+        <w:tabs>
+          <w:tab w:val="num" w:pos="3600"/>
+        </w:tabs>
+        <w:ind w:left="3600" w:hanging="360"/>
+      </w:pPr>
+    </w:lvl>
+    <w:lvl w:ilvl="5" w:tentative="1">
+      <w:start w:val="1"/>
+      <w:numFmt w:val="decimal"/>
+      <w:lvlText w:val="%6."/>
+      <w:lvlJc w:val="left"/>
+      <w:pPr>
+        <w:tabs>
+          <w:tab w:val="num" w:pos="4320"/>
+        </w:tabs>
+        <w:ind w:left="4320" w:hanging="360"/>
+      </w:pPr>
+    </w:lvl>
+    <w:lvl w:ilvl="6" w:tentative="1">
+      <w:start w:val="1"/>
+      <w:numFmt w:val="decimal"/>
+      <w:lvlText w:val="%7."/>
+      <w:lvlJc w:val="left"/>
+      <w:pPr>
+        <w:tabs>
+          <w:tab w:val="num" w:pos="5040"/>
+        </w:tabs>
+        <w:ind w:left="5040" w:hanging="360"/>
+      </w:pPr>
+    </w:lvl>
+    <w:lvl w:ilvl="7" w:tentative="1">
+      <w:start w:val="1"/>
+      <w:numFmt w:val="decimal"/>
+      <w:lvlText w:val="%8."/>
+      <w:lvlJc w:val="left"/>
+      <w:pPr>
+        <w:tabs>
+          <w:tab w:val="num" w:pos="5760"/>
+        </w:tabs>
+        <w:ind w:left="5760" w:hanging="360"/>
+      </w:pPr>
+    </w:lvl>
+    <w:lvl w:ilvl="8" w:tentative="1">
+      <w:start w:val="1"/>
+      <w:numFmt w:val="decimal"/>
+      <w:lvlText w:val="%9."/>
+      <w:lvlJc w:val="left"/>
+      <w:pPr>
+        <w:tabs>
+          <w:tab w:val="num" w:pos="6480"/>
+        </w:tabs>
+        <w:ind w:left="6480" w:hanging="360"/>
+      </w:pPr>
+    </w:lvl>
+  </w:abstractNum>
+  <w:abstractNum w:abstractNumId="2" w15:restartNumberingAfterBreak="0">
     <w:nsid w:val="10443AD3"/>
     <w:multiLevelType w:val="hybridMultilevel"/>
     <w:tmpl w:val="DD602EA2"/>
@@ -6067,7 +7358,120 @@
       </w:rPr>
     </w:lvl>
   </w:abstractNum>
-  <w:abstractNum w:abstractNumId="2" w15:restartNumberingAfterBreak="0">
+  <w:abstractNum w:abstractNumId="3" w15:restartNumberingAfterBreak="0">
+    <w:nsid w:val="22F435EC"/>
+    <w:multiLevelType w:val="multilevel"/>
+    <w:tmpl w:val="C62AB3AE"/>
+    <w:lvl w:ilvl="0">
+      <w:start w:val="1"/>
+      <w:numFmt w:val="decimal"/>
+      <w:lvlText w:val="%1."/>
+      <w:lvlJc w:val="left"/>
+      <w:pPr>
+        <w:tabs>
+          <w:tab w:val="num" w:pos="720"/>
+        </w:tabs>
+        <w:ind w:left="720" w:hanging="360"/>
+      </w:pPr>
+    </w:lvl>
+    <w:lvl w:ilvl="1" w:tentative="1">
+      <w:start w:val="1"/>
+      <w:numFmt w:val="decimal"/>
+      <w:lvlText w:val="%2."/>
+      <w:lvlJc w:val="left"/>
+      <w:pPr>
+        <w:tabs>
+          <w:tab w:val="num" w:pos="1440"/>
+        </w:tabs>
+        <w:ind w:left="1440" w:hanging="360"/>
+      </w:pPr>
+    </w:lvl>
+    <w:lvl w:ilvl="2" w:tentative="1">
+      <w:start w:val="1"/>
+      <w:numFmt w:val="decimal"/>
+      <w:lvlText w:val="%3."/>
+      <w:lvlJc w:val="left"/>
+      <w:pPr>
+        <w:tabs>
+          <w:tab w:val="num" w:pos="2160"/>
+        </w:tabs>
+        <w:ind w:left="2160" w:hanging="360"/>
+      </w:pPr>
+    </w:lvl>
+    <w:lvl w:ilvl="3" w:tentative="1">
+      <w:start w:val="1"/>
+      <w:numFmt w:val="decimal"/>
+      <w:lvlText w:val="%4."/>
+      <w:lvlJc w:val="left"/>
+      <w:pPr>
+        <w:tabs>
+          <w:tab w:val="num" w:pos="2880"/>
+        </w:tabs>
+        <w:ind w:left="2880" w:hanging="360"/>
+      </w:pPr>
+    </w:lvl>
+    <w:lvl w:ilvl="4" w:tentative="1">
+      <w:start w:val="1"/>
+      <w:numFmt w:val="decimal"/>
+      <w:lvlText w:val="%5."/>
+      <w:lvlJc w:val="left"/>
+      <w:pPr>
+        <w:tabs>
+          <w:tab w:val="num" w:pos="3600"/>
+        </w:tabs>
+        <w:ind w:left="3600" w:hanging="360"/>
+      </w:pPr>
+    </w:lvl>
+    <w:lvl w:ilvl="5" w:tentative="1">
+      <w:start w:val="1"/>
+      <w:numFmt w:val="decimal"/>
+      <w:lvlText w:val="%6."/>
+      <w:lvlJc w:val="left"/>
+      <w:pPr>
+        <w:tabs>
+          <w:tab w:val="num" w:pos="4320"/>
+        </w:tabs>
+        <w:ind w:left="4320" w:hanging="360"/>
+      </w:pPr>
+    </w:lvl>
+    <w:lvl w:ilvl="6" w:tentative="1">
+      <w:start w:val="1"/>
+      <w:numFmt w:val="decimal"/>
+      <w:lvlText w:val="%7."/>
+      <w:lvlJc w:val="left"/>
+      <w:pPr>
+        <w:tabs>
+          <w:tab w:val="num" w:pos="5040"/>
+        </w:tabs>
+        <w:ind w:left="5040" w:hanging="360"/>
+      </w:pPr>
+    </w:lvl>
+    <w:lvl w:ilvl="7" w:tentative="1">
+      <w:start w:val="1"/>
+      <w:numFmt w:val="decimal"/>
+      <w:lvlText w:val="%8."/>
+      <w:lvlJc w:val="left"/>
+      <w:pPr>
+        <w:tabs>
+          <w:tab w:val="num" w:pos="5760"/>
+        </w:tabs>
+        <w:ind w:left="5760" w:hanging="360"/>
+      </w:pPr>
+    </w:lvl>
+    <w:lvl w:ilvl="8" w:tentative="1">
+      <w:start w:val="1"/>
+      <w:numFmt w:val="decimal"/>
+      <w:lvlText w:val="%9."/>
+      <w:lvlJc w:val="left"/>
+      <w:pPr>
+        <w:tabs>
+          <w:tab w:val="num" w:pos="6480"/>
+        </w:tabs>
+        <w:ind w:left="6480" w:hanging="360"/>
+      </w:pPr>
+    </w:lvl>
+  </w:abstractNum>
+  <w:abstractNum w:abstractNumId="4" w15:restartNumberingAfterBreak="0">
     <w:nsid w:val="414360CB"/>
     <w:multiLevelType w:val="hybridMultilevel"/>
     <w:tmpl w:val="2F58CEC8"/>
@@ -6179,7 +7583,120 @@
       </w:rPr>
     </w:lvl>
   </w:abstractNum>
-  <w:abstractNum w:abstractNumId="3" w15:restartNumberingAfterBreak="0">
+  <w:abstractNum w:abstractNumId="5" w15:restartNumberingAfterBreak="0">
+    <w:nsid w:val="55A14094"/>
+    <w:multiLevelType w:val="multilevel"/>
+    <w:tmpl w:val="6B2E4B90"/>
+    <w:lvl w:ilvl="0">
+      <w:start w:val="1"/>
+      <w:numFmt w:val="decimal"/>
+      <w:lvlText w:val="%1."/>
+      <w:lvlJc w:val="left"/>
+      <w:pPr>
+        <w:tabs>
+          <w:tab w:val="num" w:pos="720"/>
+        </w:tabs>
+        <w:ind w:left="720" w:hanging="360"/>
+      </w:pPr>
+    </w:lvl>
+    <w:lvl w:ilvl="1" w:tentative="1">
+      <w:start w:val="1"/>
+      <w:numFmt w:val="decimal"/>
+      <w:lvlText w:val="%2."/>
+      <w:lvlJc w:val="left"/>
+      <w:pPr>
+        <w:tabs>
+          <w:tab w:val="num" w:pos="1440"/>
+        </w:tabs>
+        <w:ind w:left="1440" w:hanging="360"/>
+      </w:pPr>
+    </w:lvl>
+    <w:lvl w:ilvl="2" w:tentative="1">
+      <w:start w:val="1"/>
+      <w:numFmt w:val="decimal"/>
+      <w:lvlText w:val="%3."/>
+      <w:lvlJc w:val="left"/>
+      <w:pPr>
+        <w:tabs>
+          <w:tab w:val="num" w:pos="2160"/>
+        </w:tabs>
+        <w:ind w:left="2160" w:hanging="360"/>
+      </w:pPr>
+    </w:lvl>
+    <w:lvl w:ilvl="3" w:tentative="1">
+      <w:start w:val="1"/>
+      <w:numFmt w:val="decimal"/>
+      <w:lvlText w:val="%4."/>
+      <w:lvlJc w:val="left"/>
+      <w:pPr>
+        <w:tabs>
+          <w:tab w:val="num" w:pos="2880"/>
+        </w:tabs>
+        <w:ind w:left="2880" w:hanging="360"/>
+      </w:pPr>
+    </w:lvl>
+    <w:lvl w:ilvl="4" w:tentative="1">
+      <w:start w:val="1"/>
+      <w:numFmt w:val="decimal"/>
+      <w:lvlText w:val="%5."/>
+      <w:lvlJc w:val="left"/>
+      <w:pPr>
+        <w:tabs>
+          <w:tab w:val="num" w:pos="3600"/>
+        </w:tabs>
+        <w:ind w:left="3600" w:hanging="360"/>
+      </w:pPr>
+    </w:lvl>
+    <w:lvl w:ilvl="5" w:tentative="1">
+      <w:start w:val="1"/>
+      <w:numFmt w:val="decimal"/>
+      <w:lvlText w:val="%6."/>
+      <w:lvlJc w:val="left"/>
+      <w:pPr>
+        <w:tabs>
+          <w:tab w:val="num" w:pos="4320"/>
+        </w:tabs>
+        <w:ind w:left="4320" w:hanging="360"/>
+      </w:pPr>
+    </w:lvl>
+    <w:lvl w:ilvl="6" w:tentative="1">
+      <w:start w:val="1"/>
+      <w:numFmt w:val="decimal"/>
+      <w:lvlText w:val="%7."/>
+      <w:lvlJc w:val="left"/>
+      <w:pPr>
+        <w:tabs>
+          <w:tab w:val="num" w:pos="5040"/>
+        </w:tabs>
+        <w:ind w:left="5040" w:hanging="360"/>
+      </w:pPr>
+    </w:lvl>
+    <w:lvl w:ilvl="7" w:tentative="1">
+      <w:start w:val="1"/>
+      <w:numFmt w:val="decimal"/>
+      <w:lvlText w:val="%8."/>
+      <w:lvlJc w:val="left"/>
+      <w:pPr>
+        <w:tabs>
+          <w:tab w:val="num" w:pos="5760"/>
+        </w:tabs>
+        <w:ind w:left="5760" w:hanging="360"/>
+      </w:pPr>
+    </w:lvl>
+    <w:lvl w:ilvl="8" w:tentative="1">
+      <w:start w:val="1"/>
+      <w:numFmt w:val="decimal"/>
+      <w:lvlText w:val="%9."/>
+      <w:lvlJc w:val="left"/>
+      <w:pPr>
+        <w:tabs>
+          <w:tab w:val="num" w:pos="6480"/>
+        </w:tabs>
+        <w:ind w:left="6480" w:hanging="360"/>
+      </w:pPr>
+    </w:lvl>
+  </w:abstractNum>
+  <w:abstractNum w:abstractNumId="6" w15:restartNumberingAfterBreak="0">
     <w:nsid w:val="5DE55731"/>
     <w:multiLevelType w:val="hybridMultilevel"/>
     <w:tmpl w:val="5B5EBF9A"/>
@@ -6291,7 +7808,120 @@
       </w:rPr>
     </w:lvl>
   </w:abstractNum>
-  <w:abstractNum w:abstractNumId="4" w15:restartNumberingAfterBreak="0">
+  <w:abstractNum w:abstractNumId="7" w15:restartNumberingAfterBreak="0">
+    <w:nsid w:val="64ED338A"/>
+    <w:multiLevelType w:val="multilevel"/>
+    <w:tmpl w:val="CF70A4A4"/>
+    <w:lvl w:ilvl="0">
+      <w:start w:val="1"/>
+      <w:numFmt w:val="decimal"/>
+      <w:lvlText w:val="%1."/>
+      <w:lvlJc w:val="left"/>
+      <w:pPr>
+        <w:tabs>
+          <w:tab w:val="num" w:pos="720"/>
+        </w:tabs>
+        <w:ind w:left="720" w:hanging="360"/>
+      </w:pPr>
+    </w:lvl>
+    <w:lvl w:ilvl="1" w:tentative="1">
+      <w:start w:val="1"/>
+      <w:numFmt w:val="decimal"/>
+      <w:lvlText w:val="%2."/>
+      <w:lvlJc w:val="left"/>
+      <w:pPr>
+        <w:tabs>
+          <w:tab w:val="num" w:pos="1440"/>
+        </w:tabs>
+        <w:ind w:left="1440" w:hanging="360"/>
+      </w:pPr>
+    </w:lvl>
+    <w:lvl w:ilvl="2" w:tentative="1">
+      <w:start w:val="1"/>
+      <w:numFmt w:val="decimal"/>
+      <w:lvlText w:val="%3."/>
+      <w:lvlJc w:val="left"/>
+      <w:pPr>
+        <w:tabs>
+          <w:tab w:val="num" w:pos="2160"/>
+        </w:tabs>
+        <w:ind w:left="2160" w:hanging="360"/>
+      </w:pPr>
+    </w:lvl>
+    <w:lvl w:ilvl="3" w:tentative="1">
+      <w:start w:val="1"/>
+      <w:numFmt w:val="decimal"/>
+      <w:lvlText w:val="%4."/>
+      <w:lvlJc w:val="left"/>
+      <w:pPr>
+        <w:tabs>
+          <w:tab w:val="num" w:pos="2880"/>
+        </w:tabs>
+        <w:ind w:left="2880" w:hanging="360"/>
+      </w:pPr>
+    </w:lvl>
+    <w:lvl w:ilvl="4" w:tentative="1">
+      <w:start w:val="1"/>
+      <w:numFmt w:val="decimal"/>
+      <w:lvlText w:val="%5."/>
+      <w:lvlJc w:val="left"/>
+      <w:pPr>
+        <w:tabs>
+          <w:tab w:val="num" w:pos="3600"/>
+        </w:tabs>
+        <w:ind w:left="3600" w:hanging="360"/>
+      </w:pPr>
+    </w:lvl>
+    <w:lvl w:ilvl="5" w:tentative="1">
+      <w:start w:val="1"/>
+      <w:numFmt w:val="decimal"/>
+      <w:lvlText w:val="%6."/>
+      <w:lvlJc w:val="left"/>
+      <w:pPr>
+        <w:tabs>
+          <w:tab w:val="num" w:pos="4320"/>
+        </w:tabs>
+        <w:ind w:left="4320" w:hanging="360"/>
+      </w:pPr>
+    </w:lvl>
+    <w:lvl w:ilvl="6" w:tentative="1">
+      <w:start w:val="1"/>
+      <w:numFmt w:val="decimal"/>
+      <w:lvlText w:val="%7."/>
+      <w:lvlJc w:val="left"/>
+      <w:pPr>
+        <w:tabs>
+          <w:tab w:val="num" w:pos="5040"/>
+        </w:tabs>
+        <w:ind w:left="5040" w:hanging="360"/>
+      </w:pPr>
+    </w:lvl>
+    <w:lvl w:ilvl="7" w:tentative="1">
+      <w:start w:val="1"/>
+      <w:numFmt w:val="decimal"/>
+      <w:lvlText w:val="%8."/>
+      <w:lvlJc w:val="left"/>
+      <w:pPr>
+        <w:tabs>
+          <w:tab w:val="num" w:pos="5760"/>
+        </w:tabs>
+        <w:ind w:left="5760" w:hanging="360"/>
+      </w:pPr>
+    </w:lvl>
+    <w:lvl w:ilvl="8" w:tentative="1">
+      <w:start w:val="1"/>
+      <w:numFmt w:val="decimal"/>
+      <w:lvlText w:val="%9."/>
+      <w:lvlJc w:val="left"/>
+      <w:pPr>
+        <w:tabs>
+          <w:tab w:val="num" w:pos="6480"/>
+        </w:tabs>
+        <w:ind w:left="6480" w:hanging="360"/>
+      </w:pPr>
+    </w:lvl>
+  </w:abstractNum>
+  <w:abstractNum w:abstractNumId="8" w15:restartNumberingAfterBreak="0">
     <w:nsid w:val="655E24C4"/>
     <w:multiLevelType w:val="hybridMultilevel"/>
     <w:tmpl w:val="D8F4A5F8"/>
@@ -6404,19 +8034,31 @@
     </w:lvl>
   </w:abstractNum>
   <w:num w:numId="1" w16cid:durableId="1330599110">
-    <w:abstractNumId w:val="1"/>
+    <w:abstractNumId w:val="2"/>
   </w:num>
   <w:num w:numId="2" w16cid:durableId="934795">
-    <w:abstractNumId w:val="4"/>
+    <w:abstractNumId w:val="8"/>
   </w:num>
   <w:num w:numId="3" w16cid:durableId="1365443402">
-    <w:abstractNumId w:val="3"/>
+    <w:abstractNumId w:val="6"/>
   </w:num>
   <w:num w:numId="4" w16cid:durableId="969438315">
     <w:abstractNumId w:val="0"/>
   </w:num>
   <w:num w:numId="5" w16cid:durableId="1797212843">
-    <w:abstractNumId w:val="2"/>
+    <w:abstractNumId w:val="4"/>
+  </w:num>
+  <w:num w:numId="6" w16cid:durableId="1559853463">
+    <w:abstractNumId w:val="3"/>
+  </w:num>
+  <w:num w:numId="7" w16cid:durableId="1617760395">
+    <w:abstractNumId w:val="7"/>
+  </w:num>
+  <w:num w:numId="8" w16cid:durableId="1150250539">
+    <w:abstractNumId w:val="5"/>
+  </w:num>
+  <w:num w:numId="9" w16cid:durableId="1057582127">
+    <w:abstractNumId w:val="1"/>
   </w:num>
 </w:numbering>
 </file>
@@ -6845,6 +8487,52 @@
       <w:szCs w:val="32"/>
     </w:rPr>
   </w:style>
+  <w:style w:type="paragraph" w:styleId="Titolo2">
+    <w:name w:val="heading 2"/>
+    <w:basedOn w:val="Normale"/>
+    <w:next w:val="Normale"/>
+    <w:link w:val="Titolo2Carattere"/>
+    <w:uiPriority w:val="9"/>
+    <w:semiHidden/>
+    <w:unhideWhenUsed/>
+    <w:qFormat/>
+    <w:rsid w:val="00D22BAF"/>
+    <w:pPr>
+      <w:keepNext/>
+      <w:keepLines/>
+      <w:spacing w:before="40"/>
+      <w:outlineLvl w:val="1"/>
+    </w:pPr>
+    <w:rPr>
+      <w:rFonts w:asciiTheme="majorHAnsi" w:eastAsiaTheme="majorEastAsia" w:hAnsiTheme="majorHAnsi" w:cstheme="majorBidi"/>
+      <w:color w:val="2F5496" w:themeColor="accent1" w:themeShade="BF"/>
+      <w:sz w:val="26"/>
+      <w:szCs w:val="26"/>
+    </w:rPr>
+  </w:style>
+  <w:style w:type="paragraph" w:styleId="Titolo3">
+    <w:name w:val="heading 3"/>
+    <w:basedOn w:val="Normale"/>
+    <w:next w:val="Normale"/>
+    <w:link w:val="Titolo3Carattere"/>
+    <w:uiPriority w:val="9"/>
+    <w:semiHidden/>
+    <w:unhideWhenUsed/>
+    <w:qFormat/>
+    <w:rsid w:val="00D22BAF"/>
+    <w:pPr>
+      <w:keepNext/>
+      <w:keepLines/>
+      <w:spacing w:before="40"/>
+      <w:outlineLvl w:val="2"/>
+    </w:pPr>
+    <w:rPr>
+      <w:rFonts w:asciiTheme="majorHAnsi" w:eastAsiaTheme="majorEastAsia" w:hAnsiTheme="majorHAnsi" w:cstheme="majorBidi"/>
+      <w:color w:val="1F3763" w:themeColor="accent1" w:themeShade="7F"/>
+      <w:sz w:val="24"/>
+      <w:szCs w:val="24"/>
+    </w:rPr>
+  </w:style>
   <w:style w:type="character" w:default="1" w:styleId="Carpredefinitoparagrafo">
     <w:name w:val="Default Paragraph Font"/>
     <w:uiPriority w:val="1"/>
@@ -6987,6 +8675,112 @@
     <w:rsid w:val="00DE7E88"/>
     <w:pPr>
       <w:spacing w:after="100"/>
+    </w:pPr>
+  </w:style>
+  <w:style w:type="character" w:customStyle="1" w:styleId="Titolo2Carattere">
+    <w:name w:val="Titolo 2 Carattere"/>
+    <w:basedOn w:val="Carpredefinitoparagrafo"/>
+    <w:link w:val="Titolo2"/>
+    <w:uiPriority w:val="9"/>
+    <w:semiHidden/>
+    <w:rsid w:val="00D22BAF"/>
+    <w:rPr>
+      <w:rFonts w:asciiTheme="majorHAnsi" w:eastAsiaTheme="majorEastAsia" w:hAnsiTheme="majorHAnsi" w:cstheme="majorBidi"/>
+      <w:color w:val="2F5496" w:themeColor="accent1" w:themeShade="BF"/>
+      <w:sz w:val="26"/>
+      <w:szCs w:val="26"/>
+    </w:rPr>
+  </w:style>
+  <w:style w:type="character" w:customStyle="1" w:styleId="Titolo3Carattere">
+    <w:name w:val="Titolo 3 Carattere"/>
+    <w:basedOn w:val="Carpredefinitoparagrafo"/>
+    <w:link w:val="Titolo3"/>
+    <w:uiPriority w:val="9"/>
+    <w:semiHidden/>
+    <w:rsid w:val="00D22BAF"/>
+    <w:rPr>
+      <w:rFonts w:asciiTheme="majorHAnsi" w:eastAsiaTheme="majorEastAsia" w:hAnsiTheme="majorHAnsi" w:cstheme="majorBidi"/>
+      <w:color w:val="1F3763" w:themeColor="accent1" w:themeShade="7F"/>
+      <w:sz w:val="24"/>
+      <w:szCs w:val="24"/>
+    </w:rPr>
+  </w:style>
+  <w:style w:type="character" w:styleId="Enfasigrassetto">
+    <w:name w:val="Strong"/>
+    <w:basedOn w:val="Carpredefinitoparagrafo"/>
+    <w:uiPriority w:val="22"/>
+    <w:qFormat/>
+    <w:rsid w:val="00D22BAF"/>
+    <w:rPr>
+      <w:b/>
+      <w:bCs/>
+    </w:rPr>
+  </w:style>
+  <w:style w:type="paragraph" w:styleId="NormaleWeb">
+    <w:name w:val="Normal (Web)"/>
+    <w:basedOn w:val="Normale"/>
+    <w:uiPriority w:val="99"/>
+    <w:semiHidden/>
+    <w:unhideWhenUsed/>
+    <w:rsid w:val="00D22BAF"/>
+    <w:pPr>
+      <w:spacing w:before="100" w:beforeAutospacing="1" w:after="100" w:afterAutospacing="1"/>
+    </w:pPr>
+    <w:rPr>
+      <w:rFonts w:ascii="Times New Roman" w:eastAsia="Times New Roman" w:hAnsi="Times New Roman" w:cs="Times New Roman"/>
+      <w:sz w:val="24"/>
+      <w:szCs w:val="24"/>
+      <w:lang w:eastAsia="it-IT"/>
+    </w:rPr>
+  </w:style>
+  <w:style w:type="character" w:styleId="CodiceHTML">
+    <w:name w:val="HTML Code"/>
+    <w:basedOn w:val="Carpredefinitoparagrafo"/>
+    <w:uiPriority w:val="99"/>
+    <w:semiHidden/>
+    <w:unhideWhenUsed/>
+    <w:rsid w:val="00D22BAF"/>
+    <w:rPr>
+      <w:rFonts w:ascii="Courier New" w:eastAsia="Times New Roman" w:hAnsi="Courier New" w:cs="Courier New"/>
+      <w:sz w:val="20"/>
+      <w:szCs w:val="20"/>
+    </w:rPr>
+  </w:style>
+  <w:style w:type="character" w:styleId="Enfasicorsivo">
+    <w:name w:val="Emphasis"/>
+    <w:basedOn w:val="Carpredefinitoparagrafo"/>
+    <w:uiPriority w:val="20"/>
+    <w:qFormat/>
+    <w:rsid w:val="00D22BAF"/>
+    <w:rPr>
+      <w:i/>
+      <w:iCs/>
+    </w:rPr>
+  </w:style>
+  <w:style w:type="paragraph" w:styleId="Sommario2">
+    <w:name w:val="toc 2"/>
+    <w:basedOn w:val="Normale"/>
+    <w:next w:val="Normale"/>
+    <w:autoRedefine/>
+    <w:uiPriority w:val="39"/>
+    <w:unhideWhenUsed/>
+    <w:rsid w:val="002A1241"/>
+    <w:pPr>
+      <w:spacing w:after="100"/>
+      <w:ind w:left="220"/>
+    </w:pPr>
+  </w:style>
+  <w:style w:type="paragraph" w:styleId="Sommario3">
+    <w:name w:val="toc 3"/>
+    <w:basedOn w:val="Normale"/>
+    <w:next w:val="Normale"/>
+    <w:autoRedefine/>
+    <w:uiPriority w:val="39"/>
+    <w:unhideWhenUsed/>
+    <w:rsid w:val="002A1241"/>
+    <w:pPr>
+      <w:spacing w:after="100"/>
+      <w:ind w:left="440"/>
     </w:pPr>
   </w:style>
 </w:styles>

</xml_diff>

<commit_message>
Token e tipi, Smart Contract & More
Iniziata e approfondita la parte token (comprese tipologie e standard di riferimento)
Approfondita la parte Smart Contract iniziata venerdì

Riorganizzazione file interni (moduli stage) e file guida nei percorsi indicati

Aggiornato CV con aggiunta esperienza Sync Lab
</commit_message>
<xml_diff>
--- a/Documenti e guide/FAQ Stage e Tesi.docx
+++ b/Documenti e guide/FAQ Stage e Tesi.docx
@@ -3019,60 +3019,28 @@
           <w:rFonts w:ascii="Segoe UI" w:hAnsi="Segoe UI" w:cs="Segoe UI"/>
           <w:color w:val="C9D1D9"/>
         </w:rPr>
-        <w:t>Apri il file "</w:t>
-      </w:r>
-      <w:proofErr w:type="spellStart"/>
-      <w:r>
+        <w:t>Apri il file "Dati.tex" e modificalo inserendo i dati necessari</w:t>
+      </w:r>
+    </w:p>
+    <w:p>
+      <w:pPr>
+        <w:numPr>
+          <w:ilvl w:val="0"/>
+          <w:numId w:val="6"/>
+        </w:numPr>
+        <w:shd w:val="clear" w:color="auto" w:fill="0D1117"/>
+        <w:spacing w:before="60" w:after="100" w:afterAutospacing="1"/>
         <w:rPr>
           <w:rFonts w:ascii="Segoe UI" w:hAnsi="Segoe UI" w:cs="Segoe UI"/>
           <w:color w:val="C9D1D9"/>
         </w:rPr>
-        <w:t>Dati.tex</w:t>
-      </w:r>
-      <w:proofErr w:type="spellEnd"/>
+      </w:pPr>
       <w:r>
         <w:rPr>
           <w:rFonts w:ascii="Segoe UI" w:hAnsi="Segoe UI" w:cs="Segoe UI"/>
           <w:color w:val="C9D1D9"/>
         </w:rPr>
-        <w:t>" e modificalo inserendo i dati necessari</w:t>
-      </w:r>
-    </w:p>
-    <w:p>
-      <w:pPr>
-        <w:numPr>
-          <w:ilvl w:val="0"/>
-          <w:numId w:val="6"/>
-        </w:numPr>
-        <w:shd w:val="clear" w:color="auto" w:fill="0D1117"/>
-        <w:spacing w:before="60" w:after="100" w:afterAutospacing="1"/>
-        <w:rPr>
-          <w:rFonts w:ascii="Segoe UI" w:hAnsi="Segoe UI" w:cs="Segoe UI"/>
-          <w:color w:val="C9D1D9"/>
-        </w:rPr>
-      </w:pPr>
-      <w:r>
-        <w:rPr>
-          <w:rFonts w:ascii="Segoe UI" w:hAnsi="Segoe UI" w:cs="Segoe UI"/>
-          <w:color w:val="C9D1D9"/>
-        </w:rPr>
-        <w:t xml:space="preserve">Apri il file </w:t>
-      </w:r>
-      <w:proofErr w:type="spellStart"/>
-      <w:r>
-        <w:rPr>
-          <w:rFonts w:ascii="Segoe UI" w:hAnsi="Segoe UI" w:cs="Segoe UI"/>
-          <w:color w:val="C9D1D9"/>
-        </w:rPr>
-        <w:t>PianoDiLavoro.tex</w:t>
-      </w:r>
-      <w:proofErr w:type="spellEnd"/>
-      <w:r>
-        <w:rPr>
-          <w:rFonts w:ascii="Segoe UI" w:hAnsi="Segoe UI" w:cs="Segoe UI"/>
-          <w:color w:val="C9D1D9"/>
-        </w:rPr>
-        <w:t>" e compilalo secondo le indicazioni riportate</w:t>
+        <w:t>Apri il file PianoDiLavoro.tex" e compilalo secondo le indicazioni riportate</w:t>
       </w:r>
     </w:p>
     <w:p>
@@ -3124,7 +3092,6 @@
         </w:rPr>
         <w:t>In caso non si vogliano utilizzare alcune sezioni, basterà commentarle nel file </w:t>
       </w:r>
-      <w:proofErr w:type="spellStart"/>
       <w:r>
         <w:rPr>
           <w:rStyle w:val="CodiceHTML"/>
@@ -3133,7 +3100,6 @@
         </w:rPr>
         <w:t>PianoDiLavoro.tex</w:t>
       </w:r>
-      <w:proofErr w:type="spellEnd"/>
       <w:r>
         <w:rPr>
           <w:rFonts w:ascii="Segoe UI" w:hAnsi="Segoe UI" w:cs="Segoe UI"/>
@@ -3156,7 +3122,6 @@
           <w:color w:val="C9D1D9"/>
         </w:rPr>
       </w:pPr>
-      <w:proofErr w:type="spellStart"/>
       <w:r>
         <w:rPr>
           <w:rStyle w:val="Enfasigrassetto"/>
@@ -3165,7 +3130,6 @@
         </w:rPr>
         <w:t>Preface</w:t>
       </w:r>
-      <w:proofErr w:type="spellEnd"/>
       <w:r>
         <w:rPr>
           <w:rFonts w:ascii="Segoe UI" w:hAnsi="Segoe UI" w:cs="Segoe UI"/>
@@ -3173,7 +3137,6 @@
         </w:rPr>
         <w:t>: Definisce il frontespizio del Piano di Lavoro, non necessita di modifiche (prende i dati dal file </w:t>
       </w:r>
-      <w:proofErr w:type="spellStart"/>
       <w:r>
         <w:rPr>
           <w:rStyle w:val="CodiceHTML"/>
@@ -3182,7 +3145,6 @@
         </w:rPr>
         <w:t>Dati.tex</w:t>
       </w:r>
-      <w:proofErr w:type="spellEnd"/>
       <w:r>
         <w:rPr>
           <w:rFonts w:ascii="Segoe UI" w:hAnsi="Segoe UI" w:cs="Segoe UI"/>
@@ -3235,7 +3197,6 @@
           <w:color w:val="C9D1D9"/>
         </w:rPr>
       </w:pPr>
-      <w:proofErr w:type="spellStart"/>
       <w:r>
         <w:rPr>
           <w:rStyle w:val="Enfasigrassetto"/>
@@ -3244,7 +3205,6 @@
         </w:rPr>
         <w:t>ScopoStage</w:t>
       </w:r>
-      <w:proofErr w:type="spellEnd"/>
       <w:r>
         <w:rPr>
           <w:rFonts w:ascii="Segoe UI" w:hAnsi="Segoe UI" w:cs="Segoe UI"/>
@@ -3267,7 +3227,6 @@
           <w:color w:val="C9D1D9"/>
         </w:rPr>
       </w:pPr>
-      <w:proofErr w:type="spellStart"/>
       <w:r>
         <w:rPr>
           <w:rStyle w:val="Enfasigrassetto"/>
@@ -3276,7 +3235,6 @@
         </w:rPr>
         <w:t>InterazioneStudenteTutor</w:t>
       </w:r>
-      <w:proofErr w:type="spellEnd"/>
       <w:r>
         <w:rPr>
           <w:rFonts w:ascii="Segoe UI" w:hAnsi="Segoe UI" w:cs="Segoe UI"/>
@@ -3299,7 +3257,6 @@
           <w:color w:val="C9D1D9"/>
         </w:rPr>
       </w:pPr>
-      <w:proofErr w:type="spellStart"/>
       <w:r>
         <w:rPr>
           <w:rStyle w:val="Enfasigrassetto"/>
@@ -3308,7 +3265,6 @@
         </w:rPr>
         <w:t>ProdottiAttesi</w:t>
       </w:r>
-      <w:proofErr w:type="spellEnd"/>
       <w:r>
         <w:rPr>
           <w:rFonts w:ascii="Segoe UI" w:hAnsi="Segoe UI" w:cs="Segoe UI"/>
@@ -3331,7 +3287,6 @@
           <w:color w:val="C9D1D9"/>
         </w:rPr>
       </w:pPr>
-      <w:proofErr w:type="spellStart"/>
       <w:r>
         <w:rPr>
           <w:rStyle w:val="Enfasigrassetto"/>
@@ -3340,7 +3295,6 @@
         </w:rPr>
         <w:t>ContenutiFormativi</w:t>
       </w:r>
-      <w:proofErr w:type="spellEnd"/>
       <w:r>
         <w:rPr>
           <w:rFonts w:ascii="Segoe UI" w:hAnsi="Segoe UI" w:cs="Segoe UI"/>
@@ -3363,7 +3317,6 @@
           <w:color w:val="C9D1D9"/>
         </w:rPr>
       </w:pPr>
-      <w:proofErr w:type="spellStart"/>
       <w:r>
         <w:rPr>
           <w:rStyle w:val="Enfasigrassetto"/>
@@ -3372,7 +3325,6 @@
         </w:rPr>
         <w:t>PianificazioneLavoro</w:t>
       </w:r>
-      <w:proofErr w:type="spellEnd"/>
       <w:r>
         <w:rPr>
           <w:rFonts w:ascii="Segoe UI" w:hAnsi="Segoe UI" w:cs="Segoe UI"/>
@@ -3410,7 +3362,6 @@
         </w:rPr>
         <w:t>: Riporta i requisiti obbligatori, desiderabili e facoltativi, cioè gli obiettivi da raggiungere durante lo stage. Non necessita di modifiche (prende i dati dal file </w:t>
       </w:r>
-      <w:proofErr w:type="spellStart"/>
       <w:r>
         <w:rPr>
           <w:rStyle w:val="CodiceHTML"/>
@@ -3419,7 +3370,6 @@
         </w:rPr>
         <w:t>Dati.tex</w:t>
       </w:r>
-      <w:proofErr w:type="spellEnd"/>
       <w:r>
         <w:rPr>
           <w:rFonts w:ascii="Segoe UI" w:hAnsi="Segoe UI" w:cs="Segoe UI"/>
@@ -3749,7 +3699,6 @@
         </w:rPr>
         <w:t>Nel file </w:t>
       </w:r>
-      <w:proofErr w:type="spellStart"/>
       <w:r>
         <w:rPr>
           <w:rStyle w:val="CodiceHTML"/>
@@ -3758,7 +3707,6 @@
         </w:rPr>
         <w:t>Layout.tex</w:t>
       </w:r>
-      <w:proofErr w:type="spellEnd"/>
       <w:r>
         <w:rPr>
           <w:rFonts w:ascii="Segoe UI" w:hAnsi="Segoe UI" w:cs="Segoe UI"/>
@@ -3772,59 +3720,23 @@
           <w:rFonts w:ascii="Consolas" w:eastAsiaTheme="minorHAnsi" w:hAnsi="Consolas"/>
           <w:color w:val="C9D1D9"/>
         </w:rPr>
-        <w:t>\</w:t>
-      </w:r>
-      <w:proofErr w:type="spellStart"/>
+        <w:t>\stileUNIPD</w:t>
+      </w:r>
+      <w:r>
+        <w:rPr>
+          <w:rFonts w:ascii="Segoe UI" w:hAnsi="Segoe UI" w:cs="Segoe UI"/>
+          <w:color w:val="C9D1D9"/>
+        </w:rPr>
+        <w:t> (attivo di default) e decommentare </w:t>
+      </w:r>
       <w:r>
         <w:rPr>
           <w:rStyle w:val="CodiceHTML"/>
           <w:rFonts w:ascii="Consolas" w:eastAsiaTheme="minorHAnsi" w:hAnsi="Consolas"/>
           <w:color w:val="C9D1D9"/>
         </w:rPr>
-        <w:t>stileUNIPD</w:t>
-      </w:r>
-      <w:proofErr w:type="spellEnd"/>
-      <w:r>
-        <w:rPr>
-          <w:rFonts w:ascii="Segoe UI" w:hAnsi="Segoe UI" w:cs="Segoe UI"/>
-          <w:color w:val="C9D1D9"/>
-        </w:rPr>
-        <w:t xml:space="preserve"> (attivo di default) e </w:t>
-      </w:r>
-      <w:proofErr w:type="spellStart"/>
-      <w:r>
-        <w:rPr>
-          <w:rFonts w:ascii="Segoe UI" w:hAnsi="Segoe UI" w:cs="Segoe UI"/>
-          <w:color w:val="C9D1D9"/>
-        </w:rPr>
-        <w:t>decommentare</w:t>
-      </w:r>
-      <w:proofErr w:type="spellEnd"/>
-      <w:r>
-        <w:rPr>
-          <w:rFonts w:ascii="Segoe UI" w:hAnsi="Segoe UI" w:cs="Segoe UI"/>
-          <w:color w:val="C9D1D9"/>
-        </w:rPr>
-        <w:t> </w:t>
-      </w:r>
-      <w:r>
-        <w:rPr>
-          <w:rStyle w:val="CodiceHTML"/>
-          <w:rFonts w:ascii="Consolas" w:eastAsiaTheme="minorHAnsi" w:hAnsi="Consolas"/>
-          <w:color w:val="C9D1D9"/>
-        </w:rPr>
-        <w:t>\</w:t>
-      </w:r>
-      <w:proofErr w:type="spellStart"/>
-      <w:r>
-        <w:rPr>
-          <w:rStyle w:val="CodiceHTML"/>
-          <w:rFonts w:ascii="Consolas" w:eastAsiaTheme="minorHAnsi" w:hAnsi="Consolas"/>
-          <w:color w:val="C9D1D9"/>
-        </w:rPr>
-        <w:t>stileAziendale</w:t>
-      </w:r>
-      <w:proofErr w:type="spellEnd"/>
+        <w:t>\stileAziendale</w:t>
+      </w:r>
     </w:p>
     <w:p>
       <w:pPr>
@@ -4364,6 +4276,30 @@
       </w:r>
       <w:r>
         <w:t>. Infatti, verrà indicato dalla stessa locandina di caricarlo in questa sezione. Può essere in qualunque formato, possibilmente entro le 2/3 pagine.</w:t>
+      </w:r>
+    </w:p>
+    <w:p>
+      <w:pPr>
+        <w:pStyle w:val="Paragrafoelenco"/>
+        <w:numPr>
+          <w:ilvl w:val="1"/>
+          <w:numId w:val="1"/>
+        </w:numPr>
+      </w:pPr>
+      <w:r>
+        <w:t>Non serve iscriversi anche nel form “Adesione studenti”; per noi basta solo SIAGAS</w:t>
+      </w:r>
+    </w:p>
+    <w:p>
+      <w:pPr>
+        <w:pStyle w:val="Paragrafoelenco"/>
+        <w:numPr>
+          <w:ilvl w:val="1"/>
+          <w:numId w:val="1"/>
+        </w:numPr>
+      </w:pPr>
+      <w:r>
+        <w:t>Di fatto, una settimana prima dell’evento delle aziende, esce la lista di tutte con i progetti; poi, la settimana dopo si va su nel luogo che indica l’evento per fare i colloqui con l’azienda</w:t>
       </w:r>
     </w:p>
     <w:p/>
@@ -5047,16 +4983,11 @@
         <w:spacing w:after="160" w:line="259" w:lineRule="auto"/>
       </w:pPr>
       <w:r>
-        <w:t xml:space="preserve">Corso di formazione generale sulla sicurezza (basterà mettere organizzato da </w:t>
-      </w:r>
-      <w:proofErr w:type="spellStart"/>
-      <w:r>
-        <w:t>Universit</w:t>
+        <w:t>Corso di formazione generale sulla sicurezza (basterà mettere organizzato da Universit</w:t>
       </w:r>
       <w:r>
         <w:t>a</w:t>
       </w:r>
-      <w:proofErr w:type="spellEnd"/>
       <w:r>
         <w:t xml:space="preserve"> di Padova</w:t>
       </w:r>
@@ -5085,24 +5016,11 @@
         <w:t xml:space="preserve">Attenzione: </w:t>
       </w:r>
       <w:r>
-        <w:t>non si usino caratteri accentati di nessun tipo; il sistema non ha UTF-8 dunque vengono segnati in modo osceno (con i due punti sopra, etc.). Chiaramente Tullio non lo accetta e anche il tutor lo segnala immediatamente. Evitare (come si sa anche da SWE) cose del tipo (</w:t>
-      </w:r>
-      <w:proofErr w:type="spellStart"/>
-      <w:r>
-        <w:t>Universita’</w:t>
-      </w:r>
-      <w:proofErr w:type="spellEnd"/>
-      <w:r>
-        <w:t>) quindi apostrofi, piuttosto non mettete nulla</w:t>
-      </w:r>
-      <w:r>
-        <w:t xml:space="preserve"> e scrivete </w:t>
-      </w:r>
-      <w:proofErr w:type="spellStart"/>
-      <w:r>
-        <w:t>Universita</w:t>
-      </w:r>
-      <w:proofErr w:type="spellEnd"/>
+        <w:t>non si usino caratteri accentati di nessun tipo; il sistema non ha UTF-8 dunque vengono segnati in modo osceno (con i due punti sopra, etc.). Chiaramente Tullio non lo accetta e anche il tutor lo segnala immediatamente. Evitare (come si sa anche da SWE) cose del tipo (Universita’) quindi apostrofi, piuttosto non mettete nulla</w:t>
+      </w:r>
+      <w:r>
+        <w:t xml:space="preserve"> e scrivete Universita</w:t>
+      </w:r>
       <w:r>
         <w:t>.</w:t>
       </w:r>

</xml_diff>

<commit_message>
Scalabilità, layer fisici e di protocollo + soluzioni
Approfondimento nel dettaglio di scalabilità, layer fisici e logici, tipi di cripto; ridefinzione file ed alcuni indici.

Aggiornamento di Trello a seguito di incontro con il tutor Fabio e riorganizzazione ticket interni

Piccole modifiche al file FAQ stage da indicazioni
</commit_message>
<xml_diff>
--- a/Documenti e guide/FAQ Stage e Tesi.docx
+++ b/Documenti e guide/FAQ Stage e Tesi.docx
@@ -2779,11 +2779,23 @@
           <w:rPr>
             <w:rStyle w:val="Collegamentoipertestuale"/>
           </w:rPr>
-          <w:t>https://www.assindustriavenetocentro.it/2022/stage-it</w:t>
+          <w:t>https://www.assindustriavenetocentro.it/2023/stage-it</w:t>
         </w:r>
       </w:hyperlink>
       <w:r>
         <w:t xml:space="preserve"> </w:t>
+      </w:r>
+    </w:p>
+    <w:p>
+      <w:pPr>
+        <w:pStyle w:val="Paragrafoelenco"/>
+        <w:numPr>
+          <w:ilvl w:val="1"/>
+          <w:numId w:val="1"/>
+        </w:numPr>
+      </w:pPr>
+      <w:r>
+        <w:t>Attenzione: se un’azienda di anni precedenti non compare nuovamente sulla mappa di Stage-It, significa che non ha proposte di stage ulteriori per l’anno in corso</w:t>
       </w:r>
     </w:p>
     <w:p>
@@ -2925,7 +2937,6 @@
       </w:pPr>
       <w:bookmarkStart w:id="5" w:name="_Toc129970719"/>
       <w:r>
-        <w:lastRenderedPageBreak/>
         <w:t>Piano di Lavoro</w:t>
       </w:r>
       <w:bookmarkEnd w:id="5"/>
@@ -3353,6 +3364,7 @@
           <w:rFonts w:ascii="Segoe UI" w:hAnsi="Segoe UI" w:cs="Segoe UI"/>
           <w:color w:val="C9D1D9"/>
         </w:rPr>
+        <w:lastRenderedPageBreak/>
         <w:t>Obiettivi</w:t>
       </w:r>
       <w:r>
@@ -3398,7 +3410,6 @@
           <w:rFonts w:ascii="Segoe UI" w:hAnsi="Segoe UI" w:cs="Segoe UI"/>
           <w:color w:val="C9D1D9"/>
         </w:rPr>
-        <w:lastRenderedPageBreak/>
         <w:t>Diagramma</w:t>
       </w:r>
       <w:r>
@@ -3834,6 +3845,7 @@
         <w:spacing w:after="160" w:line="259" w:lineRule="auto"/>
       </w:pPr>
       <w:r>
+        <w:lastRenderedPageBreak/>
         <w:t xml:space="preserve"> SIAGAS richiede un Piano di Lavoro minore di 1 MB. Di fatto, state tranquilli, massimo arriva ai 500 KB anche con immagini con LaTeX.</w:t>
       </w:r>
       <w:r>
@@ -3848,6 +3860,9 @@
       <w:bookmarkStart w:id="7" w:name="_Toc129970720"/>
       <w:r>
         <w:lastRenderedPageBreak/>
+        <w:t xml:space="preserve"> </w:t>
+      </w:r>
+      <w:r>
         <w:t>Corso di s</w:t>
       </w:r>
       <w:r>

</xml_diff>

<commit_message>
Solidity + Token + Primi esempi con EtherJS
</commit_message>
<xml_diff>
--- a/Documenti e guide/FAQ Stage e Tesi.docx
+++ b/Documenti e guide/FAQ Stage e Tesi.docx
@@ -541,7 +541,7 @@
                 <w:noProof/>
                 <w:webHidden/>
               </w:rPr>
-              <w:t>9</w:t>
+              <w:t>10</w:t>
             </w:r>
             <w:r>
               <w:rPr>
@@ -611,7 +611,7 @@
                 <w:noProof/>
                 <w:webHidden/>
               </w:rPr>
-              <w:t>10</w:t>
+              <w:t>11</w:t>
             </w:r>
             <w:r>
               <w:rPr>
@@ -681,7 +681,7 @@
                 <w:noProof/>
                 <w:webHidden/>
               </w:rPr>
-              <w:t>18</w:t>
+              <w:t>19</w:t>
             </w:r>
             <w:r>
               <w:rPr>
@@ -751,7 +751,7 @@
                 <w:noProof/>
                 <w:webHidden/>
               </w:rPr>
-              <w:t>19</w:t>
+              <w:t>20</w:t>
             </w:r>
             <w:r>
               <w:rPr>
@@ -821,7 +821,7 @@
                 <w:noProof/>
                 <w:webHidden/>
               </w:rPr>
-              <w:t>21</w:t>
+              <w:t>22</w:t>
             </w:r>
             <w:r>
               <w:rPr>
@@ -891,7 +891,7 @@
                 <w:noProof/>
                 <w:webHidden/>
               </w:rPr>
-              <w:t>22</w:t>
+              <w:t>23</w:t>
             </w:r>
             <w:r>
               <w:rPr>
@@ -961,7 +961,7 @@
                 <w:noProof/>
                 <w:webHidden/>
               </w:rPr>
-              <w:t>23</w:t>
+              <w:t>24</w:t>
             </w:r>
             <w:r>
               <w:rPr>

</xml_diff>

<commit_message>
Aggiunta sezione su Stage-It e varie correzioni
</commit_message>
<xml_diff>
--- a/Documenti e guide/FAQ Stage e Tesi.docx
+++ b/Documenti e guide/FAQ Stage e Tesi.docx
@@ -1,6 +1,6 @@
 
 <file path=word/document.xml><?xml version="1.0" encoding="utf-8"?>
-<w:document xmlns:wpc="http://schemas.microsoft.com/office/word/2010/wordprocessingCanvas" xmlns:cx="http://schemas.microsoft.com/office/drawing/2014/chartex" xmlns:cx1="http://schemas.microsoft.com/office/drawing/2015/9/8/chartex" xmlns:cx2="http://schemas.microsoft.com/office/drawing/2015/10/21/chartex" xmlns:cx3="http://schemas.microsoft.com/office/drawing/2016/5/9/chartex" xmlns:cx4="http://schemas.microsoft.com/office/drawing/2016/5/10/chartex" xmlns:cx5="http://schemas.microsoft.com/office/drawing/2016/5/11/chartex" xmlns:cx6="http://schemas.microsoft.com/office/drawing/2016/5/12/chartex" xmlns:cx7="http://schemas.microsoft.com/office/drawing/2016/5/13/chartex" xmlns:cx8="http://schemas.microsoft.com/office/drawing/2016/5/14/chartex" xmlns:mc="http://schemas.openxmlformats.org/markup-compatibility/2006" xmlns:aink="http://schemas.microsoft.com/office/drawing/2016/ink" xmlns:am3d="http://schemas.microsoft.com/office/drawing/2017/model3d" xmlns:o="urn:schemas-microsoft-com:office:office" xmlns:oel="http://schemas.microsoft.com/office/2019/extlst" xmlns:r="http://schemas.openxmlformats.org/officeDocument/2006/relationships" xmlns:m="http://schemas.openxmlformats.org/officeDocument/2006/math" xmlns:v="urn:schemas-microsoft-com:vml" xmlns:wp14="http://schemas.microsoft.com/office/word/2010/wordprocessingDrawing" xmlns:wp="http://schemas.openxmlformats.org/drawingml/2006/wordprocessingDrawing" xmlns:w10="urn:schemas-microsoft-com:office:word" xmlns:w="http://schemas.openxmlformats.org/wordprocessingml/2006/main" xmlns:w14="http://schemas.microsoft.com/office/word/2010/wordml" xmlns:w15="http://schemas.microsoft.com/office/word/2012/wordml" xmlns:w16cex="http://schemas.microsoft.com/office/word/2018/wordml/cex" xmlns:w16cid="http://schemas.microsoft.com/office/word/2016/wordml/cid" xmlns:w16="http://schemas.microsoft.com/office/word/2018/wordml" xmlns:w16sdtdh="http://schemas.microsoft.com/office/word/2020/wordml/sdtdatahash" xmlns:w16se="http://schemas.microsoft.com/office/word/2015/wordml/symex" xmlns:wpg="http://schemas.microsoft.com/office/word/2010/wordprocessingGroup" xmlns:wpi="http://schemas.microsoft.com/office/word/2010/wordprocessingInk" xmlns:wne="http://schemas.microsoft.com/office/word/2006/wordml" xmlns:wps="http://schemas.microsoft.com/office/word/2010/wordprocessingShape" mc:Ignorable="w14 w15 w16se w16cid w16 w16cex w16sdtdh wp14">
+<w:document xmlns:wpc="http://schemas.microsoft.com/office/word/2010/wordprocessingCanvas" xmlns:cx="http://schemas.microsoft.com/office/drawing/2014/chartex" xmlns:cx1="http://schemas.microsoft.com/office/drawing/2015/9/8/chartex" xmlns:cx2="http://schemas.microsoft.com/office/drawing/2015/10/21/chartex" xmlns:cx3="http://schemas.microsoft.com/office/drawing/2016/5/9/chartex" xmlns:cx4="http://schemas.microsoft.com/office/drawing/2016/5/10/chartex" xmlns:cx5="http://schemas.microsoft.com/office/drawing/2016/5/11/chartex" xmlns:cx6="http://schemas.microsoft.com/office/drawing/2016/5/12/chartex" xmlns:cx7="http://schemas.microsoft.com/office/drawing/2016/5/13/chartex" xmlns:cx8="http://schemas.microsoft.com/office/drawing/2016/5/14/chartex" xmlns:mc="http://schemas.openxmlformats.org/markup-compatibility/2006" xmlns:aink="http://schemas.microsoft.com/office/drawing/2016/ink" xmlns:am3d="http://schemas.microsoft.com/office/drawing/2017/model3d" xmlns:o="urn:schemas-microsoft-com:office:office" xmlns:oel="http://schemas.microsoft.com/office/2019/extlst" xmlns:r="http://schemas.openxmlformats.org/officeDocument/2006/relationships" xmlns:m="http://schemas.openxmlformats.org/officeDocument/2006/math" xmlns:v="urn:schemas-microsoft-com:vml" xmlns:wp14="http://schemas.microsoft.com/office/word/2010/wordprocessingDrawing" xmlns:wp="http://schemas.openxmlformats.org/drawingml/2006/wordprocessingDrawing" xmlns:w10="urn:schemas-microsoft-com:office:word" xmlns:w="http://schemas.openxmlformats.org/wordprocessingml/2006/main" xmlns:w14="http://schemas.microsoft.com/office/word/2010/wordml" xmlns:w15="http://schemas.microsoft.com/office/word/2012/wordml" xmlns:w16cex="http://schemas.microsoft.com/office/word/2018/wordml/cex" xmlns:w16cid="http://schemas.microsoft.com/office/word/2016/wordml/cid" xmlns:w16="http://schemas.microsoft.com/office/word/2018/wordml" xmlns:w16du="http://schemas.microsoft.com/office/word/2023/wordml/word16du" xmlns:w16sdtdh="http://schemas.microsoft.com/office/word/2020/wordml/sdtdatahash" xmlns:w16se="http://schemas.microsoft.com/office/word/2015/wordml/symex" xmlns:wpg="http://schemas.microsoft.com/office/word/2010/wordprocessingGroup" xmlns:wpi="http://schemas.microsoft.com/office/word/2010/wordprocessingInk" xmlns:wne="http://schemas.microsoft.com/office/word/2006/wordml" xmlns:wps="http://schemas.microsoft.com/office/word/2010/wordprocessingShape" mc:Ignorable="w14 w15 w16se w16cid w16 w16cex w16sdtdh wp14">
   <w:body>
     <w:p/>
     <w:p>
@@ -144,7 +144,7 @@
           <w:r>
             <w:fldChar w:fldCharType="separate"/>
           </w:r>
-          <w:hyperlink w:anchor="_Toc129970715" w:history="1">
+          <w:hyperlink w:anchor="_Toc131435323" w:history="1">
             <w:r>
               <w:rPr>
                 <w:rStyle w:val="Collegamentoipertestuale"/>
@@ -171,7 +171,7 @@
                 <w:noProof/>
                 <w:webHidden/>
               </w:rPr>
-              <w:instrText xml:space="preserve"> PAGEREF _Toc129970715 \h </w:instrText>
+              <w:instrText xml:space="preserve"> PAGEREF _Toc131435323 \h </w:instrText>
             </w:r>
             <w:r>
               <w:rPr>
@@ -214,7 +214,7 @@
               <w:lang w:eastAsia="it-IT"/>
             </w:rPr>
           </w:pPr>
-          <w:hyperlink w:anchor="_Toc129970716" w:history="1">
+          <w:hyperlink w:anchor="_Toc131435324" w:history="1">
             <w:r>
               <w:rPr>
                 <w:rStyle w:val="Collegamentoipertestuale"/>
@@ -241,7 +241,7 @@
                 <w:noProof/>
                 <w:webHidden/>
               </w:rPr>
-              <w:instrText xml:space="preserve"> PAGEREF _Toc129970716 \h </w:instrText>
+              <w:instrText xml:space="preserve"> PAGEREF _Toc131435324 \h </w:instrText>
             </w:r>
             <w:r>
               <w:rPr>
@@ -284,7 +284,7 @@
               <w:lang w:eastAsia="it-IT"/>
             </w:rPr>
           </w:pPr>
-          <w:hyperlink w:anchor="_Toc129970717" w:history="1">
+          <w:hyperlink w:anchor="_Toc131435325" w:history="1">
             <w:r>
               <w:rPr>
                 <w:rStyle w:val="Collegamentoipertestuale"/>
@@ -311,7 +311,7 @@
                 <w:noProof/>
                 <w:webHidden/>
               </w:rPr>
-              <w:instrText xml:space="preserve"> PAGEREF _Toc129970717 \h </w:instrText>
+              <w:instrText xml:space="preserve"> PAGEREF _Toc131435325 \h </w:instrText>
             </w:r>
             <w:r>
               <w:rPr>
@@ -354,7 +354,7 @@
               <w:lang w:eastAsia="it-IT"/>
             </w:rPr>
           </w:pPr>
-          <w:hyperlink w:anchor="_Toc129970718" w:history="1">
+          <w:hyperlink w:anchor="_Toc131435326" w:history="1">
             <w:r>
               <w:rPr>
                 <w:rStyle w:val="Collegamentoipertestuale"/>
@@ -381,7 +381,7 @@
                 <w:noProof/>
                 <w:webHidden/>
               </w:rPr>
-              <w:instrText xml:space="preserve"> PAGEREF _Toc129970718 \h </w:instrText>
+              <w:instrText xml:space="preserve"> PAGEREF _Toc131435326 \h </w:instrText>
             </w:r>
             <w:r>
               <w:rPr>
@@ -424,7 +424,7 @@
               <w:lang w:eastAsia="it-IT"/>
             </w:rPr>
           </w:pPr>
-          <w:hyperlink w:anchor="_Toc129970719" w:history="1">
+          <w:hyperlink w:anchor="_Toc131435327" w:history="1">
             <w:r>
               <w:rPr>
                 <w:rStyle w:val="Collegamentoipertestuale"/>
@@ -451,7 +451,7 @@
                 <w:noProof/>
                 <w:webHidden/>
               </w:rPr>
-              <w:instrText xml:space="preserve"> PAGEREF _Toc129970719 \h </w:instrText>
+              <w:instrText xml:space="preserve"> PAGEREF _Toc131435327 \h </w:instrText>
             </w:r>
             <w:r>
               <w:rPr>
@@ -494,7 +494,7 @@
               <w:lang w:eastAsia="it-IT"/>
             </w:rPr>
           </w:pPr>
-          <w:hyperlink w:anchor="_Toc129970720" w:history="1">
+          <w:hyperlink w:anchor="_Toc131435328" w:history="1">
             <w:r>
               <w:rPr>
                 <w:rStyle w:val="Collegamentoipertestuale"/>
@@ -521,7 +521,7 @@
                 <w:noProof/>
                 <w:webHidden/>
               </w:rPr>
-              <w:instrText xml:space="preserve"> PAGEREF _Toc129970720 \h </w:instrText>
+              <w:instrText xml:space="preserve"> PAGEREF _Toc131435328 \h </w:instrText>
             </w:r>
             <w:r>
               <w:rPr>
@@ -564,13 +564,13 @@
               <w:lang w:eastAsia="it-IT"/>
             </w:rPr>
           </w:pPr>
-          <w:hyperlink w:anchor="_Toc129970721" w:history="1">
+          <w:hyperlink w:anchor="_Toc131435329" w:history="1">
             <w:r>
               <w:rPr>
                 <w:rStyle w:val="Collegamentoipertestuale"/>
                 <w:noProof/>
               </w:rPr>
-              <w:t>SIAGAS e Attivazione Stage</w:t>
+              <w:t>Incontro annuale di Stage-It</w:t>
             </w:r>
             <w:r>
               <w:rPr>
@@ -591,7 +591,7 @@
                 <w:noProof/>
                 <w:webHidden/>
               </w:rPr>
-              <w:instrText xml:space="preserve"> PAGEREF _Toc129970721 \h </w:instrText>
+              <w:instrText xml:space="preserve"> PAGEREF _Toc131435329 \h </w:instrText>
             </w:r>
             <w:r>
               <w:rPr>
@@ -634,7 +634,77 @@
               <w:lang w:eastAsia="it-IT"/>
             </w:rPr>
           </w:pPr>
-          <w:hyperlink w:anchor="_Toc129970722" w:history="1">
+          <w:hyperlink w:anchor="_Toc131435330" w:history="1">
+            <w:r>
+              <w:rPr>
+                <w:rStyle w:val="Collegamentoipertestuale"/>
+                <w:noProof/>
+              </w:rPr>
+              <w:t>SIAGAS e Attivazione Stage</w:t>
+            </w:r>
+            <w:r>
+              <w:rPr>
+                <w:noProof/>
+                <w:webHidden/>
+              </w:rPr>
+              <w:tab/>
+            </w:r>
+            <w:r>
+              <w:rPr>
+                <w:noProof/>
+                <w:webHidden/>
+              </w:rPr>
+              <w:fldChar w:fldCharType="begin"/>
+            </w:r>
+            <w:r>
+              <w:rPr>
+                <w:noProof/>
+                <w:webHidden/>
+              </w:rPr>
+              <w:instrText xml:space="preserve"> PAGEREF _Toc131435330 \h </w:instrText>
+            </w:r>
+            <w:r>
+              <w:rPr>
+                <w:noProof/>
+                <w:webHidden/>
+              </w:rPr>
+            </w:r>
+            <w:r>
+              <w:rPr>
+                <w:noProof/>
+                <w:webHidden/>
+              </w:rPr>
+              <w:fldChar w:fldCharType="separate"/>
+            </w:r>
+            <w:r>
+              <w:rPr>
+                <w:noProof/>
+                <w:webHidden/>
+              </w:rPr>
+              <w:t>13</w:t>
+            </w:r>
+            <w:r>
+              <w:rPr>
+                <w:noProof/>
+                <w:webHidden/>
+              </w:rPr>
+              <w:fldChar w:fldCharType="end"/>
+            </w:r>
+          </w:hyperlink>
+        </w:p>
+        <w:p>
+          <w:pPr>
+            <w:pStyle w:val="Sommario1"/>
+            <w:tabs>
+              <w:tab w:val="right" w:leader="dot" w:pos="9628"/>
+            </w:tabs>
+            <w:rPr>
+              <w:rFonts w:eastAsiaTheme="minorEastAsia"/>
+              <w:noProof/>
+              <w:lang w:eastAsia="it-IT"/>
+            </w:rPr>
+          </w:pPr>
+          <w:hyperlink w:anchor="_Toc131435331" w:history="1">
             <w:r>
               <w:rPr>
                 <w:rStyle w:val="Collegamentoipertestuale"/>
@@ -661,7 +731,7 @@
                 <w:noProof/>
                 <w:webHidden/>
               </w:rPr>
-              <w:instrText xml:space="preserve"> PAGEREF _Toc129970722 \h </w:instrText>
+              <w:instrText xml:space="preserve"> PAGEREF _Toc131435331 \h </w:instrText>
             </w:r>
             <w:r>
               <w:rPr>
@@ -681,7 +751,7 @@
                 <w:noProof/>
                 <w:webHidden/>
               </w:rPr>
-              <w:t>19</w:t>
+              <w:t>21</w:t>
             </w:r>
             <w:r>
               <w:rPr>
@@ -704,7 +774,7 @@
               <w:lang w:eastAsia="it-IT"/>
             </w:rPr>
           </w:pPr>
-          <w:hyperlink w:anchor="_Toc129970723" w:history="1">
+          <w:hyperlink w:anchor="_Toc131435332" w:history="1">
             <w:r>
               <w:rPr>
                 <w:rStyle w:val="Collegamentoipertestuale"/>
@@ -731,77 +801,7 @@
                 <w:noProof/>
                 <w:webHidden/>
               </w:rPr>
-              <w:instrText xml:space="preserve"> PAGEREF _Toc129970723 \h </w:instrText>
-            </w:r>
-            <w:r>
-              <w:rPr>
-                <w:noProof/>
-                <w:webHidden/>
-              </w:rPr>
-            </w:r>
-            <w:r>
-              <w:rPr>
-                <w:noProof/>
-                <w:webHidden/>
-              </w:rPr>
-              <w:fldChar w:fldCharType="separate"/>
-            </w:r>
-            <w:r>
-              <w:rPr>
-                <w:noProof/>
-                <w:webHidden/>
-              </w:rPr>
-              <w:t>20</w:t>
-            </w:r>
-            <w:r>
-              <w:rPr>
-                <w:noProof/>
-                <w:webHidden/>
-              </w:rPr>
-              <w:fldChar w:fldCharType="end"/>
-            </w:r>
-          </w:hyperlink>
-        </w:p>
-        <w:p>
-          <w:pPr>
-            <w:pStyle w:val="Sommario1"/>
-            <w:tabs>
-              <w:tab w:val="right" w:leader="dot" w:pos="9628"/>
-            </w:tabs>
-            <w:rPr>
-              <w:rFonts w:eastAsiaTheme="minorEastAsia"/>
-              <w:noProof/>
-              <w:lang w:eastAsia="it-IT"/>
-            </w:rPr>
-          </w:pPr>
-          <w:hyperlink w:anchor="_Toc129970724" w:history="1">
-            <w:r>
-              <w:rPr>
-                <w:rStyle w:val="Collegamentoipertestuale"/>
-                <w:noProof/>
-              </w:rPr>
-              <w:t>Tesi: informazioni generali</w:t>
-            </w:r>
-            <w:r>
-              <w:rPr>
-                <w:noProof/>
-                <w:webHidden/>
-              </w:rPr>
-              <w:tab/>
-            </w:r>
-            <w:r>
-              <w:rPr>
-                <w:noProof/>
-                <w:webHidden/>
-              </w:rPr>
-              <w:fldChar w:fldCharType="begin"/>
-            </w:r>
-            <w:r>
-              <w:rPr>
-                <w:noProof/>
-                <w:webHidden/>
-              </w:rPr>
-              <w:instrText xml:space="preserve"> PAGEREF _Toc129970724 \h </w:instrText>
+              <w:instrText xml:space="preserve"> PAGEREF _Toc131435332 \h </w:instrText>
             </w:r>
             <w:r>
               <w:rPr>
@@ -844,13 +844,13 @@
               <w:lang w:eastAsia="it-IT"/>
             </w:rPr>
           </w:pPr>
-          <w:hyperlink w:anchor="_Toc129970725" w:history="1">
+          <w:hyperlink w:anchor="_Toc131435333" w:history="1">
             <w:r>
               <w:rPr>
                 <w:rStyle w:val="Collegamentoipertestuale"/>
                 <w:noProof/>
               </w:rPr>
-              <w:t>Tesi: Cosa fare esattamente</w:t>
+              <w:t>Tesi: informazioni generali</w:t>
             </w:r>
             <w:r>
               <w:rPr>
@@ -871,77 +871,7 @@
                 <w:noProof/>
                 <w:webHidden/>
               </w:rPr>
-              <w:instrText xml:space="preserve"> PAGEREF _Toc129970725 \h </w:instrText>
-            </w:r>
-            <w:r>
-              <w:rPr>
-                <w:noProof/>
-                <w:webHidden/>
-              </w:rPr>
-            </w:r>
-            <w:r>
-              <w:rPr>
-                <w:noProof/>
-                <w:webHidden/>
-              </w:rPr>
-              <w:fldChar w:fldCharType="separate"/>
-            </w:r>
-            <w:r>
-              <w:rPr>
-                <w:noProof/>
-                <w:webHidden/>
-              </w:rPr>
-              <w:t>23</w:t>
-            </w:r>
-            <w:r>
-              <w:rPr>
-                <w:noProof/>
-                <w:webHidden/>
-              </w:rPr>
-              <w:fldChar w:fldCharType="end"/>
-            </w:r>
-          </w:hyperlink>
-        </w:p>
-        <w:p>
-          <w:pPr>
-            <w:pStyle w:val="Sommario1"/>
-            <w:tabs>
-              <w:tab w:val="right" w:leader="dot" w:pos="9628"/>
-            </w:tabs>
-            <w:rPr>
-              <w:rFonts w:eastAsiaTheme="minorEastAsia"/>
-              <w:noProof/>
-              <w:lang w:eastAsia="it-IT"/>
-            </w:rPr>
-          </w:pPr>
-          <w:hyperlink w:anchor="_Toc129970726" w:history="1">
-            <w:r>
-              <w:rPr>
-                <w:rStyle w:val="Collegamentoipertestuale"/>
-                <w:noProof/>
-              </w:rPr>
-              <w:t>Domande Varie Tesi</w:t>
-            </w:r>
-            <w:r>
-              <w:rPr>
-                <w:noProof/>
-                <w:webHidden/>
-              </w:rPr>
-              <w:tab/>
-            </w:r>
-            <w:r>
-              <w:rPr>
-                <w:noProof/>
-                <w:webHidden/>
-              </w:rPr>
-              <w:fldChar w:fldCharType="begin"/>
-            </w:r>
-            <w:r>
-              <w:rPr>
-                <w:noProof/>
-                <w:webHidden/>
-              </w:rPr>
-              <w:instrText xml:space="preserve"> PAGEREF _Toc129970726 \h </w:instrText>
+              <w:instrText xml:space="preserve"> PAGEREF _Toc131435333 \h </w:instrText>
             </w:r>
             <w:r>
               <w:rPr>
@@ -973,6 +903,146 @@
           </w:hyperlink>
         </w:p>
         <w:p>
+          <w:pPr>
+            <w:pStyle w:val="Sommario1"/>
+            <w:tabs>
+              <w:tab w:val="right" w:leader="dot" w:pos="9628"/>
+            </w:tabs>
+            <w:rPr>
+              <w:rFonts w:eastAsiaTheme="minorEastAsia"/>
+              <w:noProof/>
+              <w:lang w:eastAsia="it-IT"/>
+            </w:rPr>
+          </w:pPr>
+          <w:hyperlink w:anchor="_Toc131435334" w:history="1">
+            <w:r>
+              <w:rPr>
+                <w:rStyle w:val="Collegamentoipertestuale"/>
+                <w:noProof/>
+              </w:rPr>
+              <w:t>Tesi: Cosa fare esattamente</w:t>
+            </w:r>
+            <w:r>
+              <w:rPr>
+                <w:noProof/>
+                <w:webHidden/>
+              </w:rPr>
+              <w:tab/>
+            </w:r>
+            <w:r>
+              <w:rPr>
+                <w:noProof/>
+                <w:webHidden/>
+              </w:rPr>
+              <w:fldChar w:fldCharType="begin"/>
+            </w:r>
+            <w:r>
+              <w:rPr>
+                <w:noProof/>
+                <w:webHidden/>
+              </w:rPr>
+              <w:instrText xml:space="preserve"> PAGEREF _Toc131435334 \h </w:instrText>
+            </w:r>
+            <w:r>
+              <w:rPr>
+                <w:noProof/>
+                <w:webHidden/>
+              </w:rPr>
+            </w:r>
+            <w:r>
+              <w:rPr>
+                <w:noProof/>
+                <w:webHidden/>
+              </w:rPr>
+              <w:fldChar w:fldCharType="separate"/>
+            </w:r>
+            <w:r>
+              <w:rPr>
+                <w:noProof/>
+                <w:webHidden/>
+              </w:rPr>
+              <w:t>25</w:t>
+            </w:r>
+            <w:r>
+              <w:rPr>
+                <w:noProof/>
+                <w:webHidden/>
+              </w:rPr>
+              <w:fldChar w:fldCharType="end"/>
+            </w:r>
+          </w:hyperlink>
+        </w:p>
+        <w:p>
+          <w:pPr>
+            <w:pStyle w:val="Sommario1"/>
+            <w:tabs>
+              <w:tab w:val="right" w:leader="dot" w:pos="9628"/>
+            </w:tabs>
+            <w:rPr>
+              <w:rFonts w:eastAsiaTheme="minorEastAsia"/>
+              <w:noProof/>
+              <w:lang w:eastAsia="it-IT"/>
+            </w:rPr>
+          </w:pPr>
+          <w:hyperlink w:anchor="_Toc131435335" w:history="1">
+            <w:r>
+              <w:rPr>
+                <w:rStyle w:val="Collegamentoipertestuale"/>
+                <w:noProof/>
+              </w:rPr>
+              <w:t>Domande Varie Tesi</w:t>
+            </w:r>
+            <w:r>
+              <w:rPr>
+                <w:noProof/>
+                <w:webHidden/>
+              </w:rPr>
+              <w:tab/>
+            </w:r>
+            <w:r>
+              <w:rPr>
+                <w:noProof/>
+                <w:webHidden/>
+              </w:rPr>
+              <w:fldChar w:fldCharType="begin"/>
+            </w:r>
+            <w:r>
+              <w:rPr>
+                <w:noProof/>
+                <w:webHidden/>
+              </w:rPr>
+              <w:instrText xml:space="preserve"> PAGEREF _Toc131435335 \h </w:instrText>
+            </w:r>
+            <w:r>
+              <w:rPr>
+                <w:noProof/>
+                <w:webHidden/>
+              </w:rPr>
+            </w:r>
+            <w:r>
+              <w:rPr>
+                <w:noProof/>
+                <w:webHidden/>
+              </w:rPr>
+              <w:fldChar w:fldCharType="separate"/>
+            </w:r>
+            <w:r>
+              <w:rPr>
+                <w:noProof/>
+                <w:webHidden/>
+              </w:rPr>
+              <w:t>26</w:t>
+            </w:r>
+            <w:r>
+              <w:rPr>
+                <w:noProof/>
+                <w:webHidden/>
+              </w:rPr>
+              <w:fldChar w:fldCharType="end"/>
+            </w:r>
+          </w:hyperlink>
+        </w:p>
+        <w:p>
           <w:r>
             <w:rPr>
               <w:b/>
@@ -1001,7 +1071,7 @@
       <w:pPr>
         <w:pStyle w:val="Titolo1"/>
       </w:pPr>
-      <w:bookmarkStart w:id="1" w:name="_Toc129970715"/>
+      <w:bookmarkStart w:id="1" w:name="_Toc131435323"/>
       <w:bookmarkEnd w:id="0"/>
       <w:r>
         <w:lastRenderedPageBreak/>
@@ -1012,7 +1082,13 @@
     <w:p/>
     <w:p>
       <w:r>
-        <w:t>Per poter andare in stage (solo part-time, finché non si è completato il progetto, novità dal 22/23):</w:t>
+        <w:t>Per poter andare in stage (solo part-time, finché non si è completato il progetto, novità dal 22/23)</w:t>
+      </w:r>
+      <w:r>
+        <w:t xml:space="preserve"> occorre</w:t>
+      </w:r>
+      <w:r>
+        <w:t>:</w:t>
       </w:r>
     </w:p>
     <w:p>
@@ -1045,10 +1121,46 @@
         <w:t xml:space="preserve"> scritto di SWE</w:t>
       </w:r>
     </w:p>
+    <w:p>
+      <w:pPr>
+        <w:pStyle w:val="Paragrafoelenco"/>
+        <w:numPr>
+          <w:ilvl w:val="1"/>
+          <w:numId w:val="3"/>
+        </w:numPr>
+      </w:pPr>
+      <w:r>
+        <w:t>Oppure</w:t>
+      </w:r>
+    </w:p>
+    <w:p>
+      <w:pPr>
+        <w:pStyle w:val="Paragrafoelenco"/>
+        <w:numPr>
+          <w:ilvl w:val="0"/>
+          <w:numId w:val="3"/>
+        </w:numPr>
+      </w:pPr>
+      <w:r>
+        <w:t>A</w:t>
+      </w:r>
+      <w:r>
+        <w:t>ver completato il p</w:t>
+      </w:r>
+      <w:r>
+        <w:t>rogetto di SWE</w:t>
+      </w:r>
+    </w:p>
     <w:p/>
     <w:p>
       <w:r>
-        <w:t>Per poter andare in stage full-time (dal 22/23):</w:t>
+        <w:t>Per poter andare in stage full-time (dal 22/23)</w:t>
+      </w:r>
+      <w:r>
+        <w:t xml:space="preserve"> occorre</w:t>
+      </w:r>
+      <w:r>
+        <w:t>:</w:t>
       </w:r>
     </w:p>
     <w:p>
@@ -1064,6 +1176,30 @@
       </w:r>
       <w:r>
         <w:t>rogetto di SWE</w:t>
+      </w:r>
+    </w:p>
+    <w:p>
+      <w:pPr>
+        <w:pStyle w:val="Paragrafoelenco"/>
+        <w:numPr>
+          <w:ilvl w:val="1"/>
+          <w:numId w:val="2"/>
+        </w:numPr>
+      </w:pPr>
+      <w:r>
+        <w:t>Ovviamente (ma specifichiamo)</w:t>
+      </w:r>
+    </w:p>
+    <w:p>
+      <w:pPr>
+        <w:pStyle w:val="Paragrafoelenco"/>
+        <w:numPr>
+          <w:ilvl w:val="0"/>
+          <w:numId w:val="2"/>
+        </w:numPr>
+      </w:pPr>
+      <w:r>
+        <w:t>Aver passato l’esame scritto di SWE</w:t>
       </w:r>
     </w:p>
     <w:p/>
@@ -1097,10 +1233,63 @@
     </w:p>
     <w:p/>
     <w:p>
+      <w:r>
+        <w:t xml:space="preserve">Sito di riferimento </w:t>
+      </w:r>
+      <w:r>
+        <w:rPr>
+          <w:b/>
+          <w:bCs/>
+        </w:rPr>
+        <w:t>per studenti di Informatica</w:t>
+      </w:r>
+      <w:r>
+        <w:t xml:space="preserve">: </w:t>
+      </w:r>
+      <w:hyperlink r:id="rId8" w:history="1">
+        <w:r>
+          <w:rPr>
+            <w:rStyle w:val="Collegamentoipertestuale"/>
+          </w:rPr>
+          <w:t>https://informatica.math.unipd.it/laurea/laurea/</w:t>
+        </w:r>
+      </w:hyperlink>
+      <w:r>
+        <w:t xml:space="preserve"> </w:t>
+      </w:r>
+    </w:p>
+    <w:p/>
+    <w:p>
+      <w:r>
+        <w:t xml:space="preserve">Sito di riferimento </w:t>
+      </w:r>
+      <w:r>
+        <w:rPr>
+          <w:b/>
+          <w:bCs/>
+        </w:rPr>
+        <w:t>solo per aziende</w:t>
+      </w:r>
+      <w:r>
+        <w:t xml:space="preserve">: </w:t>
+      </w:r>
+      <w:hyperlink r:id="rId9" w:history="1">
+        <w:r>
+          <w:rPr>
+            <w:rStyle w:val="Collegamentoipertestuale"/>
+          </w:rPr>
+          <w:t>http://www.unipd.it/attivare-stage-e-tirocini</w:t>
+        </w:r>
+      </w:hyperlink>
+      <w:r>
+        <w:t xml:space="preserve"> </w:t>
+      </w:r>
+    </w:p>
+    <w:p>
       <w:pPr>
         <w:pStyle w:val="Titolo1"/>
       </w:pPr>
-      <w:bookmarkStart w:id="2" w:name="_Toc129970716"/>
+      <w:bookmarkStart w:id="2" w:name="_Toc131435324"/>
       <w:r>
         <w:t>Procedura di valutazione</w:t>
       </w:r>
@@ -1170,7 +1359,13 @@
         </w:numPr>
       </w:pPr>
       <w:r>
-        <w:t>1 punto di bonus se ha terminato gli esami entro la sessione di Settembre del terzo anno di iscrizione;</w:t>
+        <w:t xml:space="preserve">1 punto di bonus se ha terminato gli esami entro la sessione di </w:t>
+      </w:r>
+      <w:r>
+        <w:t>settembre</w:t>
+      </w:r>
+      <w:r>
+        <w:t xml:space="preserve"> del terzo anno di iscrizione;</w:t>
       </w:r>
     </w:p>
     <w:p>
@@ -1182,7 +1377,13 @@
         </w:numPr>
       </w:pPr>
       <w:r>
-        <w:t>1 punto di bonus se si laurea entro Dicembre del terzo anno di iscrizione.</w:t>
+        <w:t xml:space="preserve">1 punto di bonus se si laurea entro </w:t>
+      </w:r>
+      <w:r>
+        <w:t>dicembre</w:t>
+      </w:r>
+      <w:r>
+        <w:t xml:space="preserve"> del terzo anno di iscrizione.</w:t>
       </w:r>
     </w:p>
     <w:p/>
@@ -1190,7 +1391,7 @@
       <w:r>
         <w:t xml:space="preserve">Maggiori info al documento: </w:t>
       </w:r>
-      <w:hyperlink r:id="rId8" w:history="1">
+      <w:hyperlink r:id="rId10" w:history="1">
         <w:r>
           <w:rPr>
             <w:rStyle w:val="Collegamentoipertestuale"/>
@@ -1209,7 +1410,7 @@
       <w:pPr>
         <w:pStyle w:val="Titolo1"/>
       </w:pPr>
-      <w:bookmarkStart w:id="3" w:name="_Toc129970717"/>
+      <w:bookmarkStart w:id="3" w:name="_Toc131435325"/>
       <w:r>
         <w:lastRenderedPageBreak/>
         <w:t xml:space="preserve">Stage: </w:t>
@@ -1599,7 +1800,7 @@
           <w:iCs/>
         </w:rPr>
       </w:pPr>
-      <w:hyperlink r:id="rId9" w:history="1">
+      <w:hyperlink r:id="rId11" w:history="1">
         <w:r>
           <w:rPr>
             <w:rStyle w:val="Collegamentoipertestuale"/>
@@ -2672,7 +2873,7 @@
           <w:iCs/>
         </w:rPr>
       </w:pPr>
-      <w:hyperlink r:id="rId10" w:history="1">
+      <w:hyperlink r:id="rId12" w:history="1">
         <w:r>
           <w:rPr>
             <w:rStyle w:val="Collegamentoipertestuale"/>
@@ -2703,7 +2904,7 @@
           <w:numId w:val="1"/>
         </w:numPr>
       </w:pPr>
-      <w:hyperlink r:id="rId11" w:history="1">
+      <w:hyperlink r:id="rId13" w:history="1">
         <w:r>
           <w:rPr>
             <w:rStyle w:val="Collegamentoipertestuale"/>
@@ -2732,7 +2933,7 @@
       <w:pPr>
         <w:pStyle w:val="Titolo1"/>
       </w:pPr>
-      <w:bookmarkStart w:id="4" w:name="_Toc129970718"/>
+      <w:bookmarkStart w:id="4" w:name="_Toc131435326"/>
       <w:r>
         <w:t xml:space="preserve">Stage: </w:t>
       </w:r>
@@ -2774,7 +2975,7 @@
           <w:numId w:val="1"/>
         </w:numPr>
       </w:pPr>
-      <w:hyperlink r:id="rId12" w:history="1">
+      <w:hyperlink r:id="rId14" w:history="1">
         <w:r>
           <w:rPr>
             <w:rStyle w:val="Collegamentoipertestuale"/>
@@ -2863,6 +3064,9 @@
       <w:r>
         <w:t>Occorre dire quanti esami si hanno e se si ha passato lo scritto di SWE</w:t>
       </w:r>
+      <w:r>
+        <w:t xml:space="preserve"> (o il progetto, ma direi poco probabile)</w:t>
+      </w:r>
     </w:p>
     <w:p>
       <w:pPr>
@@ -2906,18 +3110,31 @@
         <w:t xml:space="preserve">Si deve scrivere un Piano di Lavoro, basato sul template presente qui su Mega, che dettaglia come si passeranno i giorni di tirocinio, i periodi e tutto quanto. </w:t>
       </w:r>
     </w:p>
-    <w:p>
-      <w:pPr>
-        <w:pStyle w:val="Paragrafoelenco"/>
-        <w:numPr>
-          <w:ilvl w:val="0"/>
-          <w:numId w:val="1"/>
-        </w:numPr>
-      </w:pPr>
-      <w:r>
-        <w:t xml:space="preserve">Template su GitHub qui: </w:t>
-      </w:r>
-      <w:hyperlink r:id="rId13" w:history="1">
+    <w:p/>
+    <w:p>
+      <w:pPr>
+        <w:pStyle w:val="Titolo1"/>
+      </w:pPr>
+      <w:bookmarkStart w:id="5" w:name="_Toc131435327"/>
+      <w:r>
+        <w:lastRenderedPageBreak/>
+        <w:t>Piano di Lavoro</w:t>
+      </w:r>
+      <w:bookmarkEnd w:id="5"/>
+    </w:p>
+    <w:p/>
+    <w:p>
+      <w:pPr>
+        <w:pStyle w:val="Paragrafoelenco"/>
+        <w:numPr>
+          <w:ilvl w:val="0"/>
+          <w:numId w:val="1"/>
+        </w:numPr>
+      </w:pPr>
+      <w:r>
+        <w:t xml:space="preserve">Template GitHub: </w:t>
+      </w:r>
+      <w:hyperlink r:id="rId15" w:history="1">
         <w:r>
           <w:rPr>
             <w:rStyle w:val="Collegamentoipertestuale"/>
@@ -2925,21 +3142,6 @@
           <w:t>https://github.com/FIUP/Template-piano-di-lavoro-stage</w:t>
         </w:r>
       </w:hyperlink>
-      <w:r>
-        <w:t xml:space="preserve"> </w:t>
-      </w:r>
-    </w:p>
-    <w:p/>
-    <w:p/>
-    <w:p>
-      <w:pPr>
-        <w:pStyle w:val="Titolo1"/>
-      </w:pPr>
-      <w:bookmarkStart w:id="5" w:name="_Toc129970719"/>
-      <w:r>
-        <w:t>Piano di Lavoro</w:t>
-      </w:r>
-      <w:bookmarkEnd w:id="5"/>
     </w:p>
     <w:p/>
     <w:p>
@@ -3590,7 +3792,21 @@
           <w:rFonts w:ascii="Segoe UI" w:hAnsi="Segoe UI" w:cs="Segoe UI"/>
           <w:color w:val="C9D1D9"/>
         </w:rPr>
-        <w:t>: Nell'header compaiono: Il logo aziendale, la ragione sociale dell'azienda e il sito internet aziendale. Nel footer, al centro viene indicato il numero di pagina attuale rispetto al totale e ai lati i dati dell'azienda con i relativi dati di contatto (ragione sociale, indirizzo, sito, telefono, email, P.IVA).</w:t>
+        <w:t xml:space="preserve">: Nell'header compaiono: Il logo aziendale, la ragione sociale dell'azienda e il sito internet aziendale. Nel footer, al centro viene indicato il numero di pagina attuale rispetto al totale e ai lati i dati dell'azienda con i relativi dati di contatto (ragione sociale, indirizzo, sito, telefono, </w:t>
+      </w:r>
+      <w:r>
+        <w:rPr>
+          <w:rFonts w:ascii="Segoe UI" w:hAnsi="Segoe UI" w:cs="Segoe UI"/>
+          <w:color w:val="C9D1D9"/>
+        </w:rPr>
+        <w:t>e-mail</w:t>
+      </w:r>
+      <w:r>
+        <w:rPr>
+          <w:rFonts w:ascii="Segoe UI" w:hAnsi="Segoe UI" w:cs="Segoe UI"/>
+          <w:color w:val="C9D1D9"/>
+        </w:rPr>
+        <w:t>, P.IVA).</w:t>
       </w:r>
     </w:p>
     <w:p>
@@ -3857,12 +4073,9 @@
         <w:pStyle w:val="Titolo1"/>
       </w:pPr>
       <w:bookmarkStart w:id="6" w:name="_Toc126771985"/>
-      <w:bookmarkStart w:id="7" w:name="_Toc129970720"/>
+      <w:bookmarkStart w:id="7" w:name="_Toc131435328"/>
       <w:r>
         <w:lastRenderedPageBreak/>
-        <w:t xml:space="preserve"> </w:t>
-      </w:r>
-      <w:r>
         <w:t>Corso di s</w:t>
       </w:r>
       <w:r>
@@ -3878,7 +4091,7 @@
       </w:r>
     </w:p>
     <w:p>
-      <w:hyperlink r:id="rId14" w:history="1">
+      <w:hyperlink r:id="rId16" w:history="1">
         <w:r>
           <w:rPr>
             <w:rStyle w:val="Collegamentoipertestuale"/>
@@ -3915,14 +4128,28 @@
       <w:r>
         <w:t>Sono comunque presenti tutte le varie risposte su Mega (FIUP – Triennale – Stage e Tesi – Corso sicurezza)</w:t>
       </w:r>
-    </w:p>
+      <w:r>
+        <w:t xml:space="preserve"> aggiornate all’anno corrente (chissà da parte di chi)</w:t>
+      </w:r>
+    </w:p>
+    <w:p/>
     <w:p>
       <w:r>
         <w:t>Per fare giusto e passare il test finale, occorre fare almeno l'80% delle risposte giuste (dopo, non è permessa la revisione).</w:t>
       </w:r>
+      <w:r>
+        <w:t xml:space="preserve"> Si noti che questo test racchiude domande variabili (l’unico ad averle), comunque fattibili a livello logico.</w:t>
+      </w:r>
     </w:p>
     <w:p/>
     <w:p>
+      <w:pPr>
+        <w:pStyle w:val="Paragrafoelenco"/>
+        <w:numPr>
+          <w:ilvl w:val="0"/>
+          <w:numId w:val="1"/>
+        </w:numPr>
+      </w:pPr>
       <w:r>
         <w:t>Nota di margine: basta il corso generale (non serve quello specifico a basso rischio).</w:t>
       </w:r>
@@ -3950,7 +4177,19 @@
         <w:rPr>
           <w:u w:val="single"/>
         </w:rPr>
-        <w:t xml:space="preserve"> serve nel momento in cui si compila il percorso su SIAGAS.</w:t>
+        <w:t xml:space="preserve"> serve nel momento in cui si compila </w:t>
+      </w:r>
+      <w:r>
+        <w:rPr>
+          <w:u w:val="single"/>
+        </w:rPr>
+        <w:t xml:space="preserve">l’inizio stage </w:t>
+      </w:r>
+      <w:r>
+        <w:rPr>
+          <w:u w:val="single"/>
+        </w:rPr>
+        <w:t>su SIAGAS.</w:t>
       </w:r>
     </w:p>
     <w:p/>
@@ -3967,7 +4206,539 @@
         <w:pStyle w:val="Titolo1"/>
       </w:pPr>
       <w:bookmarkStart w:id="8" w:name="_Toc126771986"/>
-      <w:bookmarkStart w:id="9" w:name="_Toc129970721"/>
+      <w:bookmarkStart w:id="9" w:name="_Toc131435329"/>
+      <w:r>
+        <w:lastRenderedPageBreak/>
+        <w:t>Incontro annuale di Stage-It</w:t>
+      </w:r>
+      <w:bookmarkEnd w:id="9"/>
+    </w:p>
+    <w:p/>
+    <w:p>
+      <w:pPr>
+        <w:pStyle w:val="Paragrafoelenco"/>
+        <w:numPr>
+          <w:ilvl w:val="0"/>
+          <w:numId w:val="1"/>
+        </w:numPr>
+      </w:pPr>
+      <w:r>
+        <w:t>Sito di riferimento</w:t>
+      </w:r>
+    </w:p>
+    <w:p>
+      <w:pPr>
+        <w:pStyle w:val="Paragrafoelenco"/>
+        <w:numPr>
+          <w:ilvl w:val="1"/>
+          <w:numId w:val="1"/>
+        </w:numPr>
+      </w:pPr>
+      <w:hyperlink r:id="rId17" w:history="1">
+        <w:r>
+          <w:rPr>
+            <w:rStyle w:val="Collegamentoipertestuale"/>
+          </w:rPr>
+          <w:t>https://www.assindustriavenetocentro.it/2023/stage-it</w:t>
+        </w:r>
+      </w:hyperlink>
+      <w:r>
+        <w:t xml:space="preserve"> </w:t>
+      </w:r>
+    </w:p>
+    <w:p>
+      <w:pPr>
+        <w:pStyle w:val="Paragrafoelenco"/>
+        <w:numPr>
+          <w:ilvl w:val="0"/>
+          <w:numId w:val="1"/>
+        </w:numPr>
+      </w:pPr>
+      <w:r>
+        <w:t>Cambiando anno si trovano i precedenti (per dare un’occhiata se volete)</w:t>
+      </w:r>
+    </w:p>
+    <w:p>
+      <w:pPr>
+        <w:pStyle w:val="Paragrafoelenco"/>
+        <w:numPr>
+          <w:ilvl w:val="1"/>
+          <w:numId w:val="1"/>
+        </w:numPr>
+      </w:pPr>
+      <w:hyperlink r:id="rId18" w:history="1">
+        <w:r>
+          <w:rPr>
+            <w:rStyle w:val="Collegamentoipertestuale"/>
+          </w:rPr>
+          <w:t>https://www.assindustriavenetocentro.it/2022/stage-it</w:t>
+        </w:r>
+      </w:hyperlink>
+    </w:p>
+    <w:p>
+      <w:pPr>
+        <w:pStyle w:val="Paragrafoelenco"/>
+        <w:numPr>
+          <w:ilvl w:val="1"/>
+          <w:numId w:val="1"/>
+        </w:numPr>
+      </w:pPr>
+      <w:hyperlink r:id="rId19" w:history="1">
+        <w:r>
+          <w:rPr>
+            <w:rStyle w:val="Collegamentoipertestuale"/>
+          </w:rPr>
+          <w:t>https://www.assindustriavenetocentro.it/2021/stage-it</w:t>
+        </w:r>
+      </w:hyperlink>
+      <w:r>
+        <w:t xml:space="preserve"> </w:t>
+      </w:r>
+    </w:p>
+    <w:p>
+      <w:pPr>
+        <w:pStyle w:val="Paragrafoelenco"/>
+        <w:numPr>
+          <w:ilvl w:val="1"/>
+          <w:numId w:val="1"/>
+        </w:numPr>
+      </w:pPr>
+      <w:r>
+        <w:t xml:space="preserve">Etc. etc. </w:t>
+      </w:r>
+    </w:p>
+    <w:p>
+      <w:pPr>
+        <w:pStyle w:val="Paragrafoelenco"/>
+        <w:ind w:left="1440"/>
+      </w:pPr>
+    </w:p>
+    <w:p>
+      <w:pPr>
+        <w:pStyle w:val="Paragrafoelenco"/>
+        <w:numPr>
+          <w:ilvl w:val="0"/>
+          <w:numId w:val="1"/>
+        </w:numPr>
+      </w:pPr>
+      <w:r>
+        <w:t>Quando</w:t>
+      </w:r>
+    </w:p>
+    <w:p>
+      <w:pPr>
+        <w:pStyle w:val="Paragrafoelenco"/>
+        <w:numPr>
+          <w:ilvl w:val="1"/>
+          <w:numId w:val="1"/>
+        </w:numPr>
+      </w:pPr>
+      <w:r>
+        <w:t>L’incontro si svolge solitamente tra marzo ed aprile; da quando SWE è diventato corso semestrale e non più annuale, a fine marzo</w:t>
+      </w:r>
+    </w:p>
+    <w:p>
+      <w:pPr>
+        <w:pStyle w:val="Paragrafoelenco"/>
+        <w:ind w:left="1440"/>
+      </w:pPr>
+    </w:p>
+    <w:p>
+      <w:pPr>
+        <w:pStyle w:val="Paragrafoelenco"/>
+        <w:numPr>
+          <w:ilvl w:val="0"/>
+          <w:numId w:val="1"/>
+        </w:numPr>
+      </w:pPr>
+      <w:r>
+        <w:t>Cos’è</w:t>
+      </w:r>
+    </w:p>
+    <w:p>
+      <w:pPr>
+        <w:pStyle w:val="Paragrafoelenco"/>
+        <w:numPr>
+          <w:ilvl w:val="1"/>
+          <w:numId w:val="1"/>
+        </w:numPr>
+      </w:pPr>
+      <w:r>
+        <w:t>STAGE-IT 2023 è l’evento promosso da Confindustria Veneto Est con i Dipartimenti di Matematica e Scienze Statistiche dell’Università di Padova e con il contributo del Dipartimento di Ingegneria dell'Informazione per favorire l’incontro tra aziende con progetti innovativi nell’ambito IT e studenti dei corsi di laurea in Informatica, Statistica e Ingegneria informatica.</w:t>
+      </w:r>
+    </w:p>
+    <w:p>
+      <w:pPr>
+        <w:pStyle w:val="Paragrafoelenco"/>
+        <w:numPr>
+          <w:ilvl w:val="1"/>
+          <w:numId w:val="1"/>
+        </w:numPr>
+      </w:pPr>
+      <w:r>
+        <w:t>Aziende di tutti i settori, dalle manifatturiere alle software house, avranno l’opportunità di presentarsi e descrivere agli studenti concrete proposte formative nel settore dell’information and communication technology per valutarne attitudini e talenti.</w:t>
+      </w:r>
+    </w:p>
+    <w:p>
+      <w:pPr>
+        <w:pStyle w:val="Paragrafoelenco"/>
+        <w:ind w:left="1440"/>
+      </w:pPr>
+    </w:p>
+    <w:p>
+      <w:pPr>
+        <w:pStyle w:val="Paragrafoelenco"/>
+        <w:numPr>
+          <w:ilvl w:val="0"/>
+          <w:numId w:val="1"/>
+        </w:numPr>
+      </w:pPr>
+      <w:r>
+        <w:t>Dove si svolge</w:t>
+      </w:r>
+    </w:p>
+    <w:p>
+      <w:pPr>
+        <w:pStyle w:val="Paragrafoelenco"/>
+        <w:numPr>
+          <w:ilvl w:val="1"/>
+          <w:numId w:val="1"/>
+        </w:numPr>
+      </w:pPr>
+      <w:r>
+        <w:t>La nuova edizione di STAGE-IT si svolgerà giovedì 30 marzo 2023 dalle ore 13.30 alle 18.00 presso il Padiglione 11 della Fiera di Padova (ingresso da via Goldoni n. 8, cancello C).</w:t>
+      </w:r>
+    </w:p>
+    <w:p>
+      <w:pPr>
+        <w:pStyle w:val="Paragrafoelenco"/>
+        <w:numPr>
+          <w:ilvl w:val="2"/>
+          <w:numId w:val="1"/>
+        </w:numPr>
+      </w:pPr>
+      <w:r>
+        <w:t>Dati del 2022/2023</w:t>
+      </w:r>
+    </w:p>
+    <w:p/>
+    <w:p>
+      <w:pPr>
+        <w:pStyle w:val="Paragrafoelenco"/>
+        <w:numPr>
+          <w:ilvl w:val="0"/>
+          <w:numId w:val="1"/>
+        </w:numPr>
+      </w:pPr>
+      <w:r>
+        <w:t>Quali aziende partecipano</w:t>
+      </w:r>
+    </w:p>
+    <w:p>
+      <w:pPr>
+        <w:pStyle w:val="Paragrafoelenco"/>
+        <w:numPr>
+          <w:ilvl w:val="1"/>
+          <w:numId w:val="1"/>
+        </w:numPr>
+      </w:pPr>
+      <w:r>
+        <w:t xml:space="preserve">Lista presente sul sito di riferimento: </w:t>
+      </w:r>
+      <w:hyperlink r:id="rId20" w:history="1">
+        <w:r>
+          <w:rPr>
+            <w:rStyle w:val="Collegamentoipertestuale"/>
+          </w:rPr>
+          <w:t>https://www.stat.unipd.it/stage-it-2023</w:t>
+        </w:r>
+      </w:hyperlink>
+      <w:r>
+        <w:t xml:space="preserve"> </w:t>
+      </w:r>
+    </w:p>
+    <w:p>
+      <w:r>
+        <w:rPr>
+          <w:noProof/>
+        </w:rPr>
+        <w:drawing>
+          <wp:inline distT="0" distB="0" distL="0" distR="0" wp14:anchorId="3A6CD36D" wp14:editId="1BBD8EB5">
+            <wp:extent cx="4252686" cy="3701575"/>
+            <wp:effectExtent l="0" t="0" r="0" b="0"/>
+            <wp:docPr id="289885878" name="Immagine 1" descr="Immagine che contiene tavolo&#10;&#10;Descrizione generata automaticamente"/>
+            <wp:cNvGraphicFramePr>
+              <a:graphicFrameLocks xmlns:a="http://schemas.openxmlformats.org/drawingml/2006/main" noChangeAspect="1"/>
+            </wp:cNvGraphicFramePr>
+            <a:graphic xmlns:a="http://schemas.openxmlformats.org/drawingml/2006/main">
+              <a:graphicData uri="http://schemas.openxmlformats.org/drawingml/2006/picture">
+                <pic:pic xmlns:pic="http://schemas.openxmlformats.org/drawingml/2006/picture">
+                  <pic:nvPicPr>
+                    <pic:cNvPr id="289885878" name="Immagine 1" descr="Immagine che contiene tavolo&#10;&#10;Descrizione generata automaticamente"/>
+                    <pic:cNvPicPr/>
+                  </pic:nvPicPr>
+                  <pic:blipFill>
+                    <a:blip r:embed="rId21"/>
+                    <a:stretch>
+                      <a:fillRect/>
+                    </a:stretch>
+                  </pic:blipFill>
+                  <pic:spPr>
+                    <a:xfrm>
+                      <a:off x="0" y="0"/>
+                      <a:ext cx="4260457" cy="3708339"/>
+                    </a:xfrm>
+                    <a:prstGeom prst="rect">
+                      <a:avLst/>
+                    </a:prstGeom>
+                  </pic:spPr>
+                </pic:pic>
+              </a:graphicData>
+            </a:graphic>
+          </wp:inline>
+        </w:drawing>
+      </w:r>
+    </w:p>
+    <w:p/>
+    <w:p>
+      <w:pPr>
+        <w:pStyle w:val="Paragrafoelenco"/>
+        <w:numPr>
+          <w:ilvl w:val="0"/>
+          <w:numId w:val="1"/>
+        </w:numPr>
+      </w:pPr>
+      <w:r>
+        <w:t>Di che cosa si tratta</w:t>
+      </w:r>
+      <w:r>
+        <w:tab/>
+      </w:r>
+    </w:p>
+    <w:p>
+      <w:pPr>
+        <w:pStyle w:val="Paragrafoelenco"/>
+        <w:numPr>
+          <w:ilvl w:val="1"/>
+          <w:numId w:val="1"/>
+        </w:numPr>
+      </w:pPr>
+      <w:r>
+        <w:t>Ogni azienda, dal sito relativo, propone una serie di progetti e a noi spetta singolarmente valutare cosa e come, in base anche alla disponibilità delle aziende, facendo un colloquio negli appositi stand presenti nel luogo di Stage-It sulla base dei nostri interessi</w:t>
+      </w:r>
+    </w:p>
+    <w:p>
+      <w:pPr>
+        <w:pStyle w:val="Paragrafoelenco"/>
+        <w:ind w:left="1440"/>
+      </w:pPr>
+    </w:p>
+    <w:p>
+      <w:pPr>
+        <w:pStyle w:val="Paragrafoelenco"/>
+        <w:numPr>
+          <w:ilvl w:val="0"/>
+          <w:numId w:val="1"/>
+        </w:numPr>
+      </w:pPr>
+      <w:r>
+        <w:t>Come partecipare</w:t>
+      </w:r>
+    </w:p>
+    <w:p>
+      <w:pPr>
+        <w:pStyle w:val="Paragrafoelenco"/>
+        <w:numPr>
+          <w:ilvl w:val="1"/>
+          <w:numId w:val="1"/>
+        </w:numPr>
+      </w:pPr>
+      <w:r>
+        <w:t xml:space="preserve">Mail di Tullio </w:t>
+      </w:r>
+    </w:p>
+    <w:p>
+      <w:r>
+        <w:rPr>
+          <w:noProof/>
+        </w:rPr>
+        <w:drawing>
+          <wp:inline distT="0" distB="0" distL="0" distR="0" wp14:anchorId="38764DFA" wp14:editId="5AB71AD0">
+            <wp:extent cx="6120130" cy="1591310"/>
+            <wp:effectExtent l="0" t="0" r="0" b="8890"/>
+            <wp:docPr id="1949666504" name="Immagine 1" descr="Immagine che contiene testo&#10;&#10;Descrizione generata automaticamente"/>
+            <wp:cNvGraphicFramePr>
+              <a:graphicFrameLocks xmlns:a="http://schemas.openxmlformats.org/drawingml/2006/main" noChangeAspect="1"/>
+            </wp:cNvGraphicFramePr>
+            <a:graphic xmlns:a="http://schemas.openxmlformats.org/drawingml/2006/main">
+              <a:graphicData uri="http://schemas.openxmlformats.org/drawingml/2006/picture">
+                <pic:pic xmlns:pic="http://schemas.openxmlformats.org/drawingml/2006/picture">
+                  <pic:nvPicPr>
+                    <pic:cNvPr id="1949666504" name="Immagine 1" descr="Immagine che contiene testo&#10;&#10;Descrizione generata automaticamente"/>
+                    <pic:cNvPicPr/>
+                  </pic:nvPicPr>
+                  <pic:blipFill>
+                    <a:blip r:embed="rId22"/>
+                    <a:stretch>
+                      <a:fillRect/>
+                    </a:stretch>
+                  </pic:blipFill>
+                  <pic:spPr>
+                    <a:xfrm>
+                      <a:off x="0" y="0"/>
+                      <a:ext cx="6120130" cy="1591310"/>
+                    </a:xfrm>
+                    <a:prstGeom prst="rect">
+                      <a:avLst/>
+                    </a:prstGeom>
+                  </pic:spPr>
+                </pic:pic>
+              </a:graphicData>
+            </a:graphic>
+          </wp:inline>
+        </w:drawing>
+      </w:r>
+    </w:p>
+    <w:p>
+      <w:pPr>
+        <w:pStyle w:val="Paragrafoelenco"/>
+        <w:numPr>
+          <w:ilvl w:val="0"/>
+          <w:numId w:val="1"/>
+        </w:numPr>
+      </w:pPr>
+      <w:r>
+        <w:t>Concretamente</w:t>
+      </w:r>
+    </w:p>
+    <w:p>
+      <w:pPr>
+        <w:pStyle w:val="Paragrafoelenco"/>
+        <w:numPr>
+          <w:ilvl w:val="1"/>
+          <w:numId w:val="1"/>
+        </w:numPr>
+      </w:pPr>
+      <w:r>
+        <w:t>Occorre iscriversi al sito di Stage-It e caricare il curriculum</w:t>
+      </w:r>
+    </w:p>
+    <w:p>
+      <w:pPr>
+        <w:pStyle w:val="Paragrafoelenco"/>
+        <w:numPr>
+          <w:ilvl w:val="1"/>
+          <w:numId w:val="1"/>
+        </w:numPr>
+      </w:pPr>
+      <w:r>
+        <w:t>Esempio di locandina:</w:t>
+      </w:r>
+    </w:p>
+    <w:p>
+      <w:pPr>
+        <w:pStyle w:val="Paragrafoelenco"/>
+        <w:numPr>
+          <w:ilvl w:val="2"/>
+          <w:numId w:val="1"/>
+        </w:numPr>
+      </w:pPr>
+      <w:hyperlink r:id="rId23" w:history="1">
+        <w:r>
+          <w:rPr>
+            <w:rStyle w:val="Collegamentoipertestuale"/>
+          </w:rPr>
+          <w:t>https://www.stat.unipd.it/sites/stat.unipd.it/files/STAGE-IT%202023_programma.pdf</w:t>
+        </w:r>
+      </w:hyperlink>
+      <w:r>
+        <w:t xml:space="preserve"> </w:t>
+      </w:r>
+    </w:p>
+    <w:p/>
+    <w:p>
+      <w:pPr>
+        <w:pStyle w:val="Paragrafoelenco"/>
+        <w:numPr>
+          <w:ilvl w:val="0"/>
+          <w:numId w:val="1"/>
+        </w:numPr>
+      </w:pPr>
+      <w:r>
+        <w:t>Due parole sul curriculum</w:t>
+      </w:r>
+    </w:p>
+    <w:p>
+      <w:pPr>
+        <w:pStyle w:val="Paragrafoelenco"/>
+        <w:numPr>
+          <w:ilvl w:val="1"/>
+          <w:numId w:val="1"/>
+        </w:numPr>
+      </w:pPr>
+      <w:r>
+        <w:t>Non è obbligatorio avere le 2/3 pagine o farlo in Europass (comunque migliorato negli ultimi anni); potete farvelo in LaTeX (ci sono vari template carini) o come volete, basta averne una</w:t>
+      </w:r>
+    </w:p>
+    <w:p>
+      <w:pPr>
+        <w:pStyle w:val="Paragrafoelenco"/>
+        <w:ind w:left="1440"/>
+      </w:pPr>
+    </w:p>
+    <w:p>
+      <w:pPr>
+        <w:pStyle w:val="Paragrafoelenco"/>
+        <w:numPr>
+          <w:ilvl w:val="0"/>
+          <w:numId w:val="1"/>
+        </w:numPr>
+      </w:pPr>
+      <w:r>
+        <w:t>Cosa succede</w:t>
+      </w:r>
+    </w:p>
+    <w:p>
+      <w:pPr>
+        <w:pStyle w:val="Paragrafoelenco"/>
+        <w:numPr>
+          <w:ilvl w:val="1"/>
+          <w:numId w:val="1"/>
+        </w:numPr>
+      </w:pPr>
+      <w:r>
+        <w:t>In base alla disponibilità di stand ed aziende, si svolge una serie di colloqui con queste a nostra discrezione. Normalmente, diversi racimolano almeno una decina di colloqui, anche una ventina, a fine pomeriggio</w:t>
+      </w:r>
+    </w:p>
+    <w:p>
+      <w:pPr>
+        <w:pStyle w:val="Paragrafoelenco"/>
+        <w:numPr>
+          <w:ilvl w:val="1"/>
+          <w:numId w:val="1"/>
+        </w:numPr>
+      </w:pPr>
+      <w:r>
+        <w:t>Dopo l’incontro, alcune aziende vi contatteranno (perché interessate, altre lo fanno un po’ con tutti, si guardi su Telegram e si capirà) per mail o per telefono, facendovi delle proposte di progetto; come sempre saremo noi a valutare e capire</w:t>
+      </w:r>
+    </w:p>
+    <w:p>
+      <w:pPr>
+        <w:pStyle w:val="Paragrafoelenco"/>
+        <w:numPr>
+          <w:ilvl w:val="0"/>
+          <w:numId w:val="1"/>
+        </w:numPr>
+      </w:pPr>
+      <w:r>
+        <w:br w:type="page"/>
+      </w:r>
+    </w:p>
+    <w:p>
+      <w:pPr>
+        <w:pStyle w:val="Titolo1"/>
+      </w:pPr>
+      <w:bookmarkStart w:id="10" w:name="_Toc131435330"/>
       <w:r>
         <w:lastRenderedPageBreak/>
         <w:t>SIAGAS</w:t>
@@ -3976,7 +4747,7 @@
       <w:r>
         <w:t xml:space="preserve"> e Attivazione Stage</w:t>
       </w:r>
-      <w:bookmarkEnd w:id="9"/>
+      <w:bookmarkEnd w:id="10"/>
     </w:p>
     <w:p/>
     <w:p>
@@ -4097,7 +4868,7 @@
                     <pic:cNvPicPr/>
                   </pic:nvPicPr>
                   <pic:blipFill>
-                    <a:blip r:embed="rId15"/>
+                    <a:blip r:embed="rId24"/>
                     <a:stretch>
                       <a:fillRect/>
                     </a:stretch>
@@ -4145,7 +4916,7 @@
                     <pic:cNvPicPr/>
                   </pic:nvPicPr>
                   <pic:blipFill>
-                    <a:blip r:embed="rId16"/>
+                    <a:blip r:embed="rId25"/>
                     <a:stretch>
                       <a:fillRect/>
                     </a:stretch>
@@ -4168,7 +4939,16 @@
     </w:p>
     <w:p/>
     <w:p>
-      <w:r>
+      <w:pPr>
+        <w:spacing w:after="160" w:line="259" w:lineRule="auto"/>
+      </w:pPr>
+      <w:r>
+        <w:br w:type="page"/>
+      </w:r>
+    </w:p>
+    <w:p>
+      <w:r>
+        <w:lastRenderedPageBreak/>
         <w:t xml:space="preserve">Tornando su </w:t>
       </w:r>
       <w:r>
@@ -4186,7 +4966,6 @@
         <w:rPr>
           <w:noProof/>
         </w:rPr>
-        <w:lastRenderedPageBreak/>
         <w:drawing>
           <wp:inline distT="0" distB="0" distL="0" distR="0" wp14:anchorId="6C1EDEF3" wp14:editId="780AC0BA">
             <wp:extent cx="2079107" cy="1030514"/>
@@ -4203,7 +4982,7 @@
                     <pic:cNvPicPr/>
                   </pic:nvPicPr>
                   <pic:blipFill>
-                    <a:blip r:embed="rId17"/>
+                    <a:blip r:embed="rId26"/>
                     <a:stretch>
                       <a:fillRect/>
                     </a:stretch>
@@ -4339,7 +5118,7 @@
                     <pic:cNvPicPr/>
                   </pic:nvPicPr>
                   <pic:blipFill>
-                    <a:blip r:embed="rId18"/>
+                    <a:blip r:embed="rId27"/>
                     <a:stretch>
                       <a:fillRect/>
                     </a:stretch>
@@ -4405,7 +5184,7 @@
                     <pic:cNvPicPr/>
                   </pic:nvPicPr>
                   <pic:blipFill>
-                    <a:blip r:embed="rId19"/>
+                    <a:blip r:embed="rId28"/>
                     <a:stretch>
                       <a:fillRect/>
                     </a:stretch>
@@ -4506,7 +5285,7 @@
                     <pic:cNvPicPr/>
                   </pic:nvPicPr>
                   <pic:blipFill>
-                    <a:blip r:embed="rId20"/>
+                    <a:blip r:embed="rId29"/>
                     <a:stretch>
                       <a:fillRect/>
                     </a:stretch>
@@ -4565,7 +5344,15 @@
         <w:t>“</w:t>
       </w:r>
       <w:r>
-        <w:t>La presente per richiedere il tirocinio presso Sync Lab S.r.l. per la durata totale di 16 settimane svolte in part-time, dalle 9 alle 13. L'inizio del tirocinio sarebbe il 20 Marzo 2023 per concludersi il 17 Luglio 2023. L'attività di tirocinio si svolgerà in presenza presso la sede di Padova di Galleria Spagna, 28, avendo come tutor aziendale Fabio Pallaro, come indicato qui sopra.</w:t>
+        <w:t xml:space="preserve">La presente per richiedere il tirocinio presso Sync Lab S.r.l. per la durata totale di 16 settimane svolte in part-time, dalle 9 alle 13. L'inizio del tirocinio sarebbe il 20 </w:t>
+      </w:r>
+      <w:proofErr w:type="gramStart"/>
+      <w:r>
+        <w:t>Marzo</w:t>
+      </w:r>
+      <w:proofErr w:type="gramEnd"/>
+      <w:r>
+        <w:t xml:space="preserve"> 2023 per concludersi il 17 Luglio 2023. L'attività di tirocinio si svolgerà in presenza presso la sede di Padova di Galleria Spagna, 28, avendo come tutor aziendale Fabio Pallaro, come indicato qui sopra.</w:t>
       </w:r>
       <w:r>
         <w:t>”</w:t>
@@ -4615,7 +5402,7 @@
                     <pic:cNvPicPr/>
                   </pic:nvPicPr>
                   <pic:blipFill>
-                    <a:blip r:embed="rId21"/>
+                    <a:blip r:embed="rId30"/>
                     <a:stretch>
                       <a:fillRect/>
                     </a:stretch>
@@ -4670,7 +5457,7 @@
                     </pic:cNvPicPr>
                   </pic:nvPicPr>
                   <pic:blipFill>
-                    <a:blip r:embed="rId22">
+                    <a:blip r:embed="rId31">
                       <a:extLst>
                         <a:ext uri="{28A0092B-C50C-407E-A947-70E740481C1C}">
                           <a14:useLocalDpi xmlns:a14="http://schemas.microsoft.com/office/drawing/2010/main" val="0"/>
@@ -4734,7 +5521,7 @@
                     <pic:cNvPicPr/>
                   </pic:nvPicPr>
                   <pic:blipFill>
-                    <a:blip r:embed="rId23"/>
+                    <a:blip r:embed="rId32"/>
                     <a:stretch>
                       <a:fillRect/>
                     </a:stretch>
@@ -5185,7 +5972,19 @@
         <w:t>“</w:t>
       </w:r>
       <w:r>
-        <w:t>Inoltrare il modulo di attivazione per posta elettronica all’organizzazione ospitante, che dovrà firmarlo digitalmente secondo propria procedura interna (con firma PAdES, cioè generando un documento PDF che incorpora la firma digitale come attributo) e restituirlo allo studente. La persona che firmerà digitalmente per conto dell’organizzazione aziendale potrà non essere il tutor aziendale, ma un altro suo delegato o rappresentante. Lo studente poi inoltrerà il modulo al responsabile stage, che apporrà la sua firma digitale e inoltrerà il modulo all’ufficio stage.</w:t>
+        <w:t>Inoltrare il modulo di attivazione per posta elettronica all’organizzazione ospitante, che dovrà firmarlo digitalmente secondo propria procedura interna (con firma PAdES</w:t>
+      </w:r>
+      <w:r>
+        <w:t xml:space="preserve"> [</w:t>
+      </w:r>
+      <w:r>
+        <w:t>PDF Advanced Electronic Signature</w:t>
+      </w:r>
+      <w:r>
+        <w:t>]</w:t>
+      </w:r>
+      <w:r>
+        <w:t>, cioè generando un documento PDF che incorpora la firma digitale come attributo) e restituirlo allo studente. La persona che firmerà digitalmente per conto dell’organizzazione aziendale potrà non essere il tutor aziendale, ma un altro suo delegato o rappresentante. Lo studente poi inoltrerà il modulo al responsabile stage, che apporrà la sua firma digitale e inoltrerà il modulo all’ufficio stage.</w:t>
       </w:r>
       <w:r>
         <w:t>”</w:t>
@@ -5195,6 +5994,26 @@
       <w:pPr>
         <w:spacing w:after="160" w:line="259" w:lineRule="auto"/>
       </w:pPr>
+      <w:r>
+        <w:t xml:space="preserve">Concretamente, è una firma con hashing realizzata gratuitamente tramite Adobe Acrobat. Se volete qualche info in merito </w:t>
+      </w:r>
+      <w:r>
+        <w:sym w:font="Wingdings" w:char="F0E0"/>
+      </w:r>
+      <w:r>
+        <w:t xml:space="preserve"> </w:t>
+      </w:r>
+      <w:hyperlink r:id="rId33" w:history="1">
+        <w:r>
+          <w:rPr>
+            <w:rStyle w:val="Collegamentoipertestuale"/>
+          </w:rPr>
+          <w:t>https://www.iapicca.com/2017/05/15/come-firmare-atti-e-documenti-in-pades/</w:t>
+        </w:r>
+      </w:hyperlink>
+      <w:r>
+        <w:t xml:space="preserve"> </w:t>
+      </w:r>
     </w:p>
     <w:p>
       <w:pPr>
@@ -5339,7 +6158,7 @@
                     <pic:cNvPicPr/>
                   </pic:nvPicPr>
                   <pic:blipFill>
-                    <a:blip r:embed="rId24"/>
+                    <a:blip r:embed="rId34"/>
                     <a:stretch>
                       <a:fillRect/>
                     </a:stretch>
@@ -5546,7 +6365,7 @@
                     <pic:cNvPicPr/>
                   </pic:nvPicPr>
                   <pic:blipFill>
-                    <a:blip r:embed="rId25"/>
+                    <a:blip r:embed="rId35"/>
                     <a:stretch>
                       <a:fillRect/>
                     </a:stretch>
@@ -5607,7 +6426,7 @@
                     <pic:cNvPicPr/>
                   </pic:nvPicPr>
                   <pic:blipFill>
-                    <a:blip r:embed="rId26"/>
+                    <a:blip r:embed="rId36"/>
                     <a:stretch>
                       <a:fillRect/>
                     </a:stretch>
@@ -5660,7 +6479,7 @@
                     <pic:cNvPicPr/>
                   </pic:nvPicPr>
                   <pic:blipFill>
-                    <a:blip r:embed="rId27"/>
+                    <a:blip r:embed="rId37"/>
                     <a:stretch>
                       <a:fillRect/>
                     </a:stretch>
@@ -5716,7 +6535,7 @@
       <w:r>
         <w:t xml:space="preserve">Il giorno dopo arriverà questa mail da </w:t>
       </w:r>
-      <w:hyperlink r:id="rId28" w:history="1">
+      <w:hyperlink r:id="rId38" w:history="1">
         <w:r>
           <w:rPr>
             <w:rStyle w:val="Collegamentoipertestuale"/>
@@ -5759,12 +6578,12 @@
       <w:pPr>
         <w:pStyle w:val="Titolo1"/>
       </w:pPr>
-      <w:bookmarkStart w:id="10" w:name="_Toc129970722"/>
+      <w:bookmarkStart w:id="11" w:name="_Toc131435331"/>
       <w:r>
         <w:lastRenderedPageBreak/>
         <w:t>Durante lo stage</w:t>
       </w:r>
-      <w:bookmarkEnd w:id="10"/>
+      <w:bookmarkEnd w:id="11"/>
     </w:p>
     <w:p/>
     <w:p>
@@ -5807,12 +6626,12 @@
       <w:pPr>
         <w:pStyle w:val="Titolo1"/>
       </w:pPr>
-      <w:bookmarkStart w:id="11" w:name="_Toc129970723"/>
+      <w:bookmarkStart w:id="12" w:name="_Toc131435332"/>
       <w:r>
         <w:lastRenderedPageBreak/>
         <w:t>Domande varie Stage</w:t>
       </w:r>
-      <w:bookmarkEnd w:id="11"/>
+      <w:bookmarkEnd w:id="12"/>
     </w:p>
     <w:p/>
     <w:p>
@@ -6108,7 +6927,7 @@
         </w:rPr>
         <w:t xml:space="preserve">Link: </w:t>
       </w:r>
-      <w:hyperlink r:id="rId29" w:history="1">
+      <w:hyperlink r:id="rId39" w:history="1">
         <w:r>
           <w:rPr>
             <w:rStyle w:val="Collegamentoipertestuale"/>
@@ -6464,7 +7283,7 @@
       <w:pPr>
         <w:pStyle w:val="Titolo1"/>
       </w:pPr>
-      <w:bookmarkStart w:id="12" w:name="_Toc129970724"/>
+      <w:bookmarkStart w:id="13" w:name="_Toc131435333"/>
       <w:r>
         <w:lastRenderedPageBreak/>
         <w:t>Tesi</w:t>
@@ -6472,7 +7291,7 @@
       <w:r>
         <w:t>: informazioni generali</w:t>
       </w:r>
-      <w:bookmarkEnd w:id="12"/>
+      <w:bookmarkEnd w:id="13"/>
     </w:p>
     <w:p/>
     <w:p>
@@ -6610,7 +7429,7 @@
         </w:numPr>
         <w:spacing w:after="160" w:line="259" w:lineRule="auto"/>
       </w:pPr>
-      <w:hyperlink r:id="rId30" w:history="1">
+      <w:hyperlink r:id="rId40" w:history="1">
         <w:r>
           <w:rPr>
             <w:rStyle w:val="Collegamentoipertestuale"/>
@@ -6647,7 +7466,7 @@
         </w:numPr>
         <w:spacing w:after="160" w:line="259" w:lineRule="auto"/>
       </w:pPr>
-      <w:hyperlink r:id="rId31" w:history="1">
+      <w:hyperlink r:id="rId41" w:history="1">
         <w:r>
           <w:rPr>
             <w:rStyle w:val="Collegamentoipertestuale"/>
@@ -6681,7 +7500,7 @@
         </w:numPr>
         <w:spacing w:after="160" w:line="259" w:lineRule="auto"/>
       </w:pPr>
-      <w:hyperlink r:id="rId32" w:history="1">
+      <w:hyperlink r:id="rId42" w:history="1">
         <w:r>
           <w:rPr>
             <w:rStyle w:val="Collegamentoipertestuale"/>
@@ -6702,7 +7521,7 @@
         </w:numPr>
         <w:spacing w:after="160" w:line="259" w:lineRule="auto"/>
       </w:pPr>
-      <w:hyperlink r:id="rId33" w:anchor=".WcfT_8upXqA" w:history="1">
+      <w:hyperlink r:id="rId43" w:anchor=".WcfT_8upXqA" w:history="1">
         <w:r>
           <w:rPr>
             <w:rStyle w:val="Collegamentoipertestuale"/>
@@ -6723,7 +7542,7 @@
         </w:numPr>
         <w:spacing w:after="160" w:line="259" w:lineRule="auto"/>
       </w:pPr>
-      <w:hyperlink r:id="rId34" w:history="1">
+      <w:hyperlink r:id="rId44" w:history="1">
         <w:r>
           <w:rPr>
             <w:rStyle w:val="Collegamentoipertestuale"/>
@@ -6747,7 +7566,7 @@
       <w:r>
         <w:t xml:space="preserve">Il template per realizzarla disponibile su GitHub: </w:t>
       </w:r>
-      <w:hyperlink r:id="rId35" w:history="1">
+      <w:hyperlink r:id="rId45" w:history="1">
         <w:r>
           <w:rPr>
             <w:rStyle w:val="Collegamentoipertestuale"/>
@@ -6766,12 +7585,12 @@
       <w:pPr>
         <w:pStyle w:val="Titolo1"/>
       </w:pPr>
-      <w:bookmarkStart w:id="13" w:name="_Toc129970725"/>
+      <w:bookmarkStart w:id="14" w:name="_Toc131435334"/>
       <w:r>
         <w:lastRenderedPageBreak/>
         <w:t>Tesi: Cosa fare esattamente</w:t>
       </w:r>
-      <w:bookmarkEnd w:id="13"/>
+      <w:bookmarkEnd w:id="14"/>
     </w:p>
     <w:p/>
     <w:p>
@@ -6950,12 +7769,12 @@
       <w:pPr>
         <w:pStyle w:val="Titolo1"/>
       </w:pPr>
-      <w:bookmarkStart w:id="14" w:name="_Toc129970726"/>
+      <w:bookmarkStart w:id="15" w:name="_Toc131435335"/>
       <w:r>
         <w:lastRenderedPageBreak/>
         <w:t>Domande Varie Tesi</w:t>
       </w:r>
-      <w:bookmarkEnd w:id="14"/>
+      <w:bookmarkEnd w:id="15"/>
     </w:p>
     <w:p/>
     <w:p>
@@ -6981,7 +7800,7 @@
       <w:r>
         <w:t xml:space="preserve">Sì, al link </w:t>
       </w:r>
-      <w:hyperlink r:id="rId36" w:history="1">
+      <w:hyperlink r:id="rId46" w:history="1">
         <w:r>
           <w:rPr>
             <w:rStyle w:val="Collegamentoipertestuale"/>
@@ -7014,7 +7833,7 @@
           <w:numId w:val="1"/>
         </w:numPr>
       </w:pPr>
-      <w:hyperlink r:id="rId37" w:history="1">
+      <w:hyperlink r:id="rId47" w:history="1">
         <w:r>
           <w:rPr>
             <w:rStyle w:val="Collegamentoipertestuale"/>
@@ -7139,22 +7958,10 @@
         </w:numPr>
       </w:pPr>
       <w:r>
-        <w:t>Maietti (?, non si sa per certo, ma credo di sì, stia nel nostro CCS, un p</w:t>
-      </w:r>
-      <w:r>
-        <w:t>o’ come la Parmeggiani)</w:t>
-      </w:r>
-    </w:p>
-    <w:p>
-      <w:pPr>
-        <w:pStyle w:val="Paragrafoelenco"/>
-        <w:numPr>
-          <w:ilvl w:val="2"/>
-          <w:numId w:val="1"/>
-        </w:numPr>
-      </w:pPr>
-      <w:r>
-        <w:t>San Martino (quello nuovo di programmazione)</w:t>
+        <w:t xml:space="preserve">Da </w:t>
+      </w:r>
+      <w:r>
+        <w:t xml:space="preserve">San Martino </w:t>
       </w:r>
     </w:p>
     <w:p>
@@ -7534,8 +8341,8 @@
     <w:p/>
     <w:p/>
     <w:sectPr>
-      <w:headerReference w:type="default" r:id="rId38"/>
-      <w:footerReference w:type="default" r:id="rId39"/>
+      <w:headerReference w:type="default" r:id="rId48"/>
+      <w:footerReference w:type="default" r:id="rId49"/>
       <w:pgSz w:w="11906" w:h="16838"/>
       <w:pgMar w:top="1417" w:right="1134" w:bottom="1134" w:left="1134" w:header="708" w:footer="708" w:gutter="0"/>
       <w:cols w:space="708"/>
@@ -7546,7 +8353,7 @@
 </file>
 
 <file path=word/endnotes.xml><?xml version="1.0" encoding="utf-8"?>
-<w:endnotes xmlns:wpc="http://schemas.microsoft.com/office/word/2010/wordprocessingCanvas" xmlns:cx="http://schemas.microsoft.com/office/drawing/2014/chartex" xmlns:cx1="http://schemas.microsoft.com/office/drawing/2015/9/8/chartex" xmlns:cx2="http://schemas.microsoft.com/office/drawing/2015/10/21/chartex" xmlns:cx3="http://schemas.microsoft.com/office/drawing/2016/5/9/chartex" xmlns:cx4="http://schemas.microsoft.com/office/drawing/2016/5/10/chartex" xmlns:cx5="http://schemas.microsoft.com/office/drawing/2016/5/11/chartex" xmlns:cx6="http://schemas.microsoft.com/office/drawing/2016/5/12/chartex" xmlns:cx7="http://schemas.microsoft.com/office/drawing/2016/5/13/chartex" xmlns:cx8="http://schemas.microsoft.com/office/drawing/2016/5/14/chartex" xmlns:mc="http://schemas.openxmlformats.org/markup-compatibility/2006" xmlns:aink="http://schemas.microsoft.com/office/drawing/2016/ink" xmlns:am3d="http://schemas.microsoft.com/office/drawing/2017/model3d" xmlns:o="urn:schemas-microsoft-com:office:office" xmlns:oel="http://schemas.microsoft.com/office/2019/extlst" xmlns:r="http://schemas.openxmlformats.org/officeDocument/2006/relationships" xmlns:m="http://schemas.openxmlformats.org/officeDocument/2006/math" xmlns:v="urn:schemas-microsoft-com:vml" xmlns:wp14="http://schemas.microsoft.com/office/word/2010/wordprocessingDrawing" xmlns:wp="http://schemas.openxmlformats.org/drawingml/2006/wordprocessingDrawing" xmlns:w10="urn:schemas-microsoft-com:office:word" xmlns:w="http://schemas.openxmlformats.org/wordprocessingml/2006/main" xmlns:w14="http://schemas.microsoft.com/office/word/2010/wordml" xmlns:w15="http://schemas.microsoft.com/office/word/2012/wordml" xmlns:w16cex="http://schemas.microsoft.com/office/word/2018/wordml/cex" xmlns:w16cid="http://schemas.microsoft.com/office/word/2016/wordml/cid" xmlns:w16="http://schemas.microsoft.com/office/word/2018/wordml" xmlns:w16sdtdh="http://schemas.microsoft.com/office/word/2020/wordml/sdtdatahash" xmlns:w16se="http://schemas.microsoft.com/office/word/2015/wordml/symex" xmlns:wpg="http://schemas.microsoft.com/office/word/2010/wordprocessingGroup" xmlns:wpi="http://schemas.microsoft.com/office/word/2010/wordprocessingInk" xmlns:wne="http://schemas.microsoft.com/office/word/2006/wordml" xmlns:wps="http://schemas.microsoft.com/office/word/2010/wordprocessingShape" mc:Ignorable="w14 w15 w16se w16cid w16 w16cex w16sdtdh wp14">
+<w:endnotes xmlns:wpc="http://schemas.microsoft.com/office/word/2010/wordprocessingCanvas" xmlns:cx="http://schemas.microsoft.com/office/drawing/2014/chartex" xmlns:cx1="http://schemas.microsoft.com/office/drawing/2015/9/8/chartex" xmlns:cx2="http://schemas.microsoft.com/office/drawing/2015/10/21/chartex" xmlns:cx3="http://schemas.microsoft.com/office/drawing/2016/5/9/chartex" xmlns:cx4="http://schemas.microsoft.com/office/drawing/2016/5/10/chartex" xmlns:cx5="http://schemas.microsoft.com/office/drawing/2016/5/11/chartex" xmlns:cx6="http://schemas.microsoft.com/office/drawing/2016/5/12/chartex" xmlns:cx7="http://schemas.microsoft.com/office/drawing/2016/5/13/chartex" xmlns:cx8="http://schemas.microsoft.com/office/drawing/2016/5/14/chartex" xmlns:mc="http://schemas.openxmlformats.org/markup-compatibility/2006" xmlns:aink="http://schemas.microsoft.com/office/drawing/2016/ink" xmlns:am3d="http://schemas.microsoft.com/office/drawing/2017/model3d" xmlns:o="urn:schemas-microsoft-com:office:office" xmlns:oel="http://schemas.microsoft.com/office/2019/extlst" xmlns:r="http://schemas.openxmlformats.org/officeDocument/2006/relationships" xmlns:m="http://schemas.openxmlformats.org/officeDocument/2006/math" xmlns:v="urn:schemas-microsoft-com:vml" xmlns:wp14="http://schemas.microsoft.com/office/word/2010/wordprocessingDrawing" xmlns:wp="http://schemas.openxmlformats.org/drawingml/2006/wordprocessingDrawing" xmlns:w10="urn:schemas-microsoft-com:office:word" xmlns:w="http://schemas.openxmlformats.org/wordprocessingml/2006/main" xmlns:w14="http://schemas.microsoft.com/office/word/2010/wordml" xmlns:w15="http://schemas.microsoft.com/office/word/2012/wordml" xmlns:w16cex="http://schemas.microsoft.com/office/word/2018/wordml/cex" xmlns:w16cid="http://schemas.microsoft.com/office/word/2016/wordml/cid" xmlns:w16="http://schemas.microsoft.com/office/word/2018/wordml" xmlns:w16du="http://schemas.microsoft.com/office/word/2023/wordml/word16du" xmlns:w16sdtdh="http://schemas.microsoft.com/office/word/2020/wordml/sdtdatahash" xmlns:w16se="http://schemas.microsoft.com/office/word/2015/wordml/symex" xmlns:wpg="http://schemas.microsoft.com/office/word/2010/wordprocessingGroup" xmlns:wpi="http://schemas.microsoft.com/office/word/2010/wordprocessingInk" xmlns:wne="http://schemas.microsoft.com/office/word/2006/wordml" xmlns:wps="http://schemas.microsoft.com/office/word/2010/wordprocessingShape" mc:Ignorable="w14 w15 w16se w16cid w16 w16cex w16sdtdh wp14">
   <w:endnote w:type="separator" w:id="-1">
     <w:p>
       <w:r>
@@ -7565,7 +8372,7 @@
 </file>
 
 <file path=word/footer1.xml><?xml version="1.0" encoding="utf-8"?>
-<w:ftr xmlns:wpc="http://schemas.microsoft.com/office/word/2010/wordprocessingCanvas" xmlns:cx="http://schemas.microsoft.com/office/drawing/2014/chartex" xmlns:cx1="http://schemas.microsoft.com/office/drawing/2015/9/8/chartex" xmlns:cx2="http://schemas.microsoft.com/office/drawing/2015/10/21/chartex" xmlns:cx3="http://schemas.microsoft.com/office/drawing/2016/5/9/chartex" xmlns:cx4="http://schemas.microsoft.com/office/drawing/2016/5/10/chartex" xmlns:cx5="http://schemas.microsoft.com/office/drawing/2016/5/11/chartex" xmlns:cx6="http://schemas.microsoft.com/office/drawing/2016/5/12/chartex" xmlns:cx7="http://schemas.microsoft.com/office/drawing/2016/5/13/chartex" xmlns:cx8="http://schemas.microsoft.com/office/drawing/2016/5/14/chartex" xmlns:mc="http://schemas.openxmlformats.org/markup-compatibility/2006" xmlns:aink="http://schemas.microsoft.com/office/drawing/2016/ink" xmlns:am3d="http://schemas.microsoft.com/office/drawing/2017/model3d" xmlns:o="urn:schemas-microsoft-com:office:office" xmlns:oel="http://schemas.microsoft.com/office/2019/extlst" xmlns:r="http://schemas.openxmlformats.org/officeDocument/2006/relationships" xmlns:m="http://schemas.openxmlformats.org/officeDocument/2006/math" xmlns:v="urn:schemas-microsoft-com:vml" xmlns:wp14="http://schemas.microsoft.com/office/word/2010/wordprocessingDrawing" xmlns:wp="http://schemas.openxmlformats.org/drawingml/2006/wordprocessingDrawing" xmlns:w10="urn:schemas-microsoft-com:office:word" xmlns:w="http://schemas.openxmlformats.org/wordprocessingml/2006/main" xmlns:w14="http://schemas.microsoft.com/office/word/2010/wordml" xmlns:w15="http://schemas.microsoft.com/office/word/2012/wordml" xmlns:w16cex="http://schemas.microsoft.com/office/word/2018/wordml/cex" xmlns:w16cid="http://schemas.microsoft.com/office/word/2016/wordml/cid" xmlns:w16="http://schemas.microsoft.com/office/word/2018/wordml" xmlns:w16sdtdh="http://schemas.microsoft.com/office/word/2020/wordml/sdtdatahash" xmlns:w16se="http://schemas.microsoft.com/office/word/2015/wordml/symex" xmlns:wpg="http://schemas.microsoft.com/office/word/2010/wordprocessingGroup" xmlns:wpi="http://schemas.microsoft.com/office/word/2010/wordprocessingInk" xmlns:wne="http://schemas.microsoft.com/office/word/2006/wordml" xmlns:wps="http://schemas.microsoft.com/office/word/2010/wordprocessingShape" mc:Ignorable="w14 w15 w16se w16cid w16 w16cex w16sdtdh wp14">
+<w:ftr xmlns:wpc="http://schemas.microsoft.com/office/word/2010/wordprocessingCanvas" xmlns:cx="http://schemas.microsoft.com/office/drawing/2014/chartex" xmlns:cx1="http://schemas.microsoft.com/office/drawing/2015/9/8/chartex" xmlns:cx2="http://schemas.microsoft.com/office/drawing/2015/10/21/chartex" xmlns:cx3="http://schemas.microsoft.com/office/drawing/2016/5/9/chartex" xmlns:cx4="http://schemas.microsoft.com/office/drawing/2016/5/10/chartex" xmlns:cx5="http://schemas.microsoft.com/office/drawing/2016/5/11/chartex" xmlns:cx6="http://schemas.microsoft.com/office/drawing/2016/5/12/chartex" xmlns:cx7="http://schemas.microsoft.com/office/drawing/2016/5/13/chartex" xmlns:cx8="http://schemas.microsoft.com/office/drawing/2016/5/14/chartex" xmlns:mc="http://schemas.openxmlformats.org/markup-compatibility/2006" xmlns:aink="http://schemas.microsoft.com/office/drawing/2016/ink" xmlns:am3d="http://schemas.microsoft.com/office/drawing/2017/model3d" xmlns:o="urn:schemas-microsoft-com:office:office" xmlns:oel="http://schemas.microsoft.com/office/2019/extlst" xmlns:r="http://schemas.openxmlformats.org/officeDocument/2006/relationships" xmlns:m="http://schemas.openxmlformats.org/officeDocument/2006/math" xmlns:v="urn:schemas-microsoft-com:vml" xmlns:wp14="http://schemas.microsoft.com/office/word/2010/wordprocessingDrawing" xmlns:wp="http://schemas.openxmlformats.org/drawingml/2006/wordprocessingDrawing" xmlns:w10="urn:schemas-microsoft-com:office:word" xmlns:w="http://schemas.openxmlformats.org/wordprocessingml/2006/main" xmlns:w14="http://schemas.microsoft.com/office/word/2010/wordml" xmlns:w15="http://schemas.microsoft.com/office/word/2012/wordml" xmlns:w16cex="http://schemas.microsoft.com/office/word/2018/wordml/cex" xmlns:w16cid="http://schemas.microsoft.com/office/word/2016/wordml/cid" xmlns:w16="http://schemas.microsoft.com/office/word/2018/wordml" xmlns:w16du="http://schemas.microsoft.com/office/word/2023/wordml/word16du" xmlns:w16sdtdh="http://schemas.microsoft.com/office/word/2020/wordml/sdtdatahash" xmlns:w16se="http://schemas.microsoft.com/office/word/2015/wordml/symex" xmlns:wpg="http://schemas.microsoft.com/office/word/2010/wordprocessingGroup" xmlns:wpi="http://schemas.microsoft.com/office/word/2010/wordprocessingInk" xmlns:wne="http://schemas.microsoft.com/office/word/2006/wordml" xmlns:wps="http://schemas.microsoft.com/office/word/2010/wordprocessingShape" mc:Ignorable="w14 w15 w16se w16cid w16 w16cex w16sdtdh wp14">
   <w:sdt>
     <w:sdtPr>
       <w:id w:val="-1051149909"/>
@@ -7611,7 +8418,7 @@
 </file>
 
 <file path=word/footnotes.xml><?xml version="1.0" encoding="utf-8"?>
-<w:footnotes xmlns:wpc="http://schemas.microsoft.com/office/word/2010/wordprocessingCanvas" xmlns:cx="http://schemas.microsoft.com/office/drawing/2014/chartex" xmlns:cx1="http://schemas.microsoft.com/office/drawing/2015/9/8/chartex" xmlns:cx2="http://schemas.microsoft.com/office/drawing/2015/10/21/chartex" xmlns:cx3="http://schemas.microsoft.com/office/drawing/2016/5/9/chartex" xmlns:cx4="http://schemas.microsoft.com/office/drawing/2016/5/10/chartex" xmlns:cx5="http://schemas.microsoft.com/office/drawing/2016/5/11/chartex" xmlns:cx6="http://schemas.microsoft.com/office/drawing/2016/5/12/chartex" xmlns:cx7="http://schemas.microsoft.com/office/drawing/2016/5/13/chartex" xmlns:cx8="http://schemas.microsoft.com/office/drawing/2016/5/14/chartex" xmlns:mc="http://schemas.openxmlformats.org/markup-compatibility/2006" xmlns:aink="http://schemas.microsoft.com/office/drawing/2016/ink" xmlns:am3d="http://schemas.microsoft.com/office/drawing/2017/model3d" xmlns:o="urn:schemas-microsoft-com:office:office" xmlns:oel="http://schemas.microsoft.com/office/2019/extlst" xmlns:r="http://schemas.openxmlformats.org/officeDocument/2006/relationships" xmlns:m="http://schemas.openxmlformats.org/officeDocument/2006/math" xmlns:v="urn:schemas-microsoft-com:vml" xmlns:wp14="http://schemas.microsoft.com/office/word/2010/wordprocessingDrawing" xmlns:wp="http://schemas.openxmlformats.org/drawingml/2006/wordprocessingDrawing" xmlns:w10="urn:schemas-microsoft-com:office:word" xmlns:w="http://schemas.openxmlformats.org/wordprocessingml/2006/main" xmlns:w14="http://schemas.microsoft.com/office/word/2010/wordml" xmlns:w15="http://schemas.microsoft.com/office/word/2012/wordml" xmlns:w16cex="http://schemas.microsoft.com/office/word/2018/wordml/cex" xmlns:w16cid="http://schemas.microsoft.com/office/word/2016/wordml/cid" xmlns:w16="http://schemas.microsoft.com/office/word/2018/wordml" xmlns:w16sdtdh="http://schemas.microsoft.com/office/word/2020/wordml/sdtdatahash" xmlns:w16se="http://schemas.microsoft.com/office/word/2015/wordml/symex" xmlns:wpg="http://schemas.microsoft.com/office/word/2010/wordprocessingGroup" xmlns:wpi="http://schemas.microsoft.com/office/word/2010/wordprocessingInk" xmlns:wne="http://schemas.microsoft.com/office/word/2006/wordml" xmlns:wps="http://schemas.microsoft.com/office/word/2010/wordprocessingShape" mc:Ignorable="w14 w15 w16se w16cid w16 w16cex w16sdtdh wp14">
+<w:footnotes xmlns:wpc="http://schemas.microsoft.com/office/word/2010/wordprocessingCanvas" xmlns:cx="http://schemas.microsoft.com/office/drawing/2014/chartex" xmlns:cx1="http://schemas.microsoft.com/office/drawing/2015/9/8/chartex" xmlns:cx2="http://schemas.microsoft.com/office/drawing/2015/10/21/chartex" xmlns:cx3="http://schemas.microsoft.com/office/drawing/2016/5/9/chartex" xmlns:cx4="http://schemas.microsoft.com/office/drawing/2016/5/10/chartex" xmlns:cx5="http://schemas.microsoft.com/office/drawing/2016/5/11/chartex" xmlns:cx6="http://schemas.microsoft.com/office/drawing/2016/5/12/chartex" xmlns:cx7="http://schemas.microsoft.com/office/drawing/2016/5/13/chartex" xmlns:cx8="http://schemas.microsoft.com/office/drawing/2016/5/14/chartex" xmlns:mc="http://schemas.openxmlformats.org/markup-compatibility/2006" xmlns:aink="http://schemas.microsoft.com/office/drawing/2016/ink" xmlns:am3d="http://schemas.microsoft.com/office/drawing/2017/model3d" xmlns:o="urn:schemas-microsoft-com:office:office" xmlns:oel="http://schemas.microsoft.com/office/2019/extlst" xmlns:r="http://schemas.openxmlformats.org/officeDocument/2006/relationships" xmlns:m="http://schemas.openxmlformats.org/officeDocument/2006/math" xmlns:v="urn:schemas-microsoft-com:vml" xmlns:wp14="http://schemas.microsoft.com/office/word/2010/wordprocessingDrawing" xmlns:wp="http://schemas.openxmlformats.org/drawingml/2006/wordprocessingDrawing" xmlns:w10="urn:schemas-microsoft-com:office:word" xmlns:w="http://schemas.openxmlformats.org/wordprocessingml/2006/main" xmlns:w14="http://schemas.microsoft.com/office/word/2010/wordml" xmlns:w15="http://schemas.microsoft.com/office/word/2012/wordml" xmlns:w16cex="http://schemas.microsoft.com/office/word/2018/wordml/cex" xmlns:w16cid="http://schemas.microsoft.com/office/word/2016/wordml/cid" xmlns:w16="http://schemas.microsoft.com/office/word/2018/wordml" xmlns:w16du="http://schemas.microsoft.com/office/word/2023/wordml/word16du" xmlns:w16sdtdh="http://schemas.microsoft.com/office/word/2020/wordml/sdtdatahash" xmlns:w16se="http://schemas.microsoft.com/office/word/2015/wordml/symex" xmlns:wpg="http://schemas.microsoft.com/office/word/2010/wordprocessingGroup" xmlns:wpi="http://schemas.microsoft.com/office/word/2010/wordprocessingInk" xmlns:wne="http://schemas.microsoft.com/office/word/2006/wordml" xmlns:wps="http://schemas.microsoft.com/office/word/2010/wordprocessingShape" mc:Ignorable="w14 w15 w16se w16cid w16 w16cex w16sdtdh wp14">
   <w:footnote w:type="separator" w:id="-1">
     <w:p>
       <w:r>
@@ -7630,7 +8437,7 @@
 </file>
 
 <file path=word/header1.xml><?xml version="1.0" encoding="utf-8"?>
-<w:hdr xmlns:wpc="http://schemas.microsoft.com/office/word/2010/wordprocessingCanvas" xmlns:cx="http://schemas.microsoft.com/office/drawing/2014/chartex" xmlns:cx1="http://schemas.microsoft.com/office/drawing/2015/9/8/chartex" xmlns:cx2="http://schemas.microsoft.com/office/drawing/2015/10/21/chartex" xmlns:cx3="http://schemas.microsoft.com/office/drawing/2016/5/9/chartex" xmlns:cx4="http://schemas.microsoft.com/office/drawing/2016/5/10/chartex" xmlns:cx5="http://schemas.microsoft.com/office/drawing/2016/5/11/chartex" xmlns:cx6="http://schemas.microsoft.com/office/drawing/2016/5/12/chartex" xmlns:cx7="http://schemas.microsoft.com/office/drawing/2016/5/13/chartex" xmlns:cx8="http://schemas.microsoft.com/office/drawing/2016/5/14/chartex" xmlns:mc="http://schemas.openxmlformats.org/markup-compatibility/2006" xmlns:aink="http://schemas.microsoft.com/office/drawing/2016/ink" xmlns:am3d="http://schemas.microsoft.com/office/drawing/2017/model3d" xmlns:o="urn:schemas-microsoft-com:office:office" xmlns:oel="http://schemas.microsoft.com/office/2019/extlst" xmlns:r="http://schemas.openxmlformats.org/officeDocument/2006/relationships" xmlns:m="http://schemas.openxmlformats.org/officeDocument/2006/math" xmlns:v="urn:schemas-microsoft-com:vml" xmlns:wp14="http://schemas.microsoft.com/office/word/2010/wordprocessingDrawing" xmlns:wp="http://schemas.openxmlformats.org/drawingml/2006/wordprocessingDrawing" xmlns:w10="urn:schemas-microsoft-com:office:word" xmlns:w="http://schemas.openxmlformats.org/wordprocessingml/2006/main" xmlns:w14="http://schemas.microsoft.com/office/word/2010/wordml" xmlns:w15="http://schemas.microsoft.com/office/word/2012/wordml" xmlns:w16cex="http://schemas.microsoft.com/office/word/2018/wordml/cex" xmlns:w16cid="http://schemas.microsoft.com/office/word/2016/wordml/cid" xmlns:w16="http://schemas.microsoft.com/office/word/2018/wordml" xmlns:w16sdtdh="http://schemas.microsoft.com/office/word/2020/wordml/sdtdatahash" xmlns:w16se="http://schemas.microsoft.com/office/word/2015/wordml/symex" xmlns:wpg="http://schemas.microsoft.com/office/word/2010/wordprocessingGroup" xmlns:wpi="http://schemas.microsoft.com/office/word/2010/wordprocessingInk" xmlns:wne="http://schemas.microsoft.com/office/word/2006/wordml" xmlns:wps="http://schemas.microsoft.com/office/word/2010/wordprocessingShape" mc:Ignorable="w14 w15 w16se w16cid w16 w16cex w16sdtdh wp14">
+<w:hdr xmlns:wpc="http://schemas.microsoft.com/office/word/2010/wordprocessingCanvas" xmlns:cx="http://schemas.microsoft.com/office/drawing/2014/chartex" xmlns:cx1="http://schemas.microsoft.com/office/drawing/2015/9/8/chartex" xmlns:cx2="http://schemas.microsoft.com/office/drawing/2015/10/21/chartex" xmlns:cx3="http://schemas.microsoft.com/office/drawing/2016/5/9/chartex" xmlns:cx4="http://schemas.microsoft.com/office/drawing/2016/5/10/chartex" xmlns:cx5="http://schemas.microsoft.com/office/drawing/2016/5/11/chartex" xmlns:cx6="http://schemas.microsoft.com/office/drawing/2016/5/12/chartex" xmlns:cx7="http://schemas.microsoft.com/office/drawing/2016/5/13/chartex" xmlns:cx8="http://schemas.microsoft.com/office/drawing/2016/5/14/chartex" xmlns:mc="http://schemas.openxmlformats.org/markup-compatibility/2006" xmlns:aink="http://schemas.microsoft.com/office/drawing/2016/ink" xmlns:am3d="http://schemas.microsoft.com/office/drawing/2017/model3d" xmlns:o="urn:schemas-microsoft-com:office:office" xmlns:oel="http://schemas.microsoft.com/office/2019/extlst" xmlns:r="http://schemas.openxmlformats.org/officeDocument/2006/relationships" xmlns:m="http://schemas.openxmlformats.org/officeDocument/2006/math" xmlns:v="urn:schemas-microsoft-com:vml" xmlns:wp14="http://schemas.microsoft.com/office/word/2010/wordprocessingDrawing" xmlns:wp="http://schemas.openxmlformats.org/drawingml/2006/wordprocessingDrawing" xmlns:w10="urn:schemas-microsoft-com:office:word" xmlns:w="http://schemas.openxmlformats.org/wordprocessingml/2006/main" xmlns:w14="http://schemas.microsoft.com/office/word/2010/wordml" xmlns:w15="http://schemas.microsoft.com/office/word/2012/wordml" xmlns:w16cex="http://schemas.microsoft.com/office/word/2018/wordml/cex" xmlns:w16cid="http://schemas.microsoft.com/office/word/2016/wordml/cid" xmlns:w16="http://schemas.microsoft.com/office/word/2018/wordml" xmlns:w16du="http://schemas.microsoft.com/office/word/2023/wordml/word16du" xmlns:w16sdtdh="http://schemas.microsoft.com/office/word/2020/wordml/sdtdatahash" xmlns:w16se="http://schemas.microsoft.com/office/word/2015/wordml/symex" xmlns:wpg="http://schemas.microsoft.com/office/word/2010/wordprocessingGroup" xmlns:wpi="http://schemas.microsoft.com/office/word/2010/wordprocessingInk" xmlns:wne="http://schemas.microsoft.com/office/word/2006/wordml" xmlns:wps="http://schemas.microsoft.com/office/word/2010/wordprocessingShape" mc:Ignorable="w14 w15 w16se w16cid w16 w16cex w16sdtdh wp14">
   <w:p>
     <w:pPr>
       <w:pStyle w:val="Intestazione"/>
@@ -7658,7 +8465,7 @@
 </file>
 
 <file path=word/numbering.xml><?xml version="1.0" encoding="utf-8"?>
-<w:numbering xmlns:wpc="http://schemas.microsoft.com/office/word/2010/wordprocessingCanvas" xmlns:cx="http://schemas.microsoft.com/office/drawing/2014/chartex" xmlns:cx1="http://schemas.microsoft.com/office/drawing/2015/9/8/chartex" xmlns:cx2="http://schemas.microsoft.com/office/drawing/2015/10/21/chartex" xmlns:cx3="http://schemas.microsoft.com/office/drawing/2016/5/9/chartex" xmlns:cx4="http://schemas.microsoft.com/office/drawing/2016/5/10/chartex" xmlns:cx5="http://schemas.microsoft.com/office/drawing/2016/5/11/chartex" xmlns:cx6="http://schemas.microsoft.com/office/drawing/2016/5/12/chartex" xmlns:cx7="http://schemas.microsoft.com/office/drawing/2016/5/13/chartex" xmlns:cx8="http://schemas.microsoft.com/office/drawing/2016/5/14/chartex" xmlns:mc="http://schemas.openxmlformats.org/markup-compatibility/2006" xmlns:aink="http://schemas.microsoft.com/office/drawing/2016/ink" xmlns:am3d="http://schemas.microsoft.com/office/drawing/2017/model3d" xmlns:o="urn:schemas-microsoft-com:office:office" xmlns:oel="http://schemas.microsoft.com/office/2019/extlst" xmlns:r="http://schemas.openxmlformats.org/officeDocument/2006/relationships" xmlns:m="http://schemas.openxmlformats.org/officeDocument/2006/math" xmlns:v="urn:schemas-microsoft-com:vml" xmlns:wp14="http://schemas.microsoft.com/office/word/2010/wordprocessingDrawing" xmlns:wp="http://schemas.openxmlformats.org/drawingml/2006/wordprocessingDrawing" xmlns:w10="urn:schemas-microsoft-com:office:word" xmlns:w="http://schemas.openxmlformats.org/wordprocessingml/2006/main" xmlns:w14="http://schemas.microsoft.com/office/word/2010/wordml" xmlns:w15="http://schemas.microsoft.com/office/word/2012/wordml" xmlns:w16cex="http://schemas.microsoft.com/office/word/2018/wordml/cex" xmlns:w16cid="http://schemas.microsoft.com/office/word/2016/wordml/cid" xmlns:w16="http://schemas.microsoft.com/office/word/2018/wordml" xmlns:w16sdtdh="http://schemas.microsoft.com/office/word/2020/wordml/sdtdatahash" xmlns:w16se="http://schemas.microsoft.com/office/word/2015/wordml/symex" xmlns:wpg="http://schemas.microsoft.com/office/word/2010/wordprocessingGroup" xmlns:wpi="http://schemas.microsoft.com/office/word/2010/wordprocessingInk" xmlns:wne="http://schemas.microsoft.com/office/word/2006/wordml" xmlns:wps="http://schemas.microsoft.com/office/word/2010/wordprocessingShape" mc:Ignorable="w14 w15 w16se w16cid w16 w16cex w16sdtdh wp14">
+<w:numbering xmlns:wpc="http://schemas.microsoft.com/office/word/2010/wordprocessingCanvas" xmlns:cx="http://schemas.microsoft.com/office/drawing/2014/chartex" xmlns:cx1="http://schemas.microsoft.com/office/drawing/2015/9/8/chartex" xmlns:cx2="http://schemas.microsoft.com/office/drawing/2015/10/21/chartex" xmlns:cx3="http://schemas.microsoft.com/office/drawing/2016/5/9/chartex" xmlns:cx4="http://schemas.microsoft.com/office/drawing/2016/5/10/chartex" xmlns:cx5="http://schemas.microsoft.com/office/drawing/2016/5/11/chartex" xmlns:cx6="http://schemas.microsoft.com/office/drawing/2016/5/12/chartex" xmlns:cx7="http://schemas.microsoft.com/office/drawing/2016/5/13/chartex" xmlns:cx8="http://schemas.microsoft.com/office/drawing/2016/5/14/chartex" xmlns:mc="http://schemas.openxmlformats.org/markup-compatibility/2006" xmlns:aink="http://schemas.microsoft.com/office/drawing/2016/ink" xmlns:am3d="http://schemas.microsoft.com/office/drawing/2017/model3d" xmlns:o="urn:schemas-microsoft-com:office:office" xmlns:oel="http://schemas.microsoft.com/office/2019/extlst" xmlns:r="http://schemas.openxmlformats.org/officeDocument/2006/relationships" xmlns:m="http://schemas.openxmlformats.org/officeDocument/2006/math" xmlns:v="urn:schemas-microsoft-com:vml" xmlns:wp14="http://schemas.microsoft.com/office/word/2010/wordprocessingDrawing" xmlns:wp="http://schemas.openxmlformats.org/drawingml/2006/wordprocessingDrawing" xmlns:w10="urn:schemas-microsoft-com:office:word" xmlns:w="http://schemas.openxmlformats.org/wordprocessingml/2006/main" xmlns:w14="http://schemas.microsoft.com/office/word/2010/wordml" xmlns:w15="http://schemas.microsoft.com/office/word/2012/wordml" xmlns:w16cex="http://schemas.microsoft.com/office/word/2018/wordml/cex" xmlns:w16cid="http://schemas.microsoft.com/office/word/2016/wordml/cid" xmlns:w16="http://schemas.microsoft.com/office/word/2018/wordml" xmlns:w16du="http://schemas.microsoft.com/office/word/2023/wordml/word16du" xmlns:w16sdtdh="http://schemas.microsoft.com/office/word/2020/wordml/sdtdatahash" xmlns:w16se="http://schemas.microsoft.com/office/word/2015/wordml/symex" xmlns:wpg="http://schemas.microsoft.com/office/word/2010/wordprocessingGroup" xmlns:wpi="http://schemas.microsoft.com/office/word/2010/wordprocessingInk" xmlns:wne="http://schemas.microsoft.com/office/word/2006/wordml" xmlns:wps="http://schemas.microsoft.com/office/word/2010/wordprocessingShape" mc:Ignorable="w14 w15 w16se w16cid w16 w16cex w16sdtdh wp14">
   <w:abstractNum w:abstractNumId="0" w15:restartNumberingAfterBreak="0">
     <w:nsid w:val="0A05101A"/>
     <w:multiLevelType w:val="hybridMultilevel"/>
@@ -8349,7 +9156,7 @@
         <w:rFonts w:ascii="Calibri" w:eastAsiaTheme="minorHAnsi" w:hAnsi="Calibri" w:cs="Calibri" w:hint="default"/>
       </w:rPr>
     </w:lvl>
-    <w:lvl w:ilvl="1" w:tplc="04100003" w:tentative="1">
+    <w:lvl w:ilvl="1" w:tplc="04100003">
       <w:start w:val="1"/>
       <w:numFmt w:val="bullet"/>
       <w:lvlText w:val="o"/>
@@ -8723,7 +9530,7 @@
         <w:rFonts w:ascii="Calibri" w:eastAsiaTheme="minorHAnsi" w:hAnsi="Calibri" w:cs="Calibri" w:hint="default"/>
       </w:rPr>
     </w:lvl>
-    <w:lvl w:ilvl="1" w:tplc="04100003" w:tentative="1">
+    <w:lvl w:ilvl="1" w:tplc="04100003">
       <w:start w:val="1"/>
       <w:numFmt w:val="bullet"/>
       <w:lvlText w:val="o"/>

</xml_diff>

<commit_message>
Ulteriori fix e considerazioni Piano di Lavoro
</commit_message>
<xml_diff>
--- a/Documenti e guide/FAQ Stage e Tesi.docx
+++ b/Documenti e guide/FAQ Stage e Tesi.docx
@@ -144,7 +144,7 @@
           <w:r>
             <w:fldChar w:fldCharType="separate"/>
           </w:r>
-          <w:hyperlink w:anchor="_Toc131435323" w:history="1">
+          <w:hyperlink w:anchor="_Toc131439407" w:history="1">
             <w:r>
               <w:rPr>
                 <w:rStyle w:val="Collegamentoipertestuale"/>
@@ -171,7 +171,7 @@
                 <w:noProof/>
                 <w:webHidden/>
               </w:rPr>
-              <w:instrText xml:space="preserve"> PAGEREF _Toc131435323 \h </w:instrText>
+              <w:instrText xml:space="preserve"> PAGEREF _Toc131439407 \h </w:instrText>
             </w:r>
             <w:r>
               <w:rPr>
@@ -214,7 +214,7 @@
               <w:lang w:eastAsia="it-IT"/>
             </w:rPr>
           </w:pPr>
-          <w:hyperlink w:anchor="_Toc131435324" w:history="1">
+          <w:hyperlink w:anchor="_Toc131439408" w:history="1">
             <w:r>
               <w:rPr>
                 <w:rStyle w:val="Collegamentoipertestuale"/>
@@ -241,7 +241,7 @@
                 <w:noProof/>
                 <w:webHidden/>
               </w:rPr>
-              <w:instrText xml:space="preserve"> PAGEREF _Toc131435324 \h </w:instrText>
+              <w:instrText xml:space="preserve"> PAGEREF _Toc131439408 \h </w:instrText>
             </w:r>
             <w:r>
               <w:rPr>
@@ -284,7 +284,7 @@
               <w:lang w:eastAsia="it-IT"/>
             </w:rPr>
           </w:pPr>
-          <w:hyperlink w:anchor="_Toc131435325" w:history="1">
+          <w:hyperlink w:anchor="_Toc131439409" w:history="1">
             <w:r>
               <w:rPr>
                 <w:rStyle w:val="Collegamentoipertestuale"/>
@@ -311,7 +311,7 @@
                 <w:noProof/>
                 <w:webHidden/>
               </w:rPr>
-              <w:instrText xml:space="preserve"> PAGEREF _Toc131435325 \h </w:instrText>
+              <w:instrText xml:space="preserve"> PAGEREF _Toc131439409 \h </w:instrText>
             </w:r>
             <w:r>
               <w:rPr>
@@ -354,7 +354,7 @@
               <w:lang w:eastAsia="it-IT"/>
             </w:rPr>
           </w:pPr>
-          <w:hyperlink w:anchor="_Toc131435326" w:history="1">
+          <w:hyperlink w:anchor="_Toc131439410" w:history="1">
             <w:r>
               <w:rPr>
                 <w:rStyle w:val="Collegamentoipertestuale"/>
@@ -381,7 +381,7 @@
                 <w:noProof/>
                 <w:webHidden/>
               </w:rPr>
-              <w:instrText xml:space="preserve"> PAGEREF _Toc131435326 \h </w:instrText>
+              <w:instrText xml:space="preserve"> PAGEREF _Toc131439410 \h </w:instrText>
             </w:r>
             <w:r>
               <w:rPr>
@@ -424,7 +424,7 @@
               <w:lang w:eastAsia="it-IT"/>
             </w:rPr>
           </w:pPr>
-          <w:hyperlink w:anchor="_Toc131435327" w:history="1">
+          <w:hyperlink w:anchor="_Toc131439411" w:history="1">
             <w:r>
               <w:rPr>
                 <w:rStyle w:val="Collegamentoipertestuale"/>
@@ -451,7 +451,7 @@
                 <w:noProof/>
                 <w:webHidden/>
               </w:rPr>
-              <w:instrText xml:space="preserve"> PAGEREF _Toc131435327 \h </w:instrText>
+              <w:instrText xml:space="preserve"> PAGEREF _Toc131439411 \h </w:instrText>
             </w:r>
             <w:r>
               <w:rPr>
@@ -494,7 +494,7 @@
               <w:lang w:eastAsia="it-IT"/>
             </w:rPr>
           </w:pPr>
-          <w:hyperlink w:anchor="_Toc131435328" w:history="1">
+          <w:hyperlink w:anchor="_Toc131439412" w:history="1">
             <w:r>
               <w:rPr>
                 <w:rStyle w:val="Collegamentoipertestuale"/>
@@ -521,7 +521,7 @@
                 <w:noProof/>
                 <w:webHidden/>
               </w:rPr>
-              <w:instrText xml:space="preserve"> PAGEREF _Toc131435328 \h </w:instrText>
+              <w:instrText xml:space="preserve"> PAGEREF _Toc131439412 \h </w:instrText>
             </w:r>
             <w:r>
               <w:rPr>
@@ -564,7 +564,7 @@
               <w:lang w:eastAsia="it-IT"/>
             </w:rPr>
           </w:pPr>
-          <w:hyperlink w:anchor="_Toc131435329" w:history="1">
+          <w:hyperlink w:anchor="_Toc131439413" w:history="1">
             <w:r>
               <w:rPr>
                 <w:rStyle w:val="Collegamentoipertestuale"/>
@@ -591,7 +591,7 @@
                 <w:noProof/>
                 <w:webHidden/>
               </w:rPr>
-              <w:instrText xml:space="preserve"> PAGEREF _Toc131435329 \h </w:instrText>
+              <w:instrText xml:space="preserve"> PAGEREF _Toc131439413 \h </w:instrText>
             </w:r>
             <w:r>
               <w:rPr>
@@ -634,7 +634,7 @@
               <w:lang w:eastAsia="it-IT"/>
             </w:rPr>
           </w:pPr>
-          <w:hyperlink w:anchor="_Toc131435330" w:history="1">
+          <w:hyperlink w:anchor="_Toc131439414" w:history="1">
             <w:r>
               <w:rPr>
                 <w:rStyle w:val="Collegamentoipertestuale"/>
@@ -661,7 +661,7 @@
                 <w:noProof/>
                 <w:webHidden/>
               </w:rPr>
-              <w:instrText xml:space="preserve"> PAGEREF _Toc131435330 \h </w:instrText>
+              <w:instrText xml:space="preserve"> PAGEREF _Toc131439414 \h </w:instrText>
             </w:r>
             <w:r>
               <w:rPr>
@@ -704,7 +704,7 @@
               <w:lang w:eastAsia="it-IT"/>
             </w:rPr>
           </w:pPr>
-          <w:hyperlink w:anchor="_Toc131435331" w:history="1">
+          <w:hyperlink w:anchor="_Toc131439415" w:history="1">
             <w:r>
               <w:rPr>
                 <w:rStyle w:val="Collegamentoipertestuale"/>
@@ -731,7 +731,7 @@
                 <w:noProof/>
                 <w:webHidden/>
               </w:rPr>
-              <w:instrText xml:space="preserve"> PAGEREF _Toc131435331 \h </w:instrText>
+              <w:instrText xml:space="preserve"> PAGEREF _Toc131439415 \h </w:instrText>
             </w:r>
             <w:r>
               <w:rPr>
@@ -774,7 +774,7 @@
               <w:lang w:eastAsia="it-IT"/>
             </w:rPr>
           </w:pPr>
-          <w:hyperlink w:anchor="_Toc131435332" w:history="1">
+          <w:hyperlink w:anchor="_Toc131439416" w:history="1">
             <w:r>
               <w:rPr>
                 <w:rStyle w:val="Collegamentoipertestuale"/>
@@ -801,7 +801,7 @@
                 <w:noProof/>
                 <w:webHidden/>
               </w:rPr>
-              <w:instrText xml:space="preserve"> PAGEREF _Toc131435332 \h </w:instrText>
+              <w:instrText xml:space="preserve"> PAGEREF _Toc131439416 \h </w:instrText>
             </w:r>
             <w:r>
               <w:rPr>
@@ -844,7 +844,7 @@
               <w:lang w:eastAsia="it-IT"/>
             </w:rPr>
           </w:pPr>
-          <w:hyperlink w:anchor="_Toc131435333" w:history="1">
+          <w:hyperlink w:anchor="_Toc131439417" w:history="1">
             <w:r>
               <w:rPr>
                 <w:rStyle w:val="Collegamentoipertestuale"/>
@@ -871,7 +871,7 @@
                 <w:noProof/>
                 <w:webHidden/>
               </w:rPr>
-              <w:instrText xml:space="preserve"> PAGEREF _Toc131435333 \h </w:instrText>
+              <w:instrText xml:space="preserve"> PAGEREF _Toc131439417 \h </w:instrText>
             </w:r>
             <w:r>
               <w:rPr>
@@ -914,7 +914,7 @@
               <w:lang w:eastAsia="it-IT"/>
             </w:rPr>
           </w:pPr>
-          <w:hyperlink w:anchor="_Toc131435334" w:history="1">
+          <w:hyperlink w:anchor="_Toc131439418" w:history="1">
             <w:r>
               <w:rPr>
                 <w:rStyle w:val="Collegamentoipertestuale"/>
@@ -941,7 +941,7 @@
                 <w:noProof/>
                 <w:webHidden/>
               </w:rPr>
-              <w:instrText xml:space="preserve"> PAGEREF _Toc131435334 \h </w:instrText>
+              <w:instrText xml:space="preserve"> PAGEREF _Toc131439418 \h </w:instrText>
             </w:r>
             <w:r>
               <w:rPr>
@@ -984,7 +984,7 @@
               <w:lang w:eastAsia="it-IT"/>
             </w:rPr>
           </w:pPr>
-          <w:hyperlink w:anchor="_Toc131435335" w:history="1">
+          <w:hyperlink w:anchor="_Toc131439419" w:history="1">
             <w:r>
               <w:rPr>
                 <w:rStyle w:val="Collegamentoipertestuale"/>
@@ -1011,7 +1011,7 @@
                 <w:noProof/>
                 <w:webHidden/>
               </w:rPr>
-              <w:instrText xml:space="preserve"> PAGEREF _Toc131435335 \h </w:instrText>
+              <w:instrText xml:space="preserve"> PAGEREF _Toc131439419 \h </w:instrText>
             </w:r>
             <w:r>
               <w:rPr>
@@ -1071,7 +1071,7 @@
       <w:pPr>
         <w:pStyle w:val="Titolo1"/>
       </w:pPr>
-      <w:bookmarkStart w:id="1" w:name="_Toc131435323"/>
+      <w:bookmarkStart w:id="1" w:name="_Toc131439407"/>
       <w:bookmarkEnd w:id="0"/>
       <w:r>
         <w:lastRenderedPageBreak/>
@@ -1289,7 +1289,7 @@
       <w:pPr>
         <w:pStyle w:val="Titolo1"/>
       </w:pPr>
-      <w:bookmarkStart w:id="2" w:name="_Toc131435324"/>
+      <w:bookmarkStart w:id="2" w:name="_Toc131439408"/>
       <w:r>
         <w:t>Procedura di valutazione</w:t>
       </w:r>
@@ -1410,7 +1410,7 @@
       <w:pPr>
         <w:pStyle w:val="Titolo1"/>
       </w:pPr>
-      <w:bookmarkStart w:id="3" w:name="_Toc131435325"/>
+      <w:bookmarkStart w:id="3" w:name="_Toc131439409"/>
       <w:r>
         <w:lastRenderedPageBreak/>
         <w:t xml:space="preserve">Stage: </w:t>
@@ -2933,7 +2933,7 @@
       <w:pPr>
         <w:pStyle w:val="Titolo1"/>
       </w:pPr>
-      <w:bookmarkStart w:id="4" w:name="_Toc131435326"/>
+      <w:bookmarkStart w:id="4" w:name="_Toc131439410"/>
       <w:r>
         <w:t xml:space="preserve">Stage: </w:t>
       </w:r>
@@ -3115,7 +3115,7 @@
       <w:pPr>
         <w:pStyle w:val="Titolo1"/>
       </w:pPr>
-      <w:bookmarkStart w:id="5" w:name="_Toc131435327"/>
+      <w:bookmarkStart w:id="5" w:name="_Toc131439411"/>
       <w:r>
         <w:lastRenderedPageBreak/>
         <w:t>Piano di Lavoro</w:t>
@@ -4046,13 +4046,30 @@
           <w:b/>
           <w:bCs/>
         </w:rPr>
-        <w:t>Attenzione</w:t>
-      </w:r>
-      <w:r>
+        <w:br w:type="page"/>
+      </w:r>
+    </w:p>
+    <w:p>
+      <w:pPr>
+        <w:spacing w:after="160" w:line="259" w:lineRule="auto"/>
         <w:rPr>
           <w:b/>
           <w:bCs/>
         </w:rPr>
+      </w:pPr>
+      <w:r>
+        <w:rPr>
+          <w:b/>
+          <w:bCs/>
+        </w:rPr>
+        <w:lastRenderedPageBreak/>
+        <w:t>Attenzione</w:t>
+      </w:r>
+      <w:r>
+        <w:rPr>
+          <w:b/>
+          <w:bCs/>
+        </w:rPr>
         <w:t xml:space="preserve"> 2</w:t>
       </w:r>
     </w:p>
@@ -4061,7 +4078,6 @@
         <w:spacing w:after="160" w:line="259" w:lineRule="auto"/>
       </w:pPr>
       <w:r>
-        <w:lastRenderedPageBreak/>
         <w:t xml:space="preserve"> SIAGAS richiede un Piano di Lavoro minore di 1 MB. Di fatto, state tranquilli, massimo arriva ai 500 KB anche con immagini con LaTeX.</w:t>
       </w:r>
       <w:r>
@@ -4073,7 +4089,7 @@
         <w:pStyle w:val="Titolo1"/>
       </w:pPr>
       <w:bookmarkStart w:id="6" w:name="_Toc126771985"/>
-      <w:bookmarkStart w:id="7" w:name="_Toc131435328"/>
+      <w:bookmarkStart w:id="7" w:name="_Toc131439412"/>
       <w:r>
         <w:lastRenderedPageBreak/>
         <w:t>Corso di s</w:t>
@@ -4206,7 +4222,7 @@
         <w:pStyle w:val="Titolo1"/>
       </w:pPr>
       <w:bookmarkStart w:id="8" w:name="_Toc126771986"/>
-      <w:bookmarkStart w:id="9" w:name="_Toc131435329"/>
+      <w:bookmarkStart w:id="9" w:name="_Toc131439413"/>
       <w:r>
         <w:lastRenderedPageBreak/>
         <w:t>Incontro annuale di Stage-It</w:t>
@@ -4738,7 +4754,7 @@
       <w:pPr>
         <w:pStyle w:val="Titolo1"/>
       </w:pPr>
-      <w:bookmarkStart w:id="10" w:name="_Toc131435330"/>
+      <w:bookmarkStart w:id="10" w:name="_Toc131439414"/>
       <w:r>
         <w:lastRenderedPageBreak/>
         <w:t>SIAGAS</w:t>
@@ -5149,7 +5165,55 @@
     </w:p>
     <w:p>
       <w:r>
+        <w:rPr>
+          <w:u w:val="single"/>
+        </w:rPr>
         <w:lastRenderedPageBreak/>
+        <w:t>Premesse se siamo in questa sezione</w:t>
+      </w:r>
+      <w:r>
+        <w:t>:</w:t>
+      </w:r>
+    </w:p>
+    <w:p>
+      <w:pPr>
+        <w:pStyle w:val="Paragrafoelenco"/>
+        <w:numPr>
+          <w:ilvl w:val="0"/>
+          <w:numId w:val="1"/>
+        </w:numPr>
+      </w:pPr>
+      <w:r>
+        <w:t>Si ha già un tutor interno</w:t>
+      </w:r>
+    </w:p>
+    <w:p>
+      <w:pPr>
+        <w:pStyle w:val="Paragrafoelenco"/>
+        <w:numPr>
+          <w:ilvl w:val="0"/>
+          <w:numId w:val="1"/>
+        </w:numPr>
+      </w:pPr>
+      <w:r>
+        <w:t>Si ha già una proposta di stage</w:t>
+      </w:r>
+    </w:p>
+    <w:p>
+      <w:pPr>
+        <w:pStyle w:val="Paragrafoelenco"/>
+        <w:numPr>
+          <w:ilvl w:val="0"/>
+          <w:numId w:val="1"/>
+        </w:numPr>
+      </w:pPr>
+      <w:r>
+        <w:t>Si ha già un piano di lavoro</w:t>
+      </w:r>
+    </w:p>
+    <w:p/>
+    <w:p>
+      <w:r>
         <w:t xml:space="preserve">Una volta che si </w:t>
       </w:r>
       <w:r>
@@ -5244,6 +5308,57 @@
       <w:pPr>
         <w:pStyle w:val="Paragrafoelenco"/>
         <w:numPr>
+          <w:ilvl w:val="1"/>
+          <w:numId w:val="1"/>
+        </w:numPr>
+        <w:spacing w:after="160" w:line="259" w:lineRule="auto"/>
+      </w:pPr>
+      <w:r>
+        <w:rPr>
+          <w:b/>
+          <w:bCs/>
+        </w:rPr>
+        <w:t xml:space="preserve">Attenzione: </w:t>
+      </w:r>
+      <w:r>
+        <w:rPr>
+          <w:vanish/>
+          <w:u w:val="single"/>
+        </w:rPr>
+        <w:t>questo pian</w:t>
+      </w:r>
+      <w:r>
+        <w:rPr>
+          <w:u w:val="single"/>
+        </w:rPr>
+        <w:t>que</w:t>
+      </w:r>
+      <w:r>
+        <w:t>sto piano non deve essere firmato da nessuno</w:t>
+      </w:r>
+      <w:r>
+        <w:t xml:space="preserve"> (</w:t>
+      </w:r>
+      <w:r>
+        <w:rPr>
+          <w:u w:val="single"/>
+        </w:rPr>
+        <w:t>per ora</w:t>
+      </w:r>
+      <w:r>
+        <w:t>)</w:t>
+      </w:r>
+      <w:r>
+        <w:t>; all’inizio si carica integralmente su SIAGAS</w:t>
+      </w:r>
+      <w:r>
+        <w:t xml:space="preserve"> in quanto citando il sito degli stage, si parla solo di approvazione del tutor interno. Non occorre quindi la firma di nessuno.</w:t>
+      </w:r>
+    </w:p>
+    <w:p>
+      <w:pPr>
+        <w:pStyle w:val="Paragrafoelenco"/>
+        <w:numPr>
           <w:ilvl w:val="0"/>
           <w:numId w:val="1"/>
         </w:numPr>
@@ -5333,6 +5448,15 @@
         <w:spacing w:after="160" w:line="259" w:lineRule="auto"/>
       </w:pPr>
       <w:r>
+        <w:br w:type="page"/>
+      </w:r>
+    </w:p>
+    <w:p>
+      <w:pPr>
+        <w:spacing w:after="160" w:line="259" w:lineRule="auto"/>
+      </w:pPr>
+      <w:r>
+        <w:lastRenderedPageBreak/>
         <w:t>Esempio di quello che ho scritto io:</w:t>
       </w:r>
     </w:p>
@@ -5346,13 +5470,17 @@
       <w:r>
         <w:t xml:space="preserve">La presente per richiedere il tirocinio presso Sync Lab S.r.l. per la durata totale di 16 settimane svolte in part-time, dalle 9 alle 13. L'inizio del tirocinio sarebbe il 20 </w:t>
       </w:r>
-      <w:proofErr w:type="gramStart"/>
-      <w:r>
-        <w:t>Marzo</w:t>
-      </w:r>
-      <w:proofErr w:type="gramEnd"/>
-      <w:r>
-        <w:t xml:space="preserve"> 2023 per concludersi il 17 Luglio 2023. L'attività di tirocinio si svolgerà in presenza presso la sede di Padova di Galleria Spagna, 28, avendo come tutor aziendale Fabio Pallaro, come indicato qui sopra.</w:t>
+      <w:r>
+        <w:t>m</w:t>
+      </w:r>
+      <w:r>
+        <w:t xml:space="preserve">arzo 2023 per concludersi il 17 </w:t>
+      </w:r>
+      <w:r>
+        <w:t>luglio</w:t>
+      </w:r>
+      <w:r>
+        <w:t xml:space="preserve"> 2023. L'attività di tirocinio si svolgerà in presenza presso la sede di Padova di Galleria Spagna, 28, avendo come tutor aziendale Fabio Pallaro, come indicato qui sopra.</w:t>
       </w:r>
       <w:r>
         <w:t>”</w:t>
@@ -5366,15 +5494,6 @@
         <w:spacing w:after="160" w:line="259" w:lineRule="auto"/>
       </w:pPr>
       <w:r>
-        <w:br w:type="page"/>
-      </w:r>
-    </w:p>
-    <w:p>
-      <w:pPr>
-        <w:spacing w:after="160" w:line="259" w:lineRule="auto"/>
-      </w:pPr>
-      <w:r>
-        <w:lastRenderedPageBreak/>
         <w:t>Fatto questo, si sarà in attesa di riscontro da parte del responsabile stage, come si vede qui:</w:t>
       </w:r>
     </w:p>
@@ -5496,6 +5615,9 @@
       <w:r>
         <w:t xml:space="preserve">Nell’eventualità, è comunque possibile modificare il Piano di Lavoro e le sezioni delle date di inizio e fine nel modo corretto, se lo si volesse, cliccando su (Modifica). Altrimenti, si può procedere prendendo il modulo di inizio stage. </w:t>
       </w:r>
+      <w:r>
+        <w:t>Di fatto, questo modulo è un PDF che racchiude una serie di informazioni che saranno oggetto della prossima sezione di questo file.</w:t>
+      </w:r>
     </w:p>
     <w:p>
       <w:pPr>
@@ -5547,6 +5669,15 @@
         <w:spacing w:after="160" w:line="259" w:lineRule="auto"/>
       </w:pPr>
       <w:r>
+        <w:br w:type="page"/>
+      </w:r>
+    </w:p>
+    <w:p>
+      <w:pPr>
+        <w:spacing w:after="160" w:line="259" w:lineRule="auto"/>
+      </w:pPr>
+      <w:r>
+        <w:lastRenderedPageBreak/>
         <w:t>Cliccando sulla prima opzione, si dovranno inserire vari dati. In particolare:</w:t>
       </w:r>
     </w:p>
@@ -5617,23 +5748,14 @@
     </w:p>
     <w:p>
       <w:pPr>
-        <w:spacing w:after="160" w:line="259" w:lineRule="auto"/>
-      </w:pPr>
-      <w:r>
-        <w:br w:type="page"/>
-      </w:r>
-    </w:p>
-    <w:p>
-      <w:pPr>
-        <w:pStyle w:val="Paragrafoelenco"/>
-        <w:numPr>
-          <w:ilvl w:val="0"/>
-          <w:numId w:val="1"/>
-        </w:numPr>
-        <w:spacing w:after="160" w:line="259" w:lineRule="auto"/>
-      </w:pPr>
-      <w:r>
-        <w:lastRenderedPageBreak/>
+        <w:pStyle w:val="Paragrafoelenco"/>
+        <w:numPr>
+          <w:ilvl w:val="0"/>
+          <w:numId w:val="1"/>
+        </w:numPr>
+        <w:spacing w:after="160" w:line="259" w:lineRule="auto"/>
+      </w:pPr>
+      <w:r>
         <w:t>Dati dell’azienda o ente, con una serie di dati dell’azienda interessata e (come sopra, da chiedere prima all’azienda):</w:t>
       </w:r>
     </w:p>
@@ -5923,6 +6045,7 @@
         <w:spacing w:after="160" w:line="259" w:lineRule="auto"/>
       </w:pPr>
       <w:r>
+        <w:lastRenderedPageBreak/>
         <w:t>La tesi vale da 0-2 punti</w:t>
       </w:r>
     </w:p>
@@ -5937,14 +6060,6 @@
       </w:pPr>
       <w:r>
         <w:t>La presentazione vale da 0-3 punti e la discussione deve essere preparata meglio, in quanto si tratta di qualcosa di più valido; alcuni professori offrono la possibilità (facoltativa) di fare una prova orale con loro per vedere se va bene o meno. Il consiglio è di non tenersi stretti su questa, ma arrivare avendo un po’ di tempo per la sua preparazione</w:t>
-      </w:r>
-    </w:p>
-    <w:p>
-      <w:pPr>
-        <w:spacing w:after="160" w:line="259" w:lineRule="auto"/>
-      </w:pPr>
-      <w:r>
-        <w:br w:type="page"/>
       </w:r>
     </w:p>
     <w:p>
@@ -5956,7 +6071,6 @@
           <w:b/>
           <w:bCs/>
         </w:rPr>
-        <w:lastRenderedPageBreak/>
         <w:t>Attenzione</w:t>
       </w:r>
       <w:r>
@@ -6143,9 +6257,9 @@
           <w:noProof/>
         </w:rPr>
         <w:drawing>
-          <wp:inline distT="0" distB="0" distL="0" distR="0" wp14:anchorId="4513E39C" wp14:editId="5DBFF473">
-            <wp:extent cx="6120130" cy="3517265"/>
-            <wp:effectExtent l="0" t="0" r="0" b="6985"/>
+          <wp:inline distT="0" distB="0" distL="0" distR="0" wp14:anchorId="4513E39C" wp14:editId="37F3BFE1">
+            <wp:extent cx="5275943" cy="3032107"/>
+            <wp:effectExtent l="0" t="0" r="1270" b="0"/>
             <wp:docPr id="9" name="Immagine 9" descr="Immagine che contiene testo&#10;&#10;Descrizione generata automaticamente"/>
             <wp:cNvGraphicFramePr>
               <a:graphicFrameLocks xmlns:a="http://schemas.openxmlformats.org/drawingml/2006/main" noChangeAspect="1"/>
@@ -6166,7 +6280,7 @@
                   <pic:spPr>
                     <a:xfrm>
                       <a:off x="0" y="0"/>
-                      <a:ext cx="6120130" cy="3517265"/>
+                      <a:ext cx="5277760" cy="3033151"/>
                     </a:xfrm>
                     <a:prstGeom prst="rect">
                       <a:avLst/>
@@ -6177,14 +6291,6 @@
             </a:graphic>
           </wp:inline>
         </w:drawing>
-      </w:r>
-    </w:p>
-    <w:p>
-      <w:pPr>
-        <w:spacing w:after="160" w:line="259" w:lineRule="auto"/>
-      </w:pPr>
-      <w:r>
-        <w:br/>
       </w:r>
     </w:p>
     <w:p>
@@ -6578,7 +6684,7 @@
       <w:pPr>
         <w:pStyle w:val="Titolo1"/>
       </w:pPr>
-      <w:bookmarkStart w:id="11" w:name="_Toc131435331"/>
+      <w:bookmarkStart w:id="11" w:name="_Toc131439415"/>
       <w:r>
         <w:lastRenderedPageBreak/>
         <w:t>Durante lo stage</w:t>
@@ -6608,7 +6714,18 @@
       </w:r>
     </w:p>
     <w:p/>
-    <w:p/>
+    <w:p>
+      <w:pPr>
+        <w:pStyle w:val="Paragrafoelenco"/>
+        <w:numPr>
+          <w:ilvl w:val="0"/>
+          <w:numId w:val="1"/>
+        </w:numPr>
+      </w:pPr>
+      <w:r>
+        <w:t>Di fatto, in base alle indicazioni che vi darà il vostro tutor interno, lo informerete ogni tot di come sta andando, cosa state facendo, etc. Sarà lui ad indicarvi le modalità opportune. Alcuni prof indicano anche che, se avete già dei possibili capitoli per la tesi, potete inviarli, loro ve li correggono e vi portate avanti col lavoro</w:t>
+      </w:r>
+    </w:p>
     <w:p>
       <w:pPr>
         <w:pStyle w:val="Paragrafoelenco"/>
@@ -6626,7 +6743,7 @@
       <w:pPr>
         <w:pStyle w:val="Titolo1"/>
       </w:pPr>
-      <w:bookmarkStart w:id="12" w:name="_Toc131435332"/>
+      <w:bookmarkStart w:id="12" w:name="_Toc131439416"/>
       <w:r>
         <w:lastRenderedPageBreak/>
         <w:t>Domande varie Stage</w:t>
@@ -7205,6 +7322,9 @@
       <w:r>
         <w:t>Si</w:t>
       </w:r>
+      <w:r>
+        <w:t>, gli si chiede disponibilità banalmente, poi saranno loro a dirvi se hanno posto o meno</w:t>
+      </w:r>
     </w:p>
     <w:p/>
     <w:p>
@@ -7268,7 +7388,7 @@
         <w:t>interno fai un progetto da solo con il tutor</w:t>
       </w:r>
       <w:r>
-        <w:t>, mentre nello stage esterno vai a lavorare in azienda da.</w:t>
+        <w:t>, mentre nello stage esterno vai a lavorare in azienda</w:t>
       </w:r>
     </w:p>
     <w:p>
@@ -7283,7 +7403,7 @@
       <w:pPr>
         <w:pStyle w:val="Titolo1"/>
       </w:pPr>
-      <w:bookmarkStart w:id="13" w:name="_Toc131435333"/>
+      <w:bookmarkStart w:id="13" w:name="_Toc131439417"/>
       <w:r>
         <w:lastRenderedPageBreak/>
         <w:t>Tesi</w:t>
@@ -7299,7 +7419,7 @@
         <w:spacing w:after="160" w:line="259" w:lineRule="auto"/>
       </w:pPr>
       <w:r>
-        <w:t xml:space="preserve">Il documento che caricherete dovrà </w:t>
+        <w:t>La tesi avrà queste info di massima.</w:t>
       </w:r>
     </w:p>
     <w:p>
@@ -7331,7 +7451,10 @@
         <w:spacing w:after="160" w:line="259" w:lineRule="auto"/>
       </w:pPr>
       <w:r>
-        <w:t>Non per forza deve essere scritta in LaTeX.</w:t>
+        <w:t>Non per forza deve essere scritta in LaTeX</w:t>
+      </w:r>
+      <w:r>
+        <w:t xml:space="preserve"> (consigliato, essendoci anche un template).</w:t>
       </w:r>
     </w:p>
     <w:p>
@@ -7585,7 +7708,7 @@
       <w:pPr>
         <w:pStyle w:val="Titolo1"/>
       </w:pPr>
-      <w:bookmarkStart w:id="14" w:name="_Toc131435334"/>
+      <w:bookmarkStart w:id="14" w:name="_Toc131439418"/>
       <w:r>
         <w:lastRenderedPageBreak/>
         <w:t>Tesi: Cosa fare esattamente</w:t>
@@ -7754,6 +7877,19 @@
     </w:p>
     <w:p>
       <w:pPr>
+        <w:pStyle w:val="Paragrafoelenco"/>
+        <w:numPr>
+          <w:ilvl w:val="0"/>
+          <w:numId w:val="1"/>
+        </w:numPr>
+        <w:spacing w:after="160" w:line="259" w:lineRule="auto"/>
+      </w:pPr>
+      <w:r>
+        <w:t xml:space="preserve">In generale, saranno gli stessi tutor a ricordarvi che UniPD ha strumenti antiplagio e appunto consiglia di non copiare; fate vobis. </w:t>
+      </w:r>
+    </w:p>
+    <w:p>
+      <w:pPr>
         <w:spacing w:after="160" w:line="259" w:lineRule="auto"/>
       </w:pPr>
     </w:p>
@@ -7769,7 +7905,7 @@
       <w:pPr>
         <w:pStyle w:val="Titolo1"/>
       </w:pPr>
-      <w:bookmarkStart w:id="15" w:name="_Toc131435335"/>
+      <w:bookmarkStart w:id="15" w:name="_Toc131439419"/>
       <w:r>
         <w:lastRenderedPageBreak/>
         <w:t>Domande Varie Tesi</w:t>
@@ -8329,15 +8465,6 @@
       </w:r>
     </w:p>
     <w:p/>
-    <w:p>
-      <w:pPr>
-        <w:pStyle w:val="Paragrafoelenco"/>
-        <w:numPr>
-          <w:ilvl w:val="0"/>
-          <w:numId w:val="1"/>
-        </w:numPr>
-      </w:pPr>
-    </w:p>
     <w:p/>
     <w:p/>
     <w:sectPr>

</xml_diff>

<commit_message>
Web3 + Ether ed interazione UI MetaMask/JS
</commit_message>
<xml_diff>
--- a/Documenti e guide/FAQ Stage e Tesi.docx
+++ b/Documenti e guide/FAQ Stage e Tesi.docx
@@ -144,7 +144,7 @@
           <w:r>
             <w:fldChar w:fldCharType="separate"/>
           </w:r>
-          <w:hyperlink w:anchor="_Toc131439407" w:history="1">
+          <w:hyperlink w:anchor="_Toc131614308" w:history="1">
             <w:r>
               <w:rPr>
                 <w:rStyle w:val="Collegamentoipertestuale"/>
@@ -171,7 +171,7 @@
                 <w:noProof/>
                 <w:webHidden/>
               </w:rPr>
-              <w:instrText xml:space="preserve"> PAGEREF _Toc131439407 \h </w:instrText>
+              <w:instrText xml:space="preserve"> PAGEREF _Toc131614308 \h </w:instrText>
             </w:r>
             <w:r>
               <w:rPr>
@@ -214,7 +214,7 @@
               <w:lang w:eastAsia="it-IT"/>
             </w:rPr>
           </w:pPr>
-          <w:hyperlink w:anchor="_Toc131439408" w:history="1">
+          <w:hyperlink w:anchor="_Toc131614309" w:history="1">
             <w:r>
               <w:rPr>
                 <w:rStyle w:val="Collegamentoipertestuale"/>
@@ -241,77 +241,7 @@
                 <w:noProof/>
                 <w:webHidden/>
               </w:rPr>
-              <w:instrText xml:space="preserve"> PAGEREF _Toc131439408 \h </w:instrText>
-            </w:r>
-            <w:r>
-              <w:rPr>
-                <w:noProof/>
-                <w:webHidden/>
-              </w:rPr>
-            </w:r>
-            <w:r>
-              <w:rPr>
-                <w:noProof/>
-                <w:webHidden/>
-              </w:rPr>
-              <w:fldChar w:fldCharType="separate"/>
-            </w:r>
-            <w:r>
-              <w:rPr>
-                <w:noProof/>
-                <w:webHidden/>
-              </w:rPr>
-              <w:t>3</w:t>
-            </w:r>
-            <w:r>
-              <w:rPr>
-                <w:noProof/>
-                <w:webHidden/>
-              </w:rPr>
-              <w:fldChar w:fldCharType="end"/>
-            </w:r>
-          </w:hyperlink>
-        </w:p>
-        <w:p>
-          <w:pPr>
-            <w:pStyle w:val="Sommario1"/>
-            <w:tabs>
-              <w:tab w:val="right" w:leader="dot" w:pos="9628"/>
-            </w:tabs>
-            <w:rPr>
-              <w:rFonts w:eastAsiaTheme="minorEastAsia"/>
-              <w:noProof/>
-              <w:lang w:eastAsia="it-IT"/>
-            </w:rPr>
-          </w:pPr>
-          <w:hyperlink w:anchor="_Toc131439409" w:history="1">
-            <w:r>
-              <w:rPr>
-                <w:rStyle w:val="Collegamentoipertestuale"/>
-                <w:noProof/>
-              </w:rPr>
-              <w:t>Stage: appunti incontro formativo Tullio</w:t>
-            </w:r>
-            <w:r>
-              <w:rPr>
-                <w:noProof/>
-                <w:webHidden/>
-              </w:rPr>
-              <w:tab/>
-            </w:r>
-            <w:r>
-              <w:rPr>
-                <w:noProof/>
-                <w:webHidden/>
-              </w:rPr>
-              <w:fldChar w:fldCharType="begin"/>
-            </w:r>
-            <w:r>
-              <w:rPr>
-                <w:noProof/>
-                <w:webHidden/>
-              </w:rPr>
-              <w:instrText xml:space="preserve"> PAGEREF _Toc131439409 \h </w:instrText>
+              <w:instrText xml:space="preserve"> PAGEREF _Toc131614309 \h </w:instrText>
             </w:r>
             <w:r>
               <w:rPr>
@@ -354,7 +284,77 @@
               <w:lang w:eastAsia="it-IT"/>
             </w:rPr>
           </w:pPr>
-          <w:hyperlink w:anchor="_Toc131439410" w:history="1">
+          <w:hyperlink w:anchor="_Toc131614310" w:history="1">
+            <w:r>
+              <w:rPr>
+                <w:rStyle w:val="Collegamentoipertestuale"/>
+                <w:noProof/>
+              </w:rPr>
+              <w:t>Stage: appunti incontro formativo Tullio</w:t>
+            </w:r>
+            <w:r>
+              <w:rPr>
+                <w:noProof/>
+                <w:webHidden/>
+              </w:rPr>
+              <w:tab/>
+            </w:r>
+            <w:r>
+              <w:rPr>
+                <w:noProof/>
+                <w:webHidden/>
+              </w:rPr>
+              <w:fldChar w:fldCharType="begin"/>
+            </w:r>
+            <w:r>
+              <w:rPr>
+                <w:noProof/>
+                <w:webHidden/>
+              </w:rPr>
+              <w:instrText xml:space="preserve"> PAGEREF _Toc131614310 \h </w:instrText>
+            </w:r>
+            <w:r>
+              <w:rPr>
+                <w:noProof/>
+                <w:webHidden/>
+              </w:rPr>
+            </w:r>
+            <w:r>
+              <w:rPr>
+                <w:noProof/>
+                <w:webHidden/>
+              </w:rPr>
+              <w:fldChar w:fldCharType="separate"/>
+            </w:r>
+            <w:r>
+              <w:rPr>
+                <w:noProof/>
+                <w:webHidden/>
+              </w:rPr>
+              <w:t>5</w:t>
+            </w:r>
+            <w:r>
+              <w:rPr>
+                <w:noProof/>
+                <w:webHidden/>
+              </w:rPr>
+              <w:fldChar w:fldCharType="end"/>
+            </w:r>
+          </w:hyperlink>
+        </w:p>
+        <w:p>
+          <w:pPr>
+            <w:pStyle w:val="Sommario1"/>
+            <w:tabs>
+              <w:tab w:val="right" w:leader="dot" w:pos="9628"/>
+            </w:tabs>
+            <w:rPr>
+              <w:rFonts w:eastAsiaTheme="minorEastAsia"/>
+              <w:noProof/>
+              <w:lang w:eastAsia="it-IT"/>
+            </w:rPr>
+          </w:pPr>
+          <w:hyperlink w:anchor="_Toc131614311" w:history="1">
             <w:r>
               <w:rPr>
                 <w:rStyle w:val="Collegamentoipertestuale"/>
@@ -381,77 +381,7 @@
                 <w:noProof/>
                 <w:webHidden/>
               </w:rPr>
-              <w:instrText xml:space="preserve"> PAGEREF _Toc131439410 \h </w:instrText>
-            </w:r>
-            <w:r>
-              <w:rPr>
-                <w:noProof/>
-                <w:webHidden/>
-              </w:rPr>
-            </w:r>
-            <w:r>
-              <w:rPr>
-                <w:noProof/>
-                <w:webHidden/>
-              </w:rPr>
-              <w:fldChar w:fldCharType="separate"/>
-            </w:r>
-            <w:r>
-              <w:rPr>
-                <w:noProof/>
-                <w:webHidden/>
-              </w:rPr>
-              <w:t>6</w:t>
-            </w:r>
-            <w:r>
-              <w:rPr>
-                <w:noProof/>
-                <w:webHidden/>
-              </w:rPr>
-              <w:fldChar w:fldCharType="end"/>
-            </w:r>
-          </w:hyperlink>
-        </w:p>
-        <w:p>
-          <w:pPr>
-            <w:pStyle w:val="Sommario1"/>
-            <w:tabs>
-              <w:tab w:val="right" w:leader="dot" w:pos="9628"/>
-            </w:tabs>
-            <w:rPr>
-              <w:rFonts w:eastAsiaTheme="minorEastAsia"/>
-              <w:noProof/>
-              <w:lang w:eastAsia="it-IT"/>
-            </w:rPr>
-          </w:pPr>
-          <w:hyperlink w:anchor="_Toc131439411" w:history="1">
-            <w:r>
-              <w:rPr>
-                <w:rStyle w:val="Collegamentoipertestuale"/>
-                <w:noProof/>
-              </w:rPr>
-              <w:t>Piano di Lavoro</w:t>
-            </w:r>
-            <w:r>
-              <w:rPr>
-                <w:noProof/>
-                <w:webHidden/>
-              </w:rPr>
-              <w:tab/>
-            </w:r>
-            <w:r>
-              <w:rPr>
-                <w:noProof/>
-                <w:webHidden/>
-              </w:rPr>
-              <w:fldChar w:fldCharType="begin"/>
-            </w:r>
-            <w:r>
-              <w:rPr>
-                <w:noProof/>
-                <w:webHidden/>
-              </w:rPr>
-              <w:instrText xml:space="preserve"> PAGEREF _Toc131439411 \h </w:instrText>
+              <w:instrText xml:space="preserve"> PAGEREF _Toc131614311 \h </w:instrText>
             </w:r>
             <w:r>
               <w:rPr>
@@ -494,7 +424,77 @@
               <w:lang w:eastAsia="it-IT"/>
             </w:rPr>
           </w:pPr>
-          <w:hyperlink w:anchor="_Toc131439412" w:history="1">
+          <w:hyperlink w:anchor="_Toc131614312" w:history="1">
+            <w:r>
+              <w:rPr>
+                <w:rStyle w:val="Collegamentoipertestuale"/>
+                <w:noProof/>
+              </w:rPr>
+              <w:t>Piano di Lavoro</w:t>
+            </w:r>
+            <w:r>
+              <w:rPr>
+                <w:noProof/>
+                <w:webHidden/>
+              </w:rPr>
+              <w:tab/>
+            </w:r>
+            <w:r>
+              <w:rPr>
+                <w:noProof/>
+                <w:webHidden/>
+              </w:rPr>
+              <w:fldChar w:fldCharType="begin"/>
+            </w:r>
+            <w:r>
+              <w:rPr>
+                <w:noProof/>
+                <w:webHidden/>
+              </w:rPr>
+              <w:instrText xml:space="preserve"> PAGEREF _Toc131614312 \h </w:instrText>
+            </w:r>
+            <w:r>
+              <w:rPr>
+                <w:noProof/>
+                <w:webHidden/>
+              </w:rPr>
+            </w:r>
+            <w:r>
+              <w:rPr>
+                <w:noProof/>
+                <w:webHidden/>
+              </w:rPr>
+              <w:fldChar w:fldCharType="separate"/>
+            </w:r>
+            <w:r>
+              <w:rPr>
+                <w:noProof/>
+                <w:webHidden/>
+              </w:rPr>
+              <w:t>8</w:t>
+            </w:r>
+            <w:r>
+              <w:rPr>
+                <w:noProof/>
+                <w:webHidden/>
+              </w:rPr>
+              <w:fldChar w:fldCharType="end"/>
+            </w:r>
+          </w:hyperlink>
+        </w:p>
+        <w:p>
+          <w:pPr>
+            <w:pStyle w:val="Sommario1"/>
+            <w:tabs>
+              <w:tab w:val="right" w:leader="dot" w:pos="9628"/>
+            </w:tabs>
+            <w:rPr>
+              <w:rFonts w:eastAsiaTheme="minorEastAsia"/>
+              <w:noProof/>
+              <w:lang w:eastAsia="it-IT"/>
+            </w:rPr>
+          </w:pPr>
+          <w:hyperlink w:anchor="_Toc131614313" w:history="1">
             <w:r>
               <w:rPr>
                 <w:rStyle w:val="Collegamentoipertestuale"/>
@@ -521,77 +521,7 @@
                 <w:noProof/>
                 <w:webHidden/>
               </w:rPr>
-              <w:instrText xml:space="preserve"> PAGEREF _Toc131439412 \h </w:instrText>
-            </w:r>
-            <w:r>
-              <w:rPr>
-                <w:noProof/>
-                <w:webHidden/>
-              </w:rPr>
-            </w:r>
-            <w:r>
-              <w:rPr>
-                <w:noProof/>
-                <w:webHidden/>
-              </w:rPr>
-              <w:fldChar w:fldCharType="separate"/>
-            </w:r>
-            <w:r>
-              <w:rPr>
-                <w:noProof/>
-                <w:webHidden/>
-              </w:rPr>
-              <w:t>10</w:t>
-            </w:r>
-            <w:r>
-              <w:rPr>
-                <w:noProof/>
-                <w:webHidden/>
-              </w:rPr>
-              <w:fldChar w:fldCharType="end"/>
-            </w:r>
-          </w:hyperlink>
-        </w:p>
-        <w:p>
-          <w:pPr>
-            <w:pStyle w:val="Sommario1"/>
-            <w:tabs>
-              <w:tab w:val="right" w:leader="dot" w:pos="9628"/>
-            </w:tabs>
-            <w:rPr>
-              <w:rFonts w:eastAsiaTheme="minorEastAsia"/>
-              <w:noProof/>
-              <w:lang w:eastAsia="it-IT"/>
-            </w:rPr>
-          </w:pPr>
-          <w:hyperlink w:anchor="_Toc131439413" w:history="1">
-            <w:r>
-              <w:rPr>
-                <w:rStyle w:val="Collegamentoipertestuale"/>
-                <w:noProof/>
-              </w:rPr>
-              <w:t>Incontro annuale di Stage-It</w:t>
-            </w:r>
-            <w:r>
-              <w:rPr>
-                <w:noProof/>
-                <w:webHidden/>
-              </w:rPr>
-              <w:tab/>
-            </w:r>
-            <w:r>
-              <w:rPr>
-                <w:noProof/>
-                <w:webHidden/>
-              </w:rPr>
-              <w:fldChar w:fldCharType="begin"/>
-            </w:r>
-            <w:r>
-              <w:rPr>
-                <w:noProof/>
-                <w:webHidden/>
-              </w:rPr>
-              <w:instrText xml:space="preserve"> PAGEREF _Toc131439413 \h </w:instrText>
+              <w:instrText xml:space="preserve"> PAGEREF _Toc131614313 \h </w:instrText>
             </w:r>
             <w:r>
               <w:rPr>
@@ -634,7 +564,77 @@
               <w:lang w:eastAsia="it-IT"/>
             </w:rPr>
           </w:pPr>
-          <w:hyperlink w:anchor="_Toc131439414" w:history="1">
+          <w:hyperlink w:anchor="_Toc131614314" w:history="1">
+            <w:r>
+              <w:rPr>
+                <w:rStyle w:val="Collegamentoipertestuale"/>
+                <w:noProof/>
+              </w:rPr>
+              <w:t>Incontro annuale di Stage-It</w:t>
+            </w:r>
+            <w:r>
+              <w:rPr>
+                <w:noProof/>
+                <w:webHidden/>
+              </w:rPr>
+              <w:tab/>
+            </w:r>
+            <w:r>
+              <w:rPr>
+                <w:noProof/>
+                <w:webHidden/>
+              </w:rPr>
+              <w:fldChar w:fldCharType="begin"/>
+            </w:r>
+            <w:r>
+              <w:rPr>
+                <w:noProof/>
+                <w:webHidden/>
+              </w:rPr>
+              <w:instrText xml:space="preserve"> PAGEREF _Toc131614314 \h </w:instrText>
+            </w:r>
+            <w:r>
+              <w:rPr>
+                <w:noProof/>
+                <w:webHidden/>
+              </w:rPr>
+            </w:r>
+            <w:r>
+              <w:rPr>
+                <w:noProof/>
+                <w:webHidden/>
+              </w:rPr>
+              <w:fldChar w:fldCharType="separate"/>
+            </w:r>
+            <w:r>
+              <w:rPr>
+                <w:noProof/>
+                <w:webHidden/>
+              </w:rPr>
+              <w:t>12</w:t>
+            </w:r>
+            <w:r>
+              <w:rPr>
+                <w:noProof/>
+                <w:webHidden/>
+              </w:rPr>
+              <w:fldChar w:fldCharType="end"/>
+            </w:r>
+          </w:hyperlink>
+        </w:p>
+        <w:p>
+          <w:pPr>
+            <w:pStyle w:val="Sommario1"/>
+            <w:tabs>
+              <w:tab w:val="right" w:leader="dot" w:pos="9628"/>
+            </w:tabs>
+            <w:rPr>
+              <w:rFonts w:eastAsiaTheme="minorEastAsia"/>
+              <w:noProof/>
+              <w:lang w:eastAsia="it-IT"/>
+            </w:rPr>
+          </w:pPr>
+          <w:hyperlink w:anchor="_Toc131614315" w:history="1">
             <w:r>
               <w:rPr>
                 <w:rStyle w:val="Collegamentoipertestuale"/>
@@ -661,7 +661,7 @@
                 <w:noProof/>
                 <w:webHidden/>
               </w:rPr>
-              <w:instrText xml:space="preserve"> PAGEREF _Toc131439414 \h </w:instrText>
+              <w:instrText xml:space="preserve"> PAGEREF _Toc131614315 \h </w:instrText>
             </w:r>
             <w:r>
               <w:rPr>
@@ -681,7 +681,7 @@
                 <w:noProof/>
                 <w:webHidden/>
               </w:rPr>
-              <w:t>13</w:t>
+              <w:t>14</w:t>
             </w:r>
             <w:r>
               <w:rPr>
@@ -704,7 +704,7 @@
               <w:lang w:eastAsia="it-IT"/>
             </w:rPr>
           </w:pPr>
-          <w:hyperlink w:anchor="_Toc131439415" w:history="1">
+          <w:hyperlink w:anchor="_Toc131614316" w:history="1">
             <w:r>
               <w:rPr>
                 <w:rStyle w:val="Collegamentoipertestuale"/>
@@ -731,77 +731,7 @@
                 <w:noProof/>
                 <w:webHidden/>
               </w:rPr>
-              <w:instrText xml:space="preserve"> PAGEREF _Toc131439415 \h </w:instrText>
-            </w:r>
-            <w:r>
-              <w:rPr>
-                <w:noProof/>
-                <w:webHidden/>
-              </w:rPr>
-            </w:r>
-            <w:r>
-              <w:rPr>
-                <w:noProof/>
-                <w:webHidden/>
-              </w:rPr>
-              <w:fldChar w:fldCharType="separate"/>
-            </w:r>
-            <w:r>
-              <w:rPr>
-                <w:noProof/>
-                <w:webHidden/>
-              </w:rPr>
-              <w:t>21</w:t>
-            </w:r>
-            <w:r>
-              <w:rPr>
-                <w:noProof/>
-                <w:webHidden/>
-              </w:rPr>
-              <w:fldChar w:fldCharType="end"/>
-            </w:r>
-          </w:hyperlink>
-        </w:p>
-        <w:p>
-          <w:pPr>
-            <w:pStyle w:val="Sommario1"/>
-            <w:tabs>
-              <w:tab w:val="right" w:leader="dot" w:pos="9628"/>
-            </w:tabs>
-            <w:rPr>
-              <w:rFonts w:eastAsiaTheme="minorEastAsia"/>
-              <w:noProof/>
-              <w:lang w:eastAsia="it-IT"/>
-            </w:rPr>
-          </w:pPr>
-          <w:hyperlink w:anchor="_Toc131439416" w:history="1">
-            <w:r>
-              <w:rPr>
-                <w:rStyle w:val="Collegamentoipertestuale"/>
-                <w:noProof/>
-              </w:rPr>
-              <w:t>Domande varie Stage</w:t>
-            </w:r>
-            <w:r>
-              <w:rPr>
-                <w:noProof/>
-                <w:webHidden/>
-              </w:rPr>
-              <w:tab/>
-            </w:r>
-            <w:r>
-              <w:rPr>
-                <w:noProof/>
-                <w:webHidden/>
-              </w:rPr>
-              <w:fldChar w:fldCharType="begin"/>
-            </w:r>
-            <w:r>
-              <w:rPr>
-                <w:noProof/>
-                <w:webHidden/>
-              </w:rPr>
-              <w:instrText xml:space="preserve"> PAGEREF _Toc131439416 \h </w:instrText>
+              <w:instrText xml:space="preserve"> PAGEREF _Toc131614316 \h </w:instrText>
             </w:r>
             <w:r>
               <w:rPr>
@@ -844,7 +774,77 @@
               <w:lang w:eastAsia="it-IT"/>
             </w:rPr>
           </w:pPr>
-          <w:hyperlink w:anchor="_Toc131439417" w:history="1">
+          <w:hyperlink w:anchor="_Toc131614317" w:history="1">
+            <w:r>
+              <w:rPr>
+                <w:rStyle w:val="Collegamentoipertestuale"/>
+                <w:noProof/>
+              </w:rPr>
+              <w:t>Domande varie Stage</w:t>
+            </w:r>
+            <w:r>
+              <w:rPr>
+                <w:noProof/>
+                <w:webHidden/>
+              </w:rPr>
+              <w:tab/>
+            </w:r>
+            <w:r>
+              <w:rPr>
+                <w:noProof/>
+                <w:webHidden/>
+              </w:rPr>
+              <w:fldChar w:fldCharType="begin"/>
+            </w:r>
+            <w:r>
+              <w:rPr>
+                <w:noProof/>
+                <w:webHidden/>
+              </w:rPr>
+              <w:instrText xml:space="preserve"> PAGEREF _Toc131614317 \h </w:instrText>
+            </w:r>
+            <w:r>
+              <w:rPr>
+                <w:noProof/>
+                <w:webHidden/>
+              </w:rPr>
+            </w:r>
+            <w:r>
+              <w:rPr>
+                <w:noProof/>
+                <w:webHidden/>
+              </w:rPr>
+              <w:fldChar w:fldCharType="separate"/>
+            </w:r>
+            <w:r>
+              <w:rPr>
+                <w:noProof/>
+                <w:webHidden/>
+              </w:rPr>
+              <w:t>23</w:t>
+            </w:r>
+            <w:r>
+              <w:rPr>
+                <w:noProof/>
+                <w:webHidden/>
+              </w:rPr>
+              <w:fldChar w:fldCharType="end"/>
+            </w:r>
+          </w:hyperlink>
+        </w:p>
+        <w:p>
+          <w:pPr>
+            <w:pStyle w:val="Sommario1"/>
+            <w:tabs>
+              <w:tab w:val="right" w:leader="dot" w:pos="9628"/>
+            </w:tabs>
+            <w:rPr>
+              <w:rFonts w:eastAsiaTheme="minorEastAsia"/>
+              <w:noProof/>
+              <w:lang w:eastAsia="it-IT"/>
+            </w:rPr>
+          </w:pPr>
+          <w:hyperlink w:anchor="_Toc131614318" w:history="1">
             <w:r>
               <w:rPr>
                 <w:rStyle w:val="Collegamentoipertestuale"/>
@@ -871,77 +871,7 @@
                 <w:noProof/>
                 <w:webHidden/>
               </w:rPr>
-              <w:instrText xml:space="preserve"> PAGEREF _Toc131439417 \h </w:instrText>
-            </w:r>
-            <w:r>
-              <w:rPr>
-                <w:noProof/>
-                <w:webHidden/>
-              </w:rPr>
-            </w:r>
-            <w:r>
-              <w:rPr>
-                <w:noProof/>
-                <w:webHidden/>
-              </w:rPr>
-              <w:fldChar w:fldCharType="separate"/>
-            </w:r>
-            <w:r>
-              <w:rPr>
-                <w:noProof/>
-                <w:webHidden/>
-              </w:rPr>
-              <w:t>24</w:t>
-            </w:r>
-            <w:r>
-              <w:rPr>
-                <w:noProof/>
-                <w:webHidden/>
-              </w:rPr>
-              <w:fldChar w:fldCharType="end"/>
-            </w:r>
-          </w:hyperlink>
-        </w:p>
-        <w:p>
-          <w:pPr>
-            <w:pStyle w:val="Sommario1"/>
-            <w:tabs>
-              <w:tab w:val="right" w:leader="dot" w:pos="9628"/>
-            </w:tabs>
-            <w:rPr>
-              <w:rFonts w:eastAsiaTheme="minorEastAsia"/>
-              <w:noProof/>
-              <w:lang w:eastAsia="it-IT"/>
-            </w:rPr>
-          </w:pPr>
-          <w:hyperlink w:anchor="_Toc131439418" w:history="1">
-            <w:r>
-              <w:rPr>
-                <w:rStyle w:val="Collegamentoipertestuale"/>
-                <w:noProof/>
-              </w:rPr>
-              <w:t>Tesi: Cosa fare esattamente</w:t>
-            </w:r>
-            <w:r>
-              <w:rPr>
-                <w:noProof/>
-                <w:webHidden/>
-              </w:rPr>
-              <w:tab/>
-            </w:r>
-            <w:r>
-              <w:rPr>
-                <w:noProof/>
-                <w:webHidden/>
-              </w:rPr>
-              <w:fldChar w:fldCharType="begin"/>
-            </w:r>
-            <w:r>
-              <w:rPr>
-                <w:noProof/>
-                <w:webHidden/>
-              </w:rPr>
-              <w:instrText xml:space="preserve"> PAGEREF _Toc131439418 \h </w:instrText>
+              <w:instrText xml:space="preserve"> PAGEREF _Toc131614318 \h </w:instrText>
             </w:r>
             <w:r>
               <w:rPr>
@@ -984,13 +914,13 @@
               <w:lang w:eastAsia="it-IT"/>
             </w:rPr>
           </w:pPr>
-          <w:hyperlink w:anchor="_Toc131439419" w:history="1">
+          <w:hyperlink w:anchor="_Toc131614319" w:history="1">
             <w:r>
               <w:rPr>
                 <w:rStyle w:val="Collegamentoipertestuale"/>
                 <w:noProof/>
               </w:rPr>
-              <w:t>Domande Varie Tesi</w:t>
+              <w:t>Tesi: Cosa fare esattamente</w:t>
             </w:r>
             <w:r>
               <w:rPr>
@@ -1011,7 +941,7 @@
                 <w:noProof/>
                 <w:webHidden/>
               </w:rPr>
-              <w:instrText xml:space="preserve"> PAGEREF _Toc131439419 \h </w:instrText>
+              <w:instrText xml:space="preserve"> PAGEREF _Toc131614319 \h </w:instrText>
             </w:r>
             <w:r>
               <w:rPr>
@@ -1043,6 +973,76 @@
           </w:hyperlink>
         </w:p>
         <w:p>
+          <w:pPr>
+            <w:pStyle w:val="Sommario1"/>
+            <w:tabs>
+              <w:tab w:val="right" w:leader="dot" w:pos="9628"/>
+            </w:tabs>
+            <w:rPr>
+              <w:rFonts w:eastAsiaTheme="minorEastAsia"/>
+              <w:noProof/>
+              <w:lang w:eastAsia="it-IT"/>
+            </w:rPr>
+          </w:pPr>
+          <w:hyperlink w:anchor="_Toc131614320" w:history="1">
+            <w:r>
+              <w:rPr>
+                <w:rStyle w:val="Collegamentoipertestuale"/>
+                <w:noProof/>
+              </w:rPr>
+              <w:t>Domande Varie Tesi</w:t>
+            </w:r>
+            <w:r>
+              <w:rPr>
+                <w:noProof/>
+                <w:webHidden/>
+              </w:rPr>
+              <w:tab/>
+            </w:r>
+            <w:r>
+              <w:rPr>
+                <w:noProof/>
+                <w:webHidden/>
+              </w:rPr>
+              <w:fldChar w:fldCharType="begin"/>
+            </w:r>
+            <w:r>
+              <w:rPr>
+                <w:noProof/>
+                <w:webHidden/>
+              </w:rPr>
+              <w:instrText xml:space="preserve"> PAGEREF _Toc131614320 \h </w:instrText>
+            </w:r>
+            <w:r>
+              <w:rPr>
+                <w:noProof/>
+                <w:webHidden/>
+              </w:rPr>
+            </w:r>
+            <w:r>
+              <w:rPr>
+                <w:noProof/>
+                <w:webHidden/>
+              </w:rPr>
+              <w:fldChar w:fldCharType="separate"/>
+            </w:r>
+            <w:r>
+              <w:rPr>
+                <w:noProof/>
+                <w:webHidden/>
+              </w:rPr>
+              <w:t>27</w:t>
+            </w:r>
+            <w:r>
+              <w:rPr>
+                <w:noProof/>
+                <w:webHidden/>
+              </w:rPr>
+              <w:fldChar w:fldCharType="end"/>
+            </w:r>
+          </w:hyperlink>
+        </w:p>
+        <w:p>
           <w:r>
             <w:rPr>
               <w:b/>
@@ -1071,7 +1071,7 @@
       <w:pPr>
         <w:pStyle w:val="Titolo1"/>
       </w:pPr>
-      <w:bookmarkStart w:id="1" w:name="_Toc131439407"/>
+      <w:bookmarkStart w:id="1" w:name="_Toc131614308"/>
       <w:bookmarkEnd w:id="0"/>
       <w:r>
         <w:lastRenderedPageBreak/>
@@ -1082,7 +1082,19 @@
     <w:p/>
     <w:p>
       <w:r>
-        <w:t>Per poter andare in stage (solo part-time, finché non si è completato il progetto, novità dal 22/23)</w:t>
+        <w:t>Per poter andare in stage (solo part-time, finché non si è completato il progetto, novità dal 22/23</w:t>
+      </w:r>
+      <w:r>
+        <w:t xml:space="preserve">, oppure </w:t>
+      </w:r>
+      <w:r>
+        <w:rPr>
+          <w:u w:val="single"/>
+        </w:rPr>
+        <w:t>con una suddivisione ragionevole dei giorni</w:t>
+      </w:r>
+      <w:r>
+        <w:t>)</w:t>
       </w:r>
       <w:r>
         <w:t xml:space="preserve"> occorre</w:t>
@@ -1229,6 +1241,57 @@
     <w:p>
       <w:r>
         <w:t>Tale avvio può diventare accettabile solo a fronte di una modulazione del tuo tempo complessivo (8 ore al giorno, 5 giorni alla settimana) che ne assegni una parte congrua alle attività di progetto didattico di IS e il rimanente allo stage, fino al raggiungimento della seconda revisione di avanzamento”</w:t>
+      </w:r>
+    </w:p>
+    <w:p/>
+    <w:p>
+      <w:r>
+        <w:rPr>
+          <w:b/>
+          <w:bCs/>
+        </w:rPr>
+        <w:t>Attenzione</w:t>
+      </w:r>
+      <w:r>
+        <w:t>: Se pensate di partire solo in full time finché avete ancora il progetto in corso, non potete.</w:t>
+      </w:r>
+    </w:p>
+    <w:p/>
+    <w:p>
+      <w:r>
+        <w:t>Tullio dirà (copincollando un pezzo da sopra, evidentemente):</w:t>
+      </w:r>
+    </w:p>
+    <w:p>
+      <w:r>
+        <w:t>“Pertanto ti informo che l'avvio dello stage può diventare accettabile solo a fronte di una modulazione del tuo tempo di lavoro complessivo (limitato a 8 ore al giorno, 5 giorni alla settimana) che ne assegni una parte congrua alle attività di progetto didattico di IS e il rimanente allo stage, fino al completamento della seconda revisione di avanzamento.</w:t>
+      </w:r>
+    </w:p>
+    <w:p>
+      <w:r>
+        <w:t>Tu, insieme al tuo gruppo di progetto di IS, puoi avere una idea del tempo di lavoro (di orologio) ancora necessario.</w:t>
+      </w:r>
+    </w:p>
+    <w:p>
+      <w:r>
+        <w:t>Quella quantità dovrai "spalmarla" in blocchi di tempo solidi dedicati (p.es. nell'ordine di due mezze giornate alla settimana, oppure un giorno interno, opportunamente collocati per velocizzare il lavoro sul progetto di IS e non intralciare l'avvio dello stage.</w:t>
+      </w:r>
+    </w:p>
+    <w:p>
+      <w:r>
+        <w:t>Superata la seconda revisione di avanzamento sarai "uomo libero" e potrai passare a tempo pieno nello svolgimento dello stage”</w:t>
+      </w:r>
+    </w:p>
+    <w:p/>
+    <w:p>
+      <w:r>
+        <w:t>Quindi: volendo si può</w:t>
+      </w:r>
+      <w:r>
+        <w:t xml:space="preserve"> fare un mix, tipo 3 giorni full time e 2 no</w:t>
+      </w:r>
+      <w:r>
+        <w:t>, o comunque una cosa mista.</w:t>
       </w:r>
     </w:p>
     <w:p/>
@@ -1287,10 +1350,25 @@
     </w:p>
     <w:p>
       <w:pPr>
+        <w:spacing w:after="160" w:line="259" w:lineRule="auto"/>
+        <w:rPr>
+          <w:rFonts w:asciiTheme="majorHAnsi" w:eastAsiaTheme="majorEastAsia" w:hAnsiTheme="majorHAnsi" w:cstheme="majorBidi"/>
+          <w:color w:val="2F5496" w:themeColor="accent1" w:themeShade="BF"/>
+          <w:sz w:val="32"/>
+          <w:szCs w:val="32"/>
+        </w:rPr>
+      </w:pPr>
+      <w:r>
+        <w:br w:type="page"/>
+      </w:r>
+    </w:p>
+    <w:p>
+      <w:pPr>
         <w:pStyle w:val="Titolo1"/>
       </w:pPr>
-      <w:bookmarkStart w:id="2" w:name="_Toc131439408"/>
-      <w:r>
+      <w:bookmarkStart w:id="2" w:name="_Toc131614309"/>
+      <w:r>
+        <w:lastRenderedPageBreak/>
         <w:t>Procedura di valutazione</w:t>
       </w:r>
       <w:bookmarkEnd w:id="2"/>
@@ -1410,7 +1488,7 @@
       <w:pPr>
         <w:pStyle w:val="Titolo1"/>
       </w:pPr>
-      <w:bookmarkStart w:id="3" w:name="_Toc131439409"/>
+      <w:bookmarkStart w:id="3" w:name="_Toc131614310"/>
       <w:r>
         <w:lastRenderedPageBreak/>
         <w:t xml:space="preserve">Stage: </w:t>
@@ -2933,7 +3011,7 @@
       <w:pPr>
         <w:pStyle w:val="Titolo1"/>
       </w:pPr>
-      <w:bookmarkStart w:id="4" w:name="_Toc131439410"/>
+      <w:bookmarkStart w:id="4" w:name="_Toc131614311"/>
       <w:r>
         <w:t xml:space="preserve">Stage: </w:t>
       </w:r>
@@ -3115,7 +3193,7 @@
       <w:pPr>
         <w:pStyle w:val="Titolo1"/>
       </w:pPr>
-      <w:bookmarkStart w:id="5" w:name="_Toc131439411"/>
+      <w:bookmarkStart w:id="5" w:name="_Toc131614312"/>
       <w:r>
         <w:lastRenderedPageBreak/>
         <w:t>Piano di Lavoro</w:t>
@@ -4089,7 +4167,7 @@
         <w:pStyle w:val="Titolo1"/>
       </w:pPr>
       <w:bookmarkStart w:id="6" w:name="_Toc126771985"/>
-      <w:bookmarkStart w:id="7" w:name="_Toc131439412"/>
+      <w:bookmarkStart w:id="7" w:name="_Toc131614313"/>
       <w:r>
         <w:lastRenderedPageBreak/>
         <w:t>Corso di s</w:t>
@@ -4221,13 +4299,13 @@
       <w:pPr>
         <w:pStyle w:val="Titolo1"/>
       </w:pPr>
-      <w:bookmarkStart w:id="8" w:name="_Toc126771986"/>
-      <w:bookmarkStart w:id="9" w:name="_Toc131439413"/>
+      <w:bookmarkStart w:id="8" w:name="_Toc131614314"/>
+      <w:bookmarkStart w:id="9" w:name="_Toc126771986"/>
       <w:r>
         <w:lastRenderedPageBreak/>
         <w:t>Incontro annuale di Stage-It</w:t>
       </w:r>
-      <w:bookmarkEnd w:id="9"/>
+      <w:bookmarkEnd w:id="8"/>
     </w:p>
     <w:p/>
     <w:p>
@@ -4754,12 +4832,12 @@
       <w:pPr>
         <w:pStyle w:val="Titolo1"/>
       </w:pPr>
-      <w:bookmarkStart w:id="10" w:name="_Toc131439414"/>
+      <w:bookmarkStart w:id="10" w:name="_Toc131614315"/>
       <w:r>
         <w:lastRenderedPageBreak/>
         <w:t>SIAGAS</w:t>
       </w:r>
-      <w:bookmarkEnd w:id="8"/>
+      <w:bookmarkEnd w:id="9"/>
       <w:r>
         <w:t xml:space="preserve"> e Attivazione Stage</w:t>
       </w:r>
@@ -6684,7 +6762,7 @@
       <w:pPr>
         <w:pStyle w:val="Titolo1"/>
       </w:pPr>
-      <w:bookmarkStart w:id="11" w:name="_Toc131439415"/>
+      <w:bookmarkStart w:id="11" w:name="_Toc131614316"/>
       <w:r>
         <w:lastRenderedPageBreak/>
         <w:t>Durante lo stage</w:t>
@@ -6743,7 +6821,7 @@
       <w:pPr>
         <w:pStyle w:val="Titolo1"/>
       </w:pPr>
-      <w:bookmarkStart w:id="12" w:name="_Toc131439416"/>
+      <w:bookmarkStart w:id="12" w:name="_Toc131614317"/>
       <w:r>
         <w:lastRenderedPageBreak/>
         <w:t>Domande varie Stage</w:t>
@@ -7403,7 +7481,7 @@
       <w:pPr>
         <w:pStyle w:val="Titolo1"/>
       </w:pPr>
-      <w:bookmarkStart w:id="13" w:name="_Toc131439417"/>
+      <w:bookmarkStart w:id="13" w:name="_Toc131614318"/>
       <w:r>
         <w:lastRenderedPageBreak/>
         <w:t>Tesi</w:t>
@@ -7708,7 +7786,7 @@
       <w:pPr>
         <w:pStyle w:val="Titolo1"/>
       </w:pPr>
-      <w:bookmarkStart w:id="14" w:name="_Toc131439418"/>
+      <w:bookmarkStart w:id="14" w:name="_Toc131614319"/>
       <w:r>
         <w:lastRenderedPageBreak/>
         <w:t>Tesi: Cosa fare esattamente</w:t>
@@ -7905,7 +7983,7 @@
       <w:pPr>
         <w:pStyle w:val="Titolo1"/>
       </w:pPr>
-      <w:bookmarkStart w:id="15" w:name="_Toc131439419"/>
+      <w:bookmarkStart w:id="15" w:name="_Toc131614320"/>
       <w:r>
         <w:lastRenderedPageBreak/>
         <w:t>Domande Varie Tesi</w:t>

</xml_diff>

<commit_message>
Aggiunte indicazioni di vario tipo
</commit_message>
<xml_diff>
--- a/Documenti e guide/FAQ Stage e Tesi.docx
+++ b/Documenti e guide/FAQ Stage e Tesi.docx
@@ -541,7 +541,7 @@
                 <w:noProof/>
                 <w:webHidden/>
               </w:rPr>
-              <w:t>11</w:t>
+              <w:t>10</w:t>
             </w:r>
             <w:r>
               <w:rPr>
@@ -611,7 +611,7 @@
                 <w:noProof/>
                 <w:webHidden/>
               </w:rPr>
-              <w:t>12</w:t>
+              <w:t>11</w:t>
             </w:r>
             <w:r>
               <w:rPr>
@@ -681,7 +681,7 @@
                 <w:noProof/>
                 <w:webHidden/>
               </w:rPr>
-              <w:t>14</w:t>
+              <w:t>13</w:t>
             </w:r>
             <w:r>
               <w:rPr>
@@ -751,7 +751,7 @@
                 <w:noProof/>
                 <w:webHidden/>
               </w:rPr>
-              <w:t>22</w:t>
+              <w:t>21</w:t>
             </w:r>
             <w:r>
               <w:rPr>
@@ -821,7 +821,7 @@
                 <w:noProof/>
                 <w:webHidden/>
               </w:rPr>
-              <w:t>23</w:t>
+              <w:t>22</w:t>
             </w:r>
             <w:r>
               <w:rPr>
@@ -891,7 +891,7 @@
                 <w:noProof/>
                 <w:webHidden/>
               </w:rPr>
-              <w:t>25</w:t>
+              <w:t>24</w:t>
             </w:r>
             <w:r>
               <w:rPr>
@@ -961,7 +961,7 @@
                 <w:noProof/>
                 <w:webHidden/>
               </w:rPr>
-              <w:t>26</w:t>
+              <w:t>25</w:t>
             </w:r>
             <w:r>
               <w:rPr>
@@ -1031,7 +1031,7 @@
                 <w:noProof/>
                 <w:webHidden/>
               </w:rPr>
-              <w:t>27</w:t>
+              <w:t>26</w:t>
             </w:r>
             <w:r>
               <w:rPr>
@@ -3188,14 +3188,73 @@
         <w:t xml:space="preserve">Si deve scrivere un Piano di Lavoro, basato sul template presente qui su Mega, che dettaglia come si passeranno i giorni di tirocinio, i periodi e tutto quanto. </w:t>
       </w:r>
     </w:p>
-    <w:p/>
+    <w:p>
+      <w:pPr>
+        <w:pStyle w:val="Paragrafoelenco"/>
+        <w:numPr>
+          <w:ilvl w:val="0"/>
+          <w:numId w:val="1"/>
+        </w:numPr>
+      </w:pPr>
+      <w:r>
+        <w:rPr>
+          <w:u w:val="single"/>
+        </w:rPr>
+        <w:lastRenderedPageBreak/>
+        <w:t>Normalmente ve lo scrive l’azienda</w:t>
+      </w:r>
+      <w:r>
+        <w:t xml:space="preserve"> (almeno come passerete le ore); se dovete arrangiarvi, come nel mio caso, perché </w:t>
+      </w:r>
+      <w:r>
+        <w:rPr>
+          <w:u w:val="single"/>
+        </w:rPr>
+        <w:t>non vi seguiranno</w:t>
+      </w:r>
+      <w:r>
+        <w:t xml:space="preserve">, </w:t>
+      </w:r>
+      <w:r>
+        <w:rPr>
+          <w:u w:val="single"/>
+        </w:rPr>
+        <w:t>dovrete scrivervi l</w:t>
+      </w:r>
+      <w:r>
+        <w:rPr>
+          <w:u w:val="single"/>
+        </w:rPr>
+        <w:t>a suddivisione dell</w:t>
+      </w:r>
+      <w:r>
+        <w:rPr>
+          <w:u w:val="single"/>
+        </w:rPr>
+        <w:t>e ore</w:t>
+      </w:r>
+      <w:r>
+        <w:rPr>
+          <w:u w:val="single"/>
+        </w:rPr>
+        <w:t xml:space="preserve"> e tutto il piano</w:t>
+      </w:r>
+      <w:r>
+        <w:rPr>
+          <w:u w:val="single"/>
+        </w:rPr>
+        <w:t xml:space="preserve"> da soli</w:t>
+      </w:r>
+      <w:r>
+        <w:t xml:space="preserve"> (come nel mio caso con Sync Lab)</w:t>
+      </w:r>
+    </w:p>
     <w:p>
       <w:pPr>
         <w:pStyle w:val="Titolo1"/>
       </w:pPr>
       <w:bookmarkStart w:id="5" w:name="_Toc131614312"/>
       <w:r>
-        <w:lastRenderedPageBreak/>
         <w:t>Piano di Lavoro</w:t>
       </w:r>
       <w:bookmarkEnd w:id="5"/>
@@ -3614,6 +3673,7 @@
           <w:rFonts w:ascii="Segoe UI" w:hAnsi="Segoe UI" w:cs="Segoe UI"/>
           <w:color w:val="C9D1D9"/>
         </w:rPr>
+        <w:lastRenderedPageBreak/>
         <w:t>PianificazioneLavoro</w:t>
       </w:r>
       <w:r>
@@ -3644,7 +3704,6 @@
           <w:rFonts w:ascii="Segoe UI" w:hAnsi="Segoe UI" w:cs="Segoe UI"/>
           <w:color w:val="C9D1D9"/>
         </w:rPr>
-        <w:lastRenderedPageBreak/>
         <w:t>Obiettivi</w:t>
       </w:r>
       <w:r>
@@ -4109,11 +4168,6 @@
     <w:p>
       <w:pPr>
         <w:spacing w:after="160" w:line="259" w:lineRule="auto"/>
-      </w:pPr>
-    </w:p>
-    <w:p>
-      <w:pPr>
-        <w:spacing w:after="160" w:line="259" w:lineRule="auto"/>
         <w:rPr>
           <w:b/>
           <w:bCs/>
@@ -4124,30 +4178,14 @@
           <w:b/>
           <w:bCs/>
         </w:rPr>
-        <w:br w:type="page"/>
-      </w:r>
-    </w:p>
-    <w:p>
-      <w:pPr>
-        <w:spacing w:after="160" w:line="259" w:lineRule="auto"/>
+        <w:lastRenderedPageBreak/>
+        <w:t>Attenzione</w:t>
+      </w:r>
+      <w:r>
         <w:rPr>
           <w:b/>
           <w:bCs/>
         </w:rPr>
-      </w:pPr>
-      <w:r>
-        <w:rPr>
-          <w:b/>
-          <w:bCs/>
-        </w:rPr>
-        <w:lastRenderedPageBreak/>
-        <w:t>Attenzione</w:t>
-      </w:r>
-      <w:r>
-        <w:rPr>
-          <w:b/>
-          <w:bCs/>
-        </w:rPr>
         <w:t xml:space="preserve"> 2</w:t>
       </w:r>
     </w:p>
@@ -4157,9 +4195,6 @@
       </w:pPr>
       <w:r>
         <w:t xml:space="preserve"> SIAGAS richiede un Piano di Lavoro minore di 1 MB. Di fatto, state tranquilli, massimo arriva ai 500 KB anche con immagini con LaTeX.</w:t>
-      </w:r>
-      <w:r>
-        <w:br w:type="page"/>
       </w:r>
     </w:p>
     <w:p>
@@ -4169,7 +4204,6 @@
       <w:bookmarkStart w:id="6" w:name="_Toc126771985"/>
       <w:bookmarkStart w:id="7" w:name="_Toc131614313"/>
       <w:r>
-        <w:lastRenderedPageBreak/>
         <w:t>Corso di s</w:t>
       </w:r>
       <w:r>
@@ -6807,6 +6841,37 @@
     <w:p>
       <w:pPr>
         <w:pStyle w:val="Paragrafoelenco"/>
+      </w:pPr>
+    </w:p>
+    <w:p>
+      <w:pPr>
+        <w:pStyle w:val="Paragrafoelenco"/>
+        <w:numPr>
+          <w:ilvl w:val="0"/>
+          <w:numId w:val="1"/>
+        </w:numPr>
+      </w:pPr>
+      <w:r>
+        <w:t>Consiglio: probabilmente avrete ancora il progetto di SWE in ballo e cercate di gestirvela in modo intelligente. Se dovete seguire ogni singola attività come nel mio caso de gruppo, non è il massimo fare quello e stage insieme. Quindi, consiglio di bilanciarsi le attività dello stage in base alle ore ed organizzazione. Caldamente consiglio anche di portarsi avanti con la tesi, come detto, se ce la fate mentalmente</w:t>
+      </w:r>
+    </w:p>
+    <w:p>
+      <w:pPr>
+        <w:pStyle w:val="Paragrafoelenco"/>
+      </w:pPr>
+    </w:p>
+    <w:p>
+      <w:pPr>
+        <w:pStyle w:val="Titolo1"/>
+      </w:pPr>
+      <w:r>
+        <w:t>Alla fine dello stage</w:t>
+      </w:r>
+    </w:p>
+    <w:p/>
+    <w:p>
+      <w:pPr>
+        <w:pStyle w:val="Paragrafoelenco"/>
         <w:numPr>
           <w:ilvl w:val="1"/>
           <w:numId w:val="1"/>
@@ -7838,7 +7903,23 @@
         <w:spacing w:after="160" w:line="259" w:lineRule="auto"/>
       </w:pPr>
       <w:r>
+        <w:t>Non c’è una lunghezza consigliata; fate e scrivete, insomma</w:t>
+      </w:r>
+    </w:p>
+    <w:p>
+      <w:pPr>
+        <w:pStyle w:val="Paragrafoelenco"/>
+        <w:numPr>
+          <w:ilvl w:val="0"/>
+          <w:numId w:val="1"/>
+        </w:numPr>
+        <w:spacing w:after="160" w:line="259" w:lineRule="auto"/>
+      </w:pPr>
+      <w:r>
         <w:t>Qualcuno arriva oltre le 100, intorno anche alle 120</w:t>
+      </w:r>
+      <w:r>
+        <w:t xml:space="preserve"> (i matti ci sono; io anche, ma non fino a quel punto)</w:t>
       </w:r>
     </w:p>
     <w:p>
@@ -10522,7 +10603,6 @@
     <w:name w:val="Normal (Web)"/>
     <w:basedOn w:val="Normale"/>
     <w:uiPriority w:val="99"/>
-    <w:semiHidden/>
     <w:unhideWhenUsed/>
     <w:rsid w:val="00D22BAF"/>
     <w:pPr>

</xml_diff>

<commit_message>
Dati giusti tesi, architettura e codifica backend e inizio codifica frontend
</commit_message>
<xml_diff>
--- a/Documenti e guide/FAQ Stage e Tesi.docx
+++ b/Documenti e guide/FAQ Stage e Tesi.docx
@@ -132,7 +132,9 @@
             <w:rPr>
               <w:rFonts w:eastAsiaTheme="minorEastAsia"/>
               <w:noProof/>
+              <w:kern w:val="2"/>
               <w:lang w:eastAsia="it-IT"/>
+              <w14:ligatures w14:val="standardContextual"/>
             </w:rPr>
           </w:pPr>
           <w:r>
@@ -144,7 +146,7 @@
           <w:r>
             <w:fldChar w:fldCharType="separate"/>
           </w:r>
-          <w:hyperlink w:anchor="_Toc131614308" w:history="1">
+          <w:hyperlink w:anchor="_Toc135816227" w:history="1">
             <w:r>
               <w:rPr>
                 <w:rStyle w:val="Collegamentoipertestuale"/>
@@ -171,7 +173,7 @@
                 <w:noProof/>
                 <w:webHidden/>
               </w:rPr>
-              <w:instrText xml:space="preserve"> PAGEREF _Toc131614308 \h </w:instrText>
+              <w:instrText xml:space="preserve"> PAGEREF _Toc135816227 \h </w:instrText>
             </w:r>
             <w:r>
               <w:rPr>
@@ -211,10 +213,12 @@
             <w:rPr>
               <w:rFonts w:eastAsiaTheme="minorEastAsia"/>
               <w:noProof/>
+              <w:kern w:val="2"/>
               <w:lang w:eastAsia="it-IT"/>
+              <w14:ligatures w14:val="standardContextual"/>
             </w:rPr>
           </w:pPr>
-          <w:hyperlink w:anchor="_Toc131614309" w:history="1">
+          <w:hyperlink w:anchor="_Toc135816228" w:history="1">
             <w:r>
               <w:rPr>
                 <w:rStyle w:val="Collegamentoipertestuale"/>
@@ -241,7 +245,7 @@
                 <w:noProof/>
                 <w:webHidden/>
               </w:rPr>
-              <w:instrText xml:space="preserve"> PAGEREF _Toc131614309 \h </w:instrText>
+              <w:instrText xml:space="preserve"> PAGEREF _Toc135816228 \h </w:instrText>
             </w:r>
             <w:r>
               <w:rPr>
@@ -281,10 +285,12 @@
             <w:rPr>
               <w:rFonts w:eastAsiaTheme="minorEastAsia"/>
               <w:noProof/>
+              <w:kern w:val="2"/>
               <w:lang w:eastAsia="it-IT"/>
+              <w14:ligatures w14:val="standardContextual"/>
             </w:rPr>
           </w:pPr>
-          <w:hyperlink w:anchor="_Toc131614310" w:history="1">
+          <w:hyperlink w:anchor="_Toc135816229" w:history="1">
             <w:r>
               <w:rPr>
                 <w:rStyle w:val="Collegamentoipertestuale"/>
@@ -311,7 +317,7 @@
                 <w:noProof/>
                 <w:webHidden/>
               </w:rPr>
-              <w:instrText xml:space="preserve"> PAGEREF _Toc131614310 \h </w:instrText>
+              <w:instrText xml:space="preserve"> PAGEREF _Toc135816229 \h </w:instrText>
             </w:r>
             <w:r>
               <w:rPr>
@@ -351,10 +357,12 @@
             <w:rPr>
               <w:rFonts w:eastAsiaTheme="minorEastAsia"/>
               <w:noProof/>
+              <w:kern w:val="2"/>
               <w:lang w:eastAsia="it-IT"/>
+              <w14:ligatures w14:val="standardContextual"/>
             </w:rPr>
           </w:pPr>
-          <w:hyperlink w:anchor="_Toc131614311" w:history="1">
+          <w:hyperlink w:anchor="_Toc135816230" w:history="1">
             <w:r>
               <w:rPr>
                 <w:rStyle w:val="Collegamentoipertestuale"/>
@@ -381,7 +389,7 @@
                 <w:noProof/>
                 <w:webHidden/>
               </w:rPr>
-              <w:instrText xml:space="preserve"> PAGEREF _Toc131614311 \h </w:instrText>
+              <w:instrText xml:space="preserve"> PAGEREF _Toc135816230 \h </w:instrText>
             </w:r>
             <w:r>
               <w:rPr>
@@ -421,10 +429,12 @@
             <w:rPr>
               <w:rFonts w:eastAsiaTheme="minorEastAsia"/>
               <w:noProof/>
+              <w:kern w:val="2"/>
               <w:lang w:eastAsia="it-IT"/>
+              <w14:ligatures w14:val="standardContextual"/>
             </w:rPr>
           </w:pPr>
-          <w:hyperlink w:anchor="_Toc131614312" w:history="1">
+          <w:hyperlink w:anchor="_Toc135816231" w:history="1">
             <w:r>
               <w:rPr>
                 <w:rStyle w:val="Collegamentoipertestuale"/>
@@ -451,7 +461,7 @@
                 <w:noProof/>
                 <w:webHidden/>
               </w:rPr>
-              <w:instrText xml:space="preserve"> PAGEREF _Toc131614312 \h </w:instrText>
+              <w:instrText xml:space="preserve"> PAGEREF _Toc135816231 \h </w:instrText>
             </w:r>
             <w:r>
               <w:rPr>
@@ -491,10 +501,12 @@
             <w:rPr>
               <w:rFonts w:eastAsiaTheme="minorEastAsia"/>
               <w:noProof/>
+              <w:kern w:val="2"/>
               <w:lang w:eastAsia="it-IT"/>
+              <w14:ligatures w14:val="standardContextual"/>
             </w:rPr>
           </w:pPr>
-          <w:hyperlink w:anchor="_Toc131614313" w:history="1">
+          <w:hyperlink w:anchor="_Toc135816232" w:history="1">
             <w:r>
               <w:rPr>
                 <w:rStyle w:val="Collegamentoipertestuale"/>
@@ -521,7 +533,7 @@
                 <w:noProof/>
                 <w:webHidden/>
               </w:rPr>
-              <w:instrText xml:space="preserve"> PAGEREF _Toc131614313 \h </w:instrText>
+              <w:instrText xml:space="preserve"> PAGEREF _Toc135816232 \h </w:instrText>
             </w:r>
             <w:r>
               <w:rPr>
@@ -561,10 +573,12 @@
             <w:rPr>
               <w:rFonts w:eastAsiaTheme="minorEastAsia"/>
               <w:noProof/>
+              <w:kern w:val="2"/>
               <w:lang w:eastAsia="it-IT"/>
+              <w14:ligatures w14:val="standardContextual"/>
             </w:rPr>
           </w:pPr>
-          <w:hyperlink w:anchor="_Toc131614314" w:history="1">
+          <w:hyperlink w:anchor="_Toc135816233" w:history="1">
             <w:r>
               <w:rPr>
                 <w:rStyle w:val="Collegamentoipertestuale"/>
@@ -591,7 +605,7 @@
                 <w:noProof/>
                 <w:webHidden/>
               </w:rPr>
-              <w:instrText xml:space="preserve"> PAGEREF _Toc131614314 \h </w:instrText>
+              <w:instrText xml:space="preserve"> PAGEREF _Toc135816233 \h </w:instrText>
             </w:r>
             <w:r>
               <w:rPr>
@@ -631,10 +645,12 @@
             <w:rPr>
               <w:rFonts w:eastAsiaTheme="minorEastAsia"/>
               <w:noProof/>
+              <w:kern w:val="2"/>
               <w:lang w:eastAsia="it-IT"/>
+              <w14:ligatures w14:val="standardContextual"/>
             </w:rPr>
           </w:pPr>
-          <w:hyperlink w:anchor="_Toc131614315" w:history="1">
+          <w:hyperlink w:anchor="_Toc135816234" w:history="1">
             <w:r>
               <w:rPr>
                 <w:rStyle w:val="Collegamentoipertestuale"/>
@@ -661,7 +677,7 @@
                 <w:noProof/>
                 <w:webHidden/>
               </w:rPr>
-              <w:instrText xml:space="preserve"> PAGEREF _Toc131614315 \h </w:instrText>
+              <w:instrText xml:space="preserve"> PAGEREF _Toc135816234 \h </w:instrText>
             </w:r>
             <w:r>
               <w:rPr>
@@ -701,10 +717,12 @@
             <w:rPr>
               <w:rFonts w:eastAsiaTheme="minorEastAsia"/>
               <w:noProof/>
+              <w:kern w:val="2"/>
               <w:lang w:eastAsia="it-IT"/>
+              <w14:ligatures w14:val="standardContextual"/>
             </w:rPr>
           </w:pPr>
-          <w:hyperlink w:anchor="_Toc131614316" w:history="1">
+          <w:hyperlink w:anchor="_Toc135816235" w:history="1">
             <w:r>
               <w:rPr>
                 <w:rStyle w:val="Collegamentoipertestuale"/>
@@ -731,7 +749,7 @@
                 <w:noProof/>
                 <w:webHidden/>
               </w:rPr>
-              <w:instrText xml:space="preserve"> PAGEREF _Toc131614316 \h </w:instrText>
+              <w:instrText xml:space="preserve"> PAGEREF _Toc135816235 \h </w:instrText>
             </w:r>
             <w:r>
               <w:rPr>
@@ -771,10 +789,84 @@
             <w:rPr>
               <w:rFonts w:eastAsiaTheme="minorEastAsia"/>
               <w:noProof/>
+              <w:kern w:val="2"/>
               <w:lang w:eastAsia="it-IT"/>
+              <w14:ligatures w14:val="standardContextual"/>
             </w:rPr>
           </w:pPr>
-          <w:hyperlink w:anchor="_Toc131614317" w:history="1">
+          <w:hyperlink w:anchor="_Toc135816236" w:history="1">
+            <w:r>
+              <w:rPr>
+                <w:rStyle w:val="Collegamentoipertestuale"/>
+                <w:noProof/>
+              </w:rPr>
+              <w:t>Alla fine dello stage</w:t>
+            </w:r>
+            <w:r>
+              <w:rPr>
+                <w:noProof/>
+                <w:webHidden/>
+              </w:rPr>
+              <w:tab/>
+            </w:r>
+            <w:r>
+              <w:rPr>
+                <w:noProof/>
+                <w:webHidden/>
+              </w:rPr>
+              <w:fldChar w:fldCharType="begin"/>
+            </w:r>
+            <w:r>
+              <w:rPr>
+                <w:noProof/>
+                <w:webHidden/>
+              </w:rPr>
+              <w:instrText xml:space="preserve"> PAGEREF _Toc135816236 \h </w:instrText>
+            </w:r>
+            <w:r>
+              <w:rPr>
+                <w:noProof/>
+                <w:webHidden/>
+              </w:rPr>
+            </w:r>
+            <w:r>
+              <w:rPr>
+                <w:noProof/>
+                <w:webHidden/>
+              </w:rPr>
+              <w:fldChar w:fldCharType="separate"/>
+            </w:r>
+            <w:r>
+              <w:rPr>
+                <w:noProof/>
+                <w:webHidden/>
+              </w:rPr>
+              <w:t>21</w:t>
+            </w:r>
+            <w:r>
+              <w:rPr>
+                <w:noProof/>
+                <w:webHidden/>
+              </w:rPr>
+              <w:fldChar w:fldCharType="end"/>
+            </w:r>
+          </w:hyperlink>
+        </w:p>
+        <w:p>
+          <w:pPr>
+            <w:pStyle w:val="Sommario1"/>
+            <w:tabs>
+              <w:tab w:val="right" w:leader="dot" w:pos="9628"/>
+            </w:tabs>
+            <w:rPr>
+              <w:rFonts w:eastAsiaTheme="minorEastAsia"/>
+              <w:noProof/>
+              <w:kern w:val="2"/>
+              <w:lang w:eastAsia="it-IT"/>
+              <w14:ligatures w14:val="standardContextual"/>
+            </w:rPr>
+          </w:pPr>
+          <w:hyperlink w:anchor="_Toc135816237" w:history="1">
             <w:r>
               <w:rPr>
                 <w:rStyle w:val="Collegamentoipertestuale"/>
@@ -801,7 +893,7 @@
                 <w:noProof/>
                 <w:webHidden/>
               </w:rPr>
-              <w:instrText xml:space="preserve"> PAGEREF _Toc131614317 \h </w:instrText>
+              <w:instrText xml:space="preserve"> PAGEREF _Toc135816237 \h </w:instrText>
             </w:r>
             <w:r>
               <w:rPr>
@@ -821,7 +913,7 @@
                 <w:noProof/>
                 <w:webHidden/>
               </w:rPr>
-              <w:t>22</w:t>
+              <w:t>23</w:t>
             </w:r>
             <w:r>
               <w:rPr>
@@ -841,10 +933,12 @@
             <w:rPr>
               <w:rFonts w:eastAsiaTheme="minorEastAsia"/>
               <w:noProof/>
+              <w:kern w:val="2"/>
               <w:lang w:eastAsia="it-IT"/>
+              <w14:ligatures w14:val="standardContextual"/>
             </w:rPr>
           </w:pPr>
-          <w:hyperlink w:anchor="_Toc131614318" w:history="1">
+          <w:hyperlink w:anchor="_Toc135816238" w:history="1">
             <w:r>
               <w:rPr>
                 <w:rStyle w:val="Collegamentoipertestuale"/>
@@ -871,77 +965,7 @@
                 <w:noProof/>
                 <w:webHidden/>
               </w:rPr>
-              <w:instrText xml:space="preserve"> PAGEREF _Toc131614318 \h </w:instrText>
-            </w:r>
-            <w:r>
-              <w:rPr>
-                <w:noProof/>
-                <w:webHidden/>
-              </w:rPr>
-            </w:r>
-            <w:r>
-              <w:rPr>
-                <w:noProof/>
-                <w:webHidden/>
-              </w:rPr>
-              <w:fldChar w:fldCharType="separate"/>
-            </w:r>
-            <w:r>
-              <w:rPr>
-                <w:noProof/>
-                <w:webHidden/>
-              </w:rPr>
-              <w:t>24</w:t>
-            </w:r>
-            <w:r>
-              <w:rPr>
-                <w:noProof/>
-                <w:webHidden/>
-              </w:rPr>
-              <w:fldChar w:fldCharType="end"/>
-            </w:r>
-          </w:hyperlink>
-        </w:p>
-        <w:p>
-          <w:pPr>
-            <w:pStyle w:val="Sommario1"/>
-            <w:tabs>
-              <w:tab w:val="right" w:leader="dot" w:pos="9628"/>
-            </w:tabs>
-            <w:rPr>
-              <w:rFonts w:eastAsiaTheme="minorEastAsia"/>
-              <w:noProof/>
-              <w:lang w:eastAsia="it-IT"/>
-            </w:rPr>
-          </w:pPr>
-          <w:hyperlink w:anchor="_Toc131614319" w:history="1">
-            <w:r>
-              <w:rPr>
-                <w:rStyle w:val="Collegamentoipertestuale"/>
-                <w:noProof/>
-              </w:rPr>
-              <w:t>Tesi: Cosa fare esattamente</w:t>
-            </w:r>
-            <w:r>
-              <w:rPr>
-                <w:noProof/>
-                <w:webHidden/>
-              </w:rPr>
-              <w:tab/>
-            </w:r>
-            <w:r>
-              <w:rPr>
-                <w:noProof/>
-                <w:webHidden/>
-              </w:rPr>
-              <w:fldChar w:fldCharType="begin"/>
-            </w:r>
-            <w:r>
-              <w:rPr>
-                <w:noProof/>
-                <w:webHidden/>
-              </w:rPr>
-              <w:instrText xml:space="preserve"> PAGEREF _Toc131614319 \h </w:instrText>
+              <w:instrText xml:space="preserve"> PAGEREF _Toc135816238 \h </w:instrText>
             </w:r>
             <w:r>
               <w:rPr>
@@ -981,16 +1005,18 @@
             <w:rPr>
               <w:rFonts w:eastAsiaTheme="minorEastAsia"/>
               <w:noProof/>
+              <w:kern w:val="2"/>
               <w:lang w:eastAsia="it-IT"/>
+              <w14:ligatures w14:val="standardContextual"/>
             </w:rPr>
           </w:pPr>
-          <w:hyperlink w:anchor="_Toc131614320" w:history="1">
+          <w:hyperlink w:anchor="_Toc135816239" w:history="1">
             <w:r>
               <w:rPr>
                 <w:rStyle w:val="Collegamentoipertestuale"/>
                 <w:noProof/>
               </w:rPr>
-              <w:t>Domande Varie Tesi</w:t>
+              <w:t>Tesi: Cosa fare esattamente</w:t>
             </w:r>
             <w:r>
               <w:rPr>
@@ -1011,7 +1037,7 @@
                 <w:noProof/>
                 <w:webHidden/>
               </w:rPr>
-              <w:instrText xml:space="preserve"> PAGEREF _Toc131614320 \h </w:instrText>
+              <w:instrText xml:space="preserve"> PAGEREF _Toc135816239 \h </w:instrText>
             </w:r>
             <w:r>
               <w:rPr>
@@ -1043,6 +1069,78 @@
           </w:hyperlink>
         </w:p>
         <w:p>
+          <w:pPr>
+            <w:pStyle w:val="Sommario1"/>
+            <w:tabs>
+              <w:tab w:val="right" w:leader="dot" w:pos="9628"/>
+            </w:tabs>
+            <w:rPr>
+              <w:rFonts w:eastAsiaTheme="minorEastAsia"/>
+              <w:noProof/>
+              <w:kern w:val="2"/>
+              <w:lang w:eastAsia="it-IT"/>
+              <w14:ligatures w14:val="standardContextual"/>
+            </w:rPr>
+          </w:pPr>
+          <w:hyperlink w:anchor="_Toc135816240" w:history="1">
+            <w:r>
+              <w:rPr>
+                <w:rStyle w:val="Collegamentoipertestuale"/>
+                <w:noProof/>
+              </w:rPr>
+              <w:t>Domande Varie Tesi</w:t>
+            </w:r>
+            <w:r>
+              <w:rPr>
+                <w:noProof/>
+                <w:webHidden/>
+              </w:rPr>
+              <w:tab/>
+            </w:r>
+            <w:r>
+              <w:rPr>
+                <w:noProof/>
+                <w:webHidden/>
+              </w:rPr>
+              <w:fldChar w:fldCharType="begin"/>
+            </w:r>
+            <w:r>
+              <w:rPr>
+                <w:noProof/>
+                <w:webHidden/>
+              </w:rPr>
+              <w:instrText xml:space="preserve"> PAGEREF _Toc135816240 \h </w:instrText>
+            </w:r>
+            <w:r>
+              <w:rPr>
+                <w:noProof/>
+                <w:webHidden/>
+              </w:rPr>
+            </w:r>
+            <w:r>
+              <w:rPr>
+                <w:noProof/>
+                <w:webHidden/>
+              </w:rPr>
+              <w:fldChar w:fldCharType="separate"/>
+            </w:r>
+            <w:r>
+              <w:rPr>
+                <w:noProof/>
+                <w:webHidden/>
+              </w:rPr>
+              <w:t>27</w:t>
+            </w:r>
+            <w:r>
+              <w:rPr>
+                <w:noProof/>
+                <w:webHidden/>
+              </w:rPr>
+              <w:fldChar w:fldCharType="end"/>
+            </w:r>
+          </w:hyperlink>
+        </w:p>
+        <w:p>
           <w:r>
             <w:rPr>
               <w:b/>
@@ -1071,7 +1169,7 @@
       <w:pPr>
         <w:pStyle w:val="Titolo1"/>
       </w:pPr>
-      <w:bookmarkStart w:id="1" w:name="_Toc131614308"/>
+      <w:bookmarkStart w:id="1" w:name="_Toc135816227"/>
       <w:bookmarkEnd w:id="0"/>
       <w:r>
         <w:lastRenderedPageBreak/>
@@ -1366,7 +1464,7 @@
       <w:pPr>
         <w:pStyle w:val="Titolo1"/>
       </w:pPr>
-      <w:bookmarkStart w:id="2" w:name="_Toc131614309"/>
+      <w:bookmarkStart w:id="2" w:name="_Toc135816228"/>
       <w:r>
         <w:lastRenderedPageBreak/>
         <w:t>Procedura di valutazione</w:t>
@@ -1488,7 +1586,7 @@
       <w:pPr>
         <w:pStyle w:val="Titolo1"/>
       </w:pPr>
-      <w:bookmarkStart w:id="3" w:name="_Toc131614310"/>
+      <w:bookmarkStart w:id="3" w:name="_Toc135816229"/>
       <w:r>
         <w:lastRenderedPageBreak/>
         <w:t xml:space="preserve">Stage: </w:t>
@@ -3011,7 +3109,7 @@
       <w:pPr>
         <w:pStyle w:val="Titolo1"/>
       </w:pPr>
-      <w:bookmarkStart w:id="4" w:name="_Toc131614311"/>
+      <w:bookmarkStart w:id="4" w:name="_Toc135816230"/>
       <w:r>
         <w:t xml:space="preserve">Stage: </w:t>
       </w:r>
@@ -3253,7 +3351,7 @@
       <w:pPr>
         <w:pStyle w:val="Titolo1"/>
       </w:pPr>
-      <w:bookmarkStart w:id="5" w:name="_Toc131614312"/>
+      <w:bookmarkStart w:id="5" w:name="_Toc135816231"/>
       <w:r>
         <w:t>Piano di Lavoro</w:t>
       </w:r>
@@ -4202,7 +4300,7 @@
         <w:pStyle w:val="Titolo1"/>
       </w:pPr>
       <w:bookmarkStart w:id="6" w:name="_Toc126771985"/>
-      <w:bookmarkStart w:id="7" w:name="_Toc131614313"/>
+      <w:bookmarkStart w:id="7" w:name="_Toc135816232"/>
       <w:r>
         <w:t>Corso di s</w:t>
       </w:r>
@@ -4333,7 +4431,7 @@
       <w:pPr>
         <w:pStyle w:val="Titolo1"/>
       </w:pPr>
-      <w:bookmarkStart w:id="8" w:name="_Toc131614314"/>
+      <w:bookmarkStart w:id="8" w:name="_Toc135816233"/>
       <w:bookmarkStart w:id="9" w:name="_Toc126771986"/>
       <w:r>
         <w:lastRenderedPageBreak/>
@@ -4866,7 +4964,7 @@
       <w:pPr>
         <w:pStyle w:val="Titolo1"/>
       </w:pPr>
-      <w:bookmarkStart w:id="10" w:name="_Toc131614315"/>
+      <w:bookmarkStart w:id="10" w:name="_Toc135816234"/>
       <w:r>
         <w:lastRenderedPageBreak/>
         <w:t>SIAGAS</w:t>
@@ -6796,7 +6894,7 @@
       <w:pPr>
         <w:pStyle w:val="Titolo1"/>
       </w:pPr>
-      <w:bookmarkStart w:id="11" w:name="_Toc131614316"/>
+      <w:bookmarkStart w:id="11" w:name="_Toc135816235"/>
       <w:r>
         <w:lastRenderedPageBreak/>
         <w:t>Durante lo stage</w:t>
@@ -6862,341 +6960,619 @@
     </w:p>
     <w:p>
       <w:pPr>
-        <w:pStyle w:val="Titolo1"/>
-      </w:pPr>
-      <w:r>
-        <w:t>Alla fine dello stage</w:t>
-      </w:r>
-    </w:p>
-    <w:p/>
-    <w:p>
-      <w:pPr>
-        <w:pStyle w:val="Paragrafoelenco"/>
-        <w:numPr>
-          <w:ilvl w:val="1"/>
-          <w:numId w:val="1"/>
-        </w:numPr>
-        <w:spacing w:after="160" w:line="259" w:lineRule="auto"/>
-      </w:pPr>
-      <w:r>
-        <w:br w:type="page"/>
-      </w:r>
-    </w:p>
-    <w:p>
-      <w:pPr>
-        <w:pStyle w:val="Titolo1"/>
-      </w:pPr>
-      <w:bookmarkStart w:id="12" w:name="_Toc131614317"/>
-      <w:r>
-        <w:lastRenderedPageBreak/>
-        <w:t>Domande varie Stage</w:t>
-      </w:r>
-      <w:bookmarkEnd w:id="12"/>
-    </w:p>
-    <w:p/>
-    <w:p>
-      <w:pPr>
-        <w:pStyle w:val="Paragrafoelenco"/>
-        <w:numPr>
-          <w:ilvl w:val="0"/>
-          <w:numId w:val="1"/>
-        </w:numPr>
-      </w:pPr>
-      <w:r>
-        <w:t>S</w:t>
-      </w:r>
-      <w:r>
-        <w:t>to lavorando da anni con un'azienda X, qualcuno sa se per attivare lo stage in azienda Y sono necessarie prima le dimissioni dalla X o posso lavorare in parallelo previ accordi?</w:t>
-      </w:r>
-    </w:p>
-    <w:p>
-      <w:pPr>
-        <w:pStyle w:val="Paragrafoelenco"/>
-        <w:numPr>
-          <w:ilvl w:val="1"/>
-          <w:numId w:val="1"/>
-        </w:numPr>
-      </w:pPr>
-      <w:r>
-        <w:t>P</w:t>
-      </w:r>
-      <w:r>
-        <w:t>uoi lavorare in parallelo</w:t>
-      </w:r>
-    </w:p>
-    <w:p>
-      <w:pPr>
-        <w:pStyle w:val="Paragrafoelenco"/>
-        <w:ind w:left="1440"/>
-      </w:pPr>
-    </w:p>
-    <w:p>
-      <w:pPr>
-        <w:pStyle w:val="Paragrafoelenco"/>
-        <w:numPr>
-          <w:ilvl w:val="0"/>
-          <w:numId w:val="1"/>
-        </w:numPr>
-      </w:pPr>
-      <w:r>
-        <w:t>D</w:t>
-      </w:r>
-      <w:r>
-        <w:t>ove posso trovare il modulo di fine stage?</w:t>
-      </w:r>
-    </w:p>
-    <w:p>
-      <w:pPr>
-        <w:pStyle w:val="Paragrafoelenco"/>
-        <w:numPr>
-          <w:ilvl w:val="1"/>
-          <w:numId w:val="1"/>
-        </w:numPr>
-      </w:pPr>
-      <w:r>
-        <w:t>Su SIAGAS</w:t>
-      </w:r>
-    </w:p>
-    <w:p>
-      <w:pPr>
-        <w:pStyle w:val="Paragrafoelenco"/>
-        <w:ind w:left="1440"/>
-      </w:pPr>
-    </w:p>
-    <w:p>
-      <w:pPr>
-        <w:pStyle w:val="Paragrafoelenco"/>
-        <w:numPr>
-          <w:ilvl w:val="0"/>
-          <w:numId w:val="1"/>
-        </w:numPr>
-      </w:pPr>
-      <w:r>
-        <w:t>P</w:t>
-      </w:r>
-      <w:r>
-        <w:t>er quanto riguarda il cv per stage-it conviene prendersi un template latex di un cv Europass, usare direttamente Europass oppure fare una cosa completamente custom?</w:t>
-      </w:r>
-    </w:p>
-    <w:p>
-      <w:pPr>
-        <w:pStyle w:val="Paragrafoelenco"/>
-        <w:numPr>
-          <w:ilvl w:val="1"/>
-          <w:numId w:val="1"/>
-        </w:numPr>
-      </w:pPr>
-      <w:r>
-        <w:t>Co</w:t>
-      </w:r>
-      <w:r>
-        <w:t>nsiglio custom, ma non esiste alcun vincolo quindi scegli quello che ti garba di più</w:t>
-      </w:r>
-    </w:p>
-    <w:p>
-      <w:pPr>
-        <w:pStyle w:val="Paragrafoelenco"/>
-        <w:ind w:left="1440"/>
-      </w:pPr>
-    </w:p>
-    <w:p>
-      <w:pPr>
-        <w:pStyle w:val="Paragrafoelenco"/>
-        <w:numPr>
-          <w:ilvl w:val="0"/>
-          <w:numId w:val="1"/>
-        </w:numPr>
-      </w:pPr>
-      <w:r>
-        <w:t>Si può fare lo stage presso un’azienda non convenzionata?</w:t>
-      </w:r>
-    </w:p>
-    <w:p>
-      <w:pPr>
-        <w:pStyle w:val="Paragrafoelenco"/>
-        <w:numPr>
-          <w:ilvl w:val="1"/>
-          <w:numId w:val="1"/>
-        </w:numPr>
-      </w:pPr>
-      <w:r>
-        <w:t>L’</w:t>
-      </w:r>
-      <w:r>
-        <w:t>azienda non può non essere convenzionata. Se ancora non lo è, deve farsi la convenzione quadro prima di procedere con qualsiasi cosa</w:t>
-      </w:r>
-    </w:p>
-    <w:p>
-      <w:pPr>
-        <w:pStyle w:val="Paragrafoelenco"/>
-        <w:ind w:left="1440"/>
-      </w:pPr>
-    </w:p>
-    <w:p>
-      <w:pPr>
-        <w:pStyle w:val="Paragrafoelenco"/>
-        <w:numPr>
-          <w:ilvl w:val="0"/>
-          <w:numId w:val="1"/>
-        </w:numPr>
-      </w:pPr>
-      <w:r>
-        <w:t>I corsi di sicurezza delle superiori valgono al posto di quello generale di UniPD?</w:t>
-      </w:r>
-    </w:p>
-    <w:p>
-      <w:pPr>
-        <w:pStyle w:val="Paragrafoelenco"/>
-        <w:numPr>
-          <w:ilvl w:val="1"/>
-          <w:numId w:val="1"/>
-        </w:numPr>
-      </w:pPr>
-      <w:r>
-        <w:t>Non ne ho la certezza, ma credo che serva, come scritto dal sito di riferimento per gli stage, per forza quello fatto da parte di UniPD come ente certificatore, allegato quando si attiva lo stage con SIAGAS</w:t>
-      </w:r>
-    </w:p>
-    <w:p>
-      <w:pPr>
-        <w:pStyle w:val="Paragrafoelenco"/>
-        <w:ind w:left="1440"/>
-      </w:pPr>
-    </w:p>
-    <w:p>
-      <w:pPr>
-        <w:pStyle w:val="Paragrafoelenco"/>
-        <w:numPr>
-          <w:ilvl w:val="0"/>
-          <w:numId w:val="1"/>
-        </w:numPr>
-      </w:pPr>
-      <w:r>
-        <w:t>Come fa un’azienda ad attivare la propria convenzione?</w:t>
-      </w:r>
-    </w:p>
-    <w:p>
-      <w:pPr>
-        <w:pStyle w:val="Paragrafoelenco"/>
-        <w:numPr>
-          <w:ilvl w:val="1"/>
-          <w:numId w:val="1"/>
-        </w:numPr>
-      </w:pPr>
-      <w:r>
-        <w:t>Nota: Tutto ciò che è scritto di seguito deve essere eseguito dall'azienda ospitante</w:t>
-      </w:r>
-    </w:p>
-    <w:p>
-      <w:pPr>
-        <w:pStyle w:val="Paragrafoelenco"/>
-        <w:numPr>
-          <w:ilvl w:val="2"/>
-          <w:numId w:val="1"/>
-        </w:numPr>
-      </w:pPr>
-      <w:r>
-        <w:t>1. Collegarsi all'indirizzo http://unipd.it/stage &gt; Attivare stage e tirocini &gt; Attivare uno stage con studenti tirocinio curriculare.</w:t>
-      </w:r>
-    </w:p>
-    <w:p>
-      <w:pPr>
-        <w:pStyle w:val="Paragrafoelenco"/>
-        <w:numPr>
-          <w:ilvl w:val="2"/>
-          <w:numId w:val="1"/>
-        </w:numPr>
-      </w:pPr>
-      <w:r>
-        <w:t>2. Dopo aver letto la parte introduttiva, registrare l’anagrafica aziendale attraverso l'apposito form.</w:t>
-      </w:r>
-    </w:p>
-    <w:p>
-      <w:pPr>
-        <w:pStyle w:val="Paragrafoelenco"/>
-        <w:numPr>
-          <w:ilvl w:val="2"/>
-          <w:numId w:val="1"/>
-        </w:numPr>
-      </w:pPr>
-      <w:r>
-        <w:t>3. Attendere l’invio di username e password all'indirizzo mail indicato (quello del referente principale).</w:t>
-      </w:r>
-    </w:p>
-    <w:p>
-      <w:pPr>
-        <w:pStyle w:val="Paragrafoelenco"/>
-        <w:numPr>
-          <w:ilvl w:val="2"/>
-          <w:numId w:val="1"/>
-        </w:numPr>
-      </w:pPr>
-      <w:r>
-        <w:t>4. Utilizzare le credenziali ricevute per accedere alla propria "Area riservata" e cliccare su "Stampa convenzione".</w:t>
-      </w:r>
-    </w:p>
-    <w:p>
-      <w:pPr>
-        <w:pStyle w:val="Paragrafoelenco"/>
-        <w:numPr>
-          <w:ilvl w:val="2"/>
-          <w:numId w:val="1"/>
-        </w:numPr>
-      </w:pPr>
-      <w:r>
-        <w:t>5. Aprire il file in PDF e stamparlo in duplice copia, apporre in originale firma del legale rappresentante dell’ente e timbro della struttura.</w:t>
-      </w:r>
-    </w:p>
-    <w:p>
-      <w:pPr>
-        <w:pStyle w:val="Paragrafoelenco"/>
-        <w:numPr>
-          <w:ilvl w:val="1"/>
-          <w:numId w:val="1"/>
-        </w:numPr>
-      </w:pPr>
-      <w:r>
-        <w:t>Le istruzioni all'interno dei punti di seguito dovranno essere compiuti dallo studente</w:t>
-      </w:r>
-    </w:p>
-    <w:p>
-      <w:pPr>
-        <w:pStyle w:val="Paragrafoelenco"/>
-        <w:numPr>
-          <w:ilvl w:val="2"/>
-          <w:numId w:val="1"/>
-        </w:numPr>
-      </w:pPr>
-      <w:r>
-        <w:t>6. Consegnare tale modulistica al Servizio Stage e Career Service entro e non oltre i 15 giorni prima dell’inizio dello stage.</w:t>
-      </w:r>
-    </w:p>
-    <w:p>
-      <w:pPr>
-        <w:pStyle w:val="Paragrafoelenco"/>
-        <w:numPr>
-          <w:ilvl w:val="2"/>
-          <w:numId w:val="1"/>
-        </w:numPr>
-        <w:rPr>
-          <w:lang w:val="en-US"/>
-        </w:rPr>
-      </w:pPr>
-      <w:r>
-        <w:rPr>
-          <w:lang w:val="en-US"/>
-        </w:rPr>
-        <w:t xml:space="preserve">Link: </w:t>
+        <w:pStyle w:val="Paragrafoelenco"/>
+        <w:numPr>
+          <w:ilvl w:val="0"/>
+          <w:numId w:val="1"/>
+        </w:numPr>
+      </w:pPr>
+      <w:r>
+        <w:t xml:space="preserve">Occorre presentare domanda di laurea entro certi periodi stabiliti da UniPD; in questa andrà fondamentalmente inserito titolo tesi, approvato dal proprio relatore e poi pagato il bollo che permette la laurea. NON fate come il sottoscritto che ha dimenticato questo passaggio e ha dovuto scrivere a </w:t>
       </w:r>
       <w:hyperlink r:id="rId39" w:history="1">
         <w:r>
           <w:rPr>
             <w:rStyle w:val="Collegamentoipertestuale"/>
-            <w:lang w:val="en-US"/>
           </w:rPr>
-          <w:t>https://web.unipd.it/prenotazionicareerservice/</w:t>
+          <w:t>conseguimentotitolo.studenti@unipd.it</w:t>
         </w:r>
       </w:hyperlink>
       <w:r>
+        <w:t xml:space="preserve"> richiedendo il moduli di ritardo della laurea secondo il modulo presente a:</w:t>
+      </w:r>
+    </w:p>
+    <w:p>
+      <w:pPr>
+        <w:pStyle w:val="Paragrafoelenco"/>
+        <w:numPr>
+          <w:ilvl w:val="1"/>
+          <w:numId w:val="1"/>
+        </w:numPr>
+      </w:pPr>
+      <w:hyperlink r:id="rId40" w:history="1">
+        <w:r>
+          <w:rPr>
+            <w:rStyle w:val="Collegamentoipertestuale"/>
+          </w:rPr>
+          <w:t>https://drive.google.com/drive/folders/1_5XwCavHqNE5cLgERCVO1tijxsmYpCQM</w:t>
+        </w:r>
+      </w:hyperlink>
+      <w:r>
+        <w:t xml:space="preserve"> </w:t>
+      </w:r>
+    </w:p>
+    <w:p>
+      <w:pPr>
+        <w:pStyle w:val="Paragrafoelenco"/>
+        <w:numPr>
+          <w:ilvl w:val="0"/>
+          <w:numId w:val="1"/>
+        </w:numPr>
+      </w:pPr>
+      <w:r>
+        <w:t>Tutta la procedura della domanda di laurea è oggettivamente ben spiegata qui:</w:t>
+      </w:r>
+    </w:p>
+    <w:p>
+      <w:pPr>
+        <w:pStyle w:val="Paragrafoelenco"/>
+        <w:numPr>
+          <w:ilvl w:val="1"/>
+          <w:numId w:val="1"/>
+        </w:numPr>
+      </w:pPr>
+      <w:hyperlink r:id="rId41" w:history="1">
+        <w:r>
+          <w:rPr>
+            <w:rStyle w:val="Collegamentoipertestuale"/>
+          </w:rPr>
+          <w:t>https://www.unipd.it/laurearsi</w:t>
+        </w:r>
+      </w:hyperlink>
+      <w:r>
+        <w:t xml:space="preserve"> (info</w:t>
+      </w:r>
+      <w:r>
+        <w:t xml:space="preserve"> generali)</w:t>
+      </w:r>
+    </w:p>
+    <w:p>
+      <w:pPr>
+        <w:pStyle w:val="Paragrafoelenco"/>
+        <w:numPr>
+          <w:ilvl w:val="1"/>
+          <w:numId w:val="1"/>
+        </w:numPr>
+      </w:pPr>
+      <w:hyperlink r:id="rId42" w:history="1">
+        <w:r>
+          <w:rPr>
+            <w:rStyle w:val="Collegamentoipertestuale"/>
+          </w:rPr>
+          <w:t>https://www.unipd.it/sites/unipd.it/files/2022/uniweb_domanda_di_laurea_new 14_04_2022.pdf</w:t>
+        </w:r>
+      </w:hyperlink>
+      <w:r>
+        <w:t xml:space="preserve"> (come</w:t>
+      </w:r>
+      <w:r>
+        <w:t xml:space="preserve"> fare su Uniweb e Almalaurea, leggete e capirete)</w:t>
+      </w:r>
+    </w:p>
+    <w:p>
+      <w:pPr>
+        <w:pStyle w:val="Titolo1"/>
+      </w:pPr>
+      <w:bookmarkStart w:id="12" w:name="_Toc135816236"/>
+      <w:r>
+        <w:t>Alla fine dello stage</w:t>
+      </w:r>
+      <w:bookmarkEnd w:id="12"/>
+    </w:p>
+    <w:p/>
+    <w:p>
+      <w:pPr>
+        <w:spacing w:after="160" w:line="259" w:lineRule="auto"/>
+      </w:pPr>
+      <w:r>
+        <w:t>Si deve avere il modulo di fine stage, compilato alla fine dello stage:</w:t>
+      </w:r>
+      <w:r>
+        <w:br/>
+      </w:r>
+      <w:r>
+        <w:rPr>
+          <w:noProof/>
+        </w:rPr>
+        <w:drawing>
+          <wp:inline distT="0" distB="0" distL="0" distR="0" wp14:anchorId="305F2979" wp14:editId="3E4FA7C5">
+            <wp:extent cx="6120130" cy="1882775"/>
+            <wp:effectExtent l="0" t="0" r="0" b="3175"/>
+            <wp:docPr id="949428298" name="Immagine 1" descr="Immagine che contiene testo, Carattere, Pagina Web, software&#10;&#10;Descrizione generata automaticamente"/>
+            <wp:cNvGraphicFramePr>
+              <a:graphicFrameLocks xmlns:a="http://schemas.openxmlformats.org/drawingml/2006/main" noChangeAspect="1"/>
+            </wp:cNvGraphicFramePr>
+            <a:graphic xmlns:a="http://schemas.openxmlformats.org/drawingml/2006/main">
+              <a:graphicData uri="http://schemas.openxmlformats.org/drawingml/2006/picture">
+                <pic:pic xmlns:pic="http://schemas.openxmlformats.org/drawingml/2006/picture">
+                  <pic:nvPicPr>
+                    <pic:cNvPr id="949428298" name="Immagine 1" descr="Immagine che contiene testo, Carattere, Pagina Web, software&#10;&#10;Descrizione generata automaticamente"/>
+                    <pic:cNvPicPr/>
+                  </pic:nvPicPr>
+                  <pic:blipFill>
+                    <a:blip r:embed="rId43"/>
+                    <a:stretch>
+                      <a:fillRect/>
+                    </a:stretch>
+                  </pic:blipFill>
+                  <pic:spPr>
+                    <a:xfrm>
+                      <a:off x="0" y="0"/>
+                      <a:ext cx="6120130" cy="1882775"/>
+                    </a:xfrm>
+                    <a:prstGeom prst="rect">
+                      <a:avLst/>
+                    </a:prstGeom>
+                  </pic:spPr>
+                </pic:pic>
+              </a:graphicData>
+            </a:graphic>
+          </wp:inline>
+        </w:drawing>
+      </w:r>
+    </w:p>
+    <w:p>
+      <w:pPr>
+        <w:spacing w:after="160" w:line="259" w:lineRule="auto"/>
+      </w:pPr>
+      <w:r>
+        <w:t>Letteralmente sarà generato un documento con i dati propri, relatore, Tutor Interno, Luogo Stage, corso triennale e numero crediti.</w:t>
+      </w:r>
+    </w:p>
+    <w:p>
+      <w:pPr>
+        <w:spacing w:after="160" w:line="259" w:lineRule="auto"/>
+      </w:pPr>
+      <w:r>
+        <w:br w:type="page"/>
+      </w:r>
+    </w:p>
+    <w:p>
+      <w:pPr>
+        <w:spacing w:after="160" w:line="259" w:lineRule="auto"/>
+      </w:pPr>
+      <w:r>
+        <w:lastRenderedPageBreak/>
+        <w:t>A quel punto sarà generato un pdf dal titolo “fineStage.pdf”</w:t>
+      </w:r>
+    </w:p>
+    <w:p>
+      <w:pPr>
+        <w:spacing w:after="160" w:line="259" w:lineRule="auto"/>
+      </w:pPr>
+      <w:r>
+        <w:rPr>
+          <w:noProof/>
+        </w:rPr>
+        <w:drawing>
+          <wp:inline distT="0" distB="0" distL="0" distR="0" wp14:anchorId="7E85F8FF" wp14:editId="0935A324">
+            <wp:extent cx="6120130" cy="436245"/>
+            <wp:effectExtent l="0" t="0" r="0" b="1905"/>
+            <wp:docPr id="867545403" name="Immagine 1"/>
+            <wp:cNvGraphicFramePr>
+              <a:graphicFrameLocks xmlns:a="http://schemas.openxmlformats.org/drawingml/2006/main" noChangeAspect="1"/>
+            </wp:cNvGraphicFramePr>
+            <a:graphic xmlns:a="http://schemas.openxmlformats.org/drawingml/2006/main">
+              <a:graphicData uri="http://schemas.openxmlformats.org/drawingml/2006/picture">
+                <pic:pic xmlns:pic="http://schemas.openxmlformats.org/drawingml/2006/picture">
+                  <pic:nvPicPr>
+                    <pic:cNvPr id="867545403" name=""/>
+                    <pic:cNvPicPr/>
+                  </pic:nvPicPr>
+                  <pic:blipFill>
+                    <a:blip r:embed="rId44"/>
+                    <a:stretch>
+                      <a:fillRect/>
+                    </a:stretch>
+                  </pic:blipFill>
+                  <pic:spPr>
+                    <a:xfrm>
+                      <a:off x="0" y="0"/>
+                      <a:ext cx="6120130" cy="436245"/>
+                    </a:xfrm>
+                    <a:prstGeom prst="rect">
+                      <a:avLst/>
+                    </a:prstGeom>
+                  </pic:spPr>
+                </pic:pic>
+              </a:graphicData>
+            </a:graphic>
+          </wp:inline>
+        </w:drawing>
+      </w:r>
+    </w:p>
+    <w:p>
+      <w:pPr>
+        <w:spacing w:after="160" w:line="259" w:lineRule="auto"/>
+      </w:pPr>
+      <w:r>
+        <w:t>In questo PDF sarà prevista:</w:t>
+      </w:r>
+    </w:p>
+    <w:p>
+      <w:pPr>
+        <w:pStyle w:val="Paragrafoelenco"/>
+        <w:numPr>
+          <w:ilvl w:val="0"/>
+          <w:numId w:val="1"/>
+        </w:numPr>
+        <w:spacing w:after="160" w:line="259" w:lineRule="auto"/>
+      </w:pPr>
+      <w:r>
+        <w:t xml:space="preserve">la firma del tutor aziendale; </w:t>
+      </w:r>
+    </w:p>
+    <w:p>
+      <w:pPr>
+        <w:pStyle w:val="Paragrafoelenco"/>
+        <w:numPr>
+          <w:ilvl w:val="0"/>
+          <w:numId w:val="1"/>
+        </w:numPr>
+        <w:spacing w:after="160" w:line="259" w:lineRule="auto"/>
+      </w:pPr>
+      <w:r>
+        <w:t>la firma del tutor interno;</w:t>
+      </w:r>
+    </w:p>
+    <w:p>
+      <w:pPr>
+        <w:pStyle w:val="Paragrafoelenco"/>
+        <w:numPr>
+          <w:ilvl w:val="0"/>
+          <w:numId w:val="1"/>
+        </w:numPr>
+        <w:spacing w:after="160" w:line="259" w:lineRule="auto"/>
+      </w:pPr>
+      <w:r>
+        <w:t>la firma del responsabile degli stage (Tullio)</w:t>
+      </w:r>
+      <w:r>
+        <w:br w:type="page"/>
+      </w:r>
+    </w:p>
+    <w:p>
+      <w:pPr>
+        <w:pStyle w:val="Titolo1"/>
+      </w:pPr>
+      <w:bookmarkStart w:id="13" w:name="_Toc135816237"/>
+      <w:r>
+        <w:lastRenderedPageBreak/>
+        <w:t>Domande varie Stage</w:t>
+      </w:r>
+      <w:bookmarkEnd w:id="13"/>
+    </w:p>
+    <w:p/>
+    <w:p>
+      <w:pPr>
+        <w:pStyle w:val="Paragrafoelenco"/>
+        <w:numPr>
+          <w:ilvl w:val="0"/>
+          <w:numId w:val="1"/>
+        </w:numPr>
+      </w:pPr>
+      <w:r>
+        <w:t>S</w:t>
+      </w:r>
+      <w:r>
+        <w:t>to lavorando da anni con un'azienda X, qualcuno sa se per attivare lo stage in azienda Y sono necessarie prima le dimissioni dalla X o posso lavorare in parallelo previ accordi?</w:t>
+      </w:r>
+    </w:p>
+    <w:p>
+      <w:pPr>
+        <w:pStyle w:val="Paragrafoelenco"/>
+        <w:numPr>
+          <w:ilvl w:val="1"/>
+          <w:numId w:val="1"/>
+        </w:numPr>
+      </w:pPr>
+      <w:r>
+        <w:t>P</w:t>
+      </w:r>
+      <w:r>
+        <w:t>uoi lavorare in parallelo</w:t>
+      </w:r>
+    </w:p>
+    <w:p>
+      <w:pPr>
+        <w:pStyle w:val="Paragrafoelenco"/>
+        <w:ind w:left="1440"/>
+      </w:pPr>
+    </w:p>
+    <w:p>
+      <w:pPr>
+        <w:pStyle w:val="Paragrafoelenco"/>
+        <w:numPr>
+          <w:ilvl w:val="0"/>
+          <w:numId w:val="1"/>
+        </w:numPr>
+      </w:pPr>
+      <w:r>
+        <w:t>D</w:t>
+      </w:r>
+      <w:r>
+        <w:t>ove posso trovare il modulo di fine stage?</w:t>
+      </w:r>
+    </w:p>
+    <w:p>
+      <w:pPr>
+        <w:pStyle w:val="Paragrafoelenco"/>
+        <w:numPr>
+          <w:ilvl w:val="1"/>
+          <w:numId w:val="1"/>
+        </w:numPr>
+      </w:pPr>
+      <w:r>
+        <w:t>Su SIAGAS</w:t>
+      </w:r>
+    </w:p>
+    <w:p>
+      <w:pPr>
+        <w:pStyle w:val="Paragrafoelenco"/>
+        <w:ind w:left="1440"/>
+      </w:pPr>
+    </w:p>
+    <w:p>
+      <w:pPr>
+        <w:pStyle w:val="Paragrafoelenco"/>
+        <w:numPr>
+          <w:ilvl w:val="0"/>
+          <w:numId w:val="1"/>
+        </w:numPr>
+      </w:pPr>
+      <w:r>
+        <w:t>P</w:t>
+      </w:r>
+      <w:r>
+        <w:t>er quanto riguarda il cv per stage-it conviene prendersi un template latex di un cv Europass, usare direttamente Europass oppure fare una cosa completamente custom?</w:t>
+      </w:r>
+    </w:p>
+    <w:p>
+      <w:pPr>
+        <w:pStyle w:val="Paragrafoelenco"/>
+        <w:numPr>
+          <w:ilvl w:val="1"/>
+          <w:numId w:val="1"/>
+        </w:numPr>
+      </w:pPr>
+      <w:r>
+        <w:t>Co</w:t>
+      </w:r>
+      <w:r>
+        <w:t>nsiglio custom, ma non esiste alcun vincolo quindi scegli quello che ti garba di più</w:t>
+      </w:r>
+    </w:p>
+    <w:p>
+      <w:pPr>
+        <w:pStyle w:val="Paragrafoelenco"/>
+        <w:ind w:left="1440"/>
+      </w:pPr>
+    </w:p>
+    <w:p>
+      <w:pPr>
+        <w:pStyle w:val="Paragrafoelenco"/>
+        <w:numPr>
+          <w:ilvl w:val="0"/>
+          <w:numId w:val="1"/>
+        </w:numPr>
+      </w:pPr>
+      <w:r>
+        <w:t>Si può fare lo stage presso un’azienda non convenzionata?</w:t>
+      </w:r>
+    </w:p>
+    <w:p>
+      <w:pPr>
+        <w:pStyle w:val="Paragrafoelenco"/>
+        <w:numPr>
+          <w:ilvl w:val="1"/>
+          <w:numId w:val="1"/>
+        </w:numPr>
+      </w:pPr>
+      <w:r>
+        <w:t>L’</w:t>
+      </w:r>
+      <w:r>
+        <w:t>azienda non può non essere convenzionata. Se ancora non lo è, deve farsi la convenzione quadro prima di procedere con qualsiasi cosa</w:t>
+      </w:r>
+    </w:p>
+    <w:p>
+      <w:pPr>
+        <w:pStyle w:val="Paragrafoelenco"/>
+        <w:ind w:left="1440"/>
+      </w:pPr>
+    </w:p>
+    <w:p>
+      <w:pPr>
+        <w:pStyle w:val="Paragrafoelenco"/>
+        <w:numPr>
+          <w:ilvl w:val="0"/>
+          <w:numId w:val="1"/>
+        </w:numPr>
+      </w:pPr>
+      <w:r>
+        <w:t>I corsi di sicurezza delle superiori valgono al posto di quello generale di UniPD?</w:t>
+      </w:r>
+    </w:p>
+    <w:p>
+      <w:pPr>
+        <w:pStyle w:val="Paragrafoelenco"/>
+        <w:numPr>
+          <w:ilvl w:val="1"/>
+          <w:numId w:val="1"/>
+        </w:numPr>
+      </w:pPr>
+      <w:r>
+        <w:t>Non ne ho la certezza, ma credo che serva, come scritto dal sito di riferimento per gli stage, per forza quello fatto da parte di UniPD come ente certificatore, allegato quando si attiva lo stage con SIAGAS</w:t>
+      </w:r>
+    </w:p>
+    <w:p>
+      <w:pPr>
+        <w:pStyle w:val="Paragrafoelenco"/>
+        <w:ind w:left="1440"/>
+      </w:pPr>
+    </w:p>
+    <w:p>
+      <w:pPr>
+        <w:pStyle w:val="Paragrafoelenco"/>
+        <w:numPr>
+          <w:ilvl w:val="0"/>
+          <w:numId w:val="1"/>
+        </w:numPr>
+      </w:pPr>
+      <w:r>
+        <w:t>Come fa un’azienda ad attivare la propria convenzione?</w:t>
+      </w:r>
+    </w:p>
+    <w:p>
+      <w:pPr>
+        <w:pStyle w:val="Paragrafoelenco"/>
+        <w:numPr>
+          <w:ilvl w:val="1"/>
+          <w:numId w:val="1"/>
+        </w:numPr>
+      </w:pPr>
+      <w:r>
+        <w:t>Nota: Tutto ciò che è scritto di seguito deve essere eseguito dall'azienda ospitante</w:t>
+      </w:r>
+    </w:p>
+    <w:p>
+      <w:pPr>
+        <w:pStyle w:val="Paragrafoelenco"/>
+        <w:numPr>
+          <w:ilvl w:val="2"/>
+          <w:numId w:val="1"/>
+        </w:numPr>
+      </w:pPr>
+      <w:r>
+        <w:t>1. Collegarsi all'indirizzo http://unipd.it/stage &gt; Attivare stage e tirocini &gt; Attivare uno stage con studenti tirocinio curriculare.</w:t>
+      </w:r>
+    </w:p>
+    <w:p>
+      <w:pPr>
+        <w:pStyle w:val="Paragrafoelenco"/>
+        <w:numPr>
+          <w:ilvl w:val="2"/>
+          <w:numId w:val="1"/>
+        </w:numPr>
+      </w:pPr>
+      <w:r>
+        <w:t>2. Dopo aver letto la parte introduttiva, registrare l’anagrafica aziendale attraverso l'apposito form.</w:t>
+      </w:r>
+    </w:p>
+    <w:p>
+      <w:pPr>
+        <w:pStyle w:val="Paragrafoelenco"/>
+        <w:numPr>
+          <w:ilvl w:val="2"/>
+          <w:numId w:val="1"/>
+        </w:numPr>
+      </w:pPr>
+      <w:r>
+        <w:t>3. Attendere l’invio di username e password all'indirizzo mail indicato (quello del referente principale).</w:t>
+      </w:r>
+    </w:p>
+    <w:p>
+      <w:pPr>
+        <w:pStyle w:val="Paragrafoelenco"/>
+        <w:numPr>
+          <w:ilvl w:val="2"/>
+          <w:numId w:val="1"/>
+        </w:numPr>
+      </w:pPr>
+      <w:r>
+        <w:t>4. Utilizzare le credenziali ricevute per accedere alla propria "Area riservata" e cliccare su "Stampa convenzione".</w:t>
+      </w:r>
+    </w:p>
+    <w:p>
+      <w:pPr>
+        <w:pStyle w:val="Paragrafoelenco"/>
+        <w:numPr>
+          <w:ilvl w:val="2"/>
+          <w:numId w:val="1"/>
+        </w:numPr>
+      </w:pPr>
+      <w:r>
+        <w:t>5. Aprire il file in PDF e stamparlo in duplice copia, apporre in originale firma del legale rappresentante dell’ente e timbro della struttura.</w:t>
+      </w:r>
+    </w:p>
+    <w:p>
+      <w:pPr>
+        <w:pStyle w:val="Paragrafoelenco"/>
+        <w:numPr>
+          <w:ilvl w:val="1"/>
+          <w:numId w:val="1"/>
+        </w:numPr>
+      </w:pPr>
+      <w:r>
+        <w:t>Le istruzioni all'interno dei punti di seguito dovranno essere compiuti dallo studente</w:t>
+      </w:r>
+    </w:p>
+    <w:p>
+      <w:pPr>
+        <w:pStyle w:val="Paragrafoelenco"/>
+        <w:numPr>
+          <w:ilvl w:val="2"/>
+          <w:numId w:val="1"/>
+        </w:numPr>
+      </w:pPr>
+      <w:r>
+        <w:t>6. Consegnare tale modulistica al Servizio Stage e Career Service entro e non oltre i 15 giorni prima dell’inizio dello stage.</w:t>
+      </w:r>
+    </w:p>
+    <w:p>
+      <w:pPr>
+        <w:pStyle w:val="Paragrafoelenco"/>
+        <w:numPr>
+          <w:ilvl w:val="2"/>
+          <w:numId w:val="1"/>
+        </w:numPr>
+        <w:rPr>
+          <w:lang w:val="en-US"/>
+        </w:rPr>
+      </w:pPr>
+      <w:r>
+        <w:rPr>
+          <w:lang w:val="en-US"/>
+        </w:rPr>
+        <w:t xml:space="preserve">Link: </w:t>
+      </w:r>
+      <w:r>
+        <w:fldChar w:fldCharType="begin"/>
+      </w:r>
+      <w:r>
+        <w:rPr>
+          <w:lang w:val="en-US"/>
+        </w:rPr>
+        <w:instrText>HYPERLINK "https://web.unipd.it/prenotazionicareerservice/"</w:instrText>
+      </w:r>
+      <w:r>
+        <w:fldChar w:fldCharType="separate"/>
+      </w:r>
+      <w:r>
+        <w:rPr>
+          <w:rStyle w:val="Collegamentoipertestuale"/>
+          <w:lang w:val="en-US"/>
+        </w:rPr>
+        <w:t>https://web.unipd.it/prenotazionicareerservice/</w:t>
+      </w:r>
+      <w:r>
+        <w:rPr>
+          <w:rStyle w:val="Collegamentoipertestuale"/>
+          <w:lang w:val="en-US"/>
+        </w:rPr>
+        <w:fldChar w:fldCharType="end"/>
+      </w:r>
+      <w:r>
         <w:rPr>
           <w:lang w:val="en-US"/>
         </w:rPr>
@@ -7546,7 +7922,7 @@
       <w:pPr>
         <w:pStyle w:val="Titolo1"/>
       </w:pPr>
-      <w:bookmarkStart w:id="13" w:name="_Toc131614318"/>
+      <w:bookmarkStart w:id="14" w:name="_Toc135816238"/>
       <w:r>
         <w:lastRenderedPageBreak/>
         <w:t>Tesi</w:t>
@@ -7554,7 +7930,7 @@
       <w:r>
         <w:t>: informazioni generali</w:t>
       </w:r>
-      <w:bookmarkEnd w:id="13"/>
+      <w:bookmarkEnd w:id="14"/>
     </w:p>
     <w:p/>
     <w:p>
@@ -7695,7 +8071,7 @@
         </w:numPr>
         <w:spacing w:after="160" w:line="259" w:lineRule="auto"/>
       </w:pPr>
-      <w:hyperlink r:id="rId40" w:history="1">
+      <w:hyperlink r:id="rId45" w:history="1">
         <w:r>
           <w:rPr>
             <w:rStyle w:val="Collegamentoipertestuale"/>
@@ -7732,7 +8108,7 @@
         </w:numPr>
         <w:spacing w:after="160" w:line="259" w:lineRule="auto"/>
       </w:pPr>
-      <w:hyperlink r:id="rId41" w:history="1">
+      <w:hyperlink r:id="rId46" w:history="1">
         <w:r>
           <w:rPr>
             <w:rStyle w:val="Collegamentoipertestuale"/>
@@ -7766,7 +8142,7 @@
         </w:numPr>
         <w:spacing w:after="160" w:line="259" w:lineRule="auto"/>
       </w:pPr>
-      <w:hyperlink r:id="rId42" w:history="1">
+      <w:hyperlink r:id="rId47" w:history="1">
         <w:r>
           <w:rPr>
             <w:rStyle w:val="Collegamentoipertestuale"/>
@@ -7787,7 +8163,7 @@
         </w:numPr>
         <w:spacing w:after="160" w:line="259" w:lineRule="auto"/>
       </w:pPr>
-      <w:hyperlink r:id="rId43" w:anchor=".WcfT_8upXqA" w:history="1">
+      <w:hyperlink r:id="rId48" w:anchor=".WcfT_8upXqA" w:history="1">
         <w:r>
           <w:rPr>
             <w:rStyle w:val="Collegamentoipertestuale"/>
@@ -7808,7 +8184,7 @@
         </w:numPr>
         <w:spacing w:after="160" w:line="259" w:lineRule="auto"/>
       </w:pPr>
-      <w:hyperlink r:id="rId44" w:history="1">
+      <w:hyperlink r:id="rId49" w:history="1">
         <w:r>
           <w:rPr>
             <w:rStyle w:val="Collegamentoipertestuale"/>
@@ -7832,7 +8208,7 @@
       <w:r>
         <w:t xml:space="preserve">Il template per realizzarla disponibile su GitHub: </w:t>
       </w:r>
-      <w:hyperlink r:id="rId45" w:history="1">
+      <w:hyperlink r:id="rId50" w:history="1">
         <w:r>
           <w:rPr>
             <w:rStyle w:val="Collegamentoipertestuale"/>
@@ -7851,12 +8227,12 @@
       <w:pPr>
         <w:pStyle w:val="Titolo1"/>
       </w:pPr>
-      <w:bookmarkStart w:id="14" w:name="_Toc131614319"/>
+      <w:bookmarkStart w:id="15" w:name="_Toc135816239"/>
       <w:r>
         <w:lastRenderedPageBreak/>
         <w:t>Tesi: Cosa fare esattamente</w:t>
       </w:r>
-      <w:bookmarkEnd w:id="14"/>
+      <w:bookmarkEnd w:id="15"/>
     </w:p>
     <w:p/>
     <w:p>
@@ -8044,6 +8420,24 @@
         <w:spacing w:after="160" w:line="259" w:lineRule="auto"/>
       </w:pPr>
       <w:r>
+        <w:t xml:space="preserve">Createvi una struttura personalizzata a livello di contenuti prendendo spunto dal template, ma adattatelo in base alle vostre esigenze and good </w:t>
+      </w:r>
+      <w:proofErr w:type="spellStart"/>
+      <w:r>
+        <w:t>luck</w:t>
+      </w:r>
+      <w:proofErr w:type="spellEnd"/>
+    </w:p>
+    <w:p>
+      <w:pPr>
+        <w:pStyle w:val="Paragrafoelenco"/>
+        <w:numPr>
+          <w:ilvl w:val="0"/>
+          <w:numId w:val="1"/>
+        </w:numPr>
+        <w:spacing w:after="160" w:line="259" w:lineRule="auto"/>
+      </w:pPr>
+      <w:r>
         <w:t xml:space="preserve">In generale, saranno gli stessi tutor a ricordarvi che UniPD ha strumenti antiplagio e appunto consiglia di non copiare; fate vobis. </w:t>
       </w:r>
     </w:p>
@@ -8064,12 +8458,12 @@
       <w:pPr>
         <w:pStyle w:val="Titolo1"/>
       </w:pPr>
-      <w:bookmarkStart w:id="15" w:name="_Toc131614320"/>
+      <w:bookmarkStart w:id="16" w:name="_Toc135816240"/>
       <w:r>
         <w:lastRenderedPageBreak/>
         <w:t>Domande Varie Tesi</w:t>
       </w:r>
-      <w:bookmarkEnd w:id="15"/>
+      <w:bookmarkEnd w:id="16"/>
     </w:p>
     <w:p/>
     <w:p>
@@ -8095,7 +8489,7 @@
       <w:r>
         <w:t xml:space="preserve">Sì, al link </w:t>
       </w:r>
-      <w:hyperlink r:id="rId46" w:history="1">
+      <w:hyperlink r:id="rId51" w:history="1">
         <w:r>
           <w:rPr>
             <w:rStyle w:val="Collegamentoipertestuale"/>
@@ -8128,7 +8522,7 @@
           <w:numId w:val="1"/>
         </w:numPr>
       </w:pPr>
-      <w:hyperlink r:id="rId47" w:history="1">
+      <w:hyperlink r:id="rId52" w:history="1">
         <w:r>
           <w:rPr>
             <w:rStyle w:val="Collegamentoipertestuale"/>
@@ -8627,8 +9021,8 @@
     <w:p/>
     <w:p/>
     <w:sectPr>
-      <w:headerReference w:type="default" r:id="rId48"/>
-      <w:footerReference w:type="default" r:id="rId49"/>
+      <w:headerReference w:type="default" r:id="rId53"/>
+      <w:footerReference w:type="default" r:id="rId54"/>
       <w:pgSz w:w="11906" w:h="16838"/>
       <w:pgMar w:top="1417" w:right="1134" w:bottom="1134" w:left="1134" w:header="708" w:footer="708" w:gutter="0"/>
       <w:cols w:space="708"/>

</xml_diff>

<commit_message>
Fine bozza capitolo codifica e varie correzioni
- Approfondimento codifica frontend e conclusione bozza capitolo e sezione
- Spostati file e rinominati in modo corretto
</commit_message>
<xml_diff>
--- a/Documenti e guide/FAQ Stage e Tesi.docx
+++ b/Documenti e guide/FAQ Stage e Tesi.docx
@@ -1295,9 +1295,15 @@
           <w:ilvl w:val="1"/>
           <w:numId w:val="2"/>
         </w:numPr>
-      </w:pPr>
-      <w:r>
-        <w:t>Ovviamente (ma specifichiamo)</w:t>
+        <w:rPr>
+          <w:u w:val="single"/>
+        </w:rPr>
+      </w:pPr>
+      <w:r>
+        <w:rPr>
+          <w:u w:val="single"/>
+        </w:rPr>
+        <w:t xml:space="preserve">Oppure </w:t>
       </w:r>
     </w:p>
     <w:p>
@@ -7546,32 +7552,15 @@
         </w:rPr>
         <w:t xml:space="preserve">Link: </w:t>
       </w:r>
-      <w:r>
-        <w:fldChar w:fldCharType="begin"/>
-      </w:r>
-      <w:r>
-        <w:rPr>
-          <w:lang w:val="en-US"/>
-        </w:rPr>
-        <w:instrText>HYPERLINK "https://web.unipd.it/prenotazionicareerservice/"</w:instrText>
-      </w:r>
-      <w:r>
-        <w:fldChar w:fldCharType="separate"/>
-      </w:r>
-      <w:r>
-        <w:rPr>
-          <w:rStyle w:val="Collegamentoipertestuale"/>
-          <w:lang w:val="en-US"/>
-        </w:rPr>
-        <w:t>https://web.unipd.it/prenotazionicareerservice/</w:t>
-      </w:r>
-      <w:r>
-        <w:rPr>
-          <w:rStyle w:val="Collegamentoipertestuale"/>
-          <w:lang w:val="en-US"/>
-        </w:rPr>
-        <w:fldChar w:fldCharType="end"/>
-      </w:r>
+      <w:hyperlink r:id="rId45" w:history="1">
+        <w:r>
+          <w:rPr>
+            <w:rStyle w:val="Collegamentoipertestuale"/>
+            <w:lang w:val="en-US"/>
+          </w:rPr>
+          <w:t>https://web.unipd.it/prenotazionicareerservice/</w:t>
+        </w:r>
+      </w:hyperlink>
       <w:r>
         <w:rPr>
           <w:lang w:val="en-US"/>
@@ -8071,7 +8060,7 @@
         </w:numPr>
         <w:spacing w:after="160" w:line="259" w:lineRule="auto"/>
       </w:pPr>
-      <w:hyperlink r:id="rId45" w:history="1">
+      <w:hyperlink r:id="rId46" w:history="1">
         <w:r>
           <w:rPr>
             <w:rStyle w:val="Collegamentoipertestuale"/>
@@ -8108,7 +8097,7 @@
         </w:numPr>
         <w:spacing w:after="160" w:line="259" w:lineRule="auto"/>
       </w:pPr>
-      <w:hyperlink r:id="rId46" w:history="1">
+      <w:hyperlink r:id="rId47" w:history="1">
         <w:r>
           <w:rPr>
             <w:rStyle w:val="Collegamentoipertestuale"/>
@@ -8142,7 +8131,7 @@
         </w:numPr>
         <w:spacing w:after="160" w:line="259" w:lineRule="auto"/>
       </w:pPr>
-      <w:hyperlink r:id="rId47" w:history="1">
+      <w:hyperlink r:id="rId48" w:history="1">
         <w:r>
           <w:rPr>
             <w:rStyle w:val="Collegamentoipertestuale"/>
@@ -8163,7 +8152,7 @@
         </w:numPr>
         <w:spacing w:after="160" w:line="259" w:lineRule="auto"/>
       </w:pPr>
-      <w:hyperlink r:id="rId48" w:anchor=".WcfT_8upXqA" w:history="1">
+      <w:hyperlink r:id="rId49" w:anchor=".WcfT_8upXqA" w:history="1">
         <w:r>
           <w:rPr>
             <w:rStyle w:val="Collegamentoipertestuale"/>
@@ -8184,7 +8173,7 @@
         </w:numPr>
         <w:spacing w:after="160" w:line="259" w:lineRule="auto"/>
       </w:pPr>
-      <w:hyperlink r:id="rId49" w:history="1">
+      <w:hyperlink r:id="rId50" w:history="1">
         <w:r>
           <w:rPr>
             <w:rStyle w:val="Collegamentoipertestuale"/>
@@ -8207,287 +8196,6 @@
       </w:pPr>
       <w:r>
         <w:t xml:space="preserve">Il template per realizzarla disponibile su GitHub: </w:t>
-      </w:r>
-      <w:hyperlink r:id="rId50" w:history="1">
-        <w:r>
-          <w:rPr>
-            <w:rStyle w:val="Collegamentoipertestuale"/>
-          </w:rPr>
-          <w:t>https://github.com/FIUP/Thesis-template</w:t>
-        </w:r>
-      </w:hyperlink>
-      <w:r>
-        <w:t xml:space="preserve"> </w:t>
-      </w:r>
-      <w:r>
-        <w:br w:type="page"/>
-      </w:r>
-    </w:p>
-    <w:p>
-      <w:pPr>
-        <w:pStyle w:val="Titolo1"/>
-      </w:pPr>
-      <w:bookmarkStart w:id="15" w:name="_Toc135816239"/>
-      <w:r>
-        <w:lastRenderedPageBreak/>
-        <w:t>Tesi: Cosa fare esattamente</w:t>
-      </w:r>
-      <w:bookmarkEnd w:id="15"/>
-    </w:p>
-    <w:p/>
-    <w:p>
-      <w:pPr>
-        <w:spacing w:after="160" w:line="259" w:lineRule="auto"/>
-      </w:pPr>
-      <w:r>
-        <w:t>Questa normalmente viene scritta dopo la conclusione dello stage. Le sue specifiche di base sono:</w:t>
-      </w:r>
-    </w:p>
-    <w:p>
-      <w:pPr>
-        <w:pStyle w:val="Paragrafoelenco"/>
-        <w:numPr>
-          <w:ilvl w:val="0"/>
-          <w:numId w:val="1"/>
-        </w:numPr>
-        <w:spacing w:after="160" w:line="259" w:lineRule="auto"/>
-      </w:pPr>
-      <w:r>
-        <w:t>Minimo 45/50 pagine</w:t>
-      </w:r>
-    </w:p>
-    <w:p>
-      <w:pPr>
-        <w:pStyle w:val="Paragrafoelenco"/>
-        <w:numPr>
-          <w:ilvl w:val="0"/>
-          <w:numId w:val="1"/>
-        </w:numPr>
-        <w:spacing w:after="160" w:line="259" w:lineRule="auto"/>
-      </w:pPr>
-      <w:r>
-        <w:t>Buona lunghezza 75/80 pagine</w:t>
-      </w:r>
-    </w:p>
-    <w:p>
-      <w:pPr>
-        <w:pStyle w:val="Paragrafoelenco"/>
-        <w:numPr>
-          <w:ilvl w:val="0"/>
-          <w:numId w:val="1"/>
-        </w:numPr>
-        <w:spacing w:after="160" w:line="259" w:lineRule="auto"/>
-      </w:pPr>
-      <w:r>
-        <w:t>Non c’è una lunghezza consigliata; fate e scrivete, insomma</w:t>
-      </w:r>
-    </w:p>
-    <w:p>
-      <w:pPr>
-        <w:pStyle w:val="Paragrafoelenco"/>
-        <w:numPr>
-          <w:ilvl w:val="0"/>
-          <w:numId w:val="1"/>
-        </w:numPr>
-        <w:spacing w:after="160" w:line="259" w:lineRule="auto"/>
-      </w:pPr>
-      <w:r>
-        <w:t>Qualcuno arriva oltre le 100, intorno anche alle 120</w:t>
-      </w:r>
-      <w:r>
-        <w:t xml:space="preserve"> (i matti ci sono; io anche, ma non fino a quel punto)</w:t>
-      </w:r>
-    </w:p>
-    <w:p>
-      <w:pPr>
-        <w:spacing w:after="160" w:line="259" w:lineRule="auto"/>
-      </w:pPr>
-      <w:r>
-        <w:t xml:space="preserve">Occorre farla accessibile, in quanto trattasi di documento pubblico: </w:t>
-      </w:r>
-    </w:p>
-    <w:p>
-      <w:pPr>
-        <w:pStyle w:val="Paragrafoelenco"/>
-        <w:numPr>
-          <w:ilvl w:val="0"/>
-          <w:numId w:val="1"/>
-        </w:numPr>
-        <w:spacing w:after="160" w:line="259" w:lineRule="auto"/>
-      </w:pPr>
-      <w:r>
-        <w:t>Interlinea di 1.5</w:t>
-      </w:r>
-    </w:p>
-    <w:p>
-      <w:pPr>
-        <w:pStyle w:val="Paragrafoelenco"/>
-        <w:numPr>
-          <w:ilvl w:val="0"/>
-          <w:numId w:val="1"/>
-        </w:numPr>
-        <w:spacing w:after="160" w:line="259" w:lineRule="auto"/>
-      </w:pPr>
-      <w:r>
-        <w:t>Intestazioni e strutture (headings), un po’ come i siti</w:t>
-      </w:r>
-    </w:p>
-    <w:p>
-      <w:pPr>
-        <w:pStyle w:val="Paragrafoelenco"/>
-        <w:numPr>
-          <w:ilvl w:val="0"/>
-          <w:numId w:val="1"/>
-        </w:numPr>
-        <w:spacing w:after="160" w:line="259" w:lineRule="auto"/>
-      </w:pPr>
-      <w:r>
-        <w:t>Immagini con gli alt</w:t>
-      </w:r>
-    </w:p>
-    <w:p>
-      <w:pPr>
-        <w:pStyle w:val="Paragrafoelenco"/>
-        <w:numPr>
-          <w:ilvl w:val="0"/>
-          <w:numId w:val="1"/>
-        </w:numPr>
-        <w:spacing w:after="160" w:line="259" w:lineRule="auto"/>
-      </w:pPr>
-      <w:r>
-        <w:t>Rispettare i contrasti e avere dei colori chiaramente identificativi, non facendo riferimento solo sul colore</w:t>
-      </w:r>
-    </w:p>
-    <w:p>
-      <w:pPr>
-        <w:pStyle w:val="Paragrafoelenco"/>
-        <w:numPr>
-          <w:ilvl w:val="0"/>
-          <w:numId w:val="1"/>
-        </w:numPr>
-        <w:spacing w:after="160" w:line="259" w:lineRule="auto"/>
-      </w:pPr>
-      <w:r>
-        <w:t>Rendere le tabelle accessibili</w:t>
-      </w:r>
-    </w:p>
-    <w:p>
-      <w:pPr>
-        <w:spacing w:after="160" w:line="259" w:lineRule="auto"/>
-      </w:pPr>
-      <w:r>
-        <w:t>Un buon consiglio anche è cercare di portarsi avanti durante lo stage, al fine di avere un indice e dei possibili capitoli come contenuti, magari approvati dal prof, in maniera tale da avere già qualcosa di corretto su cui lavorare. La data di domanda di laurea si rifà all’ateneo ed occorre pagare un bollo per farlo. Il titolo viene deciso con il prof/prof.ssa che segue; normalmente, bene riscrivere loro dopo 2/3 giorni se non vedono la mail (basta non essere troppo frequenti, ma neppure troppo laschi, data la mole di mail ed altri studenti che si laureano prima di te).</w:t>
-      </w:r>
-    </w:p>
-    <w:p>
-      <w:pPr>
-        <w:spacing w:after="160" w:line="259" w:lineRule="auto"/>
-      </w:pPr>
-      <w:r>
-        <w:t xml:space="preserve">Da info generali, occorre consegnarla </w:t>
-      </w:r>
-      <w:r>
-        <w:rPr>
-          <w:b/>
-          <w:bCs/>
-        </w:rPr>
-        <w:t xml:space="preserve">entro una settimana prima </w:t>
-      </w:r>
-      <w:r>
-        <w:t xml:space="preserve">della laurea. Ecco perché, al netto dei punti indicati sopra, vale prima la pena di dedicarsi alla tesi, poi alla presentazione (con tempo rimanente). </w:t>
-      </w:r>
-    </w:p>
-    <w:p>
-      <w:pPr>
-        <w:pStyle w:val="Paragrafoelenco"/>
-        <w:numPr>
-          <w:ilvl w:val="0"/>
-          <w:numId w:val="1"/>
-        </w:numPr>
-        <w:spacing w:after="160" w:line="259" w:lineRule="auto"/>
-      </w:pPr>
-      <w:r>
-        <w:t>Non cercare di copiare da altre tesi da SIAGAS, in quanto non è visibile il loro punteggio. Magari usare quanto presente per farsi un’idea indicativa.</w:t>
-      </w:r>
-    </w:p>
-    <w:p>
-      <w:pPr>
-        <w:pStyle w:val="Paragrafoelenco"/>
-        <w:numPr>
-          <w:ilvl w:val="0"/>
-          <w:numId w:val="1"/>
-        </w:numPr>
-        <w:spacing w:after="160" w:line="259" w:lineRule="auto"/>
-      </w:pPr>
-      <w:r>
-        <w:t xml:space="preserve">Createvi una struttura personalizzata a livello di contenuti prendendo spunto dal template, ma adattatelo in base alle vostre esigenze and good </w:t>
-      </w:r>
-      <w:proofErr w:type="spellStart"/>
-      <w:r>
-        <w:t>luck</w:t>
-      </w:r>
-      <w:proofErr w:type="spellEnd"/>
-    </w:p>
-    <w:p>
-      <w:pPr>
-        <w:pStyle w:val="Paragrafoelenco"/>
-        <w:numPr>
-          <w:ilvl w:val="0"/>
-          <w:numId w:val="1"/>
-        </w:numPr>
-        <w:spacing w:after="160" w:line="259" w:lineRule="auto"/>
-      </w:pPr>
-      <w:r>
-        <w:t xml:space="preserve">In generale, saranno gli stessi tutor a ricordarvi che UniPD ha strumenti antiplagio e appunto consiglia di non copiare; fate vobis. </w:t>
-      </w:r>
-    </w:p>
-    <w:p>
-      <w:pPr>
-        <w:spacing w:after="160" w:line="259" w:lineRule="auto"/>
-      </w:pPr>
-    </w:p>
-    <w:p>
-      <w:pPr>
-        <w:spacing w:after="160" w:line="259" w:lineRule="auto"/>
-      </w:pPr>
-      <w:r>
-        <w:br w:type="page"/>
-      </w:r>
-    </w:p>
-    <w:p>
-      <w:pPr>
-        <w:pStyle w:val="Titolo1"/>
-      </w:pPr>
-      <w:bookmarkStart w:id="16" w:name="_Toc135816240"/>
-      <w:r>
-        <w:lastRenderedPageBreak/>
-        <w:t>Domande Varie Tesi</w:t>
-      </w:r>
-      <w:bookmarkEnd w:id="16"/>
-    </w:p>
-    <w:p/>
-    <w:p>
-      <w:pPr>
-        <w:pStyle w:val="Paragrafoelenco"/>
-        <w:numPr>
-          <w:ilvl w:val="0"/>
-          <w:numId w:val="1"/>
-        </w:numPr>
-      </w:pPr>
-      <w:r>
-        <w:t>Esiste un template per la tesi?</w:t>
-      </w:r>
-    </w:p>
-    <w:p>
-      <w:pPr>
-        <w:pStyle w:val="Paragrafoelenco"/>
-        <w:numPr>
-          <w:ilvl w:val="1"/>
-          <w:numId w:val="1"/>
-        </w:numPr>
-      </w:pPr>
-      <w:r>
-        <w:t xml:space="preserve">Sì, al link </w:t>
       </w:r>
       <w:hyperlink r:id="rId51" w:history="1">
         <w:r>
@@ -8500,10 +8208,291 @@
       <w:r>
         <w:t xml:space="preserve"> </w:t>
       </w:r>
+      <w:r>
+        <w:br w:type="page"/>
+      </w:r>
+    </w:p>
+    <w:p>
+      <w:pPr>
+        <w:pStyle w:val="Titolo1"/>
+      </w:pPr>
+      <w:bookmarkStart w:id="15" w:name="_Toc135816239"/>
+      <w:r>
+        <w:lastRenderedPageBreak/>
+        <w:t>Tesi: Cosa fare esattamente</w:t>
+      </w:r>
+      <w:bookmarkEnd w:id="15"/>
     </w:p>
     <w:p/>
     <w:p>
       <w:pPr>
+        <w:spacing w:after="160" w:line="259" w:lineRule="auto"/>
+      </w:pPr>
+      <w:r>
+        <w:t>Questa normalmente viene scritta dopo la conclusione dello stage. Le sue specifiche di base sono:</w:t>
+      </w:r>
+    </w:p>
+    <w:p>
+      <w:pPr>
+        <w:pStyle w:val="Paragrafoelenco"/>
+        <w:numPr>
+          <w:ilvl w:val="0"/>
+          <w:numId w:val="1"/>
+        </w:numPr>
+        <w:spacing w:after="160" w:line="259" w:lineRule="auto"/>
+      </w:pPr>
+      <w:r>
+        <w:t>Minimo 45/50 pagine</w:t>
+      </w:r>
+    </w:p>
+    <w:p>
+      <w:pPr>
+        <w:pStyle w:val="Paragrafoelenco"/>
+        <w:numPr>
+          <w:ilvl w:val="0"/>
+          <w:numId w:val="1"/>
+        </w:numPr>
+        <w:spacing w:after="160" w:line="259" w:lineRule="auto"/>
+      </w:pPr>
+      <w:r>
+        <w:t>Buona lunghezza 75/80 pagine</w:t>
+      </w:r>
+    </w:p>
+    <w:p>
+      <w:pPr>
+        <w:pStyle w:val="Paragrafoelenco"/>
+        <w:numPr>
+          <w:ilvl w:val="0"/>
+          <w:numId w:val="1"/>
+        </w:numPr>
+        <w:spacing w:after="160" w:line="259" w:lineRule="auto"/>
+      </w:pPr>
+      <w:r>
+        <w:t>Non c’è una lunghezza consigliata; fate e scrivete, insomma</w:t>
+      </w:r>
+    </w:p>
+    <w:p>
+      <w:pPr>
+        <w:pStyle w:val="Paragrafoelenco"/>
+        <w:numPr>
+          <w:ilvl w:val="0"/>
+          <w:numId w:val="1"/>
+        </w:numPr>
+        <w:spacing w:after="160" w:line="259" w:lineRule="auto"/>
+      </w:pPr>
+      <w:r>
+        <w:t>Qualcuno arriva oltre le 100, intorno anche alle 120</w:t>
+      </w:r>
+      <w:r>
+        <w:t xml:space="preserve"> (i matti ci sono; io anche, ma non fino a quel punto)</w:t>
+      </w:r>
+    </w:p>
+    <w:p>
+      <w:pPr>
+        <w:spacing w:after="160" w:line="259" w:lineRule="auto"/>
+      </w:pPr>
+      <w:r>
+        <w:t xml:space="preserve">Occorre farla accessibile, in quanto trattasi di documento pubblico: </w:t>
+      </w:r>
+    </w:p>
+    <w:p>
+      <w:pPr>
+        <w:pStyle w:val="Paragrafoelenco"/>
+        <w:numPr>
+          <w:ilvl w:val="0"/>
+          <w:numId w:val="1"/>
+        </w:numPr>
+        <w:spacing w:after="160" w:line="259" w:lineRule="auto"/>
+      </w:pPr>
+      <w:r>
+        <w:t>Interlinea di 1.5</w:t>
+      </w:r>
+    </w:p>
+    <w:p>
+      <w:pPr>
+        <w:pStyle w:val="Paragrafoelenco"/>
+        <w:numPr>
+          <w:ilvl w:val="0"/>
+          <w:numId w:val="1"/>
+        </w:numPr>
+        <w:spacing w:after="160" w:line="259" w:lineRule="auto"/>
+      </w:pPr>
+      <w:r>
+        <w:t>Intestazioni e strutture (headings), un po’ come i siti</w:t>
+      </w:r>
+    </w:p>
+    <w:p>
+      <w:pPr>
+        <w:pStyle w:val="Paragrafoelenco"/>
+        <w:numPr>
+          <w:ilvl w:val="0"/>
+          <w:numId w:val="1"/>
+        </w:numPr>
+        <w:spacing w:after="160" w:line="259" w:lineRule="auto"/>
+      </w:pPr>
+      <w:r>
+        <w:t>Immagini con gli alt</w:t>
+      </w:r>
+    </w:p>
+    <w:p>
+      <w:pPr>
+        <w:pStyle w:val="Paragrafoelenco"/>
+        <w:numPr>
+          <w:ilvl w:val="0"/>
+          <w:numId w:val="1"/>
+        </w:numPr>
+        <w:spacing w:after="160" w:line="259" w:lineRule="auto"/>
+      </w:pPr>
+      <w:r>
+        <w:t>Rispettare i contrasti e avere dei colori chiaramente identificativi, non facendo riferimento solo sul colore</w:t>
+      </w:r>
+    </w:p>
+    <w:p>
+      <w:pPr>
+        <w:pStyle w:val="Paragrafoelenco"/>
+        <w:numPr>
+          <w:ilvl w:val="0"/>
+          <w:numId w:val="1"/>
+        </w:numPr>
+        <w:spacing w:after="160" w:line="259" w:lineRule="auto"/>
+      </w:pPr>
+      <w:r>
+        <w:t>Rendere le tabelle accessibili</w:t>
+      </w:r>
+    </w:p>
+    <w:p>
+      <w:pPr>
+        <w:spacing w:after="160" w:line="259" w:lineRule="auto"/>
+      </w:pPr>
+      <w:r>
+        <w:t>Un buon consiglio anche è cercare di portarsi avanti durante lo stage, al fine di avere un indice e dei possibili capitoli come contenuti, magari approvati dal prof, in maniera tale da avere già qualcosa di corretto su cui lavorare. La data di domanda di laurea si rifà all’ateneo ed occorre pagare un bollo per farlo. Il titolo viene deciso con il prof/prof.ssa che segue; normalmente, bene riscrivere loro dopo 2/3 giorni se non vedono la mail (basta non essere troppo frequenti, ma neppure troppo laschi, data la mole di mail ed altri studenti che si laureano prima di te).</w:t>
+      </w:r>
+    </w:p>
+    <w:p>
+      <w:pPr>
+        <w:spacing w:after="160" w:line="259" w:lineRule="auto"/>
+      </w:pPr>
+      <w:r>
+        <w:t xml:space="preserve">Da info generali, occorre consegnarla </w:t>
+      </w:r>
+      <w:r>
+        <w:rPr>
+          <w:b/>
+          <w:bCs/>
+        </w:rPr>
+        <w:t xml:space="preserve">entro una settimana prima </w:t>
+      </w:r>
+      <w:r>
+        <w:t xml:space="preserve">della laurea. Ecco perché, al netto dei punti indicati sopra, vale prima la pena di dedicarsi alla tesi, poi alla presentazione (con tempo rimanente). </w:t>
+      </w:r>
+    </w:p>
+    <w:p>
+      <w:pPr>
+        <w:pStyle w:val="Paragrafoelenco"/>
+        <w:numPr>
+          <w:ilvl w:val="0"/>
+          <w:numId w:val="1"/>
+        </w:numPr>
+        <w:spacing w:after="160" w:line="259" w:lineRule="auto"/>
+      </w:pPr>
+      <w:r>
+        <w:t>Non cercare di copiare da altre tesi da SIAGAS, in quanto non è visibile il loro punteggio. Magari usare quanto presente per farsi un’idea indicativa.</w:t>
+      </w:r>
+    </w:p>
+    <w:p>
+      <w:pPr>
+        <w:pStyle w:val="Paragrafoelenco"/>
+        <w:numPr>
+          <w:ilvl w:val="0"/>
+          <w:numId w:val="1"/>
+        </w:numPr>
+        <w:spacing w:after="160" w:line="259" w:lineRule="auto"/>
+      </w:pPr>
+      <w:r>
+        <w:t xml:space="preserve">Createvi una struttura personalizzata a livello di contenuti prendendo spunto dal template, ma adattatelo in base alle vostre esigenze and good </w:t>
+      </w:r>
+      <w:proofErr w:type="spellStart"/>
+      <w:r>
+        <w:t>luck</w:t>
+      </w:r>
+      <w:proofErr w:type="spellEnd"/>
+    </w:p>
+    <w:p>
+      <w:pPr>
+        <w:pStyle w:val="Paragrafoelenco"/>
+        <w:numPr>
+          <w:ilvl w:val="0"/>
+          <w:numId w:val="1"/>
+        </w:numPr>
+        <w:spacing w:after="160" w:line="259" w:lineRule="auto"/>
+      </w:pPr>
+      <w:r>
+        <w:t xml:space="preserve">In generale, saranno gli stessi tutor a ricordarvi che UniPD ha strumenti antiplagio e appunto consiglia di non copiare; fate vobis. </w:t>
+      </w:r>
+    </w:p>
+    <w:p>
+      <w:pPr>
+        <w:spacing w:after="160" w:line="259" w:lineRule="auto"/>
+      </w:pPr>
+    </w:p>
+    <w:p>
+      <w:pPr>
+        <w:spacing w:after="160" w:line="259" w:lineRule="auto"/>
+      </w:pPr>
+      <w:r>
+        <w:br w:type="page"/>
+      </w:r>
+    </w:p>
+    <w:p>
+      <w:pPr>
+        <w:pStyle w:val="Titolo1"/>
+      </w:pPr>
+      <w:bookmarkStart w:id="16" w:name="_Toc135816240"/>
+      <w:r>
+        <w:lastRenderedPageBreak/>
+        <w:t>Domande Varie Tesi</w:t>
+      </w:r>
+      <w:bookmarkEnd w:id="16"/>
+    </w:p>
+    <w:p/>
+    <w:p>
+      <w:pPr>
+        <w:pStyle w:val="Paragrafoelenco"/>
+        <w:numPr>
+          <w:ilvl w:val="0"/>
+          <w:numId w:val="1"/>
+        </w:numPr>
+      </w:pPr>
+      <w:r>
+        <w:t>Esiste un template per la tesi?</w:t>
+      </w:r>
+    </w:p>
+    <w:p>
+      <w:pPr>
+        <w:pStyle w:val="Paragrafoelenco"/>
+        <w:numPr>
+          <w:ilvl w:val="1"/>
+          <w:numId w:val="1"/>
+        </w:numPr>
+      </w:pPr>
+      <w:r>
+        <w:t xml:space="preserve">Sì, al link </w:t>
+      </w:r>
+      <w:hyperlink r:id="rId52" w:history="1">
+        <w:r>
+          <w:rPr>
+            <w:rStyle w:val="Collegamentoipertestuale"/>
+          </w:rPr>
+          <w:t>https://github.com/FIUP/Thesis-template</w:t>
+        </w:r>
+      </w:hyperlink>
+      <w:r>
+        <w:t xml:space="preserve"> </w:t>
+      </w:r>
+    </w:p>
+    <w:p/>
+    <w:p>
+      <w:pPr>
         <w:pStyle w:val="Paragrafoelenco"/>
         <w:numPr>
           <w:ilvl w:val="0"/>
@@ -8522,7 +8511,7 @@
           <w:numId w:val="1"/>
         </w:numPr>
       </w:pPr>
-      <w:hyperlink r:id="rId52" w:history="1">
+      <w:hyperlink r:id="rId53" w:history="1">
         <w:r>
           <w:rPr>
             <w:rStyle w:val="Collegamentoipertestuale"/>
@@ -9021,8 +9010,8 @@
     <w:p/>
     <w:p/>
     <w:sectPr>
-      <w:headerReference w:type="default" r:id="rId53"/>
-      <w:footerReference w:type="default" r:id="rId54"/>
+      <w:headerReference w:type="default" r:id="rId54"/>
+      <w:footerReference w:type="default" r:id="rId55"/>
       <w:pgSz w:w="11906" w:h="16838"/>
       <w:pgMar w:top="1417" w:right="1134" w:bottom="1134" w:left="1134" w:header="708" w:footer="708" w:gutter="0"/>
       <w:cols w:space="708"/>

</xml_diff>